<commit_message>
Small points of clarification
</commit_message>
<xml_diff>
--- a/Health Canada/Application - REB without appendices - tracked.docx
+++ b/Health Canada/Application - REB without appendices - tracked.docx
@@ -587,7 +587,7 @@
         <w:tblInd w:w="0" w:type="dxa"/>
         <w:tblCellMar>
           <w:top w:w="0" w:type="dxa"/>
-          <w:left w:w="108" w:type="dxa"/>
+          <w:left w:w="103" w:type="dxa"/>
           <w:bottom w:w="0" w:type="dxa"/>
           <w:right w:w="108" w:type="dxa"/>
         </w:tblCellMar>
@@ -608,7 +608,7 @@
             <w:tcBorders/>
             <w:shd w:color="auto" w:fill="A6A6A6" w:themeFill="background1" w:themeFillShade="a6" w:val="clear"/>
             <w:tcMar>
-              <w:left w:w="108" w:type="dxa"/>
+              <w:left w:w="103" w:type="dxa"/>
             </w:tcMar>
           </w:tcPr>
           <w:p>
@@ -638,7 +638,7 @@
             <w:tcBorders/>
             <w:shd w:color="auto" w:fill="A6A6A6" w:themeFill="background1" w:themeFillShade="a6" w:val="clear"/>
             <w:tcMar>
-              <w:left w:w="108" w:type="dxa"/>
+              <w:left w:w="103" w:type="dxa"/>
             </w:tcMar>
           </w:tcPr>
           <w:p>
@@ -668,7 +668,7 @@
             <w:tcBorders/>
             <w:shd w:color="auto" w:fill="A6A6A6" w:themeFill="background1" w:themeFillShade="a6" w:val="clear"/>
             <w:tcMar>
-              <w:left w:w="108" w:type="dxa"/>
+              <w:left w:w="103" w:type="dxa"/>
             </w:tcMar>
           </w:tcPr>
           <w:p>
@@ -698,7 +698,7 @@
             <w:tcBorders/>
             <w:shd w:color="auto" w:fill="A6A6A6" w:themeFill="background1" w:themeFillShade="a6" w:val="clear"/>
             <w:tcMar>
-              <w:left w:w="108" w:type="dxa"/>
+              <w:left w:w="103" w:type="dxa"/>
             </w:tcMar>
           </w:tcPr>
           <w:p>
@@ -728,7 +728,7 @@
             <w:tcBorders/>
             <w:shd w:color="auto" w:fill="A6A6A6" w:themeFill="background1" w:themeFillShade="a6" w:val="clear"/>
             <w:tcMar>
-              <w:left w:w="108" w:type="dxa"/>
+              <w:left w:w="103" w:type="dxa"/>
             </w:tcMar>
           </w:tcPr>
           <w:p>
@@ -761,7 +761,7 @@
             <w:tcBorders/>
             <w:shd w:fill="auto" w:val="clear"/>
             <w:tcMar>
-              <w:left w:w="108" w:type="dxa"/>
+              <w:left w:w="103" w:type="dxa"/>
             </w:tcMar>
           </w:tcPr>
           <w:p>
@@ -791,7 +791,7 @@
             <w:tcBorders/>
             <w:shd w:fill="auto" w:val="clear"/>
             <w:tcMar>
-              <w:left w:w="108" w:type="dxa"/>
+              <w:left w:w="103" w:type="dxa"/>
             </w:tcMar>
           </w:tcPr>
           <w:p>
@@ -821,7 +821,7 @@
             <w:tcBorders/>
             <w:shd w:fill="auto" w:val="clear"/>
             <w:tcMar>
-              <w:left w:w="108" w:type="dxa"/>
+              <w:left w:w="103" w:type="dxa"/>
             </w:tcMar>
           </w:tcPr>
           <w:p>
@@ -851,7 +851,7 @@
             <w:tcBorders/>
             <w:shd w:fill="auto" w:val="clear"/>
             <w:tcMar>
-              <w:left w:w="108" w:type="dxa"/>
+              <w:left w:w="103" w:type="dxa"/>
             </w:tcMar>
           </w:tcPr>
           <w:p>
@@ -881,7 +881,7 @@
             <w:tcBorders/>
             <w:shd w:fill="auto" w:val="clear"/>
             <w:tcMar>
-              <w:left w:w="108" w:type="dxa"/>
+              <w:left w:w="103" w:type="dxa"/>
             </w:tcMar>
           </w:tcPr>
           <w:p>
@@ -914,7 +914,7 @@
             <w:tcBorders/>
             <w:shd w:fill="auto" w:val="clear"/>
             <w:tcMar>
-              <w:left w:w="108" w:type="dxa"/>
+              <w:left w:w="103" w:type="dxa"/>
             </w:tcMar>
           </w:tcPr>
           <w:p>
@@ -944,7 +944,7 @@
             <w:tcBorders/>
             <w:shd w:fill="auto" w:val="clear"/>
             <w:tcMar>
-              <w:left w:w="108" w:type="dxa"/>
+              <w:left w:w="103" w:type="dxa"/>
             </w:tcMar>
           </w:tcPr>
           <w:p>
@@ -974,7 +974,7 @@
             <w:tcBorders/>
             <w:shd w:fill="auto" w:val="clear"/>
             <w:tcMar>
-              <w:left w:w="108" w:type="dxa"/>
+              <w:left w:w="103" w:type="dxa"/>
             </w:tcMar>
           </w:tcPr>
           <w:p>
@@ -1004,7 +1004,7 @@
             <w:tcBorders/>
             <w:shd w:fill="auto" w:val="clear"/>
             <w:tcMar>
-              <w:left w:w="108" w:type="dxa"/>
+              <w:left w:w="103" w:type="dxa"/>
             </w:tcMar>
           </w:tcPr>
           <w:p>
@@ -1034,7 +1034,7 @@
             <w:tcBorders/>
             <w:shd w:fill="auto" w:val="clear"/>
             <w:tcMar>
-              <w:left w:w="108" w:type="dxa"/>
+              <w:left w:w="103" w:type="dxa"/>
             </w:tcMar>
           </w:tcPr>
           <w:p>
@@ -1067,7 +1067,7 @@
             <w:tcBorders/>
             <w:shd w:fill="auto" w:val="clear"/>
             <w:tcMar>
-              <w:left w:w="108" w:type="dxa"/>
+              <w:left w:w="103" w:type="dxa"/>
             </w:tcMar>
           </w:tcPr>
           <w:p>
@@ -1097,7 +1097,7 @@
             <w:tcBorders/>
             <w:shd w:fill="auto" w:val="clear"/>
             <w:tcMar>
-              <w:left w:w="108" w:type="dxa"/>
+              <w:left w:w="103" w:type="dxa"/>
             </w:tcMar>
           </w:tcPr>
           <w:p>
@@ -1127,7 +1127,7 @@
             <w:tcBorders/>
             <w:shd w:fill="auto" w:val="clear"/>
             <w:tcMar>
-              <w:left w:w="108" w:type="dxa"/>
+              <w:left w:w="103" w:type="dxa"/>
             </w:tcMar>
           </w:tcPr>
           <w:p>
@@ -1157,7 +1157,7 @@
             <w:tcBorders/>
             <w:shd w:fill="auto" w:val="clear"/>
             <w:tcMar>
-              <w:left w:w="108" w:type="dxa"/>
+              <w:left w:w="103" w:type="dxa"/>
             </w:tcMar>
           </w:tcPr>
           <w:p>
@@ -1187,7 +1187,7 @@
             <w:tcBorders/>
             <w:shd w:fill="auto" w:val="clear"/>
             <w:tcMar>
-              <w:left w:w="108" w:type="dxa"/>
+              <w:left w:w="103" w:type="dxa"/>
             </w:tcMar>
           </w:tcPr>
           <w:p>
@@ -1220,7 +1220,7 @@
             <w:tcBorders/>
             <w:shd w:fill="auto" w:val="clear"/>
             <w:tcMar>
-              <w:left w:w="108" w:type="dxa"/>
+              <w:left w:w="103" w:type="dxa"/>
             </w:tcMar>
           </w:tcPr>
           <w:p>
@@ -1250,7 +1250,7 @@
             <w:tcBorders/>
             <w:shd w:fill="auto" w:val="clear"/>
             <w:tcMar>
-              <w:left w:w="108" w:type="dxa"/>
+              <w:left w:w="103" w:type="dxa"/>
             </w:tcMar>
           </w:tcPr>
           <w:p>
@@ -1280,7 +1280,7 @@
             <w:tcBorders/>
             <w:shd w:fill="auto" w:val="clear"/>
             <w:tcMar>
-              <w:left w:w="108" w:type="dxa"/>
+              <w:left w:w="103" w:type="dxa"/>
             </w:tcMar>
           </w:tcPr>
           <w:p>
@@ -1310,7 +1310,7 @@
             <w:tcBorders/>
             <w:shd w:fill="auto" w:val="clear"/>
             <w:tcMar>
-              <w:left w:w="108" w:type="dxa"/>
+              <w:left w:w="103" w:type="dxa"/>
             </w:tcMar>
           </w:tcPr>
           <w:p>
@@ -1340,7 +1340,7 @@
             <w:tcBorders/>
             <w:shd w:fill="auto" w:val="clear"/>
             <w:tcMar>
-              <w:left w:w="108" w:type="dxa"/>
+              <w:left w:w="103" w:type="dxa"/>
             </w:tcMar>
           </w:tcPr>
           <w:p>
@@ -1373,7 +1373,7 @@
             <w:tcBorders/>
             <w:shd w:fill="auto" w:val="clear"/>
             <w:tcMar>
-              <w:left w:w="108" w:type="dxa"/>
+              <w:left w:w="103" w:type="dxa"/>
             </w:tcMar>
           </w:tcPr>
           <w:p>
@@ -1403,7 +1403,7 @@
             <w:tcBorders/>
             <w:shd w:fill="auto" w:val="clear"/>
             <w:tcMar>
-              <w:left w:w="108" w:type="dxa"/>
+              <w:left w:w="103" w:type="dxa"/>
             </w:tcMar>
           </w:tcPr>
           <w:p>
@@ -1433,7 +1433,7 @@
             <w:tcBorders/>
             <w:shd w:fill="auto" w:val="clear"/>
             <w:tcMar>
-              <w:left w:w="108" w:type="dxa"/>
+              <w:left w:w="103" w:type="dxa"/>
             </w:tcMar>
           </w:tcPr>
           <w:p>
@@ -1463,7 +1463,7 @@
             <w:tcBorders/>
             <w:shd w:fill="auto" w:val="clear"/>
             <w:tcMar>
-              <w:left w:w="108" w:type="dxa"/>
+              <w:left w:w="103" w:type="dxa"/>
             </w:tcMar>
           </w:tcPr>
           <w:p>
@@ -1493,7 +1493,7 @@
             <w:tcBorders/>
             <w:shd w:fill="auto" w:val="clear"/>
             <w:tcMar>
-              <w:left w:w="108" w:type="dxa"/>
+              <w:left w:w="103" w:type="dxa"/>
             </w:tcMar>
           </w:tcPr>
           <w:p>
@@ -1526,7 +1526,7 @@
             <w:tcBorders/>
             <w:shd w:fill="auto" w:val="clear"/>
             <w:tcMar>
-              <w:left w:w="108" w:type="dxa"/>
+              <w:left w:w="103" w:type="dxa"/>
             </w:tcMar>
           </w:tcPr>
           <w:p>
@@ -1556,7 +1556,7 @@
             <w:tcBorders/>
             <w:shd w:fill="auto" w:val="clear"/>
             <w:tcMar>
-              <w:left w:w="108" w:type="dxa"/>
+              <w:left w:w="103" w:type="dxa"/>
             </w:tcMar>
           </w:tcPr>
           <w:p>
@@ -1586,7 +1586,7 @@
             <w:tcBorders/>
             <w:shd w:fill="auto" w:val="clear"/>
             <w:tcMar>
-              <w:left w:w="108" w:type="dxa"/>
+              <w:left w:w="103" w:type="dxa"/>
             </w:tcMar>
           </w:tcPr>
           <w:p>
@@ -1616,7 +1616,7 @@
             <w:tcBorders/>
             <w:shd w:fill="auto" w:val="clear"/>
             <w:tcMar>
-              <w:left w:w="108" w:type="dxa"/>
+              <w:left w:w="103" w:type="dxa"/>
             </w:tcMar>
           </w:tcPr>
           <w:p>
@@ -1646,7 +1646,7 @@
             <w:tcBorders/>
             <w:shd w:fill="auto" w:val="clear"/>
             <w:tcMar>
-              <w:left w:w="108" w:type="dxa"/>
+              <w:left w:w="103" w:type="dxa"/>
             </w:tcMar>
           </w:tcPr>
           <w:p>
@@ -1679,7 +1679,7 @@
             <w:tcBorders/>
             <w:shd w:fill="auto" w:val="clear"/>
             <w:tcMar>
-              <w:left w:w="108" w:type="dxa"/>
+              <w:left w:w="103" w:type="dxa"/>
             </w:tcMar>
           </w:tcPr>
           <w:p>
@@ -1709,7 +1709,7 @@
             <w:tcBorders/>
             <w:shd w:fill="auto" w:val="clear"/>
             <w:tcMar>
-              <w:left w:w="108" w:type="dxa"/>
+              <w:left w:w="103" w:type="dxa"/>
             </w:tcMar>
           </w:tcPr>
           <w:p>
@@ -1739,7 +1739,7 @@
             <w:tcBorders/>
             <w:shd w:fill="auto" w:val="clear"/>
             <w:tcMar>
-              <w:left w:w="108" w:type="dxa"/>
+              <w:left w:w="103" w:type="dxa"/>
             </w:tcMar>
           </w:tcPr>
           <w:p>
@@ -1769,7 +1769,7 @@
             <w:tcBorders/>
             <w:shd w:fill="auto" w:val="clear"/>
             <w:tcMar>
-              <w:left w:w="108" w:type="dxa"/>
+              <w:left w:w="103" w:type="dxa"/>
             </w:tcMar>
           </w:tcPr>
           <w:p>
@@ -1799,7 +1799,7 @@
             <w:tcBorders/>
             <w:shd w:fill="auto" w:val="clear"/>
             <w:tcMar>
-              <w:left w:w="108" w:type="dxa"/>
+              <w:left w:w="103" w:type="dxa"/>
             </w:tcMar>
           </w:tcPr>
           <w:p>
@@ -1832,7 +1832,7 @@
             <w:tcBorders/>
             <w:shd w:fill="auto" w:val="clear"/>
             <w:tcMar>
-              <w:left w:w="108" w:type="dxa"/>
+              <w:left w:w="103" w:type="dxa"/>
             </w:tcMar>
           </w:tcPr>
           <w:p>
@@ -1862,7 +1862,7 @@
             <w:tcBorders/>
             <w:shd w:fill="auto" w:val="clear"/>
             <w:tcMar>
-              <w:left w:w="108" w:type="dxa"/>
+              <w:left w:w="103" w:type="dxa"/>
             </w:tcMar>
           </w:tcPr>
           <w:p>
@@ -1892,7 +1892,7 @@
             <w:tcBorders/>
             <w:shd w:fill="auto" w:val="clear"/>
             <w:tcMar>
-              <w:left w:w="108" w:type="dxa"/>
+              <w:left w:w="103" w:type="dxa"/>
             </w:tcMar>
           </w:tcPr>
           <w:p>
@@ -1922,7 +1922,7 @@
             <w:tcBorders/>
             <w:shd w:fill="auto" w:val="clear"/>
             <w:tcMar>
-              <w:left w:w="108" w:type="dxa"/>
+              <w:left w:w="103" w:type="dxa"/>
             </w:tcMar>
           </w:tcPr>
           <w:p>
@@ -1952,7 +1952,7 @@
             <w:tcBorders/>
             <w:shd w:fill="auto" w:val="clear"/>
             <w:tcMar>
-              <w:left w:w="108" w:type="dxa"/>
+              <w:left w:w="103" w:type="dxa"/>
             </w:tcMar>
           </w:tcPr>
           <w:p>
@@ -2091,7 +2091,90 @@
             <w:sz w:val="24"/>
             <w:szCs w:val="24"/>
           </w:rPr>
-          <w:t>The experimental oximeter will be manufactured by the research team. A bill of materials can be found in Table 2. The oximeter has not been granted authorization for use in Canada.</w:t>
+          <w:t>The experimental oximeter will be manufactured by the research team</w:t>
+        </w:r>
+      </w:ins>
+      <w:ins w:id="19" w:author="Tarek Loubani" w:date="2018-01-10T01:21:36Z">
+        <w:r>
+          <w:rPr>
+            <w:rFonts w:cs="Times New Roman" w:ascii="Times New Roman" w:hAnsi="Times New Roman"/>
+            <w:sz w:val="24"/>
+            <w:szCs w:val="24"/>
+          </w:rPr>
+          <w:t xml:space="preserve"> </w:t>
+        </w:r>
+      </w:ins>
+      <w:ins w:id="20" w:author="Tarek Loubani" w:date="2018-01-10T01:21:36Z">
+        <w:r>
+          <w:rPr>
+            <w:rFonts w:cs="Times New Roman" w:ascii="Times New Roman" w:hAnsi="Times New Roman"/>
+            <w:sz w:val="24"/>
+            <w:szCs w:val="24"/>
+          </w:rPr>
+          <w:t xml:space="preserve">in London, Ontario under </w:t>
+        </w:r>
+      </w:ins>
+      <w:ins w:id="21" w:author="Tarek Loubani" w:date="2018-01-10T01:21:36Z">
+        <w:r>
+          <w:rPr>
+            <w:rFonts w:eastAsia="Calibri" w:cs="Times New Roman" w:ascii="Times New Roman" w:hAnsi="Times New Roman" w:eastAsiaTheme="minorHAnsi"/>
+            <w:color w:val="00000A"/>
+            <w:kern w:val="0"/>
+            <w:sz w:val="24"/>
+            <w:szCs w:val="24"/>
+            <w:lang w:val="en-US" w:eastAsia="en-US" w:bidi="ar-SA"/>
+          </w:rPr>
+          <w:t>the</w:t>
+        </w:r>
+      </w:ins>
+      <w:ins w:id="22" w:author="Tarek Loubani" w:date="2018-01-10T01:21:36Z">
+        <w:r>
+          <w:rPr>
+            <w:rFonts w:cs="Times New Roman" w:ascii="Times New Roman" w:hAnsi="Times New Roman"/>
+            <w:sz w:val="24"/>
+            <w:szCs w:val="24"/>
+          </w:rPr>
+          <w:t xml:space="preserve"> supervision of Glia Inc</w:t>
+        </w:r>
+      </w:ins>
+      <w:ins w:id="23" w:author="Tarek Loubani" w:date="2018-01-10T01:22:00Z">
+        <w:r>
+          <w:rPr>
+            <w:rFonts w:cs="Times New Roman" w:ascii="Times New Roman" w:hAnsi="Times New Roman"/>
+            <w:sz w:val="24"/>
+            <w:szCs w:val="24"/>
+          </w:rPr>
+          <w:t>. (</w:t>
+        </w:r>
+      </w:ins>
+      <w:ins w:id="24" w:author="Tarek Loubani" w:date="2018-01-10T01:23:52Z">
+        <w:r>
+          <w:rPr>
+            <w:rFonts w:cs="Times New Roman" w:ascii="Times New Roman" w:hAnsi="Times New Roman"/>
+            <w:sz w:val="24"/>
+            <w:szCs w:val="24"/>
+          </w:rPr>
+          <w:t>Corporation #</w:t>
+        </w:r>
+      </w:ins>
+      <w:ins w:id="25" w:author="Tarek Loubani" w:date="2018-01-10T01:24:05Z">
+        <w:r>
+          <w:rPr>
+            <w:rFonts w:cs="Times New Roman" w:ascii="Times New Roman" w:hAnsi="Times New Roman"/>
+            <w:sz w:val="24"/>
+            <w:szCs w:val="24"/>
+          </w:rPr>
+          <w:t>924742-4; HC Company ID #141507)</w:t>
+        </w:r>
+      </w:ins>
+      <w:ins w:id="26" w:author="Tarek Loubani" w:date="2018-01-09T23:37:39Z">
+        <w:r>
+          <w:rPr>
+            <w:rFonts w:cs="Times New Roman" w:ascii="Times New Roman" w:hAnsi="Times New Roman"/>
+            <w:sz w:val="24"/>
+            <w:szCs w:val="24"/>
+          </w:rPr>
+          <w:t>. A bill of materials can be found in Table 2. The oximeter has not been granted authorization for use in Canada.</w:t>
         </w:r>
       </w:ins>
     </w:p>
@@ -2103,7 +2186,7 @@
         <w:tblInd w:w="0" w:type="dxa"/>
         <w:tblCellMar>
           <w:top w:w="0" w:type="dxa"/>
-          <w:left w:w="108" w:type="dxa"/>
+          <w:left w:w="103" w:type="dxa"/>
           <w:bottom w:w="0" w:type="dxa"/>
           <w:right w:w="108" w:type="dxa"/>
         </w:tblCellMar>
@@ -2117,7 +2200,7 @@
       </w:tblGrid>
       <w:tr>
         <w:trPr>
-          <w:ins w:id="19" w:author="Alex" w:date="2018-01-09T21:01:00Z"/>
+          <w:ins w:id="27" w:author="Alex" w:date="2018-01-09T21:01:00Z"/>
           <w:trHeight w:val="300" w:hRule="atLeast"/>
         </w:trPr>
         <w:tc>
@@ -2126,21 +2209,21 @@
             <w:tcBorders/>
             <w:shd w:color="auto" w:fill="FFFFFF" w:themeFill="background1" w:val="clear"/>
             <w:tcMar>
-              <w:left w:w="108" w:type="dxa"/>
-            </w:tcMar>
-          </w:tcPr>
-          <w:p>
-            <w:pPr>
-              <w:pStyle w:val="Normal"/>
-              <w:spacing w:lineRule="auto" w:line="240" w:before="0" w:after="0"/>
-              <w:rPr>
-                <w:rFonts w:ascii="Times New Roman" w:hAnsi="Times New Roman" w:eastAsia="Times New Roman" w:cs="Times New Roman"/>
-                <w:color w:val="000000"/>
-                <w:sz w:val="24"/>
-                <w:szCs w:val="24"/>
-              </w:rPr>
-            </w:pPr>
-            <w:ins w:id="20" w:author="Tarek Loubani" w:date="2018-01-09T23:37:39Z">
+              <w:left w:w="103" w:type="dxa"/>
+            </w:tcMar>
+          </w:tcPr>
+          <w:p>
+            <w:pPr>
+              <w:pStyle w:val="Normal"/>
+              <w:spacing w:lineRule="auto" w:line="240" w:before="0" w:after="0"/>
+              <w:rPr>
+                <w:rFonts w:ascii="Times New Roman" w:hAnsi="Times New Roman" w:eastAsia="Times New Roman" w:cs="Times New Roman"/>
+                <w:color w:val="000000"/>
+                <w:sz w:val="24"/>
+                <w:szCs w:val="24"/>
+              </w:rPr>
+            </w:pPr>
+            <w:ins w:id="28" w:author="Tarek Loubani" w:date="2018-01-09T23:37:39Z">
               <w:r>
                 <w:rPr>
                   <w:rFonts w:eastAsia="Times New Roman" w:cs="Times New Roman" w:ascii="Times New Roman" w:hAnsi="Times New Roman"/>
@@ -2159,21 +2242,21 @@
             <w:tcBorders/>
             <w:shd w:color="auto" w:fill="FFFFFF" w:themeFill="background1" w:val="clear"/>
             <w:tcMar>
-              <w:left w:w="108" w:type="dxa"/>
-            </w:tcMar>
-          </w:tcPr>
-          <w:p>
-            <w:pPr>
-              <w:pStyle w:val="Normal"/>
-              <w:spacing w:lineRule="auto" w:line="240" w:before="0" w:after="0"/>
-              <w:rPr>
-                <w:rFonts w:ascii="Times New Roman" w:hAnsi="Times New Roman" w:eastAsia="Times New Roman" w:cs="Times New Roman"/>
-                <w:color w:val="000000"/>
-                <w:sz w:val="24"/>
-                <w:szCs w:val="24"/>
-              </w:rPr>
-            </w:pPr>
-            <w:ins w:id="21" w:author="Tarek Loubani" w:date="2018-01-09T23:37:39Z">
+              <w:left w:w="103" w:type="dxa"/>
+            </w:tcMar>
+          </w:tcPr>
+          <w:p>
+            <w:pPr>
+              <w:pStyle w:val="Normal"/>
+              <w:spacing w:lineRule="auto" w:line="240" w:before="0" w:after="0"/>
+              <w:rPr>
+                <w:rFonts w:ascii="Times New Roman" w:hAnsi="Times New Roman" w:eastAsia="Times New Roman" w:cs="Times New Roman"/>
+                <w:color w:val="000000"/>
+                <w:sz w:val="24"/>
+                <w:szCs w:val="24"/>
+              </w:rPr>
+            </w:pPr>
+            <w:ins w:id="29" w:author="Tarek Loubani" w:date="2018-01-09T23:37:39Z">
               <w:r>
                 <w:rPr>
                   <w:rFonts w:eastAsia="Times New Roman" w:cs="Times New Roman" w:ascii="Times New Roman" w:hAnsi="Times New Roman"/>
@@ -2192,21 +2275,21 @@
             <w:tcBorders/>
             <w:shd w:color="auto" w:fill="FFFFFF" w:themeFill="background1" w:val="clear"/>
             <w:tcMar>
-              <w:left w:w="108" w:type="dxa"/>
-            </w:tcMar>
-          </w:tcPr>
-          <w:p>
-            <w:pPr>
-              <w:pStyle w:val="Normal"/>
-              <w:spacing w:lineRule="auto" w:line="240" w:before="0" w:after="0"/>
-              <w:rPr>
-                <w:rFonts w:ascii="Times New Roman" w:hAnsi="Times New Roman" w:eastAsia="Times New Roman" w:cs="Times New Roman"/>
-                <w:color w:val="000000"/>
-                <w:sz w:val="24"/>
-                <w:szCs w:val="24"/>
-              </w:rPr>
-            </w:pPr>
-            <w:ins w:id="22" w:author="Tarek Loubani" w:date="2018-01-09T23:37:39Z">
+              <w:left w:w="103" w:type="dxa"/>
+            </w:tcMar>
+          </w:tcPr>
+          <w:p>
+            <w:pPr>
+              <w:pStyle w:val="Normal"/>
+              <w:spacing w:lineRule="auto" w:line="240" w:before="0" w:after="0"/>
+              <w:rPr>
+                <w:rFonts w:ascii="Times New Roman" w:hAnsi="Times New Roman" w:eastAsia="Times New Roman" w:cs="Times New Roman"/>
+                <w:color w:val="000000"/>
+                <w:sz w:val="24"/>
+                <w:szCs w:val="24"/>
+              </w:rPr>
+            </w:pPr>
+            <w:ins w:id="30" w:author="Tarek Loubani" w:date="2018-01-09T23:37:39Z">
               <w:r>
                 <w:rPr>
                   <w:rFonts w:eastAsia="Times New Roman" w:cs="Times New Roman" w:ascii="Times New Roman" w:hAnsi="Times New Roman"/>
@@ -2225,21 +2308,21 @@
             <w:tcBorders/>
             <w:shd w:color="auto" w:fill="FFFFFF" w:themeFill="background1" w:val="clear"/>
             <w:tcMar>
-              <w:left w:w="108" w:type="dxa"/>
-            </w:tcMar>
-          </w:tcPr>
-          <w:p>
-            <w:pPr>
-              <w:pStyle w:val="Normal"/>
-              <w:spacing w:lineRule="auto" w:line="240" w:before="0" w:after="0"/>
-              <w:rPr>
-                <w:rFonts w:ascii="Times New Roman" w:hAnsi="Times New Roman" w:eastAsia="Times New Roman" w:cs="Times New Roman"/>
-                <w:color w:val="000000"/>
-                <w:sz w:val="24"/>
-                <w:szCs w:val="24"/>
-              </w:rPr>
-            </w:pPr>
-            <w:ins w:id="23" w:author="Tarek Loubani" w:date="2018-01-09T23:37:39Z">
+              <w:left w:w="103" w:type="dxa"/>
+            </w:tcMar>
+          </w:tcPr>
+          <w:p>
+            <w:pPr>
+              <w:pStyle w:val="Normal"/>
+              <w:spacing w:lineRule="auto" w:line="240" w:before="0" w:after="0"/>
+              <w:rPr>
+                <w:rFonts w:ascii="Times New Roman" w:hAnsi="Times New Roman" w:eastAsia="Times New Roman" w:cs="Times New Roman"/>
+                <w:color w:val="000000"/>
+                <w:sz w:val="24"/>
+                <w:szCs w:val="24"/>
+              </w:rPr>
+            </w:pPr>
+            <w:ins w:id="31" w:author="Tarek Loubani" w:date="2018-01-09T23:37:39Z">
               <w:r>
                 <w:rPr>
                   <w:rFonts w:eastAsia="Times New Roman" w:cs="Times New Roman" w:ascii="Times New Roman" w:hAnsi="Times New Roman"/>
@@ -2255,7 +2338,7 @@
       </w:tr>
       <w:tr>
         <w:trPr>
-          <w:ins w:id="24" w:author="Alex" w:date="2018-01-09T21:01:00Z"/>
+          <w:ins w:id="32" w:author="Alex" w:date="2018-01-09T21:01:00Z"/>
           <w:trHeight w:val="300" w:hRule="atLeast"/>
         </w:trPr>
         <w:tc>
@@ -2264,21 +2347,21 @@
             <w:tcBorders/>
             <w:shd w:color="auto" w:fill="FFFFFF" w:themeFill="background1" w:val="clear"/>
             <w:tcMar>
-              <w:left w:w="108" w:type="dxa"/>
-            </w:tcMar>
-          </w:tcPr>
-          <w:p>
-            <w:pPr>
-              <w:pStyle w:val="Normal"/>
-              <w:spacing w:lineRule="auto" w:line="240" w:before="0" w:after="0"/>
-              <w:rPr>
-                <w:rFonts w:ascii="Times New Roman" w:hAnsi="Times New Roman" w:eastAsia="Times New Roman" w:cs="Times New Roman"/>
-                <w:color w:val="000000"/>
-                <w:sz w:val="24"/>
-                <w:szCs w:val="24"/>
-              </w:rPr>
-            </w:pPr>
-            <w:ins w:id="25" w:author="Tarek Loubani" w:date="2018-01-09T23:37:39Z">
+              <w:left w:w="103" w:type="dxa"/>
+            </w:tcMar>
+          </w:tcPr>
+          <w:p>
+            <w:pPr>
+              <w:pStyle w:val="Normal"/>
+              <w:spacing w:lineRule="auto" w:line="240" w:before="0" w:after="0"/>
+              <w:rPr>
+                <w:rFonts w:ascii="Times New Roman" w:hAnsi="Times New Roman" w:eastAsia="Times New Roman" w:cs="Times New Roman"/>
+                <w:color w:val="000000"/>
+                <w:sz w:val="24"/>
+                <w:szCs w:val="24"/>
+              </w:rPr>
+            </w:pPr>
+            <w:ins w:id="33" w:author="Tarek Loubani" w:date="2018-01-09T23:37:39Z">
               <w:r>
                 <w:rPr>
                   <w:rFonts w:eastAsia="Times New Roman" w:cs="Times New Roman" w:ascii="Times New Roman" w:hAnsi="Times New Roman"/>
@@ -2297,21 +2380,21 @@
             <w:tcBorders/>
             <w:shd w:color="auto" w:fill="FFFFFF" w:themeFill="background1" w:val="clear"/>
             <w:tcMar>
-              <w:left w:w="108" w:type="dxa"/>
-            </w:tcMar>
-          </w:tcPr>
-          <w:p>
-            <w:pPr>
-              <w:pStyle w:val="Normal"/>
-              <w:spacing w:lineRule="auto" w:line="240" w:before="0" w:after="0"/>
-              <w:rPr>
-                <w:rFonts w:ascii="Times New Roman" w:hAnsi="Times New Roman" w:eastAsia="Times New Roman" w:cs="Times New Roman"/>
-                <w:color w:val="000000"/>
-                <w:sz w:val="24"/>
-                <w:szCs w:val="24"/>
-              </w:rPr>
-            </w:pPr>
-            <w:ins w:id="26" w:author="Tarek Loubani" w:date="2018-01-09T23:37:39Z">
+              <w:left w:w="103" w:type="dxa"/>
+            </w:tcMar>
+          </w:tcPr>
+          <w:p>
+            <w:pPr>
+              <w:pStyle w:val="Normal"/>
+              <w:spacing w:lineRule="auto" w:line="240" w:before="0" w:after="0"/>
+              <w:rPr>
+                <w:rFonts w:ascii="Times New Roman" w:hAnsi="Times New Roman" w:eastAsia="Times New Roman" w:cs="Times New Roman"/>
+                <w:color w:val="000000"/>
+                <w:sz w:val="24"/>
+                <w:szCs w:val="24"/>
+              </w:rPr>
+            </w:pPr>
+            <w:ins w:id="34" w:author="Tarek Loubani" w:date="2018-01-09T23:37:39Z">
               <w:r>
                 <w:rPr>
                   <w:rFonts w:eastAsia="Times New Roman" w:cs="Times New Roman" w:ascii="Times New Roman" w:hAnsi="Times New Roman"/>
@@ -2330,21 +2413,21 @@
             <w:tcBorders/>
             <w:shd w:color="auto" w:fill="FFFFFF" w:themeFill="background1" w:val="clear"/>
             <w:tcMar>
-              <w:left w:w="108" w:type="dxa"/>
-            </w:tcMar>
-          </w:tcPr>
-          <w:p>
-            <w:pPr>
-              <w:pStyle w:val="Normal"/>
-              <w:spacing w:lineRule="auto" w:line="240" w:before="0" w:after="0"/>
-              <w:rPr>
-                <w:rFonts w:ascii="Times New Roman" w:hAnsi="Times New Roman" w:eastAsia="Times New Roman" w:cs="Times New Roman"/>
-                <w:color w:val="000000"/>
-                <w:sz w:val="24"/>
-                <w:szCs w:val="24"/>
-              </w:rPr>
-            </w:pPr>
-            <w:ins w:id="27" w:author="Tarek Loubani" w:date="2018-01-09T23:37:39Z">
+              <w:left w:w="103" w:type="dxa"/>
+            </w:tcMar>
+          </w:tcPr>
+          <w:p>
+            <w:pPr>
+              <w:pStyle w:val="Normal"/>
+              <w:spacing w:lineRule="auto" w:line="240" w:before="0" w:after="0"/>
+              <w:rPr>
+                <w:rFonts w:ascii="Times New Roman" w:hAnsi="Times New Roman" w:eastAsia="Times New Roman" w:cs="Times New Roman"/>
+                <w:color w:val="000000"/>
+                <w:sz w:val="24"/>
+                <w:szCs w:val="24"/>
+              </w:rPr>
+            </w:pPr>
+            <w:ins w:id="35" w:author="Tarek Loubani" w:date="2018-01-09T23:37:39Z">
               <w:r>
                 <w:rPr>
                   <w:rFonts w:eastAsia="Times New Roman" w:cs="Times New Roman" w:ascii="Times New Roman" w:hAnsi="Times New Roman"/>
@@ -2363,7 +2446,7 @@
             <w:tcBorders/>
             <w:shd w:color="auto" w:fill="FFFFFF" w:themeFill="background1" w:val="clear"/>
             <w:tcMar>
-              <w:left w:w="108" w:type="dxa"/>
+              <w:left w:w="103" w:type="dxa"/>
             </w:tcMar>
           </w:tcPr>
           <w:p>
@@ -2378,7 +2461,7 @@
                 <w:szCs w:val="24"/>
               </w:rPr>
             </w:pPr>
-            <w:ins w:id="28" w:author="Tarek Loubani" w:date="2018-01-09T23:37:39Z">
+            <w:ins w:id="36" w:author="Tarek Loubani" w:date="2018-01-09T23:37:39Z">
               <w:r>
                 <w:rPr>
                   <w:rFonts w:eastAsia="Times New Roman" w:cs="Times New Roman" w:ascii="Times New Roman" w:hAnsi="Times New Roman"/>
@@ -2394,7 +2477,7 @@
       </w:tr>
       <w:tr>
         <w:trPr>
-          <w:ins w:id="29" w:author="Alex" w:date="2018-01-09T21:01:00Z"/>
+          <w:ins w:id="37" w:author="Alex" w:date="2018-01-09T21:01:00Z"/>
           <w:trHeight w:val="300" w:hRule="atLeast"/>
         </w:trPr>
         <w:tc>
@@ -2403,21 +2486,21 @@
             <w:tcBorders/>
             <w:shd w:color="auto" w:fill="FFFFFF" w:themeFill="background1" w:val="clear"/>
             <w:tcMar>
-              <w:left w:w="108" w:type="dxa"/>
-            </w:tcMar>
-          </w:tcPr>
-          <w:p>
-            <w:pPr>
-              <w:pStyle w:val="Normal"/>
-              <w:spacing w:lineRule="auto" w:line="240" w:before="0" w:after="0"/>
-              <w:rPr>
-                <w:rFonts w:ascii="Times New Roman" w:hAnsi="Times New Roman" w:eastAsia="Times New Roman" w:cs="Times New Roman"/>
-                <w:color w:val="000000"/>
-                <w:sz w:val="24"/>
-                <w:szCs w:val="24"/>
-              </w:rPr>
-            </w:pPr>
-            <w:ins w:id="30" w:author="Tarek Loubani" w:date="2018-01-09T23:37:39Z">
+              <w:left w:w="103" w:type="dxa"/>
+            </w:tcMar>
+          </w:tcPr>
+          <w:p>
+            <w:pPr>
+              <w:pStyle w:val="Normal"/>
+              <w:spacing w:lineRule="auto" w:line="240" w:before="0" w:after="0"/>
+              <w:rPr>
+                <w:rFonts w:ascii="Times New Roman" w:hAnsi="Times New Roman" w:eastAsia="Times New Roman" w:cs="Times New Roman"/>
+                <w:color w:val="000000"/>
+                <w:sz w:val="24"/>
+                <w:szCs w:val="24"/>
+              </w:rPr>
+            </w:pPr>
+            <w:ins w:id="38" w:author="Tarek Loubani" w:date="2018-01-09T23:37:39Z">
               <w:r>
                 <w:rPr>
                   <w:rFonts w:eastAsia="Times New Roman" w:cs="Times New Roman" w:ascii="Times New Roman" w:hAnsi="Times New Roman"/>
@@ -2436,21 +2519,21 @@
             <w:tcBorders/>
             <w:shd w:color="auto" w:fill="FFFFFF" w:themeFill="background1" w:val="clear"/>
             <w:tcMar>
-              <w:left w:w="108" w:type="dxa"/>
-            </w:tcMar>
-          </w:tcPr>
-          <w:p>
-            <w:pPr>
-              <w:pStyle w:val="Normal"/>
-              <w:spacing w:lineRule="auto" w:line="240" w:before="0" w:after="0"/>
-              <w:rPr>
-                <w:rFonts w:ascii="Times New Roman" w:hAnsi="Times New Roman" w:eastAsia="Times New Roman" w:cs="Times New Roman"/>
-                <w:color w:val="000000"/>
-                <w:sz w:val="24"/>
-                <w:szCs w:val="24"/>
-              </w:rPr>
-            </w:pPr>
-            <w:ins w:id="31" w:author="Tarek Loubani" w:date="2018-01-09T23:37:39Z">
+              <w:left w:w="103" w:type="dxa"/>
+            </w:tcMar>
+          </w:tcPr>
+          <w:p>
+            <w:pPr>
+              <w:pStyle w:val="Normal"/>
+              <w:spacing w:lineRule="auto" w:line="240" w:before="0" w:after="0"/>
+              <w:rPr>
+                <w:rFonts w:ascii="Times New Roman" w:hAnsi="Times New Roman" w:eastAsia="Times New Roman" w:cs="Times New Roman"/>
+                <w:color w:val="000000"/>
+                <w:sz w:val="24"/>
+                <w:szCs w:val="24"/>
+              </w:rPr>
+            </w:pPr>
+            <w:ins w:id="39" w:author="Tarek Loubani" w:date="2018-01-09T23:37:39Z">
               <w:r>
                 <w:rPr>
                   <w:rFonts w:eastAsia="Times New Roman" w:cs="Times New Roman" w:ascii="Times New Roman" w:hAnsi="Times New Roman"/>
@@ -2469,21 +2552,21 @@
             <w:tcBorders/>
             <w:shd w:color="auto" w:fill="FFFFFF" w:themeFill="background1" w:val="clear"/>
             <w:tcMar>
-              <w:left w:w="108" w:type="dxa"/>
-            </w:tcMar>
-          </w:tcPr>
-          <w:p>
-            <w:pPr>
-              <w:pStyle w:val="Normal"/>
-              <w:spacing w:lineRule="auto" w:line="240" w:before="0" w:after="0"/>
-              <w:rPr>
-                <w:rFonts w:ascii="Times New Roman" w:hAnsi="Times New Roman" w:eastAsia="Times New Roman" w:cs="Times New Roman"/>
-                <w:color w:val="000000"/>
-                <w:sz w:val="24"/>
-                <w:szCs w:val="24"/>
-              </w:rPr>
-            </w:pPr>
-            <w:ins w:id="32" w:author="Tarek Loubani" w:date="2018-01-09T23:37:39Z">
+              <w:left w:w="103" w:type="dxa"/>
+            </w:tcMar>
+          </w:tcPr>
+          <w:p>
+            <w:pPr>
+              <w:pStyle w:val="Normal"/>
+              <w:spacing w:lineRule="auto" w:line="240" w:before="0" w:after="0"/>
+              <w:rPr>
+                <w:rFonts w:ascii="Times New Roman" w:hAnsi="Times New Roman" w:eastAsia="Times New Roman" w:cs="Times New Roman"/>
+                <w:color w:val="000000"/>
+                <w:sz w:val="24"/>
+                <w:szCs w:val="24"/>
+              </w:rPr>
+            </w:pPr>
+            <w:ins w:id="40" w:author="Tarek Loubani" w:date="2018-01-09T23:37:39Z">
               <w:r>
                 <w:rPr>
                   <w:rFonts w:eastAsia="Times New Roman" w:cs="Times New Roman" w:ascii="Times New Roman" w:hAnsi="Times New Roman"/>
@@ -2502,7 +2585,7 @@
             <w:tcBorders/>
             <w:shd w:color="auto" w:fill="FFFFFF" w:themeFill="background1" w:val="clear"/>
             <w:tcMar>
-              <w:left w:w="108" w:type="dxa"/>
+              <w:left w:w="103" w:type="dxa"/>
             </w:tcMar>
           </w:tcPr>
           <w:p>
@@ -2517,7 +2600,7 @@
                 <w:szCs w:val="24"/>
               </w:rPr>
             </w:pPr>
-            <w:ins w:id="33" w:author="Tarek Loubani" w:date="2018-01-09T23:37:39Z">
+            <w:ins w:id="41" w:author="Tarek Loubani" w:date="2018-01-09T23:37:39Z">
               <w:r>
                 <w:rPr>
                   <w:rFonts w:eastAsia="Times New Roman" w:cs="Times New Roman" w:ascii="Times New Roman" w:hAnsi="Times New Roman"/>
@@ -2533,7 +2616,7 @@
       </w:tr>
       <w:tr>
         <w:trPr>
-          <w:ins w:id="34" w:author="Alex" w:date="2018-01-09T21:01:00Z"/>
+          <w:ins w:id="42" w:author="Alex" w:date="2018-01-09T21:01:00Z"/>
           <w:trHeight w:val="300" w:hRule="atLeast"/>
         </w:trPr>
         <w:tc>
@@ -2542,21 +2625,21 @@
             <w:tcBorders/>
             <w:shd w:color="auto" w:fill="FFFFFF" w:themeFill="background1" w:val="clear"/>
             <w:tcMar>
-              <w:left w:w="108" w:type="dxa"/>
-            </w:tcMar>
-          </w:tcPr>
-          <w:p>
-            <w:pPr>
-              <w:pStyle w:val="Normal"/>
-              <w:spacing w:lineRule="auto" w:line="240" w:before="0" w:after="0"/>
-              <w:rPr>
-                <w:rFonts w:ascii="Times New Roman" w:hAnsi="Times New Roman" w:eastAsia="Times New Roman" w:cs="Times New Roman"/>
-                <w:color w:val="000000"/>
-                <w:sz w:val="24"/>
-                <w:szCs w:val="24"/>
-              </w:rPr>
-            </w:pPr>
-            <w:ins w:id="35" w:author="Tarek Loubani" w:date="2018-01-09T23:37:39Z">
+              <w:left w:w="103" w:type="dxa"/>
+            </w:tcMar>
+          </w:tcPr>
+          <w:p>
+            <w:pPr>
+              <w:pStyle w:val="Normal"/>
+              <w:spacing w:lineRule="auto" w:line="240" w:before="0" w:after="0"/>
+              <w:rPr>
+                <w:rFonts w:ascii="Times New Roman" w:hAnsi="Times New Roman" w:eastAsia="Times New Roman" w:cs="Times New Roman"/>
+                <w:color w:val="000000"/>
+                <w:sz w:val="24"/>
+                <w:szCs w:val="24"/>
+              </w:rPr>
+            </w:pPr>
+            <w:ins w:id="43" w:author="Tarek Loubani" w:date="2018-01-09T23:37:39Z">
               <w:r>
                 <w:rPr>
                   <w:rFonts w:eastAsia="Times New Roman" w:cs="Times New Roman" w:ascii="Times New Roman" w:hAnsi="Times New Roman"/>
@@ -2575,21 +2658,21 @@
             <w:tcBorders/>
             <w:shd w:color="auto" w:fill="FFFFFF" w:themeFill="background1" w:val="clear"/>
             <w:tcMar>
-              <w:left w:w="108" w:type="dxa"/>
-            </w:tcMar>
-          </w:tcPr>
-          <w:p>
-            <w:pPr>
-              <w:pStyle w:val="Normal"/>
-              <w:spacing w:lineRule="auto" w:line="240" w:before="0" w:after="0"/>
-              <w:rPr>
-                <w:rFonts w:ascii="Times New Roman" w:hAnsi="Times New Roman" w:eastAsia="Times New Roman" w:cs="Times New Roman"/>
-                <w:color w:val="000000"/>
-                <w:sz w:val="24"/>
-                <w:szCs w:val="24"/>
-              </w:rPr>
-            </w:pPr>
-            <w:ins w:id="36" w:author="Tarek Loubani" w:date="2018-01-09T23:37:39Z">
+              <w:left w:w="103" w:type="dxa"/>
+            </w:tcMar>
+          </w:tcPr>
+          <w:p>
+            <w:pPr>
+              <w:pStyle w:val="Normal"/>
+              <w:spacing w:lineRule="auto" w:line="240" w:before="0" w:after="0"/>
+              <w:rPr>
+                <w:rFonts w:ascii="Times New Roman" w:hAnsi="Times New Roman" w:eastAsia="Times New Roman" w:cs="Times New Roman"/>
+                <w:color w:val="000000"/>
+                <w:sz w:val="24"/>
+                <w:szCs w:val="24"/>
+              </w:rPr>
+            </w:pPr>
+            <w:ins w:id="44" w:author="Tarek Loubani" w:date="2018-01-09T23:37:39Z">
               <w:r>
                 <w:rPr>
                   <w:rFonts w:eastAsia="Times New Roman" w:cs="Times New Roman" w:ascii="Times New Roman" w:hAnsi="Times New Roman"/>
@@ -2608,21 +2691,21 @@
             <w:tcBorders/>
             <w:shd w:color="auto" w:fill="FFFFFF" w:themeFill="background1" w:val="clear"/>
             <w:tcMar>
-              <w:left w:w="108" w:type="dxa"/>
-            </w:tcMar>
-          </w:tcPr>
-          <w:p>
-            <w:pPr>
-              <w:pStyle w:val="Normal"/>
-              <w:spacing w:lineRule="auto" w:line="240" w:before="0" w:after="0"/>
-              <w:rPr>
-                <w:rFonts w:ascii="Times New Roman" w:hAnsi="Times New Roman" w:eastAsia="Times New Roman" w:cs="Times New Roman"/>
-                <w:color w:val="000000"/>
-                <w:sz w:val="24"/>
-                <w:szCs w:val="24"/>
-              </w:rPr>
-            </w:pPr>
-            <w:ins w:id="37" w:author="Tarek Loubani" w:date="2018-01-09T23:37:39Z">
+              <w:left w:w="103" w:type="dxa"/>
+            </w:tcMar>
+          </w:tcPr>
+          <w:p>
+            <w:pPr>
+              <w:pStyle w:val="Normal"/>
+              <w:spacing w:lineRule="auto" w:line="240" w:before="0" w:after="0"/>
+              <w:rPr>
+                <w:rFonts w:ascii="Times New Roman" w:hAnsi="Times New Roman" w:eastAsia="Times New Roman" w:cs="Times New Roman"/>
+                <w:color w:val="000000"/>
+                <w:sz w:val="24"/>
+                <w:szCs w:val="24"/>
+              </w:rPr>
+            </w:pPr>
+            <w:ins w:id="45" w:author="Tarek Loubani" w:date="2018-01-09T23:37:39Z">
               <w:r>
                 <w:rPr>
                   <w:rFonts w:eastAsia="Times New Roman" w:cs="Times New Roman" w:ascii="Times New Roman" w:hAnsi="Times New Roman"/>
@@ -2641,7 +2724,7 @@
             <w:tcBorders/>
             <w:shd w:color="auto" w:fill="FFFFFF" w:themeFill="background1" w:val="clear"/>
             <w:tcMar>
-              <w:left w:w="108" w:type="dxa"/>
+              <w:left w:w="103" w:type="dxa"/>
             </w:tcMar>
           </w:tcPr>
           <w:p>
@@ -2656,7 +2739,7 @@
                 <w:szCs w:val="24"/>
               </w:rPr>
             </w:pPr>
-            <w:ins w:id="38" w:author="Tarek Loubani" w:date="2018-01-09T23:37:39Z">
+            <w:ins w:id="46" w:author="Tarek Loubani" w:date="2018-01-09T23:37:39Z">
               <w:r>
                 <w:rPr>
                   <w:rFonts w:eastAsia="Times New Roman" w:cs="Times New Roman" w:ascii="Times New Roman" w:hAnsi="Times New Roman"/>
@@ -2672,7 +2755,7 @@
       </w:tr>
       <w:tr>
         <w:trPr>
-          <w:ins w:id="39" w:author="Alex" w:date="2018-01-09T21:01:00Z"/>
+          <w:ins w:id="47" w:author="Alex" w:date="2018-01-09T21:01:00Z"/>
           <w:trHeight w:val="300" w:hRule="atLeast"/>
         </w:trPr>
         <w:tc>
@@ -2681,21 +2764,21 @@
             <w:tcBorders/>
             <w:shd w:color="auto" w:fill="FFFFFF" w:themeFill="background1" w:val="clear"/>
             <w:tcMar>
-              <w:left w:w="108" w:type="dxa"/>
-            </w:tcMar>
-          </w:tcPr>
-          <w:p>
-            <w:pPr>
-              <w:pStyle w:val="Normal"/>
-              <w:spacing w:lineRule="auto" w:line="240" w:before="0" w:after="0"/>
-              <w:rPr>
-                <w:rFonts w:ascii="Times New Roman" w:hAnsi="Times New Roman" w:eastAsia="Times New Roman" w:cs="Times New Roman"/>
-                <w:color w:val="000000"/>
-                <w:sz w:val="24"/>
-                <w:szCs w:val="24"/>
-              </w:rPr>
-            </w:pPr>
-            <w:ins w:id="40" w:author="Tarek Loubani" w:date="2018-01-09T23:37:39Z">
+              <w:left w:w="103" w:type="dxa"/>
+            </w:tcMar>
+          </w:tcPr>
+          <w:p>
+            <w:pPr>
+              <w:pStyle w:val="Normal"/>
+              <w:spacing w:lineRule="auto" w:line="240" w:before="0" w:after="0"/>
+              <w:rPr>
+                <w:rFonts w:ascii="Times New Roman" w:hAnsi="Times New Roman" w:eastAsia="Times New Roman" w:cs="Times New Roman"/>
+                <w:color w:val="000000"/>
+                <w:sz w:val="24"/>
+                <w:szCs w:val="24"/>
+              </w:rPr>
+            </w:pPr>
+            <w:ins w:id="48" w:author="Tarek Loubani" w:date="2018-01-09T23:37:39Z">
               <w:r>
                 <w:rPr>
                   <w:rFonts w:eastAsia="Times New Roman" w:cs="Times New Roman" w:ascii="Times New Roman" w:hAnsi="Times New Roman"/>
@@ -2714,21 +2797,21 @@
             <w:tcBorders/>
             <w:shd w:color="auto" w:fill="FFFFFF" w:themeFill="background1" w:val="clear"/>
             <w:tcMar>
-              <w:left w:w="108" w:type="dxa"/>
-            </w:tcMar>
-          </w:tcPr>
-          <w:p>
-            <w:pPr>
-              <w:pStyle w:val="Normal"/>
-              <w:spacing w:lineRule="auto" w:line="240" w:before="0" w:after="0"/>
-              <w:rPr>
-                <w:rFonts w:ascii="Times New Roman" w:hAnsi="Times New Roman" w:eastAsia="Times New Roman" w:cs="Times New Roman"/>
-                <w:color w:val="000000"/>
-                <w:sz w:val="24"/>
-                <w:szCs w:val="24"/>
-              </w:rPr>
-            </w:pPr>
-            <w:ins w:id="41" w:author="Tarek Loubani" w:date="2018-01-09T23:37:39Z">
+              <w:left w:w="103" w:type="dxa"/>
+            </w:tcMar>
+          </w:tcPr>
+          <w:p>
+            <w:pPr>
+              <w:pStyle w:val="Normal"/>
+              <w:spacing w:lineRule="auto" w:line="240" w:before="0" w:after="0"/>
+              <w:rPr>
+                <w:rFonts w:ascii="Times New Roman" w:hAnsi="Times New Roman" w:eastAsia="Times New Roman" w:cs="Times New Roman"/>
+                <w:color w:val="000000"/>
+                <w:sz w:val="24"/>
+                <w:szCs w:val="24"/>
+              </w:rPr>
+            </w:pPr>
+            <w:ins w:id="49" w:author="Tarek Loubani" w:date="2018-01-09T23:37:39Z">
               <w:r>
                 <w:rPr>
                   <w:rFonts w:eastAsia="Times New Roman" w:cs="Times New Roman" w:ascii="Times New Roman" w:hAnsi="Times New Roman"/>
@@ -2747,21 +2830,21 @@
             <w:tcBorders/>
             <w:shd w:color="auto" w:fill="FFFFFF" w:themeFill="background1" w:val="clear"/>
             <w:tcMar>
-              <w:left w:w="108" w:type="dxa"/>
-            </w:tcMar>
-          </w:tcPr>
-          <w:p>
-            <w:pPr>
-              <w:pStyle w:val="Normal"/>
-              <w:spacing w:lineRule="auto" w:line="240" w:before="0" w:after="0"/>
-              <w:rPr>
-                <w:rFonts w:ascii="Times New Roman" w:hAnsi="Times New Roman" w:eastAsia="Times New Roman" w:cs="Times New Roman"/>
-                <w:color w:val="000000"/>
-                <w:sz w:val="24"/>
-                <w:szCs w:val="24"/>
-              </w:rPr>
-            </w:pPr>
-            <w:ins w:id="42" w:author="Tarek Loubani" w:date="2018-01-09T23:37:39Z">
+              <w:left w:w="103" w:type="dxa"/>
+            </w:tcMar>
+          </w:tcPr>
+          <w:p>
+            <w:pPr>
+              <w:pStyle w:val="Normal"/>
+              <w:spacing w:lineRule="auto" w:line="240" w:before="0" w:after="0"/>
+              <w:rPr>
+                <w:rFonts w:ascii="Times New Roman" w:hAnsi="Times New Roman" w:eastAsia="Times New Roman" w:cs="Times New Roman"/>
+                <w:color w:val="000000"/>
+                <w:sz w:val="24"/>
+                <w:szCs w:val="24"/>
+              </w:rPr>
+            </w:pPr>
+            <w:ins w:id="50" w:author="Tarek Loubani" w:date="2018-01-09T23:37:39Z">
               <w:r>
                 <w:rPr>
                   <w:rFonts w:eastAsia="Times New Roman" w:cs="Times New Roman" w:ascii="Times New Roman" w:hAnsi="Times New Roman"/>
@@ -2780,7 +2863,7 @@
             <w:tcBorders/>
             <w:shd w:color="auto" w:fill="FFFFFF" w:themeFill="background1" w:val="clear"/>
             <w:tcMar>
-              <w:left w:w="108" w:type="dxa"/>
+              <w:left w:w="103" w:type="dxa"/>
             </w:tcMar>
           </w:tcPr>
           <w:p>
@@ -2795,7 +2878,7 @@
                 <w:szCs w:val="24"/>
               </w:rPr>
             </w:pPr>
-            <w:ins w:id="43" w:author="Tarek Loubani" w:date="2018-01-09T23:37:39Z">
+            <w:ins w:id="51" w:author="Tarek Loubani" w:date="2018-01-09T23:37:39Z">
               <w:r>
                 <w:rPr>
                   <w:rFonts w:eastAsia="Times New Roman" w:cs="Times New Roman" w:ascii="Times New Roman" w:hAnsi="Times New Roman"/>
@@ -2811,7 +2894,7 @@
       </w:tr>
       <w:tr>
         <w:trPr>
-          <w:ins w:id="44" w:author="Alex" w:date="2018-01-09T21:01:00Z"/>
+          <w:ins w:id="52" w:author="Alex" w:date="2018-01-09T21:01:00Z"/>
           <w:trHeight w:val="300" w:hRule="atLeast"/>
         </w:trPr>
         <w:tc>
@@ -2820,21 +2903,21 @@
             <w:tcBorders/>
             <w:shd w:color="auto" w:fill="FFFFFF" w:themeFill="background1" w:val="clear"/>
             <w:tcMar>
-              <w:left w:w="108" w:type="dxa"/>
-            </w:tcMar>
-          </w:tcPr>
-          <w:p>
-            <w:pPr>
-              <w:pStyle w:val="Normal"/>
-              <w:spacing w:lineRule="auto" w:line="240" w:before="0" w:after="0"/>
-              <w:rPr>
-                <w:rFonts w:ascii="Times New Roman" w:hAnsi="Times New Roman" w:eastAsia="Times New Roman" w:cs="Times New Roman"/>
-                <w:color w:val="000000"/>
-                <w:sz w:val="24"/>
-                <w:szCs w:val="24"/>
-              </w:rPr>
-            </w:pPr>
-            <w:ins w:id="45" w:author="Tarek Loubani" w:date="2018-01-09T23:37:39Z">
+              <w:left w:w="103" w:type="dxa"/>
+            </w:tcMar>
+          </w:tcPr>
+          <w:p>
+            <w:pPr>
+              <w:pStyle w:val="Normal"/>
+              <w:spacing w:lineRule="auto" w:line="240" w:before="0" w:after="0"/>
+              <w:rPr>
+                <w:rFonts w:ascii="Times New Roman" w:hAnsi="Times New Roman" w:eastAsia="Times New Roman" w:cs="Times New Roman"/>
+                <w:color w:val="000000"/>
+                <w:sz w:val="24"/>
+                <w:szCs w:val="24"/>
+              </w:rPr>
+            </w:pPr>
+            <w:ins w:id="53" w:author="Tarek Loubani" w:date="2018-01-09T23:37:39Z">
               <w:r>
                 <w:rPr>
                   <w:rFonts w:eastAsia="Times New Roman" w:cs="Times New Roman" w:ascii="Times New Roman" w:hAnsi="Times New Roman"/>
@@ -2853,21 +2936,21 @@
             <w:tcBorders/>
             <w:shd w:color="auto" w:fill="FFFFFF" w:themeFill="background1" w:val="clear"/>
             <w:tcMar>
-              <w:left w:w="108" w:type="dxa"/>
-            </w:tcMar>
-          </w:tcPr>
-          <w:p>
-            <w:pPr>
-              <w:pStyle w:val="Normal"/>
-              <w:spacing w:lineRule="auto" w:line="240" w:before="0" w:after="0"/>
-              <w:rPr>
-                <w:rFonts w:ascii="Times New Roman" w:hAnsi="Times New Roman" w:eastAsia="Times New Roman" w:cs="Times New Roman"/>
-                <w:color w:val="000000"/>
-                <w:sz w:val="24"/>
-                <w:szCs w:val="24"/>
-              </w:rPr>
-            </w:pPr>
-            <w:ins w:id="46" w:author="Tarek Loubani" w:date="2018-01-09T23:37:39Z">
+              <w:left w:w="103" w:type="dxa"/>
+            </w:tcMar>
+          </w:tcPr>
+          <w:p>
+            <w:pPr>
+              <w:pStyle w:val="Normal"/>
+              <w:spacing w:lineRule="auto" w:line="240" w:before="0" w:after="0"/>
+              <w:rPr>
+                <w:rFonts w:ascii="Times New Roman" w:hAnsi="Times New Roman" w:eastAsia="Times New Roman" w:cs="Times New Roman"/>
+                <w:color w:val="000000"/>
+                <w:sz w:val="24"/>
+                <w:szCs w:val="24"/>
+              </w:rPr>
+            </w:pPr>
+            <w:ins w:id="54" w:author="Tarek Loubani" w:date="2018-01-09T23:37:39Z">
               <w:r>
                 <w:rPr>
                   <w:rFonts w:eastAsia="Times New Roman" w:cs="Times New Roman" w:ascii="Times New Roman" w:hAnsi="Times New Roman"/>
@@ -2886,21 +2969,21 @@
             <w:tcBorders/>
             <w:shd w:color="auto" w:fill="FFFFFF" w:themeFill="background1" w:val="clear"/>
             <w:tcMar>
-              <w:left w:w="108" w:type="dxa"/>
-            </w:tcMar>
-          </w:tcPr>
-          <w:p>
-            <w:pPr>
-              <w:pStyle w:val="Normal"/>
-              <w:spacing w:lineRule="auto" w:line="240" w:before="0" w:after="0"/>
-              <w:rPr>
-                <w:rFonts w:ascii="Times New Roman" w:hAnsi="Times New Roman" w:eastAsia="Times New Roman" w:cs="Times New Roman"/>
-                <w:color w:val="000000"/>
-                <w:sz w:val="24"/>
-                <w:szCs w:val="24"/>
-              </w:rPr>
-            </w:pPr>
-            <w:ins w:id="47" w:author="Tarek Loubani" w:date="2018-01-09T23:37:39Z">
+              <w:left w:w="103" w:type="dxa"/>
+            </w:tcMar>
+          </w:tcPr>
+          <w:p>
+            <w:pPr>
+              <w:pStyle w:val="Normal"/>
+              <w:spacing w:lineRule="auto" w:line="240" w:before="0" w:after="0"/>
+              <w:rPr>
+                <w:rFonts w:ascii="Times New Roman" w:hAnsi="Times New Roman" w:eastAsia="Times New Roman" w:cs="Times New Roman"/>
+                <w:color w:val="000000"/>
+                <w:sz w:val="24"/>
+                <w:szCs w:val="24"/>
+              </w:rPr>
+            </w:pPr>
+            <w:ins w:id="55" w:author="Tarek Loubani" w:date="2018-01-09T23:37:39Z">
               <w:r>
                 <w:rPr>
                   <w:rFonts w:eastAsia="Times New Roman" w:cs="Times New Roman" w:ascii="Times New Roman" w:hAnsi="Times New Roman"/>
@@ -2919,7 +3002,7 @@
             <w:tcBorders/>
             <w:shd w:color="auto" w:fill="FFFFFF" w:themeFill="background1" w:val="clear"/>
             <w:tcMar>
-              <w:left w:w="108" w:type="dxa"/>
+              <w:left w:w="103" w:type="dxa"/>
             </w:tcMar>
           </w:tcPr>
           <w:p>
@@ -2934,7 +3017,7 @@
                 <w:szCs w:val="24"/>
               </w:rPr>
             </w:pPr>
-            <w:ins w:id="48" w:author="Tarek Loubani" w:date="2018-01-09T23:37:39Z">
+            <w:ins w:id="56" w:author="Tarek Loubani" w:date="2018-01-09T23:37:39Z">
               <w:r>
                 <w:rPr>
                   <w:rFonts w:eastAsia="Times New Roman" w:cs="Times New Roman" w:ascii="Times New Roman" w:hAnsi="Times New Roman"/>
@@ -2950,7 +3033,7 @@
       </w:tr>
       <w:tr>
         <w:trPr>
-          <w:ins w:id="49" w:author="Alex" w:date="2018-01-09T21:01:00Z"/>
+          <w:ins w:id="57" w:author="Alex" w:date="2018-01-09T21:01:00Z"/>
           <w:trHeight w:val="300" w:hRule="atLeast"/>
         </w:trPr>
         <w:tc>
@@ -2959,21 +3042,21 @@
             <w:tcBorders/>
             <w:shd w:color="auto" w:fill="FFFFFF" w:themeFill="background1" w:val="clear"/>
             <w:tcMar>
-              <w:left w:w="108" w:type="dxa"/>
-            </w:tcMar>
-          </w:tcPr>
-          <w:p>
-            <w:pPr>
-              <w:pStyle w:val="Normal"/>
-              <w:spacing w:lineRule="auto" w:line="240" w:before="0" w:after="0"/>
-              <w:rPr>
-                <w:rFonts w:ascii="Times New Roman" w:hAnsi="Times New Roman" w:eastAsia="Times New Roman" w:cs="Times New Roman"/>
-                <w:color w:val="000000"/>
-                <w:sz w:val="24"/>
-                <w:szCs w:val="24"/>
-              </w:rPr>
-            </w:pPr>
-            <w:ins w:id="50" w:author="Tarek Loubani" w:date="2018-01-09T23:37:39Z">
+              <w:left w:w="103" w:type="dxa"/>
+            </w:tcMar>
+          </w:tcPr>
+          <w:p>
+            <w:pPr>
+              <w:pStyle w:val="Normal"/>
+              <w:spacing w:lineRule="auto" w:line="240" w:before="0" w:after="0"/>
+              <w:rPr>
+                <w:rFonts w:ascii="Times New Roman" w:hAnsi="Times New Roman" w:eastAsia="Times New Roman" w:cs="Times New Roman"/>
+                <w:color w:val="000000"/>
+                <w:sz w:val="24"/>
+                <w:szCs w:val="24"/>
+              </w:rPr>
+            </w:pPr>
+            <w:ins w:id="58" w:author="Tarek Loubani" w:date="2018-01-09T23:37:39Z">
               <w:r>
                 <w:rPr>
                   <w:rFonts w:eastAsia="Times New Roman" w:cs="Times New Roman" w:ascii="Times New Roman" w:hAnsi="Times New Roman"/>
@@ -2992,21 +3075,21 @@
             <w:tcBorders/>
             <w:shd w:color="auto" w:fill="FFFFFF" w:themeFill="background1" w:val="clear"/>
             <w:tcMar>
-              <w:left w:w="108" w:type="dxa"/>
-            </w:tcMar>
-          </w:tcPr>
-          <w:p>
-            <w:pPr>
-              <w:pStyle w:val="Normal"/>
-              <w:spacing w:lineRule="auto" w:line="240" w:before="0" w:after="0"/>
-              <w:rPr>
-                <w:rFonts w:ascii="Times New Roman" w:hAnsi="Times New Roman" w:eastAsia="Times New Roman" w:cs="Times New Roman"/>
-                <w:color w:val="000000"/>
-                <w:sz w:val="24"/>
-                <w:szCs w:val="24"/>
-              </w:rPr>
-            </w:pPr>
-            <w:ins w:id="51" w:author="Tarek Loubani" w:date="2018-01-09T23:37:39Z">
+              <w:left w:w="103" w:type="dxa"/>
+            </w:tcMar>
+          </w:tcPr>
+          <w:p>
+            <w:pPr>
+              <w:pStyle w:val="Normal"/>
+              <w:spacing w:lineRule="auto" w:line="240" w:before="0" w:after="0"/>
+              <w:rPr>
+                <w:rFonts w:ascii="Times New Roman" w:hAnsi="Times New Roman" w:eastAsia="Times New Roman" w:cs="Times New Roman"/>
+                <w:color w:val="000000"/>
+                <w:sz w:val="24"/>
+                <w:szCs w:val="24"/>
+              </w:rPr>
+            </w:pPr>
+            <w:ins w:id="59" w:author="Tarek Loubani" w:date="2018-01-09T23:37:39Z">
               <w:r>
                 <w:rPr>
                   <w:rFonts w:eastAsia="Times New Roman" w:cs="Times New Roman" w:ascii="Times New Roman" w:hAnsi="Times New Roman"/>
@@ -3025,21 +3108,21 @@
             <w:tcBorders/>
             <w:shd w:color="auto" w:fill="FFFFFF" w:themeFill="background1" w:val="clear"/>
             <w:tcMar>
-              <w:left w:w="108" w:type="dxa"/>
-            </w:tcMar>
-          </w:tcPr>
-          <w:p>
-            <w:pPr>
-              <w:pStyle w:val="Normal"/>
-              <w:spacing w:lineRule="auto" w:line="240" w:before="0" w:after="0"/>
-              <w:rPr>
-                <w:rFonts w:ascii="Times New Roman" w:hAnsi="Times New Roman" w:eastAsia="Times New Roman" w:cs="Times New Roman"/>
-                <w:color w:val="000000"/>
-                <w:sz w:val="24"/>
-                <w:szCs w:val="24"/>
-              </w:rPr>
-            </w:pPr>
-            <w:ins w:id="52" w:author="Tarek Loubani" w:date="2018-01-09T23:37:39Z">
+              <w:left w:w="103" w:type="dxa"/>
+            </w:tcMar>
+          </w:tcPr>
+          <w:p>
+            <w:pPr>
+              <w:pStyle w:val="Normal"/>
+              <w:spacing w:lineRule="auto" w:line="240" w:before="0" w:after="0"/>
+              <w:rPr>
+                <w:rFonts w:ascii="Times New Roman" w:hAnsi="Times New Roman" w:eastAsia="Times New Roman" w:cs="Times New Roman"/>
+                <w:color w:val="000000"/>
+                <w:sz w:val="24"/>
+                <w:szCs w:val="24"/>
+              </w:rPr>
+            </w:pPr>
+            <w:ins w:id="60" w:author="Tarek Loubani" w:date="2018-01-09T23:37:39Z">
               <w:r>
                 <w:rPr>
                   <w:rFonts w:eastAsia="Times New Roman" w:cs="Times New Roman" w:ascii="Times New Roman" w:hAnsi="Times New Roman"/>
@@ -3058,7 +3141,7 @@
             <w:tcBorders/>
             <w:shd w:color="auto" w:fill="FFFFFF" w:themeFill="background1" w:val="clear"/>
             <w:tcMar>
-              <w:left w:w="108" w:type="dxa"/>
+              <w:left w:w="103" w:type="dxa"/>
             </w:tcMar>
           </w:tcPr>
           <w:p>
@@ -3073,7 +3156,7 @@
                 <w:szCs w:val="24"/>
               </w:rPr>
             </w:pPr>
-            <w:ins w:id="53" w:author="Tarek Loubani" w:date="2018-01-09T23:37:39Z">
+            <w:ins w:id="61" w:author="Tarek Loubani" w:date="2018-01-09T23:37:39Z">
               <w:r>
                 <w:rPr>
                   <w:rFonts w:eastAsia="Times New Roman" w:cs="Times New Roman" w:ascii="Times New Roman" w:hAnsi="Times New Roman"/>
@@ -3089,7 +3172,7 @@
       </w:tr>
       <w:tr>
         <w:trPr>
-          <w:ins w:id="54" w:author="Alex" w:date="2018-01-09T21:01:00Z"/>
+          <w:ins w:id="62" w:author="Alex" w:date="2018-01-09T21:01:00Z"/>
           <w:trHeight w:val="300" w:hRule="atLeast"/>
         </w:trPr>
         <w:tc>
@@ -3098,21 +3181,21 @@
             <w:tcBorders/>
             <w:shd w:color="auto" w:fill="FFFFFF" w:themeFill="background1" w:val="clear"/>
             <w:tcMar>
-              <w:left w:w="108" w:type="dxa"/>
-            </w:tcMar>
-          </w:tcPr>
-          <w:p>
-            <w:pPr>
-              <w:pStyle w:val="Normal"/>
-              <w:spacing w:lineRule="auto" w:line="240" w:before="0" w:after="0"/>
-              <w:rPr>
-                <w:rFonts w:ascii="Times New Roman" w:hAnsi="Times New Roman" w:eastAsia="Times New Roman" w:cs="Times New Roman"/>
-                <w:color w:val="000000"/>
-                <w:sz w:val="24"/>
-                <w:szCs w:val="24"/>
-              </w:rPr>
-            </w:pPr>
-            <w:ins w:id="55" w:author="Tarek Loubani" w:date="2018-01-09T23:37:39Z">
+              <w:left w:w="103" w:type="dxa"/>
+            </w:tcMar>
+          </w:tcPr>
+          <w:p>
+            <w:pPr>
+              <w:pStyle w:val="Normal"/>
+              <w:spacing w:lineRule="auto" w:line="240" w:before="0" w:after="0"/>
+              <w:rPr>
+                <w:rFonts w:ascii="Times New Roman" w:hAnsi="Times New Roman" w:eastAsia="Times New Roman" w:cs="Times New Roman"/>
+                <w:color w:val="000000"/>
+                <w:sz w:val="24"/>
+                <w:szCs w:val="24"/>
+              </w:rPr>
+            </w:pPr>
+            <w:ins w:id="63" w:author="Tarek Loubani" w:date="2018-01-09T23:37:39Z">
               <w:r>
                 <w:rPr>
                   <w:rFonts w:eastAsia="Times New Roman" w:cs="Times New Roman" w:ascii="Times New Roman" w:hAnsi="Times New Roman"/>
@@ -3131,21 +3214,21 @@
             <w:tcBorders/>
             <w:shd w:color="auto" w:fill="FFFFFF" w:themeFill="background1" w:val="clear"/>
             <w:tcMar>
-              <w:left w:w="108" w:type="dxa"/>
-            </w:tcMar>
-          </w:tcPr>
-          <w:p>
-            <w:pPr>
-              <w:pStyle w:val="Normal"/>
-              <w:spacing w:lineRule="auto" w:line="240" w:before="0" w:after="0"/>
-              <w:rPr>
-                <w:rFonts w:ascii="Times New Roman" w:hAnsi="Times New Roman" w:eastAsia="Times New Roman" w:cs="Times New Roman"/>
-                <w:color w:val="000000"/>
-                <w:sz w:val="24"/>
-                <w:szCs w:val="24"/>
-              </w:rPr>
-            </w:pPr>
-            <w:ins w:id="56" w:author="Tarek Loubani" w:date="2018-01-09T23:37:39Z">
+              <w:left w:w="103" w:type="dxa"/>
+            </w:tcMar>
+          </w:tcPr>
+          <w:p>
+            <w:pPr>
+              <w:pStyle w:val="Normal"/>
+              <w:spacing w:lineRule="auto" w:line="240" w:before="0" w:after="0"/>
+              <w:rPr>
+                <w:rFonts w:ascii="Times New Roman" w:hAnsi="Times New Roman" w:eastAsia="Times New Roman" w:cs="Times New Roman"/>
+                <w:color w:val="000000"/>
+                <w:sz w:val="24"/>
+                <w:szCs w:val="24"/>
+              </w:rPr>
+            </w:pPr>
+            <w:ins w:id="64" w:author="Tarek Loubani" w:date="2018-01-09T23:37:39Z">
               <w:r>
                 <w:rPr>
                   <w:rFonts w:eastAsia="Times New Roman" w:cs="Times New Roman" w:ascii="Times New Roman" w:hAnsi="Times New Roman"/>
@@ -3164,21 +3247,21 @@
             <w:tcBorders/>
             <w:shd w:color="auto" w:fill="FFFFFF" w:themeFill="background1" w:val="clear"/>
             <w:tcMar>
-              <w:left w:w="108" w:type="dxa"/>
-            </w:tcMar>
-          </w:tcPr>
-          <w:p>
-            <w:pPr>
-              <w:pStyle w:val="Normal"/>
-              <w:spacing w:lineRule="auto" w:line="240" w:before="0" w:after="0"/>
-              <w:rPr>
-                <w:rFonts w:ascii="Times New Roman" w:hAnsi="Times New Roman" w:eastAsia="Times New Roman" w:cs="Times New Roman"/>
-                <w:color w:val="000000"/>
-                <w:sz w:val="24"/>
-                <w:szCs w:val="24"/>
-              </w:rPr>
-            </w:pPr>
-            <w:ins w:id="57" w:author="Tarek Loubani" w:date="2018-01-09T23:37:39Z">
+              <w:left w:w="103" w:type="dxa"/>
+            </w:tcMar>
+          </w:tcPr>
+          <w:p>
+            <w:pPr>
+              <w:pStyle w:val="Normal"/>
+              <w:spacing w:lineRule="auto" w:line="240" w:before="0" w:after="0"/>
+              <w:rPr>
+                <w:rFonts w:ascii="Times New Roman" w:hAnsi="Times New Roman" w:eastAsia="Times New Roman" w:cs="Times New Roman"/>
+                <w:color w:val="000000"/>
+                <w:sz w:val="24"/>
+                <w:szCs w:val="24"/>
+              </w:rPr>
+            </w:pPr>
+            <w:ins w:id="65" w:author="Tarek Loubani" w:date="2018-01-09T23:37:39Z">
               <w:r>
                 <w:rPr>
                   <w:rFonts w:eastAsia="Times New Roman" w:cs="Times New Roman" w:ascii="Times New Roman" w:hAnsi="Times New Roman"/>
@@ -3197,7 +3280,7 @@
             <w:tcBorders/>
             <w:shd w:color="auto" w:fill="FFFFFF" w:themeFill="background1" w:val="clear"/>
             <w:tcMar>
-              <w:left w:w="108" w:type="dxa"/>
+              <w:left w:w="103" w:type="dxa"/>
             </w:tcMar>
           </w:tcPr>
           <w:p>
@@ -3212,7 +3295,7 @@
                 <w:szCs w:val="24"/>
               </w:rPr>
             </w:pPr>
-            <w:ins w:id="58" w:author="Tarek Loubani" w:date="2018-01-09T23:37:39Z">
+            <w:ins w:id="66" w:author="Tarek Loubani" w:date="2018-01-09T23:37:39Z">
               <w:r>
                 <w:rPr>
                   <w:rFonts w:eastAsia="Times New Roman" w:cs="Times New Roman" w:ascii="Times New Roman" w:hAnsi="Times New Roman"/>
@@ -3228,7 +3311,7 @@
       </w:tr>
       <w:tr>
         <w:trPr>
-          <w:ins w:id="59" w:author="Alex" w:date="2018-01-09T21:01:00Z"/>
+          <w:ins w:id="67" w:author="Alex" w:date="2018-01-09T21:01:00Z"/>
           <w:trHeight w:val="300" w:hRule="atLeast"/>
         </w:trPr>
         <w:tc>
@@ -3237,21 +3320,21 @@
             <w:tcBorders/>
             <w:shd w:color="auto" w:fill="FFFFFF" w:themeFill="background1" w:val="clear"/>
             <w:tcMar>
-              <w:left w:w="108" w:type="dxa"/>
-            </w:tcMar>
-          </w:tcPr>
-          <w:p>
-            <w:pPr>
-              <w:pStyle w:val="Normal"/>
-              <w:spacing w:lineRule="auto" w:line="240" w:before="0" w:after="0"/>
-              <w:rPr>
-                <w:rFonts w:ascii="Times New Roman" w:hAnsi="Times New Roman" w:eastAsia="Times New Roman" w:cs="Times New Roman"/>
-                <w:color w:val="000000"/>
-                <w:sz w:val="24"/>
-                <w:szCs w:val="24"/>
-              </w:rPr>
-            </w:pPr>
-            <w:ins w:id="60" w:author="Tarek Loubani" w:date="2018-01-09T23:37:39Z">
+              <w:left w:w="103" w:type="dxa"/>
+            </w:tcMar>
+          </w:tcPr>
+          <w:p>
+            <w:pPr>
+              <w:pStyle w:val="Normal"/>
+              <w:spacing w:lineRule="auto" w:line="240" w:before="0" w:after="0"/>
+              <w:rPr>
+                <w:rFonts w:ascii="Times New Roman" w:hAnsi="Times New Roman" w:eastAsia="Times New Roman" w:cs="Times New Roman"/>
+                <w:color w:val="000000"/>
+                <w:sz w:val="24"/>
+                <w:szCs w:val="24"/>
+              </w:rPr>
+            </w:pPr>
+            <w:ins w:id="68" w:author="Tarek Loubani" w:date="2018-01-09T23:37:39Z">
               <w:r>
                 <w:rPr>
                   <w:rFonts w:eastAsia="Times New Roman" w:cs="Times New Roman" w:ascii="Times New Roman" w:hAnsi="Times New Roman"/>
@@ -3270,21 +3353,21 @@
             <w:tcBorders/>
             <w:shd w:color="auto" w:fill="FFFFFF" w:themeFill="background1" w:val="clear"/>
             <w:tcMar>
-              <w:left w:w="108" w:type="dxa"/>
-            </w:tcMar>
-          </w:tcPr>
-          <w:p>
-            <w:pPr>
-              <w:pStyle w:val="Normal"/>
-              <w:spacing w:lineRule="auto" w:line="240" w:before="0" w:after="0"/>
-              <w:rPr>
-                <w:rFonts w:ascii="Times New Roman" w:hAnsi="Times New Roman" w:eastAsia="Times New Roman" w:cs="Times New Roman"/>
-                <w:color w:val="000000"/>
-                <w:sz w:val="24"/>
-                <w:szCs w:val="24"/>
-              </w:rPr>
-            </w:pPr>
-            <w:ins w:id="61" w:author="Tarek Loubani" w:date="2018-01-09T23:37:39Z">
+              <w:left w:w="103" w:type="dxa"/>
+            </w:tcMar>
+          </w:tcPr>
+          <w:p>
+            <w:pPr>
+              <w:pStyle w:val="Normal"/>
+              <w:spacing w:lineRule="auto" w:line="240" w:before="0" w:after="0"/>
+              <w:rPr>
+                <w:rFonts w:ascii="Times New Roman" w:hAnsi="Times New Roman" w:eastAsia="Times New Roman" w:cs="Times New Roman"/>
+                <w:color w:val="000000"/>
+                <w:sz w:val="24"/>
+                <w:szCs w:val="24"/>
+              </w:rPr>
+            </w:pPr>
+            <w:ins w:id="69" w:author="Tarek Loubani" w:date="2018-01-09T23:37:39Z">
               <w:r>
                 <w:rPr>
                   <w:rFonts w:eastAsia="Times New Roman" w:cs="Times New Roman" w:ascii="Times New Roman" w:hAnsi="Times New Roman"/>
@@ -3303,21 +3386,21 @@
             <w:tcBorders/>
             <w:shd w:color="auto" w:fill="FFFFFF" w:themeFill="background1" w:val="clear"/>
             <w:tcMar>
-              <w:left w:w="108" w:type="dxa"/>
-            </w:tcMar>
-          </w:tcPr>
-          <w:p>
-            <w:pPr>
-              <w:pStyle w:val="Normal"/>
-              <w:spacing w:lineRule="auto" w:line="240" w:before="0" w:after="0"/>
-              <w:rPr>
-                <w:rFonts w:ascii="Times New Roman" w:hAnsi="Times New Roman" w:eastAsia="Times New Roman" w:cs="Times New Roman"/>
-                <w:color w:val="000000"/>
-                <w:sz w:val="24"/>
-                <w:szCs w:val="24"/>
-              </w:rPr>
-            </w:pPr>
-            <w:ins w:id="62" w:author="Tarek Loubani" w:date="2018-01-09T23:37:39Z">
+              <w:left w:w="103" w:type="dxa"/>
+            </w:tcMar>
+          </w:tcPr>
+          <w:p>
+            <w:pPr>
+              <w:pStyle w:val="Normal"/>
+              <w:spacing w:lineRule="auto" w:line="240" w:before="0" w:after="0"/>
+              <w:rPr>
+                <w:rFonts w:ascii="Times New Roman" w:hAnsi="Times New Roman" w:eastAsia="Times New Roman" w:cs="Times New Roman"/>
+                <w:color w:val="000000"/>
+                <w:sz w:val="24"/>
+                <w:szCs w:val="24"/>
+              </w:rPr>
+            </w:pPr>
+            <w:ins w:id="70" w:author="Tarek Loubani" w:date="2018-01-09T23:37:39Z">
               <w:r>
                 <w:rPr>
                   <w:rFonts w:eastAsia="Times New Roman" w:cs="Times New Roman" w:ascii="Times New Roman" w:hAnsi="Times New Roman"/>
@@ -3336,7 +3419,7 @@
             <w:tcBorders/>
             <w:shd w:color="auto" w:fill="FFFFFF" w:themeFill="background1" w:val="clear"/>
             <w:tcMar>
-              <w:left w:w="108" w:type="dxa"/>
+              <w:left w:w="103" w:type="dxa"/>
             </w:tcMar>
           </w:tcPr>
           <w:p>
@@ -3351,7 +3434,7 @@
                 <w:szCs w:val="24"/>
               </w:rPr>
             </w:pPr>
-            <w:ins w:id="63" w:author="Tarek Loubani" w:date="2018-01-09T23:37:39Z">
+            <w:ins w:id="71" w:author="Tarek Loubani" w:date="2018-01-09T23:37:39Z">
               <w:r>
                 <w:rPr>
                   <w:rFonts w:eastAsia="Times New Roman" w:cs="Times New Roman" w:ascii="Times New Roman" w:hAnsi="Times New Roman"/>
@@ -3367,7 +3450,7 @@
       </w:tr>
       <w:tr>
         <w:trPr>
-          <w:ins w:id="64" w:author="Alex" w:date="2018-01-09T21:01:00Z"/>
+          <w:ins w:id="72" w:author="Alex" w:date="2018-01-09T21:01:00Z"/>
           <w:trHeight w:val="300" w:hRule="atLeast"/>
         </w:trPr>
         <w:tc>
@@ -3376,21 +3459,21 @@
             <w:tcBorders/>
             <w:shd w:color="auto" w:fill="FFFFFF" w:themeFill="background1" w:val="clear"/>
             <w:tcMar>
-              <w:left w:w="108" w:type="dxa"/>
-            </w:tcMar>
-          </w:tcPr>
-          <w:p>
-            <w:pPr>
-              <w:pStyle w:val="Normal"/>
-              <w:spacing w:lineRule="auto" w:line="240" w:before="0" w:after="0"/>
-              <w:rPr>
-                <w:rFonts w:ascii="Times New Roman" w:hAnsi="Times New Roman" w:eastAsia="Times New Roman" w:cs="Times New Roman"/>
-                <w:color w:val="000000"/>
-                <w:sz w:val="24"/>
-                <w:szCs w:val="24"/>
-              </w:rPr>
-            </w:pPr>
-            <w:ins w:id="65" w:author="Tarek Loubani" w:date="2018-01-09T23:37:39Z">
+              <w:left w:w="103" w:type="dxa"/>
+            </w:tcMar>
+          </w:tcPr>
+          <w:p>
+            <w:pPr>
+              <w:pStyle w:val="Normal"/>
+              <w:spacing w:lineRule="auto" w:line="240" w:before="0" w:after="0"/>
+              <w:rPr>
+                <w:rFonts w:ascii="Times New Roman" w:hAnsi="Times New Roman" w:eastAsia="Times New Roman" w:cs="Times New Roman"/>
+                <w:color w:val="000000"/>
+                <w:sz w:val="24"/>
+                <w:szCs w:val="24"/>
+              </w:rPr>
+            </w:pPr>
+            <w:ins w:id="73" w:author="Tarek Loubani" w:date="2018-01-09T23:37:39Z">
               <w:r>
                 <w:rPr>
                   <w:rFonts w:eastAsia="Times New Roman" w:cs="Times New Roman" w:ascii="Times New Roman" w:hAnsi="Times New Roman"/>
@@ -3409,21 +3492,21 @@
             <w:tcBorders/>
             <w:shd w:color="auto" w:fill="FFFFFF" w:themeFill="background1" w:val="clear"/>
             <w:tcMar>
-              <w:left w:w="108" w:type="dxa"/>
-            </w:tcMar>
-          </w:tcPr>
-          <w:p>
-            <w:pPr>
-              <w:pStyle w:val="Normal"/>
-              <w:spacing w:lineRule="auto" w:line="240" w:before="0" w:after="0"/>
-              <w:rPr>
-                <w:rFonts w:ascii="Times New Roman" w:hAnsi="Times New Roman" w:eastAsia="Times New Roman" w:cs="Times New Roman"/>
-                <w:color w:val="000000"/>
-                <w:sz w:val="24"/>
-                <w:szCs w:val="24"/>
-              </w:rPr>
-            </w:pPr>
-            <w:ins w:id="66" w:author="Tarek Loubani" w:date="2018-01-09T23:37:39Z">
+              <w:left w:w="103" w:type="dxa"/>
+            </w:tcMar>
+          </w:tcPr>
+          <w:p>
+            <w:pPr>
+              <w:pStyle w:val="Normal"/>
+              <w:spacing w:lineRule="auto" w:line="240" w:before="0" w:after="0"/>
+              <w:rPr>
+                <w:rFonts w:ascii="Times New Roman" w:hAnsi="Times New Roman" w:eastAsia="Times New Roman" w:cs="Times New Roman"/>
+                <w:color w:val="000000"/>
+                <w:sz w:val="24"/>
+                <w:szCs w:val="24"/>
+              </w:rPr>
+            </w:pPr>
+            <w:ins w:id="74" w:author="Tarek Loubani" w:date="2018-01-09T23:37:39Z">
               <w:r>
                 <w:rPr>
                   <w:rFonts w:eastAsia="Times New Roman" w:cs="Times New Roman" w:ascii="Times New Roman" w:hAnsi="Times New Roman"/>
@@ -3442,21 +3525,21 @@
             <w:tcBorders/>
             <w:shd w:color="auto" w:fill="FFFFFF" w:themeFill="background1" w:val="clear"/>
             <w:tcMar>
-              <w:left w:w="108" w:type="dxa"/>
-            </w:tcMar>
-          </w:tcPr>
-          <w:p>
-            <w:pPr>
-              <w:pStyle w:val="Normal"/>
-              <w:spacing w:lineRule="auto" w:line="240" w:before="0" w:after="0"/>
-              <w:rPr>
-                <w:rFonts w:ascii="Times New Roman" w:hAnsi="Times New Roman" w:eastAsia="Times New Roman" w:cs="Times New Roman"/>
-                <w:color w:val="000000"/>
-                <w:sz w:val="24"/>
-                <w:szCs w:val="24"/>
-              </w:rPr>
-            </w:pPr>
-            <w:ins w:id="67" w:author="Tarek Loubani" w:date="2018-01-09T23:37:39Z">
+              <w:left w:w="103" w:type="dxa"/>
+            </w:tcMar>
+          </w:tcPr>
+          <w:p>
+            <w:pPr>
+              <w:pStyle w:val="Normal"/>
+              <w:spacing w:lineRule="auto" w:line="240" w:before="0" w:after="0"/>
+              <w:rPr>
+                <w:rFonts w:ascii="Times New Roman" w:hAnsi="Times New Roman" w:eastAsia="Times New Roman" w:cs="Times New Roman"/>
+                <w:color w:val="000000"/>
+                <w:sz w:val="24"/>
+                <w:szCs w:val="24"/>
+              </w:rPr>
+            </w:pPr>
+            <w:ins w:id="75" w:author="Tarek Loubani" w:date="2018-01-09T23:37:39Z">
               <w:r>
                 <w:rPr>
                   <w:rFonts w:eastAsia="Times New Roman" w:cs="Times New Roman" w:ascii="Times New Roman" w:hAnsi="Times New Roman"/>
@@ -3475,7 +3558,7 @@
             <w:tcBorders/>
             <w:shd w:color="auto" w:fill="FFFFFF" w:themeFill="background1" w:val="clear"/>
             <w:tcMar>
-              <w:left w:w="108" w:type="dxa"/>
+              <w:left w:w="103" w:type="dxa"/>
             </w:tcMar>
           </w:tcPr>
           <w:p>
@@ -3490,7 +3573,7 @@
                 <w:szCs w:val="24"/>
               </w:rPr>
             </w:pPr>
-            <w:ins w:id="68" w:author="Tarek Loubani" w:date="2018-01-09T23:37:39Z">
+            <w:ins w:id="76" w:author="Tarek Loubani" w:date="2018-01-09T23:37:39Z">
               <w:r>
                 <w:rPr>
                   <w:rFonts w:eastAsia="Times New Roman" w:cs="Times New Roman" w:ascii="Times New Roman" w:hAnsi="Times New Roman"/>
@@ -3506,7 +3589,7 @@
       </w:tr>
       <w:tr>
         <w:trPr>
-          <w:ins w:id="69" w:author="Alex" w:date="2018-01-09T21:01:00Z"/>
+          <w:ins w:id="77" w:author="Alex" w:date="2018-01-09T21:01:00Z"/>
           <w:trHeight w:val="300" w:hRule="atLeast"/>
         </w:trPr>
         <w:tc>
@@ -3515,21 +3598,21 @@
             <w:tcBorders/>
             <w:shd w:color="auto" w:fill="FFFFFF" w:themeFill="background1" w:val="clear"/>
             <w:tcMar>
-              <w:left w:w="108" w:type="dxa"/>
-            </w:tcMar>
-          </w:tcPr>
-          <w:p>
-            <w:pPr>
-              <w:pStyle w:val="Normal"/>
-              <w:spacing w:lineRule="auto" w:line="240" w:before="0" w:after="0"/>
-              <w:rPr>
-                <w:rFonts w:ascii="Times New Roman" w:hAnsi="Times New Roman" w:eastAsia="Times New Roman" w:cs="Times New Roman"/>
-                <w:color w:val="000000"/>
-                <w:sz w:val="24"/>
-                <w:szCs w:val="24"/>
-              </w:rPr>
-            </w:pPr>
-            <w:ins w:id="70" w:author="Tarek Loubani" w:date="2018-01-09T23:37:39Z">
+              <w:left w:w="103" w:type="dxa"/>
+            </w:tcMar>
+          </w:tcPr>
+          <w:p>
+            <w:pPr>
+              <w:pStyle w:val="Normal"/>
+              <w:spacing w:lineRule="auto" w:line="240" w:before="0" w:after="0"/>
+              <w:rPr>
+                <w:rFonts w:ascii="Times New Roman" w:hAnsi="Times New Roman" w:eastAsia="Times New Roman" w:cs="Times New Roman"/>
+                <w:color w:val="000000"/>
+                <w:sz w:val="24"/>
+                <w:szCs w:val="24"/>
+              </w:rPr>
+            </w:pPr>
+            <w:ins w:id="78" w:author="Tarek Loubani" w:date="2018-01-09T23:37:39Z">
               <w:r>
                 <w:rPr>
                   <w:rFonts w:eastAsia="Times New Roman" w:cs="Times New Roman" w:ascii="Times New Roman" w:hAnsi="Times New Roman"/>
@@ -3548,21 +3631,21 @@
             <w:tcBorders/>
             <w:shd w:color="auto" w:fill="FFFFFF" w:themeFill="background1" w:val="clear"/>
             <w:tcMar>
-              <w:left w:w="108" w:type="dxa"/>
-            </w:tcMar>
-          </w:tcPr>
-          <w:p>
-            <w:pPr>
-              <w:pStyle w:val="Normal"/>
-              <w:spacing w:lineRule="auto" w:line="240" w:before="0" w:after="0"/>
-              <w:rPr>
-                <w:rFonts w:ascii="Times New Roman" w:hAnsi="Times New Roman" w:eastAsia="Times New Roman" w:cs="Times New Roman"/>
-                <w:color w:val="000000"/>
-                <w:sz w:val="24"/>
-                <w:szCs w:val="24"/>
-              </w:rPr>
-            </w:pPr>
-            <w:ins w:id="71" w:author="Tarek Loubani" w:date="2018-01-09T23:37:39Z">
+              <w:left w:w="103" w:type="dxa"/>
+            </w:tcMar>
+          </w:tcPr>
+          <w:p>
+            <w:pPr>
+              <w:pStyle w:val="Normal"/>
+              <w:spacing w:lineRule="auto" w:line="240" w:before="0" w:after="0"/>
+              <w:rPr>
+                <w:rFonts w:ascii="Times New Roman" w:hAnsi="Times New Roman" w:eastAsia="Times New Roman" w:cs="Times New Roman"/>
+                <w:color w:val="000000"/>
+                <w:sz w:val="24"/>
+                <w:szCs w:val="24"/>
+              </w:rPr>
+            </w:pPr>
+            <w:ins w:id="79" w:author="Tarek Loubani" w:date="2018-01-09T23:37:39Z">
               <w:r>
                 <w:rPr>
                   <w:rFonts w:eastAsia="Times New Roman" w:cs="Times New Roman" w:ascii="Times New Roman" w:hAnsi="Times New Roman"/>
@@ -3581,21 +3664,21 @@
             <w:tcBorders/>
             <w:shd w:color="auto" w:fill="FFFFFF" w:themeFill="background1" w:val="clear"/>
             <w:tcMar>
-              <w:left w:w="108" w:type="dxa"/>
-            </w:tcMar>
-          </w:tcPr>
-          <w:p>
-            <w:pPr>
-              <w:pStyle w:val="Normal"/>
-              <w:spacing w:lineRule="auto" w:line="240" w:before="0" w:after="0"/>
-              <w:rPr>
-                <w:rFonts w:ascii="Times New Roman" w:hAnsi="Times New Roman" w:eastAsia="Times New Roman" w:cs="Times New Roman"/>
-                <w:color w:val="000000"/>
-                <w:sz w:val="24"/>
-                <w:szCs w:val="24"/>
-              </w:rPr>
-            </w:pPr>
-            <w:ins w:id="72" w:author="Tarek Loubani" w:date="2018-01-09T23:37:39Z">
+              <w:left w:w="103" w:type="dxa"/>
+            </w:tcMar>
+          </w:tcPr>
+          <w:p>
+            <w:pPr>
+              <w:pStyle w:val="Normal"/>
+              <w:spacing w:lineRule="auto" w:line="240" w:before="0" w:after="0"/>
+              <w:rPr>
+                <w:rFonts w:ascii="Times New Roman" w:hAnsi="Times New Roman" w:eastAsia="Times New Roman" w:cs="Times New Roman"/>
+                <w:color w:val="000000"/>
+                <w:sz w:val="24"/>
+                <w:szCs w:val="24"/>
+              </w:rPr>
+            </w:pPr>
+            <w:ins w:id="80" w:author="Tarek Loubani" w:date="2018-01-09T23:37:39Z">
               <w:r>
                 <w:rPr>
                   <w:rFonts w:eastAsia="Times New Roman" w:cs="Times New Roman" w:ascii="Times New Roman" w:hAnsi="Times New Roman"/>
@@ -3614,7 +3697,7 @@
             <w:tcBorders/>
             <w:shd w:color="auto" w:fill="FFFFFF" w:themeFill="background1" w:val="clear"/>
             <w:tcMar>
-              <w:left w:w="108" w:type="dxa"/>
+              <w:left w:w="103" w:type="dxa"/>
             </w:tcMar>
           </w:tcPr>
           <w:p>
@@ -3629,7 +3712,7 @@
                 <w:szCs w:val="24"/>
               </w:rPr>
             </w:pPr>
-            <w:ins w:id="73" w:author="Tarek Loubani" w:date="2018-01-09T23:37:39Z">
+            <w:ins w:id="81" w:author="Tarek Loubani" w:date="2018-01-09T23:37:39Z">
               <w:r>
                 <w:rPr>
                   <w:rFonts w:eastAsia="Times New Roman" w:cs="Times New Roman" w:ascii="Times New Roman" w:hAnsi="Times New Roman"/>
@@ -3645,7 +3728,7 @@
       </w:tr>
       <w:tr>
         <w:trPr>
-          <w:ins w:id="74" w:author="Alex" w:date="2018-01-09T21:01:00Z"/>
+          <w:ins w:id="82" w:author="Alex" w:date="2018-01-09T21:01:00Z"/>
           <w:trHeight w:val="300" w:hRule="atLeast"/>
         </w:trPr>
         <w:tc>
@@ -3654,21 +3737,21 @@
             <w:tcBorders/>
             <w:shd w:color="auto" w:fill="FFFFFF" w:themeFill="background1" w:val="clear"/>
             <w:tcMar>
-              <w:left w:w="108" w:type="dxa"/>
-            </w:tcMar>
-          </w:tcPr>
-          <w:p>
-            <w:pPr>
-              <w:pStyle w:val="Normal"/>
-              <w:spacing w:lineRule="auto" w:line="240" w:before="0" w:after="0"/>
-              <w:rPr>
-                <w:rFonts w:ascii="Times New Roman" w:hAnsi="Times New Roman" w:eastAsia="Times New Roman" w:cs="Times New Roman"/>
-                <w:color w:val="000000"/>
-                <w:sz w:val="24"/>
-                <w:szCs w:val="24"/>
-              </w:rPr>
-            </w:pPr>
-            <w:ins w:id="75" w:author="Tarek Loubani" w:date="2018-01-09T23:37:39Z">
+              <w:left w:w="103" w:type="dxa"/>
+            </w:tcMar>
+          </w:tcPr>
+          <w:p>
+            <w:pPr>
+              <w:pStyle w:val="Normal"/>
+              <w:spacing w:lineRule="auto" w:line="240" w:before="0" w:after="0"/>
+              <w:rPr>
+                <w:rFonts w:ascii="Times New Roman" w:hAnsi="Times New Roman" w:eastAsia="Times New Roman" w:cs="Times New Roman"/>
+                <w:color w:val="000000"/>
+                <w:sz w:val="24"/>
+                <w:szCs w:val="24"/>
+              </w:rPr>
+            </w:pPr>
+            <w:ins w:id="83" w:author="Tarek Loubani" w:date="2018-01-09T23:37:39Z">
               <w:r>
                 <w:rPr>
                   <w:rFonts w:eastAsia="Times New Roman" w:cs="Times New Roman" w:ascii="Times New Roman" w:hAnsi="Times New Roman"/>
@@ -3687,21 +3770,21 @@
             <w:tcBorders/>
             <w:shd w:color="auto" w:fill="FFFFFF" w:themeFill="background1" w:val="clear"/>
             <w:tcMar>
-              <w:left w:w="108" w:type="dxa"/>
-            </w:tcMar>
-          </w:tcPr>
-          <w:p>
-            <w:pPr>
-              <w:pStyle w:val="Normal"/>
-              <w:spacing w:lineRule="auto" w:line="240" w:before="0" w:after="0"/>
-              <w:rPr>
-                <w:rFonts w:ascii="Times New Roman" w:hAnsi="Times New Roman" w:eastAsia="Times New Roman" w:cs="Times New Roman"/>
-                <w:color w:val="000000"/>
-                <w:sz w:val="24"/>
-                <w:szCs w:val="24"/>
-              </w:rPr>
-            </w:pPr>
-            <w:ins w:id="76" w:author="Tarek Loubani" w:date="2018-01-09T23:37:39Z">
+              <w:left w:w="103" w:type="dxa"/>
+            </w:tcMar>
+          </w:tcPr>
+          <w:p>
+            <w:pPr>
+              <w:pStyle w:val="Normal"/>
+              <w:spacing w:lineRule="auto" w:line="240" w:before="0" w:after="0"/>
+              <w:rPr>
+                <w:rFonts w:ascii="Times New Roman" w:hAnsi="Times New Roman" w:eastAsia="Times New Roman" w:cs="Times New Roman"/>
+                <w:color w:val="000000"/>
+                <w:sz w:val="24"/>
+                <w:szCs w:val="24"/>
+              </w:rPr>
+            </w:pPr>
+            <w:ins w:id="84" w:author="Tarek Loubani" w:date="2018-01-09T23:37:39Z">
               <w:r>
                 <w:rPr>
                   <w:rFonts w:eastAsia="Times New Roman" w:cs="Times New Roman" w:ascii="Times New Roman" w:hAnsi="Times New Roman"/>
@@ -3720,21 +3803,21 @@
             <w:tcBorders/>
             <w:shd w:color="auto" w:fill="FFFFFF" w:themeFill="background1" w:val="clear"/>
             <w:tcMar>
-              <w:left w:w="108" w:type="dxa"/>
-            </w:tcMar>
-          </w:tcPr>
-          <w:p>
-            <w:pPr>
-              <w:pStyle w:val="Normal"/>
-              <w:spacing w:lineRule="auto" w:line="240" w:before="0" w:after="0"/>
-              <w:rPr>
-                <w:rFonts w:ascii="Times New Roman" w:hAnsi="Times New Roman" w:eastAsia="Times New Roman" w:cs="Times New Roman"/>
-                <w:color w:val="000000"/>
-                <w:sz w:val="24"/>
-                <w:szCs w:val="24"/>
-              </w:rPr>
-            </w:pPr>
-            <w:ins w:id="77" w:author="Tarek Loubani" w:date="2018-01-09T23:37:39Z">
+              <w:left w:w="103" w:type="dxa"/>
+            </w:tcMar>
+          </w:tcPr>
+          <w:p>
+            <w:pPr>
+              <w:pStyle w:val="Normal"/>
+              <w:spacing w:lineRule="auto" w:line="240" w:before="0" w:after="0"/>
+              <w:rPr>
+                <w:rFonts w:ascii="Times New Roman" w:hAnsi="Times New Roman" w:eastAsia="Times New Roman" w:cs="Times New Roman"/>
+                <w:color w:val="000000"/>
+                <w:sz w:val="24"/>
+                <w:szCs w:val="24"/>
+              </w:rPr>
+            </w:pPr>
+            <w:ins w:id="85" w:author="Tarek Loubani" w:date="2018-01-09T23:37:39Z">
               <w:r>
                 <w:rPr>
                   <w:rFonts w:eastAsia="Times New Roman" w:cs="Times New Roman" w:ascii="Times New Roman" w:hAnsi="Times New Roman"/>
@@ -3753,7 +3836,7 @@
             <w:tcBorders/>
             <w:shd w:color="auto" w:fill="FFFFFF" w:themeFill="background1" w:val="clear"/>
             <w:tcMar>
-              <w:left w:w="108" w:type="dxa"/>
+              <w:left w:w="103" w:type="dxa"/>
             </w:tcMar>
           </w:tcPr>
           <w:p>
@@ -3768,7 +3851,7 @@
                 <w:szCs w:val="24"/>
               </w:rPr>
             </w:pPr>
-            <w:ins w:id="78" w:author="Tarek Loubani" w:date="2018-01-09T23:37:39Z">
+            <w:ins w:id="86" w:author="Tarek Loubani" w:date="2018-01-09T23:37:39Z">
               <w:r>
                 <w:rPr>
                   <w:rFonts w:eastAsia="Times New Roman" w:cs="Times New Roman" w:ascii="Times New Roman" w:hAnsi="Times New Roman"/>
@@ -3784,7 +3867,7 @@
       </w:tr>
       <w:tr>
         <w:trPr>
-          <w:ins w:id="79" w:author="Alex" w:date="2018-01-09T21:01:00Z"/>
+          <w:ins w:id="87" w:author="Alex" w:date="2018-01-09T21:01:00Z"/>
           <w:trHeight w:val="300" w:hRule="atLeast"/>
         </w:trPr>
         <w:tc>
@@ -3793,21 +3876,21 @@
             <w:tcBorders/>
             <w:shd w:color="auto" w:fill="FFFFFF" w:themeFill="background1" w:val="clear"/>
             <w:tcMar>
-              <w:left w:w="108" w:type="dxa"/>
-            </w:tcMar>
-          </w:tcPr>
-          <w:p>
-            <w:pPr>
-              <w:pStyle w:val="Normal"/>
-              <w:spacing w:lineRule="auto" w:line="240" w:before="0" w:after="0"/>
-              <w:rPr>
-                <w:rFonts w:ascii="Times New Roman" w:hAnsi="Times New Roman" w:eastAsia="Times New Roman" w:cs="Times New Roman"/>
-                <w:color w:val="000000"/>
-                <w:sz w:val="24"/>
-                <w:szCs w:val="24"/>
-              </w:rPr>
-            </w:pPr>
-            <w:ins w:id="80" w:author="Tarek Loubani" w:date="2018-01-09T23:37:39Z">
+              <w:left w:w="103" w:type="dxa"/>
+            </w:tcMar>
+          </w:tcPr>
+          <w:p>
+            <w:pPr>
+              <w:pStyle w:val="Normal"/>
+              <w:spacing w:lineRule="auto" w:line="240" w:before="0" w:after="0"/>
+              <w:rPr>
+                <w:rFonts w:ascii="Times New Roman" w:hAnsi="Times New Roman" w:eastAsia="Times New Roman" w:cs="Times New Roman"/>
+                <w:color w:val="000000"/>
+                <w:sz w:val="24"/>
+                <w:szCs w:val="24"/>
+              </w:rPr>
+            </w:pPr>
+            <w:ins w:id="88" w:author="Tarek Loubani" w:date="2018-01-09T23:37:39Z">
               <w:r>
                 <w:rPr>
                   <w:rFonts w:eastAsia="Times New Roman" w:cs="Times New Roman" w:ascii="Times New Roman" w:hAnsi="Times New Roman"/>
@@ -3826,21 +3909,21 @@
             <w:tcBorders/>
             <w:shd w:color="auto" w:fill="FFFFFF" w:themeFill="background1" w:val="clear"/>
             <w:tcMar>
-              <w:left w:w="108" w:type="dxa"/>
-            </w:tcMar>
-          </w:tcPr>
-          <w:p>
-            <w:pPr>
-              <w:pStyle w:val="Normal"/>
-              <w:spacing w:lineRule="auto" w:line="240" w:before="0" w:after="0"/>
-              <w:rPr>
-                <w:rFonts w:ascii="Times New Roman" w:hAnsi="Times New Roman" w:eastAsia="Times New Roman" w:cs="Times New Roman"/>
-                <w:color w:val="000000"/>
-                <w:sz w:val="24"/>
-                <w:szCs w:val="24"/>
-              </w:rPr>
-            </w:pPr>
-            <w:ins w:id="81" w:author="Tarek Loubani" w:date="2018-01-09T23:37:39Z">
+              <w:left w:w="103" w:type="dxa"/>
+            </w:tcMar>
+          </w:tcPr>
+          <w:p>
+            <w:pPr>
+              <w:pStyle w:val="Normal"/>
+              <w:spacing w:lineRule="auto" w:line="240" w:before="0" w:after="0"/>
+              <w:rPr>
+                <w:rFonts w:ascii="Times New Roman" w:hAnsi="Times New Roman" w:eastAsia="Times New Roman" w:cs="Times New Roman"/>
+                <w:color w:val="000000"/>
+                <w:sz w:val="24"/>
+                <w:szCs w:val="24"/>
+              </w:rPr>
+            </w:pPr>
+            <w:ins w:id="89" w:author="Tarek Loubani" w:date="2018-01-09T23:37:39Z">
               <w:r>
                 <w:rPr>
                   <w:rFonts w:eastAsia="Times New Roman" w:cs="Times New Roman" w:ascii="Times New Roman" w:hAnsi="Times New Roman"/>
@@ -3859,21 +3942,21 @@
             <w:tcBorders/>
             <w:shd w:color="auto" w:fill="FFFFFF" w:themeFill="background1" w:val="clear"/>
             <w:tcMar>
-              <w:left w:w="108" w:type="dxa"/>
-            </w:tcMar>
-          </w:tcPr>
-          <w:p>
-            <w:pPr>
-              <w:pStyle w:val="Normal"/>
-              <w:spacing w:lineRule="auto" w:line="240" w:before="0" w:after="0"/>
-              <w:rPr>
-                <w:rFonts w:ascii="Times New Roman" w:hAnsi="Times New Roman" w:eastAsia="Times New Roman" w:cs="Times New Roman"/>
-                <w:color w:val="000000"/>
-                <w:sz w:val="24"/>
-                <w:szCs w:val="24"/>
-              </w:rPr>
-            </w:pPr>
-            <w:ins w:id="82" w:author="Tarek Loubani" w:date="2018-01-09T23:37:39Z">
+              <w:left w:w="103" w:type="dxa"/>
+            </w:tcMar>
+          </w:tcPr>
+          <w:p>
+            <w:pPr>
+              <w:pStyle w:val="Normal"/>
+              <w:spacing w:lineRule="auto" w:line="240" w:before="0" w:after="0"/>
+              <w:rPr>
+                <w:rFonts w:ascii="Times New Roman" w:hAnsi="Times New Roman" w:eastAsia="Times New Roman" w:cs="Times New Roman"/>
+                <w:color w:val="000000"/>
+                <w:sz w:val="24"/>
+                <w:szCs w:val="24"/>
+              </w:rPr>
+            </w:pPr>
+            <w:ins w:id="90" w:author="Tarek Loubani" w:date="2018-01-09T23:37:39Z">
               <w:r>
                 <w:rPr>
                   <w:rFonts w:eastAsia="Times New Roman" w:cs="Times New Roman" w:ascii="Times New Roman" w:hAnsi="Times New Roman"/>
@@ -3892,7 +3975,7 @@
             <w:tcBorders/>
             <w:shd w:color="auto" w:fill="FFFFFF" w:themeFill="background1" w:val="clear"/>
             <w:tcMar>
-              <w:left w:w="108" w:type="dxa"/>
+              <w:left w:w="103" w:type="dxa"/>
             </w:tcMar>
           </w:tcPr>
           <w:p>
@@ -3907,7 +3990,7 @@
                 <w:szCs w:val="24"/>
               </w:rPr>
             </w:pPr>
-            <w:ins w:id="83" w:author="Tarek Loubani" w:date="2018-01-09T23:37:39Z">
+            <w:ins w:id="91" w:author="Tarek Loubani" w:date="2018-01-09T23:37:39Z">
               <w:r>
                 <w:rPr>
                   <w:rFonts w:eastAsia="Times New Roman" w:cs="Times New Roman" w:ascii="Times New Roman" w:hAnsi="Times New Roman"/>
@@ -3923,7 +4006,7 @@
       </w:tr>
       <w:tr>
         <w:trPr>
-          <w:ins w:id="84" w:author="Alex" w:date="2018-01-09T21:01:00Z"/>
+          <w:ins w:id="92" w:author="Alex" w:date="2018-01-09T21:01:00Z"/>
           <w:trHeight w:val="300" w:hRule="atLeast"/>
         </w:trPr>
         <w:tc>
@@ -3932,21 +4015,21 @@
             <w:tcBorders/>
             <w:shd w:color="auto" w:fill="FFFFFF" w:themeFill="background1" w:val="clear"/>
             <w:tcMar>
-              <w:left w:w="108" w:type="dxa"/>
-            </w:tcMar>
-          </w:tcPr>
-          <w:p>
-            <w:pPr>
-              <w:pStyle w:val="Normal"/>
-              <w:spacing w:lineRule="auto" w:line="240" w:before="0" w:after="0"/>
-              <w:rPr>
-                <w:rFonts w:ascii="Times New Roman" w:hAnsi="Times New Roman" w:eastAsia="Times New Roman" w:cs="Times New Roman"/>
-                <w:color w:val="000000"/>
-                <w:sz w:val="24"/>
-                <w:szCs w:val="24"/>
-              </w:rPr>
-            </w:pPr>
-            <w:ins w:id="85" w:author="Tarek Loubani" w:date="2018-01-09T23:37:39Z">
+              <w:left w:w="103" w:type="dxa"/>
+            </w:tcMar>
+          </w:tcPr>
+          <w:p>
+            <w:pPr>
+              <w:pStyle w:val="Normal"/>
+              <w:spacing w:lineRule="auto" w:line="240" w:before="0" w:after="0"/>
+              <w:rPr>
+                <w:rFonts w:ascii="Times New Roman" w:hAnsi="Times New Roman" w:eastAsia="Times New Roman" w:cs="Times New Roman"/>
+                <w:color w:val="000000"/>
+                <w:sz w:val="24"/>
+                <w:szCs w:val="24"/>
+              </w:rPr>
+            </w:pPr>
+            <w:ins w:id="93" w:author="Tarek Loubani" w:date="2018-01-09T23:37:39Z">
               <w:r>
                 <w:rPr>
                   <w:rFonts w:eastAsia="Times New Roman" w:cs="Times New Roman" w:ascii="Times New Roman" w:hAnsi="Times New Roman"/>
@@ -3965,21 +4048,21 @@
             <w:tcBorders/>
             <w:shd w:color="auto" w:fill="FFFFFF" w:themeFill="background1" w:val="clear"/>
             <w:tcMar>
-              <w:left w:w="108" w:type="dxa"/>
-            </w:tcMar>
-          </w:tcPr>
-          <w:p>
-            <w:pPr>
-              <w:pStyle w:val="Normal"/>
-              <w:spacing w:lineRule="auto" w:line="240" w:before="0" w:after="0"/>
-              <w:rPr>
-                <w:rFonts w:ascii="Times New Roman" w:hAnsi="Times New Roman" w:eastAsia="Times New Roman" w:cs="Times New Roman"/>
-                <w:color w:val="000000"/>
-                <w:sz w:val="24"/>
-                <w:szCs w:val="24"/>
-              </w:rPr>
-            </w:pPr>
-            <w:ins w:id="86" w:author="Tarek Loubani" w:date="2018-01-09T23:37:39Z">
+              <w:left w:w="103" w:type="dxa"/>
+            </w:tcMar>
+          </w:tcPr>
+          <w:p>
+            <w:pPr>
+              <w:pStyle w:val="Normal"/>
+              <w:spacing w:lineRule="auto" w:line="240" w:before="0" w:after="0"/>
+              <w:rPr>
+                <w:rFonts w:ascii="Times New Roman" w:hAnsi="Times New Roman" w:eastAsia="Times New Roman" w:cs="Times New Roman"/>
+                <w:color w:val="000000"/>
+                <w:sz w:val="24"/>
+                <w:szCs w:val="24"/>
+              </w:rPr>
+            </w:pPr>
+            <w:ins w:id="94" w:author="Tarek Loubani" w:date="2018-01-09T23:37:39Z">
               <w:r>
                 <w:rPr>
                   <w:rFonts w:eastAsia="Times New Roman" w:cs="Times New Roman" w:ascii="Times New Roman" w:hAnsi="Times New Roman"/>
@@ -3998,21 +4081,21 @@
             <w:tcBorders/>
             <w:shd w:color="auto" w:fill="FFFFFF" w:themeFill="background1" w:val="clear"/>
             <w:tcMar>
-              <w:left w:w="108" w:type="dxa"/>
-            </w:tcMar>
-          </w:tcPr>
-          <w:p>
-            <w:pPr>
-              <w:pStyle w:val="Normal"/>
-              <w:spacing w:lineRule="auto" w:line="240" w:before="0" w:after="0"/>
-              <w:rPr>
-                <w:rFonts w:ascii="Times New Roman" w:hAnsi="Times New Roman" w:eastAsia="Times New Roman" w:cs="Times New Roman"/>
-                <w:color w:val="000000"/>
-                <w:sz w:val="24"/>
-                <w:szCs w:val="24"/>
-              </w:rPr>
-            </w:pPr>
-            <w:ins w:id="87" w:author="Tarek Loubani" w:date="2018-01-09T23:37:39Z">
+              <w:left w:w="103" w:type="dxa"/>
+            </w:tcMar>
+          </w:tcPr>
+          <w:p>
+            <w:pPr>
+              <w:pStyle w:val="Normal"/>
+              <w:spacing w:lineRule="auto" w:line="240" w:before="0" w:after="0"/>
+              <w:rPr>
+                <w:rFonts w:ascii="Times New Roman" w:hAnsi="Times New Roman" w:eastAsia="Times New Roman" w:cs="Times New Roman"/>
+                <w:color w:val="000000"/>
+                <w:sz w:val="24"/>
+                <w:szCs w:val="24"/>
+              </w:rPr>
+            </w:pPr>
+            <w:ins w:id="95" w:author="Tarek Loubani" w:date="2018-01-09T23:37:39Z">
               <w:r>
                 <w:rPr>
                   <w:rFonts w:eastAsia="Times New Roman" w:cs="Times New Roman" w:ascii="Times New Roman" w:hAnsi="Times New Roman"/>
@@ -4031,7 +4114,7 @@
             <w:tcBorders/>
             <w:shd w:color="auto" w:fill="FFFFFF" w:themeFill="background1" w:val="clear"/>
             <w:tcMar>
-              <w:left w:w="108" w:type="dxa"/>
+              <w:left w:w="103" w:type="dxa"/>
             </w:tcMar>
           </w:tcPr>
           <w:p>
@@ -4046,7 +4129,7 @@
                 <w:szCs w:val="24"/>
               </w:rPr>
             </w:pPr>
-            <w:ins w:id="88" w:author="Tarek Loubani" w:date="2018-01-09T23:37:39Z">
+            <w:ins w:id="96" w:author="Tarek Loubani" w:date="2018-01-09T23:37:39Z">
               <w:r>
                 <w:rPr>
                   <w:rFonts w:eastAsia="Times New Roman" w:cs="Times New Roman" w:ascii="Times New Roman" w:hAnsi="Times New Roman"/>
@@ -4062,7 +4145,7 @@
       </w:tr>
       <w:tr>
         <w:trPr>
-          <w:ins w:id="89" w:author="Alex" w:date="2018-01-09T21:01:00Z"/>
+          <w:ins w:id="97" w:author="Alex" w:date="2018-01-09T21:01:00Z"/>
           <w:trHeight w:val="300" w:hRule="atLeast"/>
         </w:trPr>
         <w:tc>
@@ -4071,21 +4154,21 @@
             <w:tcBorders/>
             <w:shd w:color="auto" w:fill="FFFFFF" w:themeFill="background1" w:val="clear"/>
             <w:tcMar>
-              <w:left w:w="108" w:type="dxa"/>
-            </w:tcMar>
-          </w:tcPr>
-          <w:p>
-            <w:pPr>
-              <w:pStyle w:val="Normal"/>
-              <w:spacing w:lineRule="auto" w:line="240" w:before="0" w:after="0"/>
-              <w:rPr>
-                <w:rFonts w:ascii="Times New Roman" w:hAnsi="Times New Roman" w:eastAsia="Times New Roman" w:cs="Times New Roman"/>
-                <w:color w:val="000000"/>
-                <w:sz w:val="24"/>
-                <w:szCs w:val="24"/>
-              </w:rPr>
-            </w:pPr>
-            <w:ins w:id="90" w:author="Tarek Loubani" w:date="2018-01-09T23:37:39Z">
+              <w:left w:w="103" w:type="dxa"/>
+            </w:tcMar>
+          </w:tcPr>
+          <w:p>
+            <w:pPr>
+              <w:pStyle w:val="Normal"/>
+              <w:spacing w:lineRule="auto" w:line="240" w:before="0" w:after="0"/>
+              <w:rPr>
+                <w:rFonts w:ascii="Times New Roman" w:hAnsi="Times New Roman" w:eastAsia="Times New Roman" w:cs="Times New Roman"/>
+                <w:color w:val="000000"/>
+                <w:sz w:val="24"/>
+                <w:szCs w:val="24"/>
+              </w:rPr>
+            </w:pPr>
+            <w:ins w:id="98" w:author="Tarek Loubani" w:date="2018-01-09T23:37:39Z">
               <w:r>
                 <w:rPr>
                   <w:rFonts w:eastAsia="Times New Roman" w:cs="Times New Roman" w:ascii="Times New Roman" w:hAnsi="Times New Roman"/>
@@ -4104,21 +4187,21 @@
             <w:tcBorders/>
             <w:shd w:color="auto" w:fill="FFFFFF" w:themeFill="background1" w:val="clear"/>
             <w:tcMar>
-              <w:left w:w="108" w:type="dxa"/>
-            </w:tcMar>
-          </w:tcPr>
-          <w:p>
-            <w:pPr>
-              <w:pStyle w:val="Normal"/>
-              <w:spacing w:lineRule="auto" w:line="240" w:before="0" w:after="0"/>
-              <w:rPr>
-                <w:rFonts w:ascii="Times New Roman" w:hAnsi="Times New Roman" w:eastAsia="Times New Roman" w:cs="Times New Roman"/>
-                <w:color w:val="000000"/>
-                <w:sz w:val="24"/>
-                <w:szCs w:val="24"/>
-              </w:rPr>
-            </w:pPr>
-            <w:ins w:id="91" w:author="Tarek Loubani" w:date="2018-01-09T23:37:39Z">
+              <w:left w:w="103" w:type="dxa"/>
+            </w:tcMar>
+          </w:tcPr>
+          <w:p>
+            <w:pPr>
+              <w:pStyle w:val="Normal"/>
+              <w:spacing w:lineRule="auto" w:line="240" w:before="0" w:after="0"/>
+              <w:rPr>
+                <w:rFonts w:ascii="Times New Roman" w:hAnsi="Times New Roman" w:eastAsia="Times New Roman" w:cs="Times New Roman"/>
+                <w:color w:val="000000"/>
+                <w:sz w:val="24"/>
+                <w:szCs w:val="24"/>
+              </w:rPr>
+            </w:pPr>
+            <w:ins w:id="99" w:author="Tarek Loubani" w:date="2018-01-09T23:37:39Z">
               <w:r>
                 <w:rPr>
                   <w:rFonts w:eastAsia="Times New Roman" w:cs="Times New Roman" w:ascii="Times New Roman" w:hAnsi="Times New Roman"/>
@@ -4137,21 +4220,21 @@
             <w:tcBorders/>
             <w:shd w:color="auto" w:fill="FFFFFF" w:themeFill="background1" w:val="clear"/>
             <w:tcMar>
-              <w:left w:w="108" w:type="dxa"/>
-            </w:tcMar>
-          </w:tcPr>
-          <w:p>
-            <w:pPr>
-              <w:pStyle w:val="Normal"/>
-              <w:spacing w:lineRule="auto" w:line="240" w:before="0" w:after="0"/>
-              <w:rPr>
-                <w:rFonts w:ascii="Times New Roman" w:hAnsi="Times New Roman" w:eastAsia="Times New Roman" w:cs="Times New Roman"/>
-                <w:color w:val="000000"/>
-                <w:sz w:val="24"/>
-                <w:szCs w:val="24"/>
-              </w:rPr>
-            </w:pPr>
-            <w:ins w:id="92" w:author="Tarek Loubani" w:date="2018-01-09T23:37:39Z">
+              <w:left w:w="103" w:type="dxa"/>
+            </w:tcMar>
+          </w:tcPr>
+          <w:p>
+            <w:pPr>
+              <w:pStyle w:val="Normal"/>
+              <w:spacing w:lineRule="auto" w:line="240" w:before="0" w:after="0"/>
+              <w:rPr>
+                <w:rFonts w:ascii="Times New Roman" w:hAnsi="Times New Roman" w:eastAsia="Times New Roman" w:cs="Times New Roman"/>
+                <w:color w:val="000000"/>
+                <w:sz w:val="24"/>
+                <w:szCs w:val="24"/>
+              </w:rPr>
+            </w:pPr>
+            <w:ins w:id="100" w:author="Tarek Loubani" w:date="2018-01-09T23:37:39Z">
               <w:r>
                 <w:rPr>
                   <w:rFonts w:eastAsia="Times New Roman" w:cs="Times New Roman" w:ascii="Times New Roman" w:hAnsi="Times New Roman"/>
@@ -4170,7 +4253,7 @@
             <w:tcBorders/>
             <w:shd w:color="auto" w:fill="FFFFFF" w:themeFill="background1" w:val="clear"/>
             <w:tcMar>
-              <w:left w:w="108" w:type="dxa"/>
+              <w:left w:w="103" w:type="dxa"/>
             </w:tcMar>
           </w:tcPr>
           <w:p>
@@ -4185,7 +4268,7 @@
                 <w:szCs w:val="24"/>
               </w:rPr>
             </w:pPr>
-            <w:ins w:id="93" w:author="Tarek Loubani" w:date="2018-01-09T23:37:39Z">
+            <w:ins w:id="101" w:author="Tarek Loubani" w:date="2018-01-09T23:37:39Z">
               <w:r>
                 <w:rPr>
                   <w:rFonts w:eastAsia="Times New Roman" w:cs="Times New Roman" w:ascii="Times New Roman" w:hAnsi="Times New Roman"/>
@@ -4201,7 +4284,7 @@
       </w:tr>
       <w:tr>
         <w:trPr>
-          <w:ins w:id="94" w:author="Alex" w:date="2018-01-09T21:01:00Z"/>
+          <w:ins w:id="102" w:author="Alex" w:date="2018-01-09T21:01:00Z"/>
           <w:trHeight w:val="300" w:hRule="atLeast"/>
         </w:trPr>
         <w:tc>
@@ -4210,21 +4293,21 @@
             <w:tcBorders/>
             <w:shd w:color="auto" w:fill="FFFFFF" w:themeFill="background1" w:val="clear"/>
             <w:tcMar>
-              <w:left w:w="108" w:type="dxa"/>
-            </w:tcMar>
-          </w:tcPr>
-          <w:p>
-            <w:pPr>
-              <w:pStyle w:val="Normal"/>
-              <w:spacing w:lineRule="auto" w:line="240" w:before="0" w:after="0"/>
-              <w:rPr>
-                <w:rFonts w:ascii="Times New Roman" w:hAnsi="Times New Roman" w:eastAsia="Times New Roman" w:cs="Times New Roman"/>
-                <w:color w:val="000000"/>
-                <w:sz w:val="24"/>
-                <w:szCs w:val="24"/>
-              </w:rPr>
-            </w:pPr>
-            <w:ins w:id="95" w:author="Tarek Loubani" w:date="2018-01-09T23:37:39Z">
+              <w:left w:w="103" w:type="dxa"/>
+            </w:tcMar>
+          </w:tcPr>
+          <w:p>
+            <w:pPr>
+              <w:pStyle w:val="Normal"/>
+              <w:spacing w:lineRule="auto" w:line="240" w:before="0" w:after="0"/>
+              <w:rPr>
+                <w:rFonts w:ascii="Times New Roman" w:hAnsi="Times New Roman" w:eastAsia="Times New Roman" w:cs="Times New Roman"/>
+                <w:color w:val="000000"/>
+                <w:sz w:val="24"/>
+                <w:szCs w:val="24"/>
+              </w:rPr>
+            </w:pPr>
+            <w:ins w:id="103" w:author="Tarek Loubani" w:date="2018-01-09T23:37:39Z">
               <w:r>
                 <w:rPr>
                   <w:rFonts w:eastAsia="Times New Roman" w:cs="Times New Roman" w:ascii="Times New Roman" w:hAnsi="Times New Roman"/>
@@ -4243,21 +4326,21 @@
             <w:tcBorders/>
             <w:shd w:color="auto" w:fill="FFFFFF" w:themeFill="background1" w:val="clear"/>
             <w:tcMar>
-              <w:left w:w="108" w:type="dxa"/>
-            </w:tcMar>
-          </w:tcPr>
-          <w:p>
-            <w:pPr>
-              <w:pStyle w:val="Normal"/>
-              <w:spacing w:lineRule="auto" w:line="240" w:before="0" w:after="0"/>
-              <w:rPr>
-                <w:rFonts w:ascii="Times New Roman" w:hAnsi="Times New Roman" w:eastAsia="Times New Roman" w:cs="Times New Roman"/>
-                <w:color w:val="000000"/>
-                <w:sz w:val="24"/>
-                <w:szCs w:val="24"/>
-              </w:rPr>
-            </w:pPr>
-            <w:ins w:id="96" w:author="Tarek Loubani" w:date="2018-01-09T23:37:39Z">
+              <w:left w:w="103" w:type="dxa"/>
+            </w:tcMar>
+          </w:tcPr>
+          <w:p>
+            <w:pPr>
+              <w:pStyle w:val="Normal"/>
+              <w:spacing w:lineRule="auto" w:line="240" w:before="0" w:after="0"/>
+              <w:rPr>
+                <w:rFonts w:ascii="Times New Roman" w:hAnsi="Times New Roman" w:eastAsia="Times New Roman" w:cs="Times New Roman"/>
+                <w:color w:val="000000"/>
+                <w:sz w:val="24"/>
+                <w:szCs w:val="24"/>
+              </w:rPr>
+            </w:pPr>
+            <w:ins w:id="104" w:author="Tarek Loubani" w:date="2018-01-09T23:37:39Z">
               <w:r>
                 <w:rPr>
                   <w:rFonts w:eastAsia="Times New Roman" w:cs="Times New Roman" w:ascii="Times New Roman" w:hAnsi="Times New Roman"/>
@@ -4276,21 +4359,21 @@
             <w:tcBorders/>
             <w:shd w:color="auto" w:fill="FFFFFF" w:themeFill="background1" w:val="clear"/>
             <w:tcMar>
-              <w:left w:w="108" w:type="dxa"/>
-            </w:tcMar>
-          </w:tcPr>
-          <w:p>
-            <w:pPr>
-              <w:pStyle w:val="Normal"/>
-              <w:spacing w:lineRule="auto" w:line="240" w:before="0" w:after="0"/>
-              <w:rPr>
-                <w:rFonts w:ascii="Times New Roman" w:hAnsi="Times New Roman" w:eastAsia="Times New Roman" w:cs="Times New Roman"/>
-                <w:color w:val="000000"/>
-                <w:sz w:val="24"/>
-                <w:szCs w:val="24"/>
-              </w:rPr>
-            </w:pPr>
-            <w:ins w:id="97" w:author="Tarek Loubani" w:date="2018-01-09T23:37:39Z">
+              <w:left w:w="103" w:type="dxa"/>
+            </w:tcMar>
+          </w:tcPr>
+          <w:p>
+            <w:pPr>
+              <w:pStyle w:val="Normal"/>
+              <w:spacing w:lineRule="auto" w:line="240" w:before="0" w:after="0"/>
+              <w:rPr>
+                <w:rFonts w:ascii="Times New Roman" w:hAnsi="Times New Roman" w:eastAsia="Times New Roman" w:cs="Times New Roman"/>
+                <w:color w:val="000000"/>
+                <w:sz w:val="24"/>
+                <w:szCs w:val="24"/>
+              </w:rPr>
+            </w:pPr>
+            <w:ins w:id="105" w:author="Tarek Loubani" w:date="2018-01-09T23:37:39Z">
               <w:r>
                 <w:rPr>
                   <w:rFonts w:eastAsia="Times New Roman" w:cs="Times New Roman" w:ascii="Times New Roman" w:hAnsi="Times New Roman"/>
@@ -4309,7 +4392,7 @@
             <w:tcBorders/>
             <w:shd w:color="auto" w:fill="FFFFFF" w:themeFill="background1" w:val="clear"/>
             <w:tcMar>
-              <w:left w:w="108" w:type="dxa"/>
+              <w:left w:w="103" w:type="dxa"/>
             </w:tcMar>
           </w:tcPr>
           <w:p>
@@ -4324,7 +4407,7 @@
                 <w:szCs w:val="24"/>
               </w:rPr>
             </w:pPr>
-            <w:ins w:id="98" w:author="Tarek Loubani" w:date="2018-01-09T23:37:39Z">
+            <w:ins w:id="106" w:author="Tarek Loubani" w:date="2018-01-09T23:37:39Z">
               <w:r>
                 <w:rPr>
                   <w:rFonts w:eastAsia="Times New Roman" w:cs="Times New Roman" w:ascii="Times New Roman" w:hAnsi="Times New Roman"/>
@@ -4340,7 +4423,7 @@
       </w:tr>
       <w:tr>
         <w:trPr>
-          <w:ins w:id="99" w:author="Alex" w:date="2018-01-09T21:01:00Z"/>
+          <w:ins w:id="107" w:author="Alex" w:date="2018-01-09T21:01:00Z"/>
           <w:trHeight w:val="300" w:hRule="atLeast"/>
         </w:trPr>
         <w:tc>
@@ -4349,21 +4432,21 @@
             <w:tcBorders/>
             <w:shd w:color="auto" w:fill="FFFFFF" w:themeFill="background1" w:val="clear"/>
             <w:tcMar>
-              <w:left w:w="108" w:type="dxa"/>
-            </w:tcMar>
-          </w:tcPr>
-          <w:p>
-            <w:pPr>
-              <w:pStyle w:val="Normal"/>
-              <w:spacing w:lineRule="auto" w:line="240" w:before="0" w:after="0"/>
-              <w:rPr>
-                <w:rFonts w:ascii="Times New Roman" w:hAnsi="Times New Roman" w:eastAsia="Times New Roman" w:cs="Times New Roman"/>
-                <w:color w:val="000000"/>
-                <w:sz w:val="24"/>
-                <w:szCs w:val="24"/>
-              </w:rPr>
-            </w:pPr>
-            <w:ins w:id="100" w:author="Tarek Loubani" w:date="2018-01-09T23:37:39Z">
+              <w:left w:w="103" w:type="dxa"/>
+            </w:tcMar>
+          </w:tcPr>
+          <w:p>
+            <w:pPr>
+              <w:pStyle w:val="Normal"/>
+              <w:spacing w:lineRule="auto" w:line="240" w:before="0" w:after="0"/>
+              <w:rPr>
+                <w:rFonts w:ascii="Times New Roman" w:hAnsi="Times New Roman" w:eastAsia="Times New Roman" w:cs="Times New Roman"/>
+                <w:color w:val="000000"/>
+                <w:sz w:val="24"/>
+                <w:szCs w:val="24"/>
+              </w:rPr>
+            </w:pPr>
+            <w:ins w:id="108" w:author="Tarek Loubani" w:date="2018-01-09T23:37:39Z">
               <w:r>
                 <w:rPr>
                   <w:rFonts w:eastAsia="Times New Roman" w:cs="Times New Roman" w:ascii="Times New Roman" w:hAnsi="Times New Roman"/>
@@ -4382,21 +4465,21 @@
             <w:tcBorders/>
             <w:shd w:color="auto" w:fill="FFFFFF" w:themeFill="background1" w:val="clear"/>
             <w:tcMar>
-              <w:left w:w="108" w:type="dxa"/>
-            </w:tcMar>
-          </w:tcPr>
-          <w:p>
-            <w:pPr>
-              <w:pStyle w:val="Normal"/>
-              <w:spacing w:lineRule="auto" w:line="240" w:before="0" w:after="0"/>
-              <w:rPr>
-                <w:rFonts w:ascii="Times New Roman" w:hAnsi="Times New Roman" w:eastAsia="Times New Roman" w:cs="Times New Roman"/>
-                <w:color w:val="000000"/>
-                <w:sz w:val="24"/>
-                <w:szCs w:val="24"/>
-              </w:rPr>
-            </w:pPr>
-            <w:ins w:id="101" w:author="Tarek Loubani" w:date="2018-01-09T23:37:39Z">
+              <w:left w:w="103" w:type="dxa"/>
+            </w:tcMar>
+          </w:tcPr>
+          <w:p>
+            <w:pPr>
+              <w:pStyle w:val="Normal"/>
+              <w:spacing w:lineRule="auto" w:line="240" w:before="0" w:after="0"/>
+              <w:rPr>
+                <w:rFonts w:ascii="Times New Roman" w:hAnsi="Times New Roman" w:eastAsia="Times New Roman" w:cs="Times New Roman"/>
+                <w:color w:val="000000"/>
+                <w:sz w:val="24"/>
+                <w:szCs w:val="24"/>
+              </w:rPr>
+            </w:pPr>
+            <w:ins w:id="109" w:author="Tarek Loubani" w:date="2018-01-09T23:37:39Z">
               <w:r>
                 <w:rPr>
                   <w:rFonts w:eastAsia="Times New Roman" w:cs="Times New Roman" w:ascii="Times New Roman" w:hAnsi="Times New Roman"/>
@@ -4415,21 +4498,21 @@
             <w:tcBorders/>
             <w:shd w:color="auto" w:fill="FFFFFF" w:themeFill="background1" w:val="clear"/>
             <w:tcMar>
-              <w:left w:w="108" w:type="dxa"/>
-            </w:tcMar>
-          </w:tcPr>
-          <w:p>
-            <w:pPr>
-              <w:pStyle w:val="Normal"/>
-              <w:spacing w:lineRule="auto" w:line="240" w:before="0" w:after="0"/>
-              <w:rPr>
-                <w:rFonts w:ascii="Times New Roman" w:hAnsi="Times New Roman" w:eastAsia="Times New Roman" w:cs="Times New Roman"/>
-                <w:color w:val="000000"/>
-                <w:sz w:val="24"/>
-                <w:szCs w:val="24"/>
-              </w:rPr>
-            </w:pPr>
-            <w:ins w:id="102" w:author="Tarek Loubani" w:date="2018-01-09T23:37:39Z">
+              <w:left w:w="103" w:type="dxa"/>
+            </w:tcMar>
+          </w:tcPr>
+          <w:p>
+            <w:pPr>
+              <w:pStyle w:val="Normal"/>
+              <w:spacing w:lineRule="auto" w:line="240" w:before="0" w:after="0"/>
+              <w:rPr>
+                <w:rFonts w:ascii="Times New Roman" w:hAnsi="Times New Roman" w:eastAsia="Times New Roman" w:cs="Times New Roman"/>
+                <w:color w:val="000000"/>
+                <w:sz w:val="24"/>
+                <w:szCs w:val="24"/>
+              </w:rPr>
+            </w:pPr>
+            <w:ins w:id="110" w:author="Tarek Loubani" w:date="2018-01-09T23:37:39Z">
               <w:r>
                 <w:rPr>
                   <w:rFonts w:eastAsia="Times New Roman" w:cs="Times New Roman" w:ascii="Times New Roman" w:hAnsi="Times New Roman"/>
@@ -4448,7 +4531,7 @@
             <w:tcBorders/>
             <w:shd w:color="auto" w:fill="FFFFFF" w:themeFill="background1" w:val="clear"/>
             <w:tcMar>
-              <w:left w:w="108" w:type="dxa"/>
+              <w:left w:w="103" w:type="dxa"/>
             </w:tcMar>
           </w:tcPr>
           <w:p>
@@ -4463,7 +4546,7 @@
                 <w:szCs w:val="24"/>
               </w:rPr>
             </w:pPr>
-            <w:ins w:id="103" w:author="Tarek Loubani" w:date="2018-01-09T23:37:39Z">
+            <w:ins w:id="111" w:author="Tarek Loubani" w:date="2018-01-09T23:37:39Z">
               <w:r>
                 <w:rPr>
                   <w:rFonts w:eastAsia="Times New Roman" w:cs="Times New Roman" w:ascii="Times New Roman" w:hAnsi="Times New Roman"/>
@@ -4479,7 +4562,7 @@
       </w:tr>
       <w:tr>
         <w:trPr>
-          <w:ins w:id="104" w:author="Alex" w:date="2018-01-09T21:01:00Z"/>
+          <w:ins w:id="112" w:author="Alex" w:date="2018-01-09T21:01:00Z"/>
           <w:trHeight w:val="300" w:hRule="atLeast"/>
         </w:trPr>
         <w:tc>
@@ -4488,21 +4571,21 @@
             <w:tcBorders/>
             <w:shd w:color="auto" w:fill="FFFFFF" w:themeFill="background1" w:val="clear"/>
             <w:tcMar>
-              <w:left w:w="108" w:type="dxa"/>
-            </w:tcMar>
-          </w:tcPr>
-          <w:p>
-            <w:pPr>
-              <w:pStyle w:val="Normal"/>
-              <w:spacing w:lineRule="auto" w:line="240" w:before="0" w:after="0"/>
-              <w:rPr>
-                <w:rFonts w:ascii="Times New Roman" w:hAnsi="Times New Roman" w:eastAsia="Times New Roman" w:cs="Times New Roman"/>
-                <w:color w:val="000000"/>
-                <w:sz w:val="24"/>
-                <w:szCs w:val="24"/>
-              </w:rPr>
-            </w:pPr>
-            <w:ins w:id="105" w:author="Tarek Loubani" w:date="2018-01-09T23:37:39Z">
+              <w:left w:w="103" w:type="dxa"/>
+            </w:tcMar>
+          </w:tcPr>
+          <w:p>
+            <w:pPr>
+              <w:pStyle w:val="Normal"/>
+              <w:spacing w:lineRule="auto" w:line="240" w:before="0" w:after="0"/>
+              <w:rPr>
+                <w:rFonts w:ascii="Times New Roman" w:hAnsi="Times New Roman" w:eastAsia="Times New Roman" w:cs="Times New Roman"/>
+                <w:color w:val="000000"/>
+                <w:sz w:val="24"/>
+                <w:szCs w:val="24"/>
+              </w:rPr>
+            </w:pPr>
+            <w:ins w:id="113" w:author="Tarek Loubani" w:date="2018-01-09T23:37:39Z">
               <w:r>
                 <w:rPr>
                   <w:rFonts w:eastAsia="Times New Roman" w:cs="Times New Roman" w:ascii="Times New Roman" w:hAnsi="Times New Roman"/>
@@ -4521,21 +4604,21 @@
             <w:tcBorders/>
             <w:shd w:color="auto" w:fill="FFFFFF" w:themeFill="background1" w:val="clear"/>
             <w:tcMar>
-              <w:left w:w="108" w:type="dxa"/>
-            </w:tcMar>
-          </w:tcPr>
-          <w:p>
-            <w:pPr>
-              <w:pStyle w:val="Normal"/>
-              <w:spacing w:lineRule="auto" w:line="240" w:before="0" w:after="0"/>
-              <w:rPr>
-                <w:rFonts w:ascii="Times New Roman" w:hAnsi="Times New Roman" w:eastAsia="Times New Roman" w:cs="Times New Roman"/>
-                <w:color w:val="000000"/>
-                <w:sz w:val="24"/>
-                <w:szCs w:val="24"/>
-              </w:rPr>
-            </w:pPr>
-            <w:ins w:id="106" w:author="Tarek Loubani" w:date="2018-01-09T23:37:39Z">
+              <w:left w:w="103" w:type="dxa"/>
+            </w:tcMar>
+          </w:tcPr>
+          <w:p>
+            <w:pPr>
+              <w:pStyle w:val="Normal"/>
+              <w:spacing w:lineRule="auto" w:line="240" w:before="0" w:after="0"/>
+              <w:rPr>
+                <w:rFonts w:ascii="Times New Roman" w:hAnsi="Times New Roman" w:eastAsia="Times New Roman" w:cs="Times New Roman"/>
+                <w:color w:val="000000"/>
+                <w:sz w:val="24"/>
+                <w:szCs w:val="24"/>
+              </w:rPr>
+            </w:pPr>
+            <w:ins w:id="114" w:author="Tarek Loubani" w:date="2018-01-09T23:37:39Z">
               <w:r>
                 <w:rPr>
                   <w:rFonts w:eastAsia="Times New Roman" w:cs="Times New Roman" w:ascii="Times New Roman" w:hAnsi="Times New Roman"/>
@@ -4554,21 +4637,21 @@
             <w:tcBorders/>
             <w:shd w:color="auto" w:fill="FFFFFF" w:themeFill="background1" w:val="clear"/>
             <w:tcMar>
-              <w:left w:w="108" w:type="dxa"/>
-            </w:tcMar>
-          </w:tcPr>
-          <w:p>
-            <w:pPr>
-              <w:pStyle w:val="Normal"/>
-              <w:spacing w:lineRule="auto" w:line="240" w:before="0" w:after="0"/>
-              <w:rPr>
-                <w:rFonts w:ascii="Times New Roman" w:hAnsi="Times New Roman" w:eastAsia="Times New Roman" w:cs="Times New Roman"/>
-                <w:color w:val="000000"/>
-                <w:sz w:val="24"/>
-                <w:szCs w:val="24"/>
-              </w:rPr>
-            </w:pPr>
-            <w:ins w:id="107" w:author="Tarek Loubani" w:date="2018-01-09T23:37:39Z">
+              <w:left w:w="103" w:type="dxa"/>
+            </w:tcMar>
+          </w:tcPr>
+          <w:p>
+            <w:pPr>
+              <w:pStyle w:val="Normal"/>
+              <w:spacing w:lineRule="auto" w:line="240" w:before="0" w:after="0"/>
+              <w:rPr>
+                <w:rFonts w:ascii="Times New Roman" w:hAnsi="Times New Roman" w:eastAsia="Times New Roman" w:cs="Times New Roman"/>
+                <w:color w:val="000000"/>
+                <w:sz w:val="24"/>
+                <w:szCs w:val="24"/>
+              </w:rPr>
+            </w:pPr>
+            <w:ins w:id="115" w:author="Tarek Loubani" w:date="2018-01-09T23:37:39Z">
               <w:r>
                 <w:rPr>
                   <w:rFonts w:eastAsia="Times New Roman" w:cs="Times New Roman" w:ascii="Times New Roman" w:hAnsi="Times New Roman"/>
@@ -4587,7 +4670,7 @@
             <w:tcBorders/>
             <w:shd w:color="auto" w:fill="FFFFFF" w:themeFill="background1" w:val="clear"/>
             <w:tcMar>
-              <w:left w:w="108" w:type="dxa"/>
+              <w:left w:w="103" w:type="dxa"/>
             </w:tcMar>
           </w:tcPr>
           <w:p>
@@ -4602,7 +4685,7 @@
                 <w:szCs w:val="24"/>
               </w:rPr>
             </w:pPr>
-            <w:ins w:id="108" w:author="Tarek Loubani" w:date="2018-01-09T23:37:39Z">
+            <w:ins w:id="116" w:author="Tarek Loubani" w:date="2018-01-09T23:37:39Z">
               <w:r>
                 <w:rPr>
                   <w:rFonts w:eastAsia="Times New Roman" w:cs="Times New Roman" w:ascii="Times New Roman" w:hAnsi="Times New Roman"/>
@@ -4618,7 +4701,7 @@
       </w:tr>
       <w:tr>
         <w:trPr>
-          <w:ins w:id="109" w:author="Alex" w:date="2018-01-09T21:01:00Z"/>
+          <w:ins w:id="117" w:author="Alex" w:date="2018-01-09T21:01:00Z"/>
           <w:trHeight w:val="300" w:hRule="atLeast"/>
         </w:trPr>
         <w:tc>
@@ -4627,21 +4710,21 @@
             <w:tcBorders/>
             <w:shd w:color="auto" w:fill="FFFFFF" w:themeFill="background1" w:val="clear"/>
             <w:tcMar>
-              <w:left w:w="108" w:type="dxa"/>
-            </w:tcMar>
-          </w:tcPr>
-          <w:p>
-            <w:pPr>
-              <w:pStyle w:val="Normal"/>
-              <w:spacing w:lineRule="auto" w:line="240" w:before="0" w:after="0"/>
-              <w:rPr>
-                <w:rFonts w:ascii="Times New Roman" w:hAnsi="Times New Roman" w:eastAsia="Times New Roman" w:cs="Times New Roman"/>
-                <w:color w:val="000000"/>
-                <w:sz w:val="24"/>
-                <w:szCs w:val="24"/>
-              </w:rPr>
-            </w:pPr>
-            <w:ins w:id="110" w:author="Tarek Loubani" w:date="2018-01-09T23:37:39Z">
+              <w:left w:w="103" w:type="dxa"/>
+            </w:tcMar>
+          </w:tcPr>
+          <w:p>
+            <w:pPr>
+              <w:pStyle w:val="Normal"/>
+              <w:spacing w:lineRule="auto" w:line="240" w:before="0" w:after="0"/>
+              <w:rPr>
+                <w:rFonts w:ascii="Times New Roman" w:hAnsi="Times New Roman" w:eastAsia="Times New Roman" w:cs="Times New Roman"/>
+                <w:color w:val="000000"/>
+                <w:sz w:val="24"/>
+                <w:szCs w:val="24"/>
+              </w:rPr>
+            </w:pPr>
+            <w:ins w:id="118" w:author="Tarek Loubani" w:date="2018-01-09T23:37:39Z">
               <w:r>
                 <w:rPr>
                   <w:rFonts w:eastAsia="Times New Roman" w:cs="Times New Roman" w:ascii="Times New Roman" w:hAnsi="Times New Roman"/>
@@ -4660,21 +4743,21 @@
             <w:tcBorders/>
             <w:shd w:color="auto" w:fill="FFFFFF" w:themeFill="background1" w:val="clear"/>
             <w:tcMar>
-              <w:left w:w="108" w:type="dxa"/>
-            </w:tcMar>
-          </w:tcPr>
-          <w:p>
-            <w:pPr>
-              <w:pStyle w:val="Normal"/>
-              <w:spacing w:lineRule="auto" w:line="240" w:before="0" w:after="0"/>
-              <w:rPr>
-                <w:rFonts w:ascii="Times New Roman" w:hAnsi="Times New Roman" w:eastAsia="Times New Roman" w:cs="Times New Roman"/>
-                <w:color w:val="000000"/>
-                <w:sz w:val="24"/>
-                <w:szCs w:val="24"/>
-              </w:rPr>
-            </w:pPr>
-            <w:ins w:id="111" w:author="Tarek Loubani" w:date="2018-01-09T23:37:39Z">
+              <w:left w:w="103" w:type="dxa"/>
+            </w:tcMar>
+          </w:tcPr>
+          <w:p>
+            <w:pPr>
+              <w:pStyle w:val="Normal"/>
+              <w:spacing w:lineRule="auto" w:line="240" w:before="0" w:after="0"/>
+              <w:rPr>
+                <w:rFonts w:ascii="Times New Roman" w:hAnsi="Times New Roman" w:eastAsia="Times New Roman" w:cs="Times New Roman"/>
+                <w:color w:val="000000"/>
+                <w:sz w:val="24"/>
+                <w:szCs w:val="24"/>
+              </w:rPr>
+            </w:pPr>
+            <w:ins w:id="119" w:author="Tarek Loubani" w:date="2018-01-09T23:37:39Z">
               <w:r>
                 <w:rPr>
                   <w:rFonts w:eastAsia="Times New Roman" w:cs="Times New Roman" w:ascii="Times New Roman" w:hAnsi="Times New Roman"/>
@@ -4693,21 +4776,21 @@
             <w:tcBorders/>
             <w:shd w:color="auto" w:fill="FFFFFF" w:themeFill="background1" w:val="clear"/>
             <w:tcMar>
-              <w:left w:w="108" w:type="dxa"/>
-            </w:tcMar>
-          </w:tcPr>
-          <w:p>
-            <w:pPr>
-              <w:pStyle w:val="Normal"/>
-              <w:spacing w:lineRule="auto" w:line="240" w:before="0" w:after="0"/>
-              <w:rPr>
-                <w:rFonts w:ascii="Times New Roman" w:hAnsi="Times New Roman" w:eastAsia="Times New Roman" w:cs="Times New Roman"/>
-                <w:color w:val="000000"/>
-                <w:sz w:val="24"/>
-                <w:szCs w:val="24"/>
-              </w:rPr>
-            </w:pPr>
-            <w:ins w:id="112" w:author="Tarek Loubani" w:date="2018-01-09T23:37:39Z">
+              <w:left w:w="103" w:type="dxa"/>
+            </w:tcMar>
+          </w:tcPr>
+          <w:p>
+            <w:pPr>
+              <w:pStyle w:val="Normal"/>
+              <w:spacing w:lineRule="auto" w:line="240" w:before="0" w:after="0"/>
+              <w:rPr>
+                <w:rFonts w:ascii="Times New Roman" w:hAnsi="Times New Roman" w:eastAsia="Times New Roman" w:cs="Times New Roman"/>
+                <w:color w:val="000000"/>
+                <w:sz w:val="24"/>
+                <w:szCs w:val="24"/>
+              </w:rPr>
+            </w:pPr>
+            <w:ins w:id="120" w:author="Tarek Loubani" w:date="2018-01-09T23:37:39Z">
               <w:r>
                 <w:rPr>
                   <w:rFonts w:eastAsia="Times New Roman" w:cs="Times New Roman" w:ascii="Times New Roman" w:hAnsi="Times New Roman"/>
@@ -4726,7 +4809,7 @@
             <w:tcBorders/>
             <w:shd w:color="auto" w:fill="FFFFFF" w:themeFill="background1" w:val="clear"/>
             <w:tcMar>
-              <w:left w:w="108" w:type="dxa"/>
+              <w:left w:w="103" w:type="dxa"/>
             </w:tcMar>
           </w:tcPr>
           <w:p>
@@ -4741,7 +4824,7 @@
                 <w:szCs w:val="24"/>
               </w:rPr>
             </w:pPr>
-            <w:ins w:id="113" w:author="Tarek Loubani" w:date="2018-01-09T23:37:39Z">
+            <w:ins w:id="121" w:author="Tarek Loubani" w:date="2018-01-09T23:37:39Z">
               <w:r>
                 <w:rPr>
                   <w:rFonts w:eastAsia="Times New Roman" w:cs="Times New Roman" w:ascii="Times New Roman" w:hAnsi="Times New Roman"/>
@@ -4757,7 +4840,7 @@
       </w:tr>
       <w:tr>
         <w:trPr>
-          <w:ins w:id="114" w:author="Alex" w:date="2018-01-09T21:01:00Z"/>
+          <w:ins w:id="122" w:author="Alex" w:date="2018-01-09T21:01:00Z"/>
           <w:trHeight w:val="300" w:hRule="atLeast"/>
         </w:trPr>
         <w:tc>
@@ -4766,21 +4849,21 @@
             <w:tcBorders/>
             <w:shd w:color="auto" w:fill="FFFFFF" w:themeFill="background1" w:val="clear"/>
             <w:tcMar>
-              <w:left w:w="108" w:type="dxa"/>
-            </w:tcMar>
-          </w:tcPr>
-          <w:p>
-            <w:pPr>
-              <w:pStyle w:val="Normal"/>
-              <w:spacing w:lineRule="auto" w:line="240" w:before="0" w:after="0"/>
-              <w:rPr>
-                <w:rFonts w:ascii="Times New Roman" w:hAnsi="Times New Roman" w:eastAsia="Times New Roman" w:cs="Times New Roman"/>
-                <w:color w:val="000000"/>
-                <w:sz w:val="24"/>
-                <w:szCs w:val="24"/>
-              </w:rPr>
-            </w:pPr>
-            <w:ins w:id="115" w:author="Tarek Loubani" w:date="2018-01-09T23:37:39Z">
+              <w:left w:w="103" w:type="dxa"/>
+            </w:tcMar>
+          </w:tcPr>
+          <w:p>
+            <w:pPr>
+              <w:pStyle w:val="Normal"/>
+              <w:spacing w:lineRule="auto" w:line="240" w:before="0" w:after="0"/>
+              <w:rPr>
+                <w:rFonts w:ascii="Times New Roman" w:hAnsi="Times New Roman" w:eastAsia="Times New Roman" w:cs="Times New Roman"/>
+                <w:color w:val="000000"/>
+                <w:sz w:val="24"/>
+                <w:szCs w:val="24"/>
+              </w:rPr>
+            </w:pPr>
+            <w:ins w:id="123" w:author="Tarek Loubani" w:date="2018-01-09T23:37:39Z">
               <w:r>
                 <w:rPr>
                   <w:rFonts w:eastAsia="Times New Roman" w:cs="Times New Roman" w:ascii="Times New Roman" w:hAnsi="Times New Roman"/>
@@ -4799,21 +4882,21 @@
             <w:tcBorders/>
             <w:shd w:color="auto" w:fill="FFFFFF" w:themeFill="background1" w:val="clear"/>
             <w:tcMar>
-              <w:left w:w="108" w:type="dxa"/>
-            </w:tcMar>
-          </w:tcPr>
-          <w:p>
-            <w:pPr>
-              <w:pStyle w:val="Normal"/>
-              <w:spacing w:lineRule="auto" w:line="240" w:before="0" w:after="0"/>
-              <w:rPr>
-                <w:rFonts w:ascii="Times New Roman" w:hAnsi="Times New Roman" w:eastAsia="Times New Roman" w:cs="Times New Roman"/>
-                <w:color w:val="000000"/>
-                <w:sz w:val="24"/>
-                <w:szCs w:val="24"/>
-              </w:rPr>
-            </w:pPr>
-            <w:ins w:id="116" w:author="Tarek Loubani" w:date="2018-01-09T23:37:39Z">
+              <w:left w:w="103" w:type="dxa"/>
+            </w:tcMar>
+          </w:tcPr>
+          <w:p>
+            <w:pPr>
+              <w:pStyle w:val="Normal"/>
+              <w:spacing w:lineRule="auto" w:line="240" w:before="0" w:after="0"/>
+              <w:rPr>
+                <w:rFonts w:ascii="Times New Roman" w:hAnsi="Times New Roman" w:eastAsia="Times New Roman" w:cs="Times New Roman"/>
+                <w:color w:val="000000"/>
+                <w:sz w:val="24"/>
+                <w:szCs w:val="24"/>
+              </w:rPr>
+            </w:pPr>
+            <w:ins w:id="124" w:author="Tarek Loubani" w:date="2018-01-09T23:37:39Z">
               <w:r>
                 <w:rPr>
                   <w:rFonts w:eastAsia="Times New Roman" w:cs="Times New Roman" w:ascii="Times New Roman" w:hAnsi="Times New Roman"/>
@@ -4832,21 +4915,21 @@
             <w:tcBorders/>
             <w:shd w:color="auto" w:fill="FFFFFF" w:themeFill="background1" w:val="clear"/>
             <w:tcMar>
-              <w:left w:w="108" w:type="dxa"/>
-            </w:tcMar>
-          </w:tcPr>
-          <w:p>
-            <w:pPr>
-              <w:pStyle w:val="Normal"/>
-              <w:spacing w:lineRule="auto" w:line="240" w:before="0" w:after="0"/>
-              <w:rPr>
-                <w:rFonts w:ascii="Times New Roman" w:hAnsi="Times New Roman" w:eastAsia="Times New Roman" w:cs="Times New Roman"/>
-                <w:color w:val="000000"/>
-                <w:sz w:val="24"/>
-                <w:szCs w:val="24"/>
-              </w:rPr>
-            </w:pPr>
-            <w:ins w:id="117" w:author="Tarek Loubani" w:date="2018-01-09T23:37:39Z">
+              <w:left w:w="103" w:type="dxa"/>
+            </w:tcMar>
+          </w:tcPr>
+          <w:p>
+            <w:pPr>
+              <w:pStyle w:val="Normal"/>
+              <w:spacing w:lineRule="auto" w:line="240" w:before="0" w:after="0"/>
+              <w:rPr>
+                <w:rFonts w:ascii="Times New Roman" w:hAnsi="Times New Roman" w:eastAsia="Times New Roman" w:cs="Times New Roman"/>
+                <w:color w:val="000000"/>
+                <w:sz w:val="24"/>
+                <w:szCs w:val="24"/>
+              </w:rPr>
+            </w:pPr>
+            <w:ins w:id="125" w:author="Tarek Loubani" w:date="2018-01-09T23:37:39Z">
               <w:r>
                 <w:rPr>
                   <w:rFonts w:eastAsia="Times New Roman" w:cs="Times New Roman" w:ascii="Times New Roman" w:hAnsi="Times New Roman"/>
@@ -4865,7 +4948,7 @@
             <w:tcBorders/>
             <w:shd w:color="auto" w:fill="FFFFFF" w:themeFill="background1" w:val="clear"/>
             <w:tcMar>
-              <w:left w:w="108" w:type="dxa"/>
+              <w:left w:w="103" w:type="dxa"/>
             </w:tcMar>
           </w:tcPr>
           <w:p>
@@ -4880,7 +4963,7 @@
                 <w:szCs w:val="24"/>
               </w:rPr>
             </w:pPr>
-            <w:ins w:id="118" w:author="Tarek Loubani" w:date="2018-01-09T23:37:39Z">
+            <w:ins w:id="126" w:author="Tarek Loubani" w:date="2018-01-09T23:37:39Z">
               <w:r>
                 <w:rPr>
                   <w:rFonts w:eastAsia="Times New Roman" w:cs="Times New Roman" w:ascii="Times New Roman" w:hAnsi="Times New Roman"/>
@@ -4896,7 +4979,7 @@
       </w:tr>
       <w:tr>
         <w:trPr>
-          <w:ins w:id="119" w:author="Alex" w:date="2018-01-09T21:01:00Z"/>
+          <w:ins w:id="127" w:author="Alex" w:date="2018-01-09T21:01:00Z"/>
           <w:trHeight w:val="300" w:hRule="atLeast"/>
         </w:trPr>
         <w:tc>
@@ -4905,21 +4988,21 @@
             <w:tcBorders/>
             <w:shd w:color="auto" w:fill="FFFFFF" w:themeFill="background1" w:val="clear"/>
             <w:tcMar>
-              <w:left w:w="108" w:type="dxa"/>
-            </w:tcMar>
-          </w:tcPr>
-          <w:p>
-            <w:pPr>
-              <w:pStyle w:val="Normal"/>
-              <w:spacing w:lineRule="auto" w:line="240" w:before="0" w:after="0"/>
-              <w:rPr>
-                <w:rFonts w:ascii="Times New Roman" w:hAnsi="Times New Roman" w:eastAsia="Times New Roman" w:cs="Times New Roman"/>
-                <w:color w:val="000000"/>
-                <w:sz w:val="24"/>
-                <w:szCs w:val="24"/>
-              </w:rPr>
-            </w:pPr>
-            <w:ins w:id="120" w:author="Tarek Loubani" w:date="2018-01-09T23:37:39Z">
+              <w:left w:w="103" w:type="dxa"/>
+            </w:tcMar>
+          </w:tcPr>
+          <w:p>
+            <w:pPr>
+              <w:pStyle w:val="Normal"/>
+              <w:spacing w:lineRule="auto" w:line="240" w:before="0" w:after="0"/>
+              <w:rPr>
+                <w:rFonts w:ascii="Times New Roman" w:hAnsi="Times New Roman" w:eastAsia="Times New Roman" w:cs="Times New Roman"/>
+                <w:color w:val="000000"/>
+                <w:sz w:val="24"/>
+                <w:szCs w:val="24"/>
+              </w:rPr>
+            </w:pPr>
+            <w:ins w:id="128" w:author="Tarek Loubani" w:date="2018-01-09T23:37:39Z">
               <w:r>
                 <w:rPr>
                   <w:rFonts w:eastAsia="Times New Roman" w:cs="Times New Roman" w:ascii="Times New Roman" w:hAnsi="Times New Roman"/>
@@ -4938,21 +5021,21 @@
             <w:tcBorders/>
             <w:shd w:color="auto" w:fill="FFFFFF" w:themeFill="background1" w:val="clear"/>
             <w:tcMar>
-              <w:left w:w="108" w:type="dxa"/>
-            </w:tcMar>
-          </w:tcPr>
-          <w:p>
-            <w:pPr>
-              <w:pStyle w:val="Normal"/>
-              <w:spacing w:lineRule="auto" w:line="240" w:before="0" w:after="0"/>
-              <w:rPr>
-                <w:rFonts w:ascii="Times New Roman" w:hAnsi="Times New Roman" w:eastAsia="Times New Roman" w:cs="Times New Roman"/>
-                <w:color w:val="000000"/>
-                <w:sz w:val="24"/>
-                <w:szCs w:val="24"/>
-              </w:rPr>
-            </w:pPr>
-            <w:ins w:id="121" w:author="Tarek Loubani" w:date="2018-01-09T23:37:39Z">
+              <w:left w:w="103" w:type="dxa"/>
+            </w:tcMar>
+          </w:tcPr>
+          <w:p>
+            <w:pPr>
+              <w:pStyle w:val="Normal"/>
+              <w:spacing w:lineRule="auto" w:line="240" w:before="0" w:after="0"/>
+              <w:rPr>
+                <w:rFonts w:ascii="Times New Roman" w:hAnsi="Times New Roman" w:eastAsia="Times New Roman" w:cs="Times New Roman"/>
+                <w:color w:val="000000"/>
+                <w:sz w:val="24"/>
+                <w:szCs w:val="24"/>
+              </w:rPr>
+            </w:pPr>
+            <w:ins w:id="129" w:author="Tarek Loubani" w:date="2018-01-09T23:37:39Z">
               <w:r>
                 <w:rPr>
                   <w:rFonts w:eastAsia="Times New Roman" w:cs="Times New Roman" w:ascii="Times New Roman" w:hAnsi="Times New Roman"/>
@@ -4971,21 +5054,21 @@
             <w:tcBorders/>
             <w:shd w:color="auto" w:fill="FFFFFF" w:themeFill="background1" w:val="clear"/>
             <w:tcMar>
-              <w:left w:w="108" w:type="dxa"/>
-            </w:tcMar>
-          </w:tcPr>
-          <w:p>
-            <w:pPr>
-              <w:pStyle w:val="Normal"/>
-              <w:spacing w:lineRule="auto" w:line="240" w:before="0" w:after="0"/>
-              <w:rPr>
-                <w:rFonts w:ascii="Times New Roman" w:hAnsi="Times New Roman" w:eastAsia="Times New Roman" w:cs="Times New Roman"/>
-                <w:color w:val="000000"/>
-                <w:sz w:val="24"/>
-                <w:szCs w:val="24"/>
-              </w:rPr>
-            </w:pPr>
-            <w:ins w:id="122" w:author="Tarek Loubani" w:date="2018-01-09T23:37:39Z">
+              <w:left w:w="103" w:type="dxa"/>
+            </w:tcMar>
+          </w:tcPr>
+          <w:p>
+            <w:pPr>
+              <w:pStyle w:val="Normal"/>
+              <w:spacing w:lineRule="auto" w:line="240" w:before="0" w:after="0"/>
+              <w:rPr>
+                <w:rFonts w:ascii="Times New Roman" w:hAnsi="Times New Roman" w:eastAsia="Times New Roman" w:cs="Times New Roman"/>
+                <w:color w:val="000000"/>
+                <w:sz w:val="24"/>
+                <w:szCs w:val="24"/>
+              </w:rPr>
+            </w:pPr>
+            <w:ins w:id="130" w:author="Tarek Loubani" w:date="2018-01-09T23:37:39Z">
               <w:r>
                 <w:rPr>
                   <w:rFonts w:eastAsia="Times New Roman" w:cs="Times New Roman" w:ascii="Times New Roman" w:hAnsi="Times New Roman"/>
@@ -5004,7 +5087,7 @@
             <w:tcBorders/>
             <w:shd w:color="auto" w:fill="FFFFFF" w:themeFill="background1" w:val="clear"/>
             <w:tcMar>
-              <w:left w:w="108" w:type="dxa"/>
+              <w:left w:w="103" w:type="dxa"/>
             </w:tcMar>
           </w:tcPr>
           <w:p>
@@ -5019,7 +5102,7 @@
                 <w:szCs w:val="24"/>
               </w:rPr>
             </w:pPr>
-            <w:ins w:id="123" w:author="Tarek Loubani" w:date="2018-01-09T23:37:39Z">
+            <w:ins w:id="131" w:author="Tarek Loubani" w:date="2018-01-09T23:37:39Z">
               <w:r>
                 <w:rPr>
                   <w:rFonts w:eastAsia="Times New Roman" w:cs="Times New Roman" w:ascii="Times New Roman" w:hAnsi="Times New Roman"/>
@@ -5045,7 +5128,7 @@
           <w:szCs w:val="24"/>
         </w:rPr>
       </w:pPr>
-      <w:ins w:id="124" w:author="Tarek Loubani" w:date="2018-01-09T23:37:39Z">
+      <w:ins w:id="132" w:author="Tarek Loubani" w:date="2018-01-09T23:37:39Z">
         <w:r>
           <w:rPr>
             <w:rFonts w:cs="Times New Roman" w:ascii="Times New Roman" w:hAnsi="Times New Roman"/>
@@ -5298,29 +5381,9 @@
           <w:rFonts w:cs="Times New Roman" w:ascii="Times New Roman" w:hAnsi="Times New Roman"/>
           <w:b w:val="false"/>
           <w:bCs w:val="false"/>
-          <w:color w:val="auto"/>
-        </w:rPr>
-        <w:t>ire</w:t>
-      </w:r>
-      <w:r>
-        <w:rPr>
-          <w:rStyle w:val="StrongEmphasis"/>
-          <w:rFonts w:cs="Times New Roman" w:ascii="Times New Roman" w:hAnsi="Times New Roman"/>
-          <w:b w:val="false"/>
-          <w:bCs w:val="false"/>
-          <w:color w:val="auto"/>
-        </w:rPr>
-        <w:t xml:space="preserve"> 296 patients/volunteers</w:t>
-      </w:r>
-      <w:r>
-        <w:rPr>
-          <w:rStyle w:val="StrongEmphasis"/>
-          <w:rFonts w:cs="Times New Roman" w:ascii="Times New Roman" w:hAnsi="Times New Roman"/>
-          <w:b w:val="false"/>
-          <w:bCs w:val="false"/>
-          <w:color w:val="auto"/>
-        </w:rPr>
-        <w:t xml:space="preserve"> in </w:t>
+          <w:color w:val="00000A"/>
+        </w:rPr>
+        <w:t xml:space="preserve">ire 296 patients/volunteers in </w:t>
       </w:r>
       <w:r>
         <w:rPr>
@@ -5360,11 +5423,20 @@
           <w:rFonts w:cs="Times New Roman" w:ascii="Times New Roman" w:hAnsi="Times New Roman"/>
           <w:b w:val="false"/>
           <w:bCs w:val="false"/>
-          <w:color w:val="auto"/>
-          <w:sz w:val="24"/>
-          <w:szCs w:val="24"/>
-        </w:rPr>
-        <w:t xml:space="preserve">ntly to </w:t>
+          <w:color w:val="00000A"/>
+          <w:sz w:val="24"/>
+          <w:szCs w:val="24"/>
+        </w:rPr>
+        <w:t>ntly to 13/grou</w:t>
+      </w:r>
+      <w:r>
+        <w:rPr>
+          <w:rFonts w:cs="Times New Roman" w:ascii="Times New Roman" w:hAnsi="Times New Roman"/>
+          <w:color w:val="00000A"/>
+          <w:sz w:val="24"/>
+          <w:szCs w:val="24"/>
+        </w:rPr>
+        <w:t>p</w:t>
       </w:r>
       <w:r>
         <w:rPr>
@@ -5372,28 +5444,7 @@
           <w:rFonts w:cs="Times New Roman" w:ascii="Times New Roman" w:hAnsi="Times New Roman"/>
           <w:b w:val="false"/>
           <w:bCs w:val="false"/>
-          <w:color w:val="auto"/>
-          <w:sz w:val="24"/>
-          <w:szCs w:val="24"/>
-        </w:rPr>
-        <w:t>13/grou</w:t>
-      </w:r>
-      <w:r>
-        <w:rPr>
-          <w:rFonts w:cs="Times New Roman" w:ascii="Times New Roman" w:hAnsi="Times New Roman"/>
-          <w:color w:val="auto"/>
-          <w:sz w:val="24"/>
-          <w:szCs w:val="24"/>
-        </w:rPr>
-        <w:t>p</w:t>
-      </w:r>
-      <w:r>
-        <w:rPr>
-          <w:rStyle w:val="StrongEmphasis"/>
-          <w:rFonts w:cs="Times New Roman" w:ascii="Times New Roman" w:hAnsi="Times New Roman"/>
-          <w:b w:val="false"/>
-          <w:bCs w:val="false"/>
-          <w:color w:val="auto"/>
+          <w:color w:val="00000A"/>
           <w:sz w:val="24"/>
           <w:szCs w:val="24"/>
         </w:rPr>
@@ -5839,7 +5890,6 @@
     <w:rPrDefault>
       <w:rPr>
         <w:rFonts w:ascii="Calibri" w:hAnsi="Calibri" w:eastAsia="Calibri" w:cs="" w:asciiTheme="minorHAnsi" w:cstheme="minorBidi" w:eastAsiaTheme="minorHAnsi" w:hAnsiTheme="minorHAnsi"/>
-        <w:sz w:val="22"/>
         <w:szCs w:val="22"/>
         <w:lang w:val="en-US" w:eastAsia="en-US" w:bidi="ar-SA"/>
       </w:rPr>
@@ -6236,7 +6286,7 @@
     </w:pPr>
     <w:rPr>
       <w:rFonts w:ascii="Calibri" w:hAnsi="Calibri" w:eastAsia="Calibri" w:cs="" w:asciiTheme="minorHAnsi" w:cstheme="minorBidi" w:eastAsiaTheme="minorHAnsi" w:hAnsiTheme="minorHAnsi"/>
-      <w:color w:val="auto"/>
+      <w:color w:val="00000A"/>
       <w:kern w:val="0"/>
       <w:sz w:val="22"/>
       <w:szCs w:val="22"/>
@@ -6246,7 +6296,6 @@
   <w:style w:type="paragraph" w:styleId="Heading3">
     <w:name w:val="Heading 3"/>
     <w:basedOn w:val="Normal"/>
-    <w:next w:val="TextBody"/>
     <w:link w:val="Heading3Char"/>
     <w:qFormat/>
     <w:rsid w:val="00e3544b"/>

</xml_diff>

<commit_message>
Version ready for sending to HC
</commit_message>
<xml_diff>
--- a/Health Canada/Application - REB without appendices - tracked.docx
+++ b/Health Canada/Application - REB without appendices - tracked.docx
@@ -474,10 +474,20 @@
             <w:sz w:val="24"/>
             <w:szCs w:val="24"/>
           </w:rPr>
-          <w:t>June 1, 2018 and December 31, 2019</w:t>
+          <w:t>June 1, 2018 and December 31, 201</w:t>
         </w:r>
       </w:ins>
-      <w:del w:id="9" w:author="Tarek Loubani" w:date="2018-01-09T23:37:39Z">
+      <w:ins w:id="9" w:author="Tarek Loubani" w:date="2018-01-10T01:40:09Z">
+        <w:r>
+          <w:rPr>
+            <w:rFonts w:cs="Times New Roman" w:ascii="Times New Roman" w:hAnsi="Times New Roman"/>
+            <w:sz w:val="24"/>
+            <w:szCs w:val="24"/>
+          </w:rPr>
+          <w:t>9</w:t>
+        </w:r>
+      </w:ins>
+      <w:del w:id="10" w:author="Tarek Loubani" w:date="2018-01-09T23:37:39Z">
         <w:r>
           <w:rPr>
             <w:rFonts w:cs="Times New Roman" w:ascii="Times New Roman" w:hAnsi="Times New Roman"/>
@@ -495,7 +505,7 @@
         </w:rPr>
         <w:t>. Phase 1 (Calibration; approximately 50 participants</w:t>
       </w:r>
-      <w:ins w:id="10" w:author="Tarek Loubani" w:date="2018-01-09T23:37:39Z">
+      <w:ins w:id="11" w:author="Tarek Loubani" w:date="2018-01-09T23:37:39Z">
         <w:r>
           <w:rPr>
             <w:rFonts w:cs="Times New Roman" w:ascii="Times New Roman" w:hAnsi="Times New Roman"/>
@@ -513,7 +523,7 @@
         </w:rPr>
         <w:t>): Upon obtaining informed consent, participants will be positioned supine in a hospital bed. Participants will be cannulated with an indwelling arterial catheter for frequent sampling of arterial blood. The experimental pulse oximeter will be placed on the participant's finger and continuously monitored. A gold-standard pulse oximeter</w:t>
       </w:r>
-      <w:ins w:id="11" w:author="Tarek Loubani" w:date="2018-01-09T23:37:39Z">
+      <w:ins w:id="12" w:author="Tarek Loubani" w:date="2018-01-09T23:37:39Z">
         <w:r>
           <w:rPr>
             <w:rFonts w:cs="Times New Roman" w:ascii="Times New Roman" w:hAnsi="Times New Roman"/>
@@ -523,7 +533,7 @@
           <w:t xml:space="preserve"> (</w:t>
         </w:r>
       </w:ins>
-      <w:ins w:id="12" w:author="Tarek Loubani" w:date="2018-01-09T23:37:39Z">
+      <w:ins w:id="13" w:author="Tarek Loubani" w:date="2018-01-09T23:37:39Z">
         <w:r>
           <w:rPr>
             <w:rFonts w:cs="Times New Roman" w:ascii="Times New Roman" w:hAnsi="Times New Roman"/>
@@ -536,7 +546,7 @@
         </w:r>
       </w:ins>
       <w:hyperlink r:id="rId2">
-        <w:ins w:id="13" w:author="Tarek Loubani" w:date="2018-01-09T23:37:39Z">
+        <w:ins w:id="14" w:author="Tarek Loubani" w:date="2018-01-09T23:37:39Z">
           <w:r>
             <w:rPr>
               <w:rStyle w:val="InternetLink"/>
@@ -550,7 +560,7 @@
           </w:r>
         </w:ins>
       </w:hyperlink>
-      <w:ins w:id="14" w:author="Tarek Loubani" w:date="2018-01-09T23:37:39Z">
+      <w:ins w:id="15" w:author="Tarek Loubani" w:date="2018-01-09T23:37:39Z">
         <w:r>
           <w:rPr>
             <w:rFonts w:cs="Times New Roman" w:ascii="Times New Roman" w:hAnsi="Times New Roman"/>
@@ -587,7 +597,7 @@
         <w:tblInd w:w="0" w:type="dxa"/>
         <w:tblCellMar>
           <w:top w:w="0" w:type="dxa"/>
-          <w:left w:w="103" w:type="dxa"/>
+          <w:left w:w="98" w:type="dxa"/>
           <w:bottom w:w="0" w:type="dxa"/>
           <w:right w:w="108" w:type="dxa"/>
         </w:tblCellMar>
@@ -608,7 +618,7 @@
             <w:tcBorders/>
             <w:shd w:color="auto" w:fill="A6A6A6" w:themeFill="background1" w:themeFillShade="a6" w:val="clear"/>
             <w:tcMar>
-              <w:left w:w="103" w:type="dxa"/>
+              <w:left w:w="98" w:type="dxa"/>
             </w:tcMar>
           </w:tcPr>
           <w:p>
@@ -638,7 +648,7 @@
             <w:tcBorders/>
             <w:shd w:color="auto" w:fill="A6A6A6" w:themeFill="background1" w:themeFillShade="a6" w:val="clear"/>
             <w:tcMar>
-              <w:left w:w="103" w:type="dxa"/>
+              <w:left w:w="98" w:type="dxa"/>
             </w:tcMar>
           </w:tcPr>
           <w:p>
@@ -668,7 +678,7 @@
             <w:tcBorders/>
             <w:shd w:color="auto" w:fill="A6A6A6" w:themeFill="background1" w:themeFillShade="a6" w:val="clear"/>
             <w:tcMar>
-              <w:left w:w="103" w:type="dxa"/>
+              <w:left w:w="98" w:type="dxa"/>
             </w:tcMar>
           </w:tcPr>
           <w:p>
@@ -698,7 +708,7 @@
             <w:tcBorders/>
             <w:shd w:color="auto" w:fill="A6A6A6" w:themeFill="background1" w:themeFillShade="a6" w:val="clear"/>
             <w:tcMar>
-              <w:left w:w="103" w:type="dxa"/>
+              <w:left w:w="98" w:type="dxa"/>
             </w:tcMar>
           </w:tcPr>
           <w:p>
@@ -728,7 +738,7 @@
             <w:tcBorders/>
             <w:shd w:color="auto" w:fill="A6A6A6" w:themeFill="background1" w:themeFillShade="a6" w:val="clear"/>
             <w:tcMar>
-              <w:left w:w="103" w:type="dxa"/>
+              <w:left w:w="98" w:type="dxa"/>
             </w:tcMar>
           </w:tcPr>
           <w:p>
@@ -761,7 +771,7 @@
             <w:tcBorders/>
             <w:shd w:fill="auto" w:val="clear"/>
             <w:tcMar>
-              <w:left w:w="103" w:type="dxa"/>
+              <w:left w:w="98" w:type="dxa"/>
             </w:tcMar>
           </w:tcPr>
           <w:p>
@@ -791,7 +801,7 @@
             <w:tcBorders/>
             <w:shd w:fill="auto" w:val="clear"/>
             <w:tcMar>
-              <w:left w:w="103" w:type="dxa"/>
+              <w:left w:w="98" w:type="dxa"/>
             </w:tcMar>
           </w:tcPr>
           <w:p>
@@ -821,7 +831,7 @@
             <w:tcBorders/>
             <w:shd w:fill="auto" w:val="clear"/>
             <w:tcMar>
-              <w:left w:w="103" w:type="dxa"/>
+              <w:left w:w="98" w:type="dxa"/>
             </w:tcMar>
           </w:tcPr>
           <w:p>
@@ -851,7 +861,7 @@
             <w:tcBorders/>
             <w:shd w:fill="auto" w:val="clear"/>
             <w:tcMar>
-              <w:left w:w="103" w:type="dxa"/>
+              <w:left w:w="98" w:type="dxa"/>
             </w:tcMar>
           </w:tcPr>
           <w:p>
@@ -881,7 +891,7 @@
             <w:tcBorders/>
             <w:shd w:fill="auto" w:val="clear"/>
             <w:tcMar>
-              <w:left w:w="103" w:type="dxa"/>
+              <w:left w:w="98" w:type="dxa"/>
             </w:tcMar>
           </w:tcPr>
           <w:p>
@@ -914,7 +924,7 @@
             <w:tcBorders/>
             <w:shd w:fill="auto" w:val="clear"/>
             <w:tcMar>
-              <w:left w:w="103" w:type="dxa"/>
+              <w:left w:w="98" w:type="dxa"/>
             </w:tcMar>
           </w:tcPr>
           <w:p>
@@ -944,7 +954,7 @@
             <w:tcBorders/>
             <w:shd w:fill="auto" w:val="clear"/>
             <w:tcMar>
-              <w:left w:w="103" w:type="dxa"/>
+              <w:left w:w="98" w:type="dxa"/>
             </w:tcMar>
           </w:tcPr>
           <w:p>
@@ -974,7 +984,7 @@
             <w:tcBorders/>
             <w:shd w:fill="auto" w:val="clear"/>
             <w:tcMar>
-              <w:left w:w="103" w:type="dxa"/>
+              <w:left w:w="98" w:type="dxa"/>
             </w:tcMar>
           </w:tcPr>
           <w:p>
@@ -1004,7 +1014,7 @@
             <w:tcBorders/>
             <w:shd w:fill="auto" w:val="clear"/>
             <w:tcMar>
-              <w:left w:w="103" w:type="dxa"/>
+              <w:left w:w="98" w:type="dxa"/>
             </w:tcMar>
           </w:tcPr>
           <w:p>
@@ -1034,7 +1044,7 @@
             <w:tcBorders/>
             <w:shd w:fill="auto" w:val="clear"/>
             <w:tcMar>
-              <w:left w:w="103" w:type="dxa"/>
+              <w:left w:w="98" w:type="dxa"/>
             </w:tcMar>
           </w:tcPr>
           <w:p>
@@ -1067,7 +1077,7 @@
             <w:tcBorders/>
             <w:shd w:fill="auto" w:val="clear"/>
             <w:tcMar>
-              <w:left w:w="103" w:type="dxa"/>
+              <w:left w:w="98" w:type="dxa"/>
             </w:tcMar>
           </w:tcPr>
           <w:p>
@@ -1097,7 +1107,7 @@
             <w:tcBorders/>
             <w:shd w:fill="auto" w:val="clear"/>
             <w:tcMar>
-              <w:left w:w="103" w:type="dxa"/>
+              <w:left w:w="98" w:type="dxa"/>
             </w:tcMar>
           </w:tcPr>
           <w:p>
@@ -1127,7 +1137,7 @@
             <w:tcBorders/>
             <w:shd w:fill="auto" w:val="clear"/>
             <w:tcMar>
-              <w:left w:w="103" w:type="dxa"/>
+              <w:left w:w="98" w:type="dxa"/>
             </w:tcMar>
           </w:tcPr>
           <w:p>
@@ -1157,7 +1167,7 @@
             <w:tcBorders/>
             <w:shd w:fill="auto" w:val="clear"/>
             <w:tcMar>
-              <w:left w:w="103" w:type="dxa"/>
+              <w:left w:w="98" w:type="dxa"/>
             </w:tcMar>
           </w:tcPr>
           <w:p>
@@ -1187,7 +1197,7 @@
             <w:tcBorders/>
             <w:shd w:fill="auto" w:val="clear"/>
             <w:tcMar>
-              <w:left w:w="103" w:type="dxa"/>
+              <w:left w:w="98" w:type="dxa"/>
             </w:tcMar>
           </w:tcPr>
           <w:p>
@@ -1220,7 +1230,7 @@
             <w:tcBorders/>
             <w:shd w:fill="auto" w:val="clear"/>
             <w:tcMar>
-              <w:left w:w="103" w:type="dxa"/>
+              <w:left w:w="98" w:type="dxa"/>
             </w:tcMar>
           </w:tcPr>
           <w:p>
@@ -1250,7 +1260,7 @@
             <w:tcBorders/>
             <w:shd w:fill="auto" w:val="clear"/>
             <w:tcMar>
-              <w:left w:w="103" w:type="dxa"/>
+              <w:left w:w="98" w:type="dxa"/>
             </w:tcMar>
           </w:tcPr>
           <w:p>
@@ -1280,7 +1290,7 @@
             <w:tcBorders/>
             <w:shd w:fill="auto" w:val="clear"/>
             <w:tcMar>
-              <w:left w:w="103" w:type="dxa"/>
+              <w:left w:w="98" w:type="dxa"/>
             </w:tcMar>
           </w:tcPr>
           <w:p>
@@ -1310,7 +1320,7 @@
             <w:tcBorders/>
             <w:shd w:fill="auto" w:val="clear"/>
             <w:tcMar>
-              <w:left w:w="103" w:type="dxa"/>
+              <w:left w:w="98" w:type="dxa"/>
             </w:tcMar>
           </w:tcPr>
           <w:p>
@@ -1340,7 +1350,7 @@
             <w:tcBorders/>
             <w:shd w:fill="auto" w:val="clear"/>
             <w:tcMar>
-              <w:left w:w="103" w:type="dxa"/>
+              <w:left w:w="98" w:type="dxa"/>
             </w:tcMar>
           </w:tcPr>
           <w:p>
@@ -1373,7 +1383,7 @@
             <w:tcBorders/>
             <w:shd w:fill="auto" w:val="clear"/>
             <w:tcMar>
-              <w:left w:w="103" w:type="dxa"/>
+              <w:left w:w="98" w:type="dxa"/>
             </w:tcMar>
           </w:tcPr>
           <w:p>
@@ -1403,7 +1413,7 @@
             <w:tcBorders/>
             <w:shd w:fill="auto" w:val="clear"/>
             <w:tcMar>
-              <w:left w:w="103" w:type="dxa"/>
+              <w:left w:w="98" w:type="dxa"/>
             </w:tcMar>
           </w:tcPr>
           <w:p>
@@ -1433,7 +1443,7 @@
             <w:tcBorders/>
             <w:shd w:fill="auto" w:val="clear"/>
             <w:tcMar>
-              <w:left w:w="103" w:type="dxa"/>
+              <w:left w:w="98" w:type="dxa"/>
             </w:tcMar>
           </w:tcPr>
           <w:p>
@@ -1463,7 +1473,7 @@
             <w:tcBorders/>
             <w:shd w:fill="auto" w:val="clear"/>
             <w:tcMar>
-              <w:left w:w="103" w:type="dxa"/>
+              <w:left w:w="98" w:type="dxa"/>
             </w:tcMar>
           </w:tcPr>
           <w:p>
@@ -1493,7 +1503,7 @@
             <w:tcBorders/>
             <w:shd w:fill="auto" w:val="clear"/>
             <w:tcMar>
-              <w:left w:w="103" w:type="dxa"/>
+              <w:left w:w="98" w:type="dxa"/>
             </w:tcMar>
           </w:tcPr>
           <w:p>
@@ -1526,7 +1536,7 @@
             <w:tcBorders/>
             <w:shd w:fill="auto" w:val="clear"/>
             <w:tcMar>
-              <w:left w:w="103" w:type="dxa"/>
+              <w:left w:w="98" w:type="dxa"/>
             </w:tcMar>
           </w:tcPr>
           <w:p>
@@ -1556,7 +1566,7 @@
             <w:tcBorders/>
             <w:shd w:fill="auto" w:val="clear"/>
             <w:tcMar>
-              <w:left w:w="103" w:type="dxa"/>
+              <w:left w:w="98" w:type="dxa"/>
             </w:tcMar>
           </w:tcPr>
           <w:p>
@@ -1586,7 +1596,7 @@
             <w:tcBorders/>
             <w:shd w:fill="auto" w:val="clear"/>
             <w:tcMar>
-              <w:left w:w="103" w:type="dxa"/>
+              <w:left w:w="98" w:type="dxa"/>
             </w:tcMar>
           </w:tcPr>
           <w:p>
@@ -1616,7 +1626,7 @@
             <w:tcBorders/>
             <w:shd w:fill="auto" w:val="clear"/>
             <w:tcMar>
-              <w:left w:w="103" w:type="dxa"/>
+              <w:left w:w="98" w:type="dxa"/>
             </w:tcMar>
           </w:tcPr>
           <w:p>
@@ -1646,7 +1656,7 @@
             <w:tcBorders/>
             <w:shd w:fill="auto" w:val="clear"/>
             <w:tcMar>
-              <w:left w:w="103" w:type="dxa"/>
+              <w:left w:w="98" w:type="dxa"/>
             </w:tcMar>
           </w:tcPr>
           <w:p>
@@ -1679,7 +1689,7 @@
             <w:tcBorders/>
             <w:shd w:fill="auto" w:val="clear"/>
             <w:tcMar>
-              <w:left w:w="103" w:type="dxa"/>
+              <w:left w:w="98" w:type="dxa"/>
             </w:tcMar>
           </w:tcPr>
           <w:p>
@@ -1709,7 +1719,7 @@
             <w:tcBorders/>
             <w:shd w:fill="auto" w:val="clear"/>
             <w:tcMar>
-              <w:left w:w="103" w:type="dxa"/>
+              <w:left w:w="98" w:type="dxa"/>
             </w:tcMar>
           </w:tcPr>
           <w:p>
@@ -1739,7 +1749,7 @@
             <w:tcBorders/>
             <w:shd w:fill="auto" w:val="clear"/>
             <w:tcMar>
-              <w:left w:w="103" w:type="dxa"/>
+              <w:left w:w="98" w:type="dxa"/>
             </w:tcMar>
           </w:tcPr>
           <w:p>
@@ -1769,7 +1779,7 @@
             <w:tcBorders/>
             <w:shd w:fill="auto" w:val="clear"/>
             <w:tcMar>
-              <w:left w:w="103" w:type="dxa"/>
+              <w:left w:w="98" w:type="dxa"/>
             </w:tcMar>
           </w:tcPr>
           <w:p>
@@ -1799,7 +1809,7 @@
             <w:tcBorders/>
             <w:shd w:fill="auto" w:val="clear"/>
             <w:tcMar>
-              <w:left w:w="103" w:type="dxa"/>
+              <w:left w:w="98" w:type="dxa"/>
             </w:tcMar>
           </w:tcPr>
           <w:p>
@@ -1832,7 +1842,7 @@
             <w:tcBorders/>
             <w:shd w:fill="auto" w:val="clear"/>
             <w:tcMar>
-              <w:left w:w="103" w:type="dxa"/>
+              <w:left w:w="98" w:type="dxa"/>
             </w:tcMar>
           </w:tcPr>
           <w:p>
@@ -1862,7 +1872,7 @@
             <w:tcBorders/>
             <w:shd w:fill="auto" w:val="clear"/>
             <w:tcMar>
-              <w:left w:w="103" w:type="dxa"/>
+              <w:left w:w="98" w:type="dxa"/>
             </w:tcMar>
           </w:tcPr>
           <w:p>
@@ -1892,7 +1902,7 @@
             <w:tcBorders/>
             <w:shd w:fill="auto" w:val="clear"/>
             <w:tcMar>
-              <w:left w:w="103" w:type="dxa"/>
+              <w:left w:w="98" w:type="dxa"/>
             </w:tcMar>
           </w:tcPr>
           <w:p>
@@ -1922,7 +1932,7 @@
             <w:tcBorders/>
             <w:shd w:fill="auto" w:val="clear"/>
             <w:tcMar>
-              <w:left w:w="103" w:type="dxa"/>
+              <w:left w:w="98" w:type="dxa"/>
             </w:tcMar>
           </w:tcPr>
           <w:p>
@@ -1952,7 +1962,7 @@
             <w:tcBorders/>
             <w:shd w:fill="auto" w:val="clear"/>
             <w:tcMar>
-              <w:left w:w="103" w:type="dxa"/>
+              <w:left w:w="98" w:type="dxa"/>
             </w:tcMar>
           </w:tcPr>
           <w:p>
@@ -1999,11 +2009,7 @@
     <w:p>
       <w:pPr>
         <w:pStyle w:val="Normal"/>
-        <w:rPr>
-          <w:rFonts w:ascii="Times New Roman" w:hAnsi="Times New Roman" w:cs="Times New Roman"/>
-          <w:sz w:val="24"/>
-          <w:szCs w:val="24"/>
-        </w:rPr>
+        <w:rPr/>
       </w:pPr>
       <w:r>
         <w:rPr>
@@ -2013,17 +2019,47 @@
         </w:rPr>
         <w:t xml:space="preserve">This study design is routine for all pulse oximeters, and is as recommended by the FDA guidance document “Pulse Oximeters - Premarket Notification Submissions [510(k)s]: Guidance for Industry and Food and Drug Administration Staff”, section 4.1.1 ( http://www.fda.gov/RegulatoryInformation/Guidances/ucm341718.htm#s4 ) Phase 2 (validation; approximately 350 community volunteers and ED patients): Study volunteers from the community or patients who have attended the ED for care are eligible to participate. Investigators will approach patients at the invitation of a member in the circle of care to discuss the study. Recruitment will occur between </w:t>
       </w:r>
-      <w:ins w:id="15" w:author="Tarek Loubani" w:date="2018-01-09T23:37:39Z">
+      <w:ins w:id="16" w:author="Tarek Loubani" w:date="2018-01-09T23:37:39Z">
         <w:r>
           <w:rPr>
             <w:rFonts w:cs="Times New Roman" w:ascii="Times New Roman" w:hAnsi="Times New Roman"/>
             <w:sz w:val="24"/>
             <w:szCs w:val="24"/>
           </w:rPr>
-          <w:t>May 1 - December 31, 2019</w:t>
+          <w:t xml:space="preserve">May 1 </w:t>
         </w:r>
       </w:ins>
-      <w:del w:id="16" w:author="Tarek Loubani" w:date="2018-01-09T23:37:39Z">
+      <w:ins w:id="17" w:author="Tarek Loubani" w:date="2018-01-09T23:37:39Z">
+        <w:r>
+          <w:rPr>
+            <w:rFonts w:cs="Times New Roman" w:ascii="Times New Roman" w:hAnsi="Times New Roman"/>
+            <w:sz w:val="24"/>
+            <w:szCs w:val="24"/>
+          </w:rPr>
+          <w:t>and</w:t>
+        </w:r>
+      </w:ins>
+      <w:ins w:id="18" w:author="Tarek Loubani" w:date="2018-01-09T23:37:39Z">
+        <w:r>
+          <w:rPr>
+            <w:rFonts w:cs="Times New Roman" w:ascii="Times New Roman" w:hAnsi="Times New Roman"/>
+            <w:sz w:val="24"/>
+            <w:szCs w:val="24"/>
+          </w:rPr>
+          <w:t xml:space="preserve"> December 31, 201</w:t>
+        </w:r>
+      </w:ins>
+      <w:ins w:id="19" w:author="Tarek Loubani" w:date="2018-01-10T01:44:08Z">
+        <w:r>
+          <w:rPr>
+            <w:rFonts w:cs="Times New Roman" w:ascii="Times New Roman" w:hAnsi="Times New Roman"/>
+            <w:sz w:val="24"/>
+            <w:szCs w:val="24"/>
+          </w:rPr>
+          <w:t>9</w:t>
+        </w:r>
+      </w:ins>
+      <w:del w:id="20" w:author="Tarek Loubani" w:date="2018-01-09T23:37:39Z">
         <w:r>
           <w:rPr>
             <w:rFonts w:cs="Times New Roman" w:ascii="Times New Roman" w:hAnsi="Times New Roman"/>
@@ -2068,7 +2104,7 @@
           <w:szCs w:val="24"/>
         </w:rPr>
       </w:pPr>
-      <w:ins w:id="17" w:author="Tarek Loubani" w:date="2018-01-09T23:37:39Z">
+      <w:ins w:id="21" w:author="Tarek Loubani" w:date="2018-01-09T23:37:39Z">
         <w:r>
           <w:rPr>
             <w:rFonts w:cs="Times New Roman" w:ascii="Times New Roman" w:hAnsi="Times New Roman"/>
@@ -2084,7 +2120,7 @@
         <w:pStyle w:val="Normal"/>
         <w:rPr/>
       </w:pPr>
-      <w:ins w:id="18" w:author="Tarek Loubani" w:date="2018-01-09T23:37:39Z">
+      <w:ins w:id="22" w:author="Tarek Loubani" w:date="2018-01-09T23:37:39Z">
         <w:r>
           <w:rPr>
             <w:rFonts w:cs="Times New Roman" w:ascii="Times New Roman" w:hAnsi="Times New Roman"/>
@@ -2094,27 +2130,17 @@
           <w:t>The experimental oximeter will be manufactured by the research team</w:t>
         </w:r>
       </w:ins>
-      <w:ins w:id="19" w:author="Tarek Loubani" w:date="2018-01-10T01:21:36Z">
+      <w:ins w:id="23" w:author="Tarek Loubani" w:date="2018-01-10T01:21:36Z">
         <w:r>
           <w:rPr>
             <w:rFonts w:cs="Times New Roman" w:ascii="Times New Roman" w:hAnsi="Times New Roman"/>
             <w:sz w:val="24"/>
             <w:szCs w:val="24"/>
           </w:rPr>
-          <w:t xml:space="preserve"> </w:t>
+          <w:t xml:space="preserve"> in London, Ontario under </w:t>
         </w:r>
       </w:ins>
-      <w:ins w:id="20" w:author="Tarek Loubani" w:date="2018-01-10T01:21:36Z">
-        <w:r>
-          <w:rPr>
-            <w:rFonts w:cs="Times New Roman" w:ascii="Times New Roman" w:hAnsi="Times New Roman"/>
-            <w:sz w:val="24"/>
-            <w:szCs w:val="24"/>
-          </w:rPr>
-          <w:t xml:space="preserve">in London, Ontario under </w:t>
-        </w:r>
-      </w:ins>
-      <w:ins w:id="21" w:author="Tarek Loubani" w:date="2018-01-10T01:21:36Z">
+      <w:ins w:id="24" w:author="Tarek Loubani" w:date="2018-01-10T01:21:36Z">
         <w:r>
           <w:rPr>
             <w:rFonts w:eastAsia="Calibri" w:cs="Times New Roman" w:ascii="Times New Roman" w:hAnsi="Times New Roman" w:eastAsiaTheme="minorHAnsi"/>
@@ -2127,7 +2153,7 @@
           <w:t>the</w:t>
         </w:r>
       </w:ins>
-      <w:ins w:id="22" w:author="Tarek Loubani" w:date="2018-01-10T01:21:36Z">
+      <w:ins w:id="25" w:author="Tarek Loubani" w:date="2018-01-10T01:21:36Z">
         <w:r>
           <w:rPr>
             <w:rFonts w:cs="Times New Roman" w:ascii="Times New Roman" w:hAnsi="Times New Roman"/>
@@ -2137,7 +2163,7 @@
           <w:t xml:space="preserve"> supervision of Glia Inc</w:t>
         </w:r>
       </w:ins>
-      <w:ins w:id="23" w:author="Tarek Loubani" w:date="2018-01-10T01:22:00Z">
+      <w:ins w:id="26" w:author="Tarek Loubani" w:date="2018-01-10T01:22:00Z">
         <w:r>
           <w:rPr>
             <w:rFonts w:cs="Times New Roman" w:ascii="Times New Roman" w:hAnsi="Times New Roman"/>
@@ -2147,7 +2173,7 @@
           <w:t>. (</w:t>
         </w:r>
       </w:ins>
-      <w:ins w:id="24" w:author="Tarek Loubani" w:date="2018-01-10T01:23:52Z">
+      <w:ins w:id="27" w:author="Tarek Loubani" w:date="2018-01-10T01:23:52Z">
         <w:r>
           <w:rPr>
             <w:rFonts w:cs="Times New Roman" w:ascii="Times New Roman" w:hAnsi="Times New Roman"/>
@@ -2157,7 +2183,7 @@
           <w:t>Corporation #</w:t>
         </w:r>
       </w:ins>
-      <w:ins w:id="25" w:author="Tarek Loubani" w:date="2018-01-10T01:24:05Z">
+      <w:ins w:id="28" w:author="Tarek Loubani" w:date="2018-01-10T01:24:05Z">
         <w:r>
           <w:rPr>
             <w:rFonts w:cs="Times New Roman" w:ascii="Times New Roman" w:hAnsi="Times New Roman"/>
@@ -2167,7 +2193,7 @@
           <w:t>924742-4; HC Company ID #141507)</w:t>
         </w:r>
       </w:ins>
-      <w:ins w:id="26" w:author="Tarek Loubani" w:date="2018-01-09T23:37:39Z">
+      <w:ins w:id="29" w:author="Tarek Loubani" w:date="2018-01-09T23:37:39Z">
         <w:r>
           <w:rPr>
             <w:rFonts w:cs="Times New Roman" w:ascii="Times New Roman" w:hAnsi="Times New Roman"/>
@@ -2186,7 +2212,7 @@
         <w:tblInd w:w="0" w:type="dxa"/>
         <w:tblCellMar>
           <w:top w:w="0" w:type="dxa"/>
-          <w:left w:w="103" w:type="dxa"/>
+          <w:left w:w="98" w:type="dxa"/>
           <w:bottom w:w="0" w:type="dxa"/>
           <w:right w:w="108" w:type="dxa"/>
         </w:tblCellMar>
@@ -2200,7 +2226,7 @@
       </w:tblGrid>
       <w:tr>
         <w:trPr>
-          <w:ins w:id="27" w:author="Alex" w:date="2018-01-09T21:01:00Z"/>
+          <w:ins w:id="30" w:author="Alex" w:date="2018-01-09T21:01:00Z"/>
           <w:trHeight w:val="300" w:hRule="atLeast"/>
         </w:trPr>
         <w:tc>
@@ -2209,21 +2235,21 @@
             <w:tcBorders/>
             <w:shd w:color="auto" w:fill="FFFFFF" w:themeFill="background1" w:val="clear"/>
             <w:tcMar>
-              <w:left w:w="103" w:type="dxa"/>
-            </w:tcMar>
-          </w:tcPr>
-          <w:p>
-            <w:pPr>
-              <w:pStyle w:val="Normal"/>
-              <w:spacing w:lineRule="auto" w:line="240" w:before="0" w:after="0"/>
-              <w:rPr>
-                <w:rFonts w:ascii="Times New Roman" w:hAnsi="Times New Roman" w:eastAsia="Times New Roman" w:cs="Times New Roman"/>
-                <w:color w:val="000000"/>
-                <w:sz w:val="24"/>
-                <w:szCs w:val="24"/>
-              </w:rPr>
-            </w:pPr>
-            <w:ins w:id="28" w:author="Tarek Loubani" w:date="2018-01-09T23:37:39Z">
+              <w:left w:w="98" w:type="dxa"/>
+            </w:tcMar>
+          </w:tcPr>
+          <w:p>
+            <w:pPr>
+              <w:pStyle w:val="Normal"/>
+              <w:spacing w:lineRule="auto" w:line="240" w:before="0" w:after="0"/>
+              <w:rPr>
+                <w:rFonts w:ascii="Times New Roman" w:hAnsi="Times New Roman" w:eastAsia="Times New Roman" w:cs="Times New Roman"/>
+                <w:color w:val="000000"/>
+                <w:sz w:val="24"/>
+                <w:szCs w:val="24"/>
+              </w:rPr>
+            </w:pPr>
+            <w:ins w:id="31" w:author="Tarek Loubani" w:date="2018-01-09T23:37:39Z">
               <w:r>
                 <w:rPr>
                   <w:rFonts w:eastAsia="Times New Roman" w:cs="Times New Roman" w:ascii="Times New Roman" w:hAnsi="Times New Roman"/>
@@ -2242,21 +2268,21 @@
             <w:tcBorders/>
             <w:shd w:color="auto" w:fill="FFFFFF" w:themeFill="background1" w:val="clear"/>
             <w:tcMar>
-              <w:left w:w="103" w:type="dxa"/>
-            </w:tcMar>
-          </w:tcPr>
-          <w:p>
-            <w:pPr>
-              <w:pStyle w:val="Normal"/>
-              <w:spacing w:lineRule="auto" w:line="240" w:before="0" w:after="0"/>
-              <w:rPr>
-                <w:rFonts w:ascii="Times New Roman" w:hAnsi="Times New Roman" w:eastAsia="Times New Roman" w:cs="Times New Roman"/>
-                <w:color w:val="000000"/>
-                <w:sz w:val="24"/>
-                <w:szCs w:val="24"/>
-              </w:rPr>
-            </w:pPr>
-            <w:ins w:id="29" w:author="Tarek Loubani" w:date="2018-01-09T23:37:39Z">
+              <w:left w:w="98" w:type="dxa"/>
+            </w:tcMar>
+          </w:tcPr>
+          <w:p>
+            <w:pPr>
+              <w:pStyle w:val="Normal"/>
+              <w:spacing w:lineRule="auto" w:line="240" w:before="0" w:after="0"/>
+              <w:rPr>
+                <w:rFonts w:ascii="Times New Roman" w:hAnsi="Times New Roman" w:eastAsia="Times New Roman" w:cs="Times New Roman"/>
+                <w:color w:val="000000"/>
+                <w:sz w:val="24"/>
+                <w:szCs w:val="24"/>
+              </w:rPr>
+            </w:pPr>
+            <w:ins w:id="32" w:author="Tarek Loubani" w:date="2018-01-09T23:37:39Z">
               <w:r>
                 <w:rPr>
                   <w:rFonts w:eastAsia="Times New Roman" w:cs="Times New Roman" w:ascii="Times New Roman" w:hAnsi="Times New Roman"/>
@@ -2275,21 +2301,21 @@
             <w:tcBorders/>
             <w:shd w:color="auto" w:fill="FFFFFF" w:themeFill="background1" w:val="clear"/>
             <w:tcMar>
-              <w:left w:w="103" w:type="dxa"/>
-            </w:tcMar>
-          </w:tcPr>
-          <w:p>
-            <w:pPr>
-              <w:pStyle w:val="Normal"/>
-              <w:spacing w:lineRule="auto" w:line="240" w:before="0" w:after="0"/>
-              <w:rPr>
-                <w:rFonts w:ascii="Times New Roman" w:hAnsi="Times New Roman" w:eastAsia="Times New Roman" w:cs="Times New Roman"/>
-                <w:color w:val="000000"/>
-                <w:sz w:val="24"/>
-                <w:szCs w:val="24"/>
-              </w:rPr>
-            </w:pPr>
-            <w:ins w:id="30" w:author="Tarek Loubani" w:date="2018-01-09T23:37:39Z">
+              <w:left w:w="98" w:type="dxa"/>
+            </w:tcMar>
+          </w:tcPr>
+          <w:p>
+            <w:pPr>
+              <w:pStyle w:val="Normal"/>
+              <w:spacing w:lineRule="auto" w:line="240" w:before="0" w:after="0"/>
+              <w:rPr>
+                <w:rFonts w:ascii="Times New Roman" w:hAnsi="Times New Roman" w:eastAsia="Times New Roman" w:cs="Times New Roman"/>
+                <w:color w:val="000000"/>
+                <w:sz w:val="24"/>
+                <w:szCs w:val="24"/>
+              </w:rPr>
+            </w:pPr>
+            <w:ins w:id="33" w:author="Tarek Loubani" w:date="2018-01-09T23:37:39Z">
               <w:r>
                 <w:rPr>
                   <w:rFonts w:eastAsia="Times New Roman" w:cs="Times New Roman" w:ascii="Times New Roman" w:hAnsi="Times New Roman"/>
@@ -2308,21 +2334,21 @@
             <w:tcBorders/>
             <w:shd w:color="auto" w:fill="FFFFFF" w:themeFill="background1" w:val="clear"/>
             <w:tcMar>
-              <w:left w:w="103" w:type="dxa"/>
-            </w:tcMar>
-          </w:tcPr>
-          <w:p>
-            <w:pPr>
-              <w:pStyle w:val="Normal"/>
-              <w:spacing w:lineRule="auto" w:line="240" w:before="0" w:after="0"/>
-              <w:rPr>
-                <w:rFonts w:ascii="Times New Roman" w:hAnsi="Times New Roman" w:eastAsia="Times New Roman" w:cs="Times New Roman"/>
-                <w:color w:val="000000"/>
-                <w:sz w:val="24"/>
-                <w:szCs w:val="24"/>
-              </w:rPr>
-            </w:pPr>
-            <w:ins w:id="31" w:author="Tarek Loubani" w:date="2018-01-09T23:37:39Z">
+              <w:left w:w="98" w:type="dxa"/>
+            </w:tcMar>
+          </w:tcPr>
+          <w:p>
+            <w:pPr>
+              <w:pStyle w:val="Normal"/>
+              <w:spacing w:lineRule="auto" w:line="240" w:before="0" w:after="0"/>
+              <w:rPr>
+                <w:rFonts w:ascii="Times New Roman" w:hAnsi="Times New Roman" w:eastAsia="Times New Roman" w:cs="Times New Roman"/>
+                <w:color w:val="000000"/>
+                <w:sz w:val="24"/>
+                <w:szCs w:val="24"/>
+              </w:rPr>
+            </w:pPr>
+            <w:ins w:id="34" w:author="Tarek Loubani" w:date="2018-01-09T23:37:39Z">
               <w:r>
                 <w:rPr>
                   <w:rFonts w:eastAsia="Times New Roman" w:cs="Times New Roman" w:ascii="Times New Roman" w:hAnsi="Times New Roman"/>
@@ -2338,7 +2364,7 @@
       </w:tr>
       <w:tr>
         <w:trPr>
-          <w:ins w:id="32" w:author="Alex" w:date="2018-01-09T21:01:00Z"/>
+          <w:ins w:id="35" w:author="Alex" w:date="2018-01-09T21:01:00Z"/>
           <w:trHeight w:val="300" w:hRule="atLeast"/>
         </w:trPr>
         <w:tc>
@@ -2347,21 +2373,21 @@
             <w:tcBorders/>
             <w:shd w:color="auto" w:fill="FFFFFF" w:themeFill="background1" w:val="clear"/>
             <w:tcMar>
-              <w:left w:w="103" w:type="dxa"/>
-            </w:tcMar>
-          </w:tcPr>
-          <w:p>
-            <w:pPr>
-              <w:pStyle w:val="Normal"/>
-              <w:spacing w:lineRule="auto" w:line="240" w:before="0" w:after="0"/>
-              <w:rPr>
-                <w:rFonts w:ascii="Times New Roman" w:hAnsi="Times New Roman" w:eastAsia="Times New Roman" w:cs="Times New Roman"/>
-                <w:color w:val="000000"/>
-                <w:sz w:val="24"/>
-                <w:szCs w:val="24"/>
-              </w:rPr>
-            </w:pPr>
-            <w:ins w:id="33" w:author="Tarek Loubani" w:date="2018-01-09T23:37:39Z">
+              <w:left w:w="98" w:type="dxa"/>
+            </w:tcMar>
+          </w:tcPr>
+          <w:p>
+            <w:pPr>
+              <w:pStyle w:val="Normal"/>
+              <w:spacing w:lineRule="auto" w:line="240" w:before="0" w:after="0"/>
+              <w:rPr>
+                <w:rFonts w:ascii="Times New Roman" w:hAnsi="Times New Roman" w:eastAsia="Times New Roman" w:cs="Times New Roman"/>
+                <w:color w:val="000000"/>
+                <w:sz w:val="24"/>
+                <w:szCs w:val="24"/>
+              </w:rPr>
+            </w:pPr>
+            <w:ins w:id="36" w:author="Tarek Loubani" w:date="2018-01-09T23:37:39Z">
               <w:r>
                 <w:rPr>
                   <w:rFonts w:eastAsia="Times New Roman" w:cs="Times New Roman" w:ascii="Times New Roman" w:hAnsi="Times New Roman"/>
@@ -2380,21 +2406,21 @@
             <w:tcBorders/>
             <w:shd w:color="auto" w:fill="FFFFFF" w:themeFill="background1" w:val="clear"/>
             <w:tcMar>
-              <w:left w:w="103" w:type="dxa"/>
-            </w:tcMar>
-          </w:tcPr>
-          <w:p>
-            <w:pPr>
-              <w:pStyle w:val="Normal"/>
-              <w:spacing w:lineRule="auto" w:line="240" w:before="0" w:after="0"/>
-              <w:rPr>
-                <w:rFonts w:ascii="Times New Roman" w:hAnsi="Times New Roman" w:eastAsia="Times New Roman" w:cs="Times New Roman"/>
-                <w:color w:val="000000"/>
-                <w:sz w:val="24"/>
-                <w:szCs w:val="24"/>
-              </w:rPr>
-            </w:pPr>
-            <w:ins w:id="34" w:author="Tarek Loubani" w:date="2018-01-09T23:37:39Z">
+              <w:left w:w="98" w:type="dxa"/>
+            </w:tcMar>
+          </w:tcPr>
+          <w:p>
+            <w:pPr>
+              <w:pStyle w:val="Normal"/>
+              <w:spacing w:lineRule="auto" w:line="240" w:before="0" w:after="0"/>
+              <w:rPr>
+                <w:rFonts w:ascii="Times New Roman" w:hAnsi="Times New Roman" w:eastAsia="Times New Roman" w:cs="Times New Roman"/>
+                <w:color w:val="000000"/>
+                <w:sz w:val="24"/>
+                <w:szCs w:val="24"/>
+              </w:rPr>
+            </w:pPr>
+            <w:ins w:id="37" w:author="Tarek Loubani" w:date="2018-01-09T23:37:39Z">
               <w:r>
                 <w:rPr>
                   <w:rFonts w:eastAsia="Times New Roman" w:cs="Times New Roman" w:ascii="Times New Roman" w:hAnsi="Times New Roman"/>
@@ -2413,21 +2439,21 @@
             <w:tcBorders/>
             <w:shd w:color="auto" w:fill="FFFFFF" w:themeFill="background1" w:val="clear"/>
             <w:tcMar>
-              <w:left w:w="103" w:type="dxa"/>
-            </w:tcMar>
-          </w:tcPr>
-          <w:p>
-            <w:pPr>
-              <w:pStyle w:val="Normal"/>
-              <w:spacing w:lineRule="auto" w:line="240" w:before="0" w:after="0"/>
-              <w:rPr>
-                <w:rFonts w:ascii="Times New Roman" w:hAnsi="Times New Roman" w:eastAsia="Times New Roman" w:cs="Times New Roman"/>
-                <w:color w:val="000000"/>
-                <w:sz w:val="24"/>
-                <w:szCs w:val="24"/>
-              </w:rPr>
-            </w:pPr>
-            <w:ins w:id="35" w:author="Tarek Loubani" w:date="2018-01-09T23:37:39Z">
+              <w:left w:w="98" w:type="dxa"/>
+            </w:tcMar>
+          </w:tcPr>
+          <w:p>
+            <w:pPr>
+              <w:pStyle w:val="Normal"/>
+              <w:spacing w:lineRule="auto" w:line="240" w:before="0" w:after="0"/>
+              <w:rPr>
+                <w:rFonts w:ascii="Times New Roman" w:hAnsi="Times New Roman" w:eastAsia="Times New Roman" w:cs="Times New Roman"/>
+                <w:color w:val="000000"/>
+                <w:sz w:val="24"/>
+                <w:szCs w:val="24"/>
+              </w:rPr>
+            </w:pPr>
+            <w:ins w:id="38" w:author="Tarek Loubani" w:date="2018-01-09T23:37:39Z">
               <w:r>
                 <w:rPr>
                   <w:rFonts w:eastAsia="Times New Roman" w:cs="Times New Roman" w:ascii="Times New Roman" w:hAnsi="Times New Roman"/>
@@ -2446,7 +2472,7 @@
             <w:tcBorders/>
             <w:shd w:color="auto" w:fill="FFFFFF" w:themeFill="background1" w:val="clear"/>
             <w:tcMar>
-              <w:left w:w="103" w:type="dxa"/>
+              <w:left w:w="98" w:type="dxa"/>
             </w:tcMar>
           </w:tcPr>
           <w:p>
@@ -2461,7 +2487,7 @@
                 <w:szCs w:val="24"/>
               </w:rPr>
             </w:pPr>
-            <w:ins w:id="36" w:author="Tarek Loubani" w:date="2018-01-09T23:37:39Z">
+            <w:ins w:id="39" w:author="Tarek Loubani" w:date="2018-01-09T23:37:39Z">
               <w:r>
                 <w:rPr>
                   <w:rFonts w:eastAsia="Times New Roman" w:cs="Times New Roman" w:ascii="Times New Roman" w:hAnsi="Times New Roman"/>
@@ -2477,7 +2503,7 @@
       </w:tr>
       <w:tr>
         <w:trPr>
-          <w:ins w:id="37" w:author="Alex" w:date="2018-01-09T21:01:00Z"/>
+          <w:ins w:id="40" w:author="Alex" w:date="2018-01-09T21:01:00Z"/>
           <w:trHeight w:val="300" w:hRule="atLeast"/>
         </w:trPr>
         <w:tc>
@@ -2486,21 +2512,21 @@
             <w:tcBorders/>
             <w:shd w:color="auto" w:fill="FFFFFF" w:themeFill="background1" w:val="clear"/>
             <w:tcMar>
-              <w:left w:w="103" w:type="dxa"/>
-            </w:tcMar>
-          </w:tcPr>
-          <w:p>
-            <w:pPr>
-              <w:pStyle w:val="Normal"/>
-              <w:spacing w:lineRule="auto" w:line="240" w:before="0" w:after="0"/>
-              <w:rPr>
-                <w:rFonts w:ascii="Times New Roman" w:hAnsi="Times New Roman" w:eastAsia="Times New Roman" w:cs="Times New Roman"/>
-                <w:color w:val="000000"/>
-                <w:sz w:val="24"/>
-                <w:szCs w:val="24"/>
-              </w:rPr>
-            </w:pPr>
-            <w:ins w:id="38" w:author="Tarek Loubani" w:date="2018-01-09T23:37:39Z">
+              <w:left w:w="98" w:type="dxa"/>
+            </w:tcMar>
+          </w:tcPr>
+          <w:p>
+            <w:pPr>
+              <w:pStyle w:val="Normal"/>
+              <w:spacing w:lineRule="auto" w:line="240" w:before="0" w:after="0"/>
+              <w:rPr>
+                <w:rFonts w:ascii="Times New Roman" w:hAnsi="Times New Roman" w:eastAsia="Times New Roman" w:cs="Times New Roman"/>
+                <w:color w:val="000000"/>
+                <w:sz w:val="24"/>
+                <w:szCs w:val="24"/>
+              </w:rPr>
+            </w:pPr>
+            <w:ins w:id="41" w:author="Tarek Loubani" w:date="2018-01-09T23:37:39Z">
               <w:r>
                 <w:rPr>
                   <w:rFonts w:eastAsia="Times New Roman" w:cs="Times New Roman" w:ascii="Times New Roman" w:hAnsi="Times New Roman"/>
@@ -2519,21 +2545,21 @@
             <w:tcBorders/>
             <w:shd w:color="auto" w:fill="FFFFFF" w:themeFill="background1" w:val="clear"/>
             <w:tcMar>
-              <w:left w:w="103" w:type="dxa"/>
-            </w:tcMar>
-          </w:tcPr>
-          <w:p>
-            <w:pPr>
-              <w:pStyle w:val="Normal"/>
-              <w:spacing w:lineRule="auto" w:line="240" w:before="0" w:after="0"/>
-              <w:rPr>
-                <w:rFonts w:ascii="Times New Roman" w:hAnsi="Times New Roman" w:eastAsia="Times New Roman" w:cs="Times New Roman"/>
-                <w:color w:val="000000"/>
-                <w:sz w:val="24"/>
-                <w:szCs w:val="24"/>
-              </w:rPr>
-            </w:pPr>
-            <w:ins w:id="39" w:author="Tarek Loubani" w:date="2018-01-09T23:37:39Z">
+              <w:left w:w="98" w:type="dxa"/>
+            </w:tcMar>
+          </w:tcPr>
+          <w:p>
+            <w:pPr>
+              <w:pStyle w:val="Normal"/>
+              <w:spacing w:lineRule="auto" w:line="240" w:before="0" w:after="0"/>
+              <w:rPr>
+                <w:rFonts w:ascii="Times New Roman" w:hAnsi="Times New Roman" w:eastAsia="Times New Roman" w:cs="Times New Roman"/>
+                <w:color w:val="000000"/>
+                <w:sz w:val="24"/>
+                <w:szCs w:val="24"/>
+              </w:rPr>
+            </w:pPr>
+            <w:ins w:id="42" w:author="Tarek Loubani" w:date="2018-01-09T23:37:39Z">
               <w:r>
                 <w:rPr>
                   <w:rFonts w:eastAsia="Times New Roman" w:cs="Times New Roman" w:ascii="Times New Roman" w:hAnsi="Times New Roman"/>
@@ -2552,21 +2578,21 @@
             <w:tcBorders/>
             <w:shd w:color="auto" w:fill="FFFFFF" w:themeFill="background1" w:val="clear"/>
             <w:tcMar>
-              <w:left w:w="103" w:type="dxa"/>
-            </w:tcMar>
-          </w:tcPr>
-          <w:p>
-            <w:pPr>
-              <w:pStyle w:val="Normal"/>
-              <w:spacing w:lineRule="auto" w:line="240" w:before="0" w:after="0"/>
-              <w:rPr>
-                <w:rFonts w:ascii="Times New Roman" w:hAnsi="Times New Roman" w:eastAsia="Times New Roman" w:cs="Times New Roman"/>
-                <w:color w:val="000000"/>
-                <w:sz w:val="24"/>
-                <w:szCs w:val="24"/>
-              </w:rPr>
-            </w:pPr>
-            <w:ins w:id="40" w:author="Tarek Loubani" w:date="2018-01-09T23:37:39Z">
+              <w:left w:w="98" w:type="dxa"/>
+            </w:tcMar>
+          </w:tcPr>
+          <w:p>
+            <w:pPr>
+              <w:pStyle w:val="Normal"/>
+              <w:spacing w:lineRule="auto" w:line="240" w:before="0" w:after="0"/>
+              <w:rPr>
+                <w:rFonts w:ascii="Times New Roman" w:hAnsi="Times New Roman" w:eastAsia="Times New Roman" w:cs="Times New Roman"/>
+                <w:color w:val="000000"/>
+                <w:sz w:val="24"/>
+                <w:szCs w:val="24"/>
+              </w:rPr>
+            </w:pPr>
+            <w:ins w:id="43" w:author="Tarek Loubani" w:date="2018-01-09T23:37:39Z">
               <w:r>
                 <w:rPr>
                   <w:rFonts w:eastAsia="Times New Roman" w:cs="Times New Roman" w:ascii="Times New Roman" w:hAnsi="Times New Roman"/>
@@ -2585,7 +2611,7 @@
             <w:tcBorders/>
             <w:shd w:color="auto" w:fill="FFFFFF" w:themeFill="background1" w:val="clear"/>
             <w:tcMar>
-              <w:left w:w="103" w:type="dxa"/>
+              <w:left w:w="98" w:type="dxa"/>
             </w:tcMar>
           </w:tcPr>
           <w:p>
@@ -2600,7 +2626,7 @@
                 <w:szCs w:val="24"/>
               </w:rPr>
             </w:pPr>
-            <w:ins w:id="41" w:author="Tarek Loubani" w:date="2018-01-09T23:37:39Z">
+            <w:ins w:id="44" w:author="Tarek Loubani" w:date="2018-01-09T23:37:39Z">
               <w:r>
                 <w:rPr>
                   <w:rFonts w:eastAsia="Times New Roman" w:cs="Times New Roman" w:ascii="Times New Roman" w:hAnsi="Times New Roman"/>
@@ -2616,7 +2642,7 @@
       </w:tr>
       <w:tr>
         <w:trPr>
-          <w:ins w:id="42" w:author="Alex" w:date="2018-01-09T21:01:00Z"/>
+          <w:ins w:id="45" w:author="Alex" w:date="2018-01-09T21:01:00Z"/>
           <w:trHeight w:val="300" w:hRule="atLeast"/>
         </w:trPr>
         <w:tc>
@@ -2625,21 +2651,21 @@
             <w:tcBorders/>
             <w:shd w:color="auto" w:fill="FFFFFF" w:themeFill="background1" w:val="clear"/>
             <w:tcMar>
-              <w:left w:w="103" w:type="dxa"/>
-            </w:tcMar>
-          </w:tcPr>
-          <w:p>
-            <w:pPr>
-              <w:pStyle w:val="Normal"/>
-              <w:spacing w:lineRule="auto" w:line="240" w:before="0" w:after="0"/>
-              <w:rPr>
-                <w:rFonts w:ascii="Times New Roman" w:hAnsi="Times New Roman" w:eastAsia="Times New Roman" w:cs="Times New Roman"/>
-                <w:color w:val="000000"/>
-                <w:sz w:val="24"/>
-                <w:szCs w:val="24"/>
-              </w:rPr>
-            </w:pPr>
-            <w:ins w:id="43" w:author="Tarek Loubani" w:date="2018-01-09T23:37:39Z">
+              <w:left w:w="98" w:type="dxa"/>
+            </w:tcMar>
+          </w:tcPr>
+          <w:p>
+            <w:pPr>
+              <w:pStyle w:val="Normal"/>
+              <w:spacing w:lineRule="auto" w:line="240" w:before="0" w:after="0"/>
+              <w:rPr>
+                <w:rFonts w:ascii="Times New Roman" w:hAnsi="Times New Roman" w:eastAsia="Times New Roman" w:cs="Times New Roman"/>
+                <w:color w:val="000000"/>
+                <w:sz w:val="24"/>
+                <w:szCs w:val="24"/>
+              </w:rPr>
+            </w:pPr>
+            <w:ins w:id="46" w:author="Tarek Loubani" w:date="2018-01-09T23:37:39Z">
               <w:r>
                 <w:rPr>
                   <w:rFonts w:eastAsia="Times New Roman" w:cs="Times New Roman" w:ascii="Times New Roman" w:hAnsi="Times New Roman"/>
@@ -2658,21 +2684,21 @@
             <w:tcBorders/>
             <w:shd w:color="auto" w:fill="FFFFFF" w:themeFill="background1" w:val="clear"/>
             <w:tcMar>
-              <w:left w:w="103" w:type="dxa"/>
-            </w:tcMar>
-          </w:tcPr>
-          <w:p>
-            <w:pPr>
-              <w:pStyle w:val="Normal"/>
-              <w:spacing w:lineRule="auto" w:line="240" w:before="0" w:after="0"/>
-              <w:rPr>
-                <w:rFonts w:ascii="Times New Roman" w:hAnsi="Times New Roman" w:eastAsia="Times New Roman" w:cs="Times New Roman"/>
-                <w:color w:val="000000"/>
-                <w:sz w:val="24"/>
-                <w:szCs w:val="24"/>
-              </w:rPr>
-            </w:pPr>
-            <w:ins w:id="44" w:author="Tarek Loubani" w:date="2018-01-09T23:37:39Z">
+              <w:left w:w="98" w:type="dxa"/>
+            </w:tcMar>
+          </w:tcPr>
+          <w:p>
+            <w:pPr>
+              <w:pStyle w:val="Normal"/>
+              <w:spacing w:lineRule="auto" w:line="240" w:before="0" w:after="0"/>
+              <w:rPr>
+                <w:rFonts w:ascii="Times New Roman" w:hAnsi="Times New Roman" w:eastAsia="Times New Roman" w:cs="Times New Roman"/>
+                <w:color w:val="000000"/>
+                <w:sz w:val="24"/>
+                <w:szCs w:val="24"/>
+              </w:rPr>
+            </w:pPr>
+            <w:ins w:id="47" w:author="Tarek Loubani" w:date="2018-01-09T23:37:39Z">
               <w:r>
                 <w:rPr>
                   <w:rFonts w:eastAsia="Times New Roman" w:cs="Times New Roman" w:ascii="Times New Roman" w:hAnsi="Times New Roman"/>
@@ -2691,21 +2717,21 @@
             <w:tcBorders/>
             <w:shd w:color="auto" w:fill="FFFFFF" w:themeFill="background1" w:val="clear"/>
             <w:tcMar>
-              <w:left w:w="103" w:type="dxa"/>
-            </w:tcMar>
-          </w:tcPr>
-          <w:p>
-            <w:pPr>
-              <w:pStyle w:val="Normal"/>
-              <w:spacing w:lineRule="auto" w:line="240" w:before="0" w:after="0"/>
-              <w:rPr>
-                <w:rFonts w:ascii="Times New Roman" w:hAnsi="Times New Roman" w:eastAsia="Times New Roman" w:cs="Times New Roman"/>
-                <w:color w:val="000000"/>
-                <w:sz w:val="24"/>
-                <w:szCs w:val="24"/>
-              </w:rPr>
-            </w:pPr>
-            <w:ins w:id="45" w:author="Tarek Loubani" w:date="2018-01-09T23:37:39Z">
+              <w:left w:w="98" w:type="dxa"/>
+            </w:tcMar>
+          </w:tcPr>
+          <w:p>
+            <w:pPr>
+              <w:pStyle w:val="Normal"/>
+              <w:spacing w:lineRule="auto" w:line="240" w:before="0" w:after="0"/>
+              <w:rPr>
+                <w:rFonts w:ascii="Times New Roman" w:hAnsi="Times New Roman" w:eastAsia="Times New Roman" w:cs="Times New Roman"/>
+                <w:color w:val="000000"/>
+                <w:sz w:val="24"/>
+                <w:szCs w:val="24"/>
+              </w:rPr>
+            </w:pPr>
+            <w:ins w:id="48" w:author="Tarek Loubani" w:date="2018-01-09T23:37:39Z">
               <w:r>
                 <w:rPr>
                   <w:rFonts w:eastAsia="Times New Roman" w:cs="Times New Roman" w:ascii="Times New Roman" w:hAnsi="Times New Roman"/>
@@ -2724,7 +2750,7 @@
             <w:tcBorders/>
             <w:shd w:color="auto" w:fill="FFFFFF" w:themeFill="background1" w:val="clear"/>
             <w:tcMar>
-              <w:left w:w="103" w:type="dxa"/>
+              <w:left w:w="98" w:type="dxa"/>
             </w:tcMar>
           </w:tcPr>
           <w:p>
@@ -2739,7 +2765,7 @@
                 <w:szCs w:val="24"/>
               </w:rPr>
             </w:pPr>
-            <w:ins w:id="46" w:author="Tarek Loubani" w:date="2018-01-09T23:37:39Z">
+            <w:ins w:id="49" w:author="Tarek Loubani" w:date="2018-01-09T23:37:39Z">
               <w:r>
                 <w:rPr>
                   <w:rFonts w:eastAsia="Times New Roman" w:cs="Times New Roman" w:ascii="Times New Roman" w:hAnsi="Times New Roman"/>
@@ -2755,7 +2781,7 @@
       </w:tr>
       <w:tr>
         <w:trPr>
-          <w:ins w:id="47" w:author="Alex" w:date="2018-01-09T21:01:00Z"/>
+          <w:ins w:id="50" w:author="Alex" w:date="2018-01-09T21:01:00Z"/>
           <w:trHeight w:val="300" w:hRule="atLeast"/>
         </w:trPr>
         <w:tc>
@@ -2764,21 +2790,21 @@
             <w:tcBorders/>
             <w:shd w:color="auto" w:fill="FFFFFF" w:themeFill="background1" w:val="clear"/>
             <w:tcMar>
-              <w:left w:w="103" w:type="dxa"/>
-            </w:tcMar>
-          </w:tcPr>
-          <w:p>
-            <w:pPr>
-              <w:pStyle w:val="Normal"/>
-              <w:spacing w:lineRule="auto" w:line="240" w:before="0" w:after="0"/>
-              <w:rPr>
-                <w:rFonts w:ascii="Times New Roman" w:hAnsi="Times New Roman" w:eastAsia="Times New Roman" w:cs="Times New Roman"/>
-                <w:color w:val="000000"/>
-                <w:sz w:val="24"/>
-                <w:szCs w:val="24"/>
-              </w:rPr>
-            </w:pPr>
-            <w:ins w:id="48" w:author="Tarek Loubani" w:date="2018-01-09T23:37:39Z">
+              <w:left w:w="98" w:type="dxa"/>
+            </w:tcMar>
+          </w:tcPr>
+          <w:p>
+            <w:pPr>
+              <w:pStyle w:val="Normal"/>
+              <w:spacing w:lineRule="auto" w:line="240" w:before="0" w:after="0"/>
+              <w:rPr>
+                <w:rFonts w:ascii="Times New Roman" w:hAnsi="Times New Roman" w:eastAsia="Times New Roman" w:cs="Times New Roman"/>
+                <w:color w:val="000000"/>
+                <w:sz w:val="24"/>
+                <w:szCs w:val="24"/>
+              </w:rPr>
+            </w:pPr>
+            <w:ins w:id="51" w:author="Tarek Loubani" w:date="2018-01-09T23:37:39Z">
               <w:r>
                 <w:rPr>
                   <w:rFonts w:eastAsia="Times New Roman" w:cs="Times New Roman" w:ascii="Times New Roman" w:hAnsi="Times New Roman"/>
@@ -2797,21 +2823,21 @@
             <w:tcBorders/>
             <w:shd w:color="auto" w:fill="FFFFFF" w:themeFill="background1" w:val="clear"/>
             <w:tcMar>
-              <w:left w:w="103" w:type="dxa"/>
-            </w:tcMar>
-          </w:tcPr>
-          <w:p>
-            <w:pPr>
-              <w:pStyle w:val="Normal"/>
-              <w:spacing w:lineRule="auto" w:line="240" w:before="0" w:after="0"/>
-              <w:rPr>
-                <w:rFonts w:ascii="Times New Roman" w:hAnsi="Times New Roman" w:eastAsia="Times New Roman" w:cs="Times New Roman"/>
-                <w:color w:val="000000"/>
-                <w:sz w:val="24"/>
-                <w:szCs w:val="24"/>
-              </w:rPr>
-            </w:pPr>
-            <w:ins w:id="49" w:author="Tarek Loubani" w:date="2018-01-09T23:37:39Z">
+              <w:left w:w="98" w:type="dxa"/>
+            </w:tcMar>
+          </w:tcPr>
+          <w:p>
+            <w:pPr>
+              <w:pStyle w:val="Normal"/>
+              <w:spacing w:lineRule="auto" w:line="240" w:before="0" w:after="0"/>
+              <w:rPr>
+                <w:rFonts w:ascii="Times New Roman" w:hAnsi="Times New Roman" w:eastAsia="Times New Roman" w:cs="Times New Roman"/>
+                <w:color w:val="000000"/>
+                <w:sz w:val="24"/>
+                <w:szCs w:val="24"/>
+              </w:rPr>
+            </w:pPr>
+            <w:ins w:id="52" w:author="Tarek Loubani" w:date="2018-01-09T23:37:39Z">
               <w:r>
                 <w:rPr>
                   <w:rFonts w:eastAsia="Times New Roman" w:cs="Times New Roman" w:ascii="Times New Roman" w:hAnsi="Times New Roman"/>
@@ -2830,21 +2856,21 @@
             <w:tcBorders/>
             <w:shd w:color="auto" w:fill="FFFFFF" w:themeFill="background1" w:val="clear"/>
             <w:tcMar>
-              <w:left w:w="103" w:type="dxa"/>
-            </w:tcMar>
-          </w:tcPr>
-          <w:p>
-            <w:pPr>
-              <w:pStyle w:val="Normal"/>
-              <w:spacing w:lineRule="auto" w:line="240" w:before="0" w:after="0"/>
-              <w:rPr>
-                <w:rFonts w:ascii="Times New Roman" w:hAnsi="Times New Roman" w:eastAsia="Times New Roman" w:cs="Times New Roman"/>
-                <w:color w:val="000000"/>
-                <w:sz w:val="24"/>
-                <w:szCs w:val="24"/>
-              </w:rPr>
-            </w:pPr>
-            <w:ins w:id="50" w:author="Tarek Loubani" w:date="2018-01-09T23:37:39Z">
+              <w:left w:w="98" w:type="dxa"/>
+            </w:tcMar>
+          </w:tcPr>
+          <w:p>
+            <w:pPr>
+              <w:pStyle w:val="Normal"/>
+              <w:spacing w:lineRule="auto" w:line="240" w:before="0" w:after="0"/>
+              <w:rPr>
+                <w:rFonts w:ascii="Times New Roman" w:hAnsi="Times New Roman" w:eastAsia="Times New Roman" w:cs="Times New Roman"/>
+                <w:color w:val="000000"/>
+                <w:sz w:val="24"/>
+                <w:szCs w:val="24"/>
+              </w:rPr>
+            </w:pPr>
+            <w:ins w:id="53" w:author="Tarek Loubani" w:date="2018-01-09T23:37:39Z">
               <w:r>
                 <w:rPr>
                   <w:rFonts w:eastAsia="Times New Roman" w:cs="Times New Roman" w:ascii="Times New Roman" w:hAnsi="Times New Roman"/>
@@ -2863,7 +2889,7 @@
             <w:tcBorders/>
             <w:shd w:color="auto" w:fill="FFFFFF" w:themeFill="background1" w:val="clear"/>
             <w:tcMar>
-              <w:left w:w="103" w:type="dxa"/>
+              <w:left w:w="98" w:type="dxa"/>
             </w:tcMar>
           </w:tcPr>
           <w:p>
@@ -2878,7 +2904,7 @@
                 <w:szCs w:val="24"/>
               </w:rPr>
             </w:pPr>
-            <w:ins w:id="51" w:author="Tarek Loubani" w:date="2018-01-09T23:37:39Z">
+            <w:ins w:id="54" w:author="Tarek Loubani" w:date="2018-01-09T23:37:39Z">
               <w:r>
                 <w:rPr>
                   <w:rFonts w:eastAsia="Times New Roman" w:cs="Times New Roman" w:ascii="Times New Roman" w:hAnsi="Times New Roman"/>
@@ -2894,7 +2920,7 @@
       </w:tr>
       <w:tr>
         <w:trPr>
-          <w:ins w:id="52" w:author="Alex" w:date="2018-01-09T21:01:00Z"/>
+          <w:ins w:id="55" w:author="Alex" w:date="2018-01-09T21:01:00Z"/>
           <w:trHeight w:val="300" w:hRule="atLeast"/>
         </w:trPr>
         <w:tc>
@@ -2903,21 +2929,21 @@
             <w:tcBorders/>
             <w:shd w:color="auto" w:fill="FFFFFF" w:themeFill="background1" w:val="clear"/>
             <w:tcMar>
-              <w:left w:w="103" w:type="dxa"/>
-            </w:tcMar>
-          </w:tcPr>
-          <w:p>
-            <w:pPr>
-              <w:pStyle w:val="Normal"/>
-              <w:spacing w:lineRule="auto" w:line="240" w:before="0" w:after="0"/>
-              <w:rPr>
-                <w:rFonts w:ascii="Times New Roman" w:hAnsi="Times New Roman" w:eastAsia="Times New Roman" w:cs="Times New Roman"/>
-                <w:color w:val="000000"/>
-                <w:sz w:val="24"/>
-                <w:szCs w:val="24"/>
-              </w:rPr>
-            </w:pPr>
-            <w:ins w:id="53" w:author="Tarek Loubani" w:date="2018-01-09T23:37:39Z">
+              <w:left w:w="98" w:type="dxa"/>
+            </w:tcMar>
+          </w:tcPr>
+          <w:p>
+            <w:pPr>
+              <w:pStyle w:val="Normal"/>
+              <w:spacing w:lineRule="auto" w:line="240" w:before="0" w:after="0"/>
+              <w:rPr>
+                <w:rFonts w:ascii="Times New Roman" w:hAnsi="Times New Roman" w:eastAsia="Times New Roman" w:cs="Times New Roman"/>
+                <w:color w:val="000000"/>
+                <w:sz w:val="24"/>
+                <w:szCs w:val="24"/>
+              </w:rPr>
+            </w:pPr>
+            <w:ins w:id="56" w:author="Tarek Loubani" w:date="2018-01-09T23:37:39Z">
               <w:r>
                 <w:rPr>
                   <w:rFonts w:eastAsia="Times New Roman" w:cs="Times New Roman" w:ascii="Times New Roman" w:hAnsi="Times New Roman"/>
@@ -2936,21 +2962,21 @@
             <w:tcBorders/>
             <w:shd w:color="auto" w:fill="FFFFFF" w:themeFill="background1" w:val="clear"/>
             <w:tcMar>
-              <w:left w:w="103" w:type="dxa"/>
-            </w:tcMar>
-          </w:tcPr>
-          <w:p>
-            <w:pPr>
-              <w:pStyle w:val="Normal"/>
-              <w:spacing w:lineRule="auto" w:line="240" w:before="0" w:after="0"/>
-              <w:rPr>
-                <w:rFonts w:ascii="Times New Roman" w:hAnsi="Times New Roman" w:eastAsia="Times New Roman" w:cs="Times New Roman"/>
-                <w:color w:val="000000"/>
-                <w:sz w:val="24"/>
-                <w:szCs w:val="24"/>
-              </w:rPr>
-            </w:pPr>
-            <w:ins w:id="54" w:author="Tarek Loubani" w:date="2018-01-09T23:37:39Z">
+              <w:left w:w="98" w:type="dxa"/>
+            </w:tcMar>
+          </w:tcPr>
+          <w:p>
+            <w:pPr>
+              <w:pStyle w:val="Normal"/>
+              <w:spacing w:lineRule="auto" w:line="240" w:before="0" w:after="0"/>
+              <w:rPr>
+                <w:rFonts w:ascii="Times New Roman" w:hAnsi="Times New Roman" w:eastAsia="Times New Roman" w:cs="Times New Roman"/>
+                <w:color w:val="000000"/>
+                <w:sz w:val="24"/>
+                <w:szCs w:val="24"/>
+              </w:rPr>
+            </w:pPr>
+            <w:ins w:id="57" w:author="Tarek Loubani" w:date="2018-01-09T23:37:39Z">
               <w:r>
                 <w:rPr>
                   <w:rFonts w:eastAsia="Times New Roman" w:cs="Times New Roman" w:ascii="Times New Roman" w:hAnsi="Times New Roman"/>
@@ -2969,21 +2995,21 @@
             <w:tcBorders/>
             <w:shd w:color="auto" w:fill="FFFFFF" w:themeFill="background1" w:val="clear"/>
             <w:tcMar>
-              <w:left w:w="103" w:type="dxa"/>
-            </w:tcMar>
-          </w:tcPr>
-          <w:p>
-            <w:pPr>
-              <w:pStyle w:val="Normal"/>
-              <w:spacing w:lineRule="auto" w:line="240" w:before="0" w:after="0"/>
-              <w:rPr>
-                <w:rFonts w:ascii="Times New Roman" w:hAnsi="Times New Roman" w:eastAsia="Times New Roman" w:cs="Times New Roman"/>
-                <w:color w:val="000000"/>
-                <w:sz w:val="24"/>
-                <w:szCs w:val="24"/>
-              </w:rPr>
-            </w:pPr>
-            <w:ins w:id="55" w:author="Tarek Loubani" w:date="2018-01-09T23:37:39Z">
+              <w:left w:w="98" w:type="dxa"/>
+            </w:tcMar>
+          </w:tcPr>
+          <w:p>
+            <w:pPr>
+              <w:pStyle w:val="Normal"/>
+              <w:spacing w:lineRule="auto" w:line="240" w:before="0" w:after="0"/>
+              <w:rPr>
+                <w:rFonts w:ascii="Times New Roman" w:hAnsi="Times New Roman" w:eastAsia="Times New Roman" w:cs="Times New Roman"/>
+                <w:color w:val="000000"/>
+                <w:sz w:val="24"/>
+                <w:szCs w:val="24"/>
+              </w:rPr>
+            </w:pPr>
+            <w:ins w:id="58" w:author="Tarek Loubani" w:date="2018-01-09T23:37:39Z">
               <w:r>
                 <w:rPr>
                   <w:rFonts w:eastAsia="Times New Roman" w:cs="Times New Roman" w:ascii="Times New Roman" w:hAnsi="Times New Roman"/>
@@ -3002,7 +3028,7 @@
             <w:tcBorders/>
             <w:shd w:color="auto" w:fill="FFFFFF" w:themeFill="background1" w:val="clear"/>
             <w:tcMar>
-              <w:left w:w="103" w:type="dxa"/>
+              <w:left w:w="98" w:type="dxa"/>
             </w:tcMar>
           </w:tcPr>
           <w:p>
@@ -3017,7 +3043,7 @@
                 <w:szCs w:val="24"/>
               </w:rPr>
             </w:pPr>
-            <w:ins w:id="56" w:author="Tarek Loubani" w:date="2018-01-09T23:37:39Z">
+            <w:ins w:id="59" w:author="Tarek Loubani" w:date="2018-01-09T23:37:39Z">
               <w:r>
                 <w:rPr>
                   <w:rFonts w:eastAsia="Times New Roman" w:cs="Times New Roman" w:ascii="Times New Roman" w:hAnsi="Times New Roman"/>
@@ -3033,7 +3059,7 @@
       </w:tr>
       <w:tr>
         <w:trPr>
-          <w:ins w:id="57" w:author="Alex" w:date="2018-01-09T21:01:00Z"/>
+          <w:ins w:id="60" w:author="Alex" w:date="2018-01-09T21:01:00Z"/>
           <w:trHeight w:val="300" w:hRule="atLeast"/>
         </w:trPr>
         <w:tc>
@@ -3042,21 +3068,21 @@
             <w:tcBorders/>
             <w:shd w:color="auto" w:fill="FFFFFF" w:themeFill="background1" w:val="clear"/>
             <w:tcMar>
-              <w:left w:w="103" w:type="dxa"/>
-            </w:tcMar>
-          </w:tcPr>
-          <w:p>
-            <w:pPr>
-              <w:pStyle w:val="Normal"/>
-              <w:spacing w:lineRule="auto" w:line="240" w:before="0" w:after="0"/>
-              <w:rPr>
-                <w:rFonts w:ascii="Times New Roman" w:hAnsi="Times New Roman" w:eastAsia="Times New Roman" w:cs="Times New Roman"/>
-                <w:color w:val="000000"/>
-                <w:sz w:val="24"/>
-                <w:szCs w:val="24"/>
-              </w:rPr>
-            </w:pPr>
-            <w:ins w:id="58" w:author="Tarek Loubani" w:date="2018-01-09T23:37:39Z">
+              <w:left w:w="98" w:type="dxa"/>
+            </w:tcMar>
+          </w:tcPr>
+          <w:p>
+            <w:pPr>
+              <w:pStyle w:val="Normal"/>
+              <w:spacing w:lineRule="auto" w:line="240" w:before="0" w:after="0"/>
+              <w:rPr>
+                <w:rFonts w:ascii="Times New Roman" w:hAnsi="Times New Roman" w:eastAsia="Times New Roman" w:cs="Times New Roman"/>
+                <w:color w:val="000000"/>
+                <w:sz w:val="24"/>
+                <w:szCs w:val="24"/>
+              </w:rPr>
+            </w:pPr>
+            <w:ins w:id="61" w:author="Tarek Loubani" w:date="2018-01-09T23:37:39Z">
               <w:r>
                 <w:rPr>
                   <w:rFonts w:eastAsia="Times New Roman" w:cs="Times New Roman" w:ascii="Times New Roman" w:hAnsi="Times New Roman"/>
@@ -3075,21 +3101,21 @@
             <w:tcBorders/>
             <w:shd w:color="auto" w:fill="FFFFFF" w:themeFill="background1" w:val="clear"/>
             <w:tcMar>
-              <w:left w:w="103" w:type="dxa"/>
-            </w:tcMar>
-          </w:tcPr>
-          <w:p>
-            <w:pPr>
-              <w:pStyle w:val="Normal"/>
-              <w:spacing w:lineRule="auto" w:line="240" w:before="0" w:after="0"/>
-              <w:rPr>
-                <w:rFonts w:ascii="Times New Roman" w:hAnsi="Times New Roman" w:eastAsia="Times New Roman" w:cs="Times New Roman"/>
-                <w:color w:val="000000"/>
-                <w:sz w:val="24"/>
-                <w:szCs w:val="24"/>
-              </w:rPr>
-            </w:pPr>
-            <w:ins w:id="59" w:author="Tarek Loubani" w:date="2018-01-09T23:37:39Z">
+              <w:left w:w="98" w:type="dxa"/>
+            </w:tcMar>
+          </w:tcPr>
+          <w:p>
+            <w:pPr>
+              <w:pStyle w:val="Normal"/>
+              <w:spacing w:lineRule="auto" w:line="240" w:before="0" w:after="0"/>
+              <w:rPr>
+                <w:rFonts w:ascii="Times New Roman" w:hAnsi="Times New Roman" w:eastAsia="Times New Roman" w:cs="Times New Roman"/>
+                <w:color w:val="000000"/>
+                <w:sz w:val="24"/>
+                <w:szCs w:val="24"/>
+              </w:rPr>
+            </w:pPr>
+            <w:ins w:id="62" w:author="Tarek Loubani" w:date="2018-01-09T23:37:39Z">
               <w:r>
                 <w:rPr>
                   <w:rFonts w:eastAsia="Times New Roman" w:cs="Times New Roman" w:ascii="Times New Roman" w:hAnsi="Times New Roman"/>
@@ -3108,21 +3134,21 @@
             <w:tcBorders/>
             <w:shd w:color="auto" w:fill="FFFFFF" w:themeFill="background1" w:val="clear"/>
             <w:tcMar>
-              <w:left w:w="103" w:type="dxa"/>
-            </w:tcMar>
-          </w:tcPr>
-          <w:p>
-            <w:pPr>
-              <w:pStyle w:val="Normal"/>
-              <w:spacing w:lineRule="auto" w:line="240" w:before="0" w:after="0"/>
-              <w:rPr>
-                <w:rFonts w:ascii="Times New Roman" w:hAnsi="Times New Roman" w:eastAsia="Times New Roman" w:cs="Times New Roman"/>
-                <w:color w:val="000000"/>
-                <w:sz w:val="24"/>
-                <w:szCs w:val="24"/>
-              </w:rPr>
-            </w:pPr>
-            <w:ins w:id="60" w:author="Tarek Loubani" w:date="2018-01-09T23:37:39Z">
+              <w:left w:w="98" w:type="dxa"/>
+            </w:tcMar>
+          </w:tcPr>
+          <w:p>
+            <w:pPr>
+              <w:pStyle w:val="Normal"/>
+              <w:spacing w:lineRule="auto" w:line="240" w:before="0" w:after="0"/>
+              <w:rPr>
+                <w:rFonts w:ascii="Times New Roman" w:hAnsi="Times New Roman" w:eastAsia="Times New Roman" w:cs="Times New Roman"/>
+                <w:color w:val="000000"/>
+                <w:sz w:val="24"/>
+                <w:szCs w:val="24"/>
+              </w:rPr>
+            </w:pPr>
+            <w:ins w:id="63" w:author="Tarek Loubani" w:date="2018-01-09T23:37:39Z">
               <w:r>
                 <w:rPr>
                   <w:rFonts w:eastAsia="Times New Roman" w:cs="Times New Roman" w:ascii="Times New Roman" w:hAnsi="Times New Roman"/>
@@ -3141,7 +3167,7 @@
             <w:tcBorders/>
             <w:shd w:color="auto" w:fill="FFFFFF" w:themeFill="background1" w:val="clear"/>
             <w:tcMar>
-              <w:left w:w="103" w:type="dxa"/>
+              <w:left w:w="98" w:type="dxa"/>
             </w:tcMar>
           </w:tcPr>
           <w:p>
@@ -3156,7 +3182,7 @@
                 <w:szCs w:val="24"/>
               </w:rPr>
             </w:pPr>
-            <w:ins w:id="61" w:author="Tarek Loubani" w:date="2018-01-09T23:37:39Z">
+            <w:ins w:id="64" w:author="Tarek Loubani" w:date="2018-01-09T23:37:39Z">
               <w:r>
                 <w:rPr>
                   <w:rFonts w:eastAsia="Times New Roman" w:cs="Times New Roman" w:ascii="Times New Roman" w:hAnsi="Times New Roman"/>
@@ -3172,7 +3198,7 @@
       </w:tr>
       <w:tr>
         <w:trPr>
-          <w:ins w:id="62" w:author="Alex" w:date="2018-01-09T21:01:00Z"/>
+          <w:ins w:id="65" w:author="Alex" w:date="2018-01-09T21:01:00Z"/>
           <w:trHeight w:val="300" w:hRule="atLeast"/>
         </w:trPr>
         <w:tc>
@@ -3181,21 +3207,21 @@
             <w:tcBorders/>
             <w:shd w:color="auto" w:fill="FFFFFF" w:themeFill="background1" w:val="clear"/>
             <w:tcMar>
-              <w:left w:w="103" w:type="dxa"/>
-            </w:tcMar>
-          </w:tcPr>
-          <w:p>
-            <w:pPr>
-              <w:pStyle w:val="Normal"/>
-              <w:spacing w:lineRule="auto" w:line="240" w:before="0" w:after="0"/>
-              <w:rPr>
-                <w:rFonts w:ascii="Times New Roman" w:hAnsi="Times New Roman" w:eastAsia="Times New Roman" w:cs="Times New Roman"/>
-                <w:color w:val="000000"/>
-                <w:sz w:val="24"/>
-                <w:szCs w:val="24"/>
-              </w:rPr>
-            </w:pPr>
-            <w:ins w:id="63" w:author="Tarek Loubani" w:date="2018-01-09T23:37:39Z">
+              <w:left w:w="98" w:type="dxa"/>
+            </w:tcMar>
+          </w:tcPr>
+          <w:p>
+            <w:pPr>
+              <w:pStyle w:val="Normal"/>
+              <w:spacing w:lineRule="auto" w:line="240" w:before="0" w:after="0"/>
+              <w:rPr>
+                <w:rFonts w:ascii="Times New Roman" w:hAnsi="Times New Roman" w:eastAsia="Times New Roman" w:cs="Times New Roman"/>
+                <w:color w:val="000000"/>
+                <w:sz w:val="24"/>
+                <w:szCs w:val="24"/>
+              </w:rPr>
+            </w:pPr>
+            <w:ins w:id="66" w:author="Tarek Loubani" w:date="2018-01-09T23:37:39Z">
               <w:r>
                 <w:rPr>
                   <w:rFonts w:eastAsia="Times New Roman" w:cs="Times New Roman" w:ascii="Times New Roman" w:hAnsi="Times New Roman"/>
@@ -3214,21 +3240,21 @@
             <w:tcBorders/>
             <w:shd w:color="auto" w:fill="FFFFFF" w:themeFill="background1" w:val="clear"/>
             <w:tcMar>
-              <w:left w:w="103" w:type="dxa"/>
-            </w:tcMar>
-          </w:tcPr>
-          <w:p>
-            <w:pPr>
-              <w:pStyle w:val="Normal"/>
-              <w:spacing w:lineRule="auto" w:line="240" w:before="0" w:after="0"/>
-              <w:rPr>
-                <w:rFonts w:ascii="Times New Roman" w:hAnsi="Times New Roman" w:eastAsia="Times New Roman" w:cs="Times New Roman"/>
-                <w:color w:val="000000"/>
-                <w:sz w:val="24"/>
-                <w:szCs w:val="24"/>
-              </w:rPr>
-            </w:pPr>
-            <w:ins w:id="64" w:author="Tarek Loubani" w:date="2018-01-09T23:37:39Z">
+              <w:left w:w="98" w:type="dxa"/>
+            </w:tcMar>
+          </w:tcPr>
+          <w:p>
+            <w:pPr>
+              <w:pStyle w:val="Normal"/>
+              <w:spacing w:lineRule="auto" w:line="240" w:before="0" w:after="0"/>
+              <w:rPr>
+                <w:rFonts w:ascii="Times New Roman" w:hAnsi="Times New Roman" w:eastAsia="Times New Roman" w:cs="Times New Roman"/>
+                <w:color w:val="000000"/>
+                <w:sz w:val="24"/>
+                <w:szCs w:val="24"/>
+              </w:rPr>
+            </w:pPr>
+            <w:ins w:id="67" w:author="Tarek Loubani" w:date="2018-01-09T23:37:39Z">
               <w:r>
                 <w:rPr>
                   <w:rFonts w:eastAsia="Times New Roman" w:cs="Times New Roman" w:ascii="Times New Roman" w:hAnsi="Times New Roman"/>
@@ -3247,21 +3273,21 @@
             <w:tcBorders/>
             <w:shd w:color="auto" w:fill="FFFFFF" w:themeFill="background1" w:val="clear"/>
             <w:tcMar>
-              <w:left w:w="103" w:type="dxa"/>
-            </w:tcMar>
-          </w:tcPr>
-          <w:p>
-            <w:pPr>
-              <w:pStyle w:val="Normal"/>
-              <w:spacing w:lineRule="auto" w:line="240" w:before="0" w:after="0"/>
-              <w:rPr>
-                <w:rFonts w:ascii="Times New Roman" w:hAnsi="Times New Roman" w:eastAsia="Times New Roman" w:cs="Times New Roman"/>
-                <w:color w:val="000000"/>
-                <w:sz w:val="24"/>
-                <w:szCs w:val="24"/>
-              </w:rPr>
-            </w:pPr>
-            <w:ins w:id="65" w:author="Tarek Loubani" w:date="2018-01-09T23:37:39Z">
+              <w:left w:w="98" w:type="dxa"/>
+            </w:tcMar>
+          </w:tcPr>
+          <w:p>
+            <w:pPr>
+              <w:pStyle w:val="Normal"/>
+              <w:spacing w:lineRule="auto" w:line="240" w:before="0" w:after="0"/>
+              <w:rPr>
+                <w:rFonts w:ascii="Times New Roman" w:hAnsi="Times New Roman" w:eastAsia="Times New Roman" w:cs="Times New Roman"/>
+                <w:color w:val="000000"/>
+                <w:sz w:val="24"/>
+                <w:szCs w:val="24"/>
+              </w:rPr>
+            </w:pPr>
+            <w:ins w:id="68" w:author="Tarek Loubani" w:date="2018-01-09T23:37:39Z">
               <w:r>
                 <w:rPr>
                   <w:rFonts w:eastAsia="Times New Roman" w:cs="Times New Roman" w:ascii="Times New Roman" w:hAnsi="Times New Roman"/>
@@ -3280,7 +3306,7 @@
             <w:tcBorders/>
             <w:shd w:color="auto" w:fill="FFFFFF" w:themeFill="background1" w:val="clear"/>
             <w:tcMar>
-              <w:left w:w="103" w:type="dxa"/>
+              <w:left w:w="98" w:type="dxa"/>
             </w:tcMar>
           </w:tcPr>
           <w:p>
@@ -3295,7 +3321,7 @@
                 <w:szCs w:val="24"/>
               </w:rPr>
             </w:pPr>
-            <w:ins w:id="66" w:author="Tarek Loubani" w:date="2018-01-09T23:37:39Z">
+            <w:ins w:id="69" w:author="Tarek Loubani" w:date="2018-01-09T23:37:39Z">
               <w:r>
                 <w:rPr>
                   <w:rFonts w:eastAsia="Times New Roman" w:cs="Times New Roman" w:ascii="Times New Roman" w:hAnsi="Times New Roman"/>
@@ -3311,7 +3337,7 @@
       </w:tr>
       <w:tr>
         <w:trPr>
-          <w:ins w:id="67" w:author="Alex" w:date="2018-01-09T21:01:00Z"/>
+          <w:ins w:id="70" w:author="Alex" w:date="2018-01-09T21:01:00Z"/>
           <w:trHeight w:val="300" w:hRule="atLeast"/>
         </w:trPr>
         <w:tc>
@@ -3320,21 +3346,21 @@
             <w:tcBorders/>
             <w:shd w:color="auto" w:fill="FFFFFF" w:themeFill="background1" w:val="clear"/>
             <w:tcMar>
-              <w:left w:w="103" w:type="dxa"/>
-            </w:tcMar>
-          </w:tcPr>
-          <w:p>
-            <w:pPr>
-              <w:pStyle w:val="Normal"/>
-              <w:spacing w:lineRule="auto" w:line="240" w:before="0" w:after="0"/>
-              <w:rPr>
-                <w:rFonts w:ascii="Times New Roman" w:hAnsi="Times New Roman" w:eastAsia="Times New Roman" w:cs="Times New Roman"/>
-                <w:color w:val="000000"/>
-                <w:sz w:val="24"/>
-                <w:szCs w:val="24"/>
-              </w:rPr>
-            </w:pPr>
-            <w:ins w:id="68" w:author="Tarek Loubani" w:date="2018-01-09T23:37:39Z">
+              <w:left w:w="98" w:type="dxa"/>
+            </w:tcMar>
+          </w:tcPr>
+          <w:p>
+            <w:pPr>
+              <w:pStyle w:val="Normal"/>
+              <w:spacing w:lineRule="auto" w:line="240" w:before="0" w:after="0"/>
+              <w:rPr>
+                <w:rFonts w:ascii="Times New Roman" w:hAnsi="Times New Roman" w:eastAsia="Times New Roman" w:cs="Times New Roman"/>
+                <w:color w:val="000000"/>
+                <w:sz w:val="24"/>
+                <w:szCs w:val="24"/>
+              </w:rPr>
+            </w:pPr>
+            <w:ins w:id="71" w:author="Tarek Loubani" w:date="2018-01-09T23:37:39Z">
               <w:r>
                 <w:rPr>
                   <w:rFonts w:eastAsia="Times New Roman" w:cs="Times New Roman" w:ascii="Times New Roman" w:hAnsi="Times New Roman"/>
@@ -3353,21 +3379,21 @@
             <w:tcBorders/>
             <w:shd w:color="auto" w:fill="FFFFFF" w:themeFill="background1" w:val="clear"/>
             <w:tcMar>
-              <w:left w:w="103" w:type="dxa"/>
-            </w:tcMar>
-          </w:tcPr>
-          <w:p>
-            <w:pPr>
-              <w:pStyle w:val="Normal"/>
-              <w:spacing w:lineRule="auto" w:line="240" w:before="0" w:after="0"/>
-              <w:rPr>
-                <w:rFonts w:ascii="Times New Roman" w:hAnsi="Times New Roman" w:eastAsia="Times New Roman" w:cs="Times New Roman"/>
-                <w:color w:val="000000"/>
-                <w:sz w:val="24"/>
-                <w:szCs w:val="24"/>
-              </w:rPr>
-            </w:pPr>
-            <w:ins w:id="69" w:author="Tarek Loubani" w:date="2018-01-09T23:37:39Z">
+              <w:left w:w="98" w:type="dxa"/>
+            </w:tcMar>
+          </w:tcPr>
+          <w:p>
+            <w:pPr>
+              <w:pStyle w:val="Normal"/>
+              <w:spacing w:lineRule="auto" w:line="240" w:before="0" w:after="0"/>
+              <w:rPr>
+                <w:rFonts w:ascii="Times New Roman" w:hAnsi="Times New Roman" w:eastAsia="Times New Roman" w:cs="Times New Roman"/>
+                <w:color w:val="000000"/>
+                <w:sz w:val="24"/>
+                <w:szCs w:val="24"/>
+              </w:rPr>
+            </w:pPr>
+            <w:ins w:id="72" w:author="Tarek Loubani" w:date="2018-01-09T23:37:39Z">
               <w:r>
                 <w:rPr>
                   <w:rFonts w:eastAsia="Times New Roman" w:cs="Times New Roman" w:ascii="Times New Roman" w:hAnsi="Times New Roman"/>
@@ -3386,21 +3412,21 @@
             <w:tcBorders/>
             <w:shd w:color="auto" w:fill="FFFFFF" w:themeFill="background1" w:val="clear"/>
             <w:tcMar>
-              <w:left w:w="103" w:type="dxa"/>
-            </w:tcMar>
-          </w:tcPr>
-          <w:p>
-            <w:pPr>
-              <w:pStyle w:val="Normal"/>
-              <w:spacing w:lineRule="auto" w:line="240" w:before="0" w:after="0"/>
-              <w:rPr>
-                <w:rFonts w:ascii="Times New Roman" w:hAnsi="Times New Roman" w:eastAsia="Times New Roman" w:cs="Times New Roman"/>
-                <w:color w:val="000000"/>
-                <w:sz w:val="24"/>
-                <w:szCs w:val="24"/>
-              </w:rPr>
-            </w:pPr>
-            <w:ins w:id="70" w:author="Tarek Loubani" w:date="2018-01-09T23:37:39Z">
+              <w:left w:w="98" w:type="dxa"/>
+            </w:tcMar>
+          </w:tcPr>
+          <w:p>
+            <w:pPr>
+              <w:pStyle w:val="Normal"/>
+              <w:spacing w:lineRule="auto" w:line="240" w:before="0" w:after="0"/>
+              <w:rPr>
+                <w:rFonts w:ascii="Times New Roman" w:hAnsi="Times New Roman" w:eastAsia="Times New Roman" w:cs="Times New Roman"/>
+                <w:color w:val="000000"/>
+                <w:sz w:val="24"/>
+                <w:szCs w:val="24"/>
+              </w:rPr>
+            </w:pPr>
+            <w:ins w:id="73" w:author="Tarek Loubani" w:date="2018-01-09T23:37:39Z">
               <w:r>
                 <w:rPr>
                   <w:rFonts w:eastAsia="Times New Roman" w:cs="Times New Roman" w:ascii="Times New Roman" w:hAnsi="Times New Roman"/>
@@ -3419,7 +3445,7 @@
             <w:tcBorders/>
             <w:shd w:color="auto" w:fill="FFFFFF" w:themeFill="background1" w:val="clear"/>
             <w:tcMar>
-              <w:left w:w="103" w:type="dxa"/>
+              <w:left w:w="98" w:type="dxa"/>
             </w:tcMar>
           </w:tcPr>
           <w:p>
@@ -3434,7 +3460,7 @@
                 <w:szCs w:val="24"/>
               </w:rPr>
             </w:pPr>
-            <w:ins w:id="71" w:author="Tarek Loubani" w:date="2018-01-09T23:37:39Z">
+            <w:ins w:id="74" w:author="Tarek Loubani" w:date="2018-01-09T23:37:39Z">
               <w:r>
                 <w:rPr>
                   <w:rFonts w:eastAsia="Times New Roman" w:cs="Times New Roman" w:ascii="Times New Roman" w:hAnsi="Times New Roman"/>
@@ -3450,7 +3476,7 @@
       </w:tr>
       <w:tr>
         <w:trPr>
-          <w:ins w:id="72" w:author="Alex" w:date="2018-01-09T21:01:00Z"/>
+          <w:ins w:id="75" w:author="Alex" w:date="2018-01-09T21:01:00Z"/>
           <w:trHeight w:val="300" w:hRule="atLeast"/>
         </w:trPr>
         <w:tc>
@@ -3459,21 +3485,21 @@
             <w:tcBorders/>
             <w:shd w:color="auto" w:fill="FFFFFF" w:themeFill="background1" w:val="clear"/>
             <w:tcMar>
-              <w:left w:w="103" w:type="dxa"/>
-            </w:tcMar>
-          </w:tcPr>
-          <w:p>
-            <w:pPr>
-              <w:pStyle w:val="Normal"/>
-              <w:spacing w:lineRule="auto" w:line="240" w:before="0" w:after="0"/>
-              <w:rPr>
-                <w:rFonts w:ascii="Times New Roman" w:hAnsi="Times New Roman" w:eastAsia="Times New Roman" w:cs="Times New Roman"/>
-                <w:color w:val="000000"/>
-                <w:sz w:val="24"/>
-                <w:szCs w:val="24"/>
-              </w:rPr>
-            </w:pPr>
-            <w:ins w:id="73" w:author="Tarek Loubani" w:date="2018-01-09T23:37:39Z">
+              <w:left w:w="98" w:type="dxa"/>
+            </w:tcMar>
+          </w:tcPr>
+          <w:p>
+            <w:pPr>
+              <w:pStyle w:val="Normal"/>
+              <w:spacing w:lineRule="auto" w:line="240" w:before="0" w:after="0"/>
+              <w:rPr>
+                <w:rFonts w:ascii="Times New Roman" w:hAnsi="Times New Roman" w:eastAsia="Times New Roman" w:cs="Times New Roman"/>
+                <w:color w:val="000000"/>
+                <w:sz w:val="24"/>
+                <w:szCs w:val="24"/>
+              </w:rPr>
+            </w:pPr>
+            <w:ins w:id="76" w:author="Tarek Loubani" w:date="2018-01-09T23:37:39Z">
               <w:r>
                 <w:rPr>
                   <w:rFonts w:eastAsia="Times New Roman" w:cs="Times New Roman" w:ascii="Times New Roman" w:hAnsi="Times New Roman"/>
@@ -3492,21 +3518,21 @@
             <w:tcBorders/>
             <w:shd w:color="auto" w:fill="FFFFFF" w:themeFill="background1" w:val="clear"/>
             <w:tcMar>
-              <w:left w:w="103" w:type="dxa"/>
-            </w:tcMar>
-          </w:tcPr>
-          <w:p>
-            <w:pPr>
-              <w:pStyle w:val="Normal"/>
-              <w:spacing w:lineRule="auto" w:line="240" w:before="0" w:after="0"/>
-              <w:rPr>
-                <w:rFonts w:ascii="Times New Roman" w:hAnsi="Times New Roman" w:eastAsia="Times New Roman" w:cs="Times New Roman"/>
-                <w:color w:val="000000"/>
-                <w:sz w:val="24"/>
-                <w:szCs w:val="24"/>
-              </w:rPr>
-            </w:pPr>
-            <w:ins w:id="74" w:author="Tarek Loubani" w:date="2018-01-09T23:37:39Z">
+              <w:left w:w="98" w:type="dxa"/>
+            </w:tcMar>
+          </w:tcPr>
+          <w:p>
+            <w:pPr>
+              <w:pStyle w:val="Normal"/>
+              <w:spacing w:lineRule="auto" w:line="240" w:before="0" w:after="0"/>
+              <w:rPr>
+                <w:rFonts w:ascii="Times New Roman" w:hAnsi="Times New Roman" w:eastAsia="Times New Roman" w:cs="Times New Roman"/>
+                <w:color w:val="000000"/>
+                <w:sz w:val="24"/>
+                <w:szCs w:val="24"/>
+              </w:rPr>
+            </w:pPr>
+            <w:ins w:id="77" w:author="Tarek Loubani" w:date="2018-01-09T23:37:39Z">
               <w:r>
                 <w:rPr>
                   <w:rFonts w:eastAsia="Times New Roman" w:cs="Times New Roman" w:ascii="Times New Roman" w:hAnsi="Times New Roman"/>
@@ -3525,21 +3551,21 @@
             <w:tcBorders/>
             <w:shd w:color="auto" w:fill="FFFFFF" w:themeFill="background1" w:val="clear"/>
             <w:tcMar>
-              <w:left w:w="103" w:type="dxa"/>
-            </w:tcMar>
-          </w:tcPr>
-          <w:p>
-            <w:pPr>
-              <w:pStyle w:val="Normal"/>
-              <w:spacing w:lineRule="auto" w:line="240" w:before="0" w:after="0"/>
-              <w:rPr>
-                <w:rFonts w:ascii="Times New Roman" w:hAnsi="Times New Roman" w:eastAsia="Times New Roman" w:cs="Times New Roman"/>
-                <w:color w:val="000000"/>
-                <w:sz w:val="24"/>
-                <w:szCs w:val="24"/>
-              </w:rPr>
-            </w:pPr>
-            <w:ins w:id="75" w:author="Tarek Loubani" w:date="2018-01-09T23:37:39Z">
+              <w:left w:w="98" w:type="dxa"/>
+            </w:tcMar>
+          </w:tcPr>
+          <w:p>
+            <w:pPr>
+              <w:pStyle w:val="Normal"/>
+              <w:spacing w:lineRule="auto" w:line="240" w:before="0" w:after="0"/>
+              <w:rPr>
+                <w:rFonts w:ascii="Times New Roman" w:hAnsi="Times New Roman" w:eastAsia="Times New Roman" w:cs="Times New Roman"/>
+                <w:color w:val="000000"/>
+                <w:sz w:val="24"/>
+                <w:szCs w:val="24"/>
+              </w:rPr>
+            </w:pPr>
+            <w:ins w:id="78" w:author="Tarek Loubani" w:date="2018-01-09T23:37:39Z">
               <w:r>
                 <w:rPr>
                   <w:rFonts w:eastAsia="Times New Roman" w:cs="Times New Roman" w:ascii="Times New Roman" w:hAnsi="Times New Roman"/>
@@ -3558,7 +3584,7 @@
             <w:tcBorders/>
             <w:shd w:color="auto" w:fill="FFFFFF" w:themeFill="background1" w:val="clear"/>
             <w:tcMar>
-              <w:left w:w="103" w:type="dxa"/>
+              <w:left w:w="98" w:type="dxa"/>
             </w:tcMar>
           </w:tcPr>
           <w:p>
@@ -3573,7 +3599,7 @@
                 <w:szCs w:val="24"/>
               </w:rPr>
             </w:pPr>
-            <w:ins w:id="76" w:author="Tarek Loubani" w:date="2018-01-09T23:37:39Z">
+            <w:ins w:id="79" w:author="Tarek Loubani" w:date="2018-01-09T23:37:39Z">
               <w:r>
                 <w:rPr>
                   <w:rFonts w:eastAsia="Times New Roman" w:cs="Times New Roman" w:ascii="Times New Roman" w:hAnsi="Times New Roman"/>
@@ -3589,7 +3615,7 @@
       </w:tr>
       <w:tr>
         <w:trPr>
-          <w:ins w:id="77" w:author="Alex" w:date="2018-01-09T21:01:00Z"/>
+          <w:ins w:id="80" w:author="Alex" w:date="2018-01-09T21:01:00Z"/>
           <w:trHeight w:val="300" w:hRule="atLeast"/>
         </w:trPr>
         <w:tc>
@@ -3598,21 +3624,21 @@
             <w:tcBorders/>
             <w:shd w:color="auto" w:fill="FFFFFF" w:themeFill="background1" w:val="clear"/>
             <w:tcMar>
-              <w:left w:w="103" w:type="dxa"/>
-            </w:tcMar>
-          </w:tcPr>
-          <w:p>
-            <w:pPr>
-              <w:pStyle w:val="Normal"/>
-              <w:spacing w:lineRule="auto" w:line="240" w:before="0" w:after="0"/>
-              <w:rPr>
-                <w:rFonts w:ascii="Times New Roman" w:hAnsi="Times New Roman" w:eastAsia="Times New Roman" w:cs="Times New Roman"/>
-                <w:color w:val="000000"/>
-                <w:sz w:val="24"/>
-                <w:szCs w:val="24"/>
-              </w:rPr>
-            </w:pPr>
-            <w:ins w:id="78" w:author="Tarek Loubani" w:date="2018-01-09T23:37:39Z">
+              <w:left w:w="98" w:type="dxa"/>
+            </w:tcMar>
+          </w:tcPr>
+          <w:p>
+            <w:pPr>
+              <w:pStyle w:val="Normal"/>
+              <w:spacing w:lineRule="auto" w:line="240" w:before="0" w:after="0"/>
+              <w:rPr>
+                <w:rFonts w:ascii="Times New Roman" w:hAnsi="Times New Roman" w:eastAsia="Times New Roman" w:cs="Times New Roman"/>
+                <w:color w:val="000000"/>
+                <w:sz w:val="24"/>
+                <w:szCs w:val="24"/>
+              </w:rPr>
+            </w:pPr>
+            <w:ins w:id="81" w:author="Tarek Loubani" w:date="2018-01-09T23:37:39Z">
               <w:r>
                 <w:rPr>
                   <w:rFonts w:eastAsia="Times New Roman" w:cs="Times New Roman" w:ascii="Times New Roman" w:hAnsi="Times New Roman"/>
@@ -3631,21 +3657,21 @@
             <w:tcBorders/>
             <w:shd w:color="auto" w:fill="FFFFFF" w:themeFill="background1" w:val="clear"/>
             <w:tcMar>
-              <w:left w:w="103" w:type="dxa"/>
-            </w:tcMar>
-          </w:tcPr>
-          <w:p>
-            <w:pPr>
-              <w:pStyle w:val="Normal"/>
-              <w:spacing w:lineRule="auto" w:line="240" w:before="0" w:after="0"/>
-              <w:rPr>
-                <w:rFonts w:ascii="Times New Roman" w:hAnsi="Times New Roman" w:eastAsia="Times New Roman" w:cs="Times New Roman"/>
-                <w:color w:val="000000"/>
-                <w:sz w:val="24"/>
-                <w:szCs w:val="24"/>
-              </w:rPr>
-            </w:pPr>
-            <w:ins w:id="79" w:author="Tarek Loubani" w:date="2018-01-09T23:37:39Z">
+              <w:left w:w="98" w:type="dxa"/>
+            </w:tcMar>
+          </w:tcPr>
+          <w:p>
+            <w:pPr>
+              <w:pStyle w:val="Normal"/>
+              <w:spacing w:lineRule="auto" w:line="240" w:before="0" w:after="0"/>
+              <w:rPr>
+                <w:rFonts w:ascii="Times New Roman" w:hAnsi="Times New Roman" w:eastAsia="Times New Roman" w:cs="Times New Roman"/>
+                <w:color w:val="000000"/>
+                <w:sz w:val="24"/>
+                <w:szCs w:val="24"/>
+              </w:rPr>
+            </w:pPr>
+            <w:ins w:id="82" w:author="Tarek Loubani" w:date="2018-01-09T23:37:39Z">
               <w:r>
                 <w:rPr>
                   <w:rFonts w:eastAsia="Times New Roman" w:cs="Times New Roman" w:ascii="Times New Roman" w:hAnsi="Times New Roman"/>
@@ -3664,21 +3690,21 @@
             <w:tcBorders/>
             <w:shd w:color="auto" w:fill="FFFFFF" w:themeFill="background1" w:val="clear"/>
             <w:tcMar>
-              <w:left w:w="103" w:type="dxa"/>
-            </w:tcMar>
-          </w:tcPr>
-          <w:p>
-            <w:pPr>
-              <w:pStyle w:val="Normal"/>
-              <w:spacing w:lineRule="auto" w:line="240" w:before="0" w:after="0"/>
-              <w:rPr>
-                <w:rFonts w:ascii="Times New Roman" w:hAnsi="Times New Roman" w:eastAsia="Times New Roman" w:cs="Times New Roman"/>
-                <w:color w:val="000000"/>
-                <w:sz w:val="24"/>
-                <w:szCs w:val="24"/>
-              </w:rPr>
-            </w:pPr>
-            <w:ins w:id="80" w:author="Tarek Loubani" w:date="2018-01-09T23:37:39Z">
+              <w:left w:w="98" w:type="dxa"/>
+            </w:tcMar>
+          </w:tcPr>
+          <w:p>
+            <w:pPr>
+              <w:pStyle w:val="Normal"/>
+              <w:spacing w:lineRule="auto" w:line="240" w:before="0" w:after="0"/>
+              <w:rPr>
+                <w:rFonts w:ascii="Times New Roman" w:hAnsi="Times New Roman" w:eastAsia="Times New Roman" w:cs="Times New Roman"/>
+                <w:color w:val="000000"/>
+                <w:sz w:val="24"/>
+                <w:szCs w:val="24"/>
+              </w:rPr>
+            </w:pPr>
+            <w:ins w:id="83" w:author="Tarek Loubani" w:date="2018-01-09T23:37:39Z">
               <w:r>
                 <w:rPr>
                   <w:rFonts w:eastAsia="Times New Roman" w:cs="Times New Roman" w:ascii="Times New Roman" w:hAnsi="Times New Roman"/>
@@ -3697,7 +3723,7 @@
             <w:tcBorders/>
             <w:shd w:color="auto" w:fill="FFFFFF" w:themeFill="background1" w:val="clear"/>
             <w:tcMar>
-              <w:left w:w="103" w:type="dxa"/>
+              <w:left w:w="98" w:type="dxa"/>
             </w:tcMar>
           </w:tcPr>
           <w:p>
@@ -3712,7 +3738,7 @@
                 <w:szCs w:val="24"/>
               </w:rPr>
             </w:pPr>
-            <w:ins w:id="81" w:author="Tarek Loubani" w:date="2018-01-09T23:37:39Z">
+            <w:ins w:id="84" w:author="Tarek Loubani" w:date="2018-01-09T23:37:39Z">
               <w:r>
                 <w:rPr>
                   <w:rFonts w:eastAsia="Times New Roman" w:cs="Times New Roman" w:ascii="Times New Roman" w:hAnsi="Times New Roman"/>
@@ -3728,7 +3754,7 @@
       </w:tr>
       <w:tr>
         <w:trPr>
-          <w:ins w:id="82" w:author="Alex" w:date="2018-01-09T21:01:00Z"/>
+          <w:ins w:id="85" w:author="Alex" w:date="2018-01-09T21:01:00Z"/>
           <w:trHeight w:val="300" w:hRule="atLeast"/>
         </w:trPr>
         <w:tc>
@@ -3737,21 +3763,21 @@
             <w:tcBorders/>
             <w:shd w:color="auto" w:fill="FFFFFF" w:themeFill="background1" w:val="clear"/>
             <w:tcMar>
-              <w:left w:w="103" w:type="dxa"/>
-            </w:tcMar>
-          </w:tcPr>
-          <w:p>
-            <w:pPr>
-              <w:pStyle w:val="Normal"/>
-              <w:spacing w:lineRule="auto" w:line="240" w:before="0" w:after="0"/>
-              <w:rPr>
-                <w:rFonts w:ascii="Times New Roman" w:hAnsi="Times New Roman" w:eastAsia="Times New Roman" w:cs="Times New Roman"/>
-                <w:color w:val="000000"/>
-                <w:sz w:val="24"/>
-                <w:szCs w:val="24"/>
-              </w:rPr>
-            </w:pPr>
-            <w:ins w:id="83" w:author="Tarek Loubani" w:date="2018-01-09T23:37:39Z">
+              <w:left w:w="98" w:type="dxa"/>
+            </w:tcMar>
+          </w:tcPr>
+          <w:p>
+            <w:pPr>
+              <w:pStyle w:val="Normal"/>
+              <w:spacing w:lineRule="auto" w:line="240" w:before="0" w:after="0"/>
+              <w:rPr>
+                <w:rFonts w:ascii="Times New Roman" w:hAnsi="Times New Roman" w:eastAsia="Times New Roman" w:cs="Times New Roman"/>
+                <w:color w:val="000000"/>
+                <w:sz w:val="24"/>
+                <w:szCs w:val="24"/>
+              </w:rPr>
+            </w:pPr>
+            <w:ins w:id="86" w:author="Tarek Loubani" w:date="2018-01-09T23:37:39Z">
               <w:r>
                 <w:rPr>
                   <w:rFonts w:eastAsia="Times New Roman" w:cs="Times New Roman" w:ascii="Times New Roman" w:hAnsi="Times New Roman"/>
@@ -3770,21 +3796,21 @@
             <w:tcBorders/>
             <w:shd w:color="auto" w:fill="FFFFFF" w:themeFill="background1" w:val="clear"/>
             <w:tcMar>
-              <w:left w:w="103" w:type="dxa"/>
-            </w:tcMar>
-          </w:tcPr>
-          <w:p>
-            <w:pPr>
-              <w:pStyle w:val="Normal"/>
-              <w:spacing w:lineRule="auto" w:line="240" w:before="0" w:after="0"/>
-              <w:rPr>
-                <w:rFonts w:ascii="Times New Roman" w:hAnsi="Times New Roman" w:eastAsia="Times New Roman" w:cs="Times New Roman"/>
-                <w:color w:val="000000"/>
-                <w:sz w:val="24"/>
-                <w:szCs w:val="24"/>
-              </w:rPr>
-            </w:pPr>
-            <w:ins w:id="84" w:author="Tarek Loubani" w:date="2018-01-09T23:37:39Z">
+              <w:left w:w="98" w:type="dxa"/>
+            </w:tcMar>
+          </w:tcPr>
+          <w:p>
+            <w:pPr>
+              <w:pStyle w:val="Normal"/>
+              <w:spacing w:lineRule="auto" w:line="240" w:before="0" w:after="0"/>
+              <w:rPr>
+                <w:rFonts w:ascii="Times New Roman" w:hAnsi="Times New Roman" w:eastAsia="Times New Roman" w:cs="Times New Roman"/>
+                <w:color w:val="000000"/>
+                <w:sz w:val="24"/>
+                <w:szCs w:val="24"/>
+              </w:rPr>
+            </w:pPr>
+            <w:ins w:id="87" w:author="Tarek Loubani" w:date="2018-01-09T23:37:39Z">
               <w:r>
                 <w:rPr>
                   <w:rFonts w:eastAsia="Times New Roman" w:cs="Times New Roman" w:ascii="Times New Roman" w:hAnsi="Times New Roman"/>
@@ -3803,21 +3829,21 @@
             <w:tcBorders/>
             <w:shd w:color="auto" w:fill="FFFFFF" w:themeFill="background1" w:val="clear"/>
             <w:tcMar>
-              <w:left w:w="103" w:type="dxa"/>
-            </w:tcMar>
-          </w:tcPr>
-          <w:p>
-            <w:pPr>
-              <w:pStyle w:val="Normal"/>
-              <w:spacing w:lineRule="auto" w:line="240" w:before="0" w:after="0"/>
-              <w:rPr>
-                <w:rFonts w:ascii="Times New Roman" w:hAnsi="Times New Roman" w:eastAsia="Times New Roman" w:cs="Times New Roman"/>
-                <w:color w:val="000000"/>
-                <w:sz w:val="24"/>
-                <w:szCs w:val="24"/>
-              </w:rPr>
-            </w:pPr>
-            <w:ins w:id="85" w:author="Tarek Loubani" w:date="2018-01-09T23:37:39Z">
+              <w:left w:w="98" w:type="dxa"/>
+            </w:tcMar>
+          </w:tcPr>
+          <w:p>
+            <w:pPr>
+              <w:pStyle w:val="Normal"/>
+              <w:spacing w:lineRule="auto" w:line="240" w:before="0" w:after="0"/>
+              <w:rPr>
+                <w:rFonts w:ascii="Times New Roman" w:hAnsi="Times New Roman" w:eastAsia="Times New Roman" w:cs="Times New Roman"/>
+                <w:color w:val="000000"/>
+                <w:sz w:val="24"/>
+                <w:szCs w:val="24"/>
+              </w:rPr>
+            </w:pPr>
+            <w:ins w:id="88" w:author="Tarek Loubani" w:date="2018-01-09T23:37:39Z">
               <w:r>
                 <w:rPr>
                   <w:rFonts w:eastAsia="Times New Roman" w:cs="Times New Roman" w:ascii="Times New Roman" w:hAnsi="Times New Roman"/>
@@ -3836,7 +3862,7 @@
             <w:tcBorders/>
             <w:shd w:color="auto" w:fill="FFFFFF" w:themeFill="background1" w:val="clear"/>
             <w:tcMar>
-              <w:left w:w="103" w:type="dxa"/>
+              <w:left w:w="98" w:type="dxa"/>
             </w:tcMar>
           </w:tcPr>
           <w:p>
@@ -3851,7 +3877,7 @@
                 <w:szCs w:val="24"/>
               </w:rPr>
             </w:pPr>
-            <w:ins w:id="86" w:author="Tarek Loubani" w:date="2018-01-09T23:37:39Z">
+            <w:ins w:id="89" w:author="Tarek Loubani" w:date="2018-01-09T23:37:39Z">
               <w:r>
                 <w:rPr>
                   <w:rFonts w:eastAsia="Times New Roman" w:cs="Times New Roman" w:ascii="Times New Roman" w:hAnsi="Times New Roman"/>
@@ -3867,7 +3893,7 @@
       </w:tr>
       <w:tr>
         <w:trPr>
-          <w:ins w:id="87" w:author="Alex" w:date="2018-01-09T21:01:00Z"/>
+          <w:ins w:id="90" w:author="Alex" w:date="2018-01-09T21:01:00Z"/>
           <w:trHeight w:val="300" w:hRule="atLeast"/>
         </w:trPr>
         <w:tc>
@@ -3876,21 +3902,21 @@
             <w:tcBorders/>
             <w:shd w:color="auto" w:fill="FFFFFF" w:themeFill="background1" w:val="clear"/>
             <w:tcMar>
-              <w:left w:w="103" w:type="dxa"/>
-            </w:tcMar>
-          </w:tcPr>
-          <w:p>
-            <w:pPr>
-              <w:pStyle w:val="Normal"/>
-              <w:spacing w:lineRule="auto" w:line="240" w:before="0" w:after="0"/>
-              <w:rPr>
-                <w:rFonts w:ascii="Times New Roman" w:hAnsi="Times New Roman" w:eastAsia="Times New Roman" w:cs="Times New Roman"/>
-                <w:color w:val="000000"/>
-                <w:sz w:val="24"/>
-                <w:szCs w:val="24"/>
-              </w:rPr>
-            </w:pPr>
-            <w:ins w:id="88" w:author="Tarek Loubani" w:date="2018-01-09T23:37:39Z">
+              <w:left w:w="98" w:type="dxa"/>
+            </w:tcMar>
+          </w:tcPr>
+          <w:p>
+            <w:pPr>
+              <w:pStyle w:val="Normal"/>
+              <w:spacing w:lineRule="auto" w:line="240" w:before="0" w:after="0"/>
+              <w:rPr>
+                <w:rFonts w:ascii="Times New Roman" w:hAnsi="Times New Roman" w:eastAsia="Times New Roman" w:cs="Times New Roman"/>
+                <w:color w:val="000000"/>
+                <w:sz w:val="24"/>
+                <w:szCs w:val="24"/>
+              </w:rPr>
+            </w:pPr>
+            <w:ins w:id="91" w:author="Tarek Loubani" w:date="2018-01-09T23:37:39Z">
               <w:r>
                 <w:rPr>
                   <w:rFonts w:eastAsia="Times New Roman" w:cs="Times New Roman" w:ascii="Times New Roman" w:hAnsi="Times New Roman"/>
@@ -3909,21 +3935,21 @@
             <w:tcBorders/>
             <w:shd w:color="auto" w:fill="FFFFFF" w:themeFill="background1" w:val="clear"/>
             <w:tcMar>
-              <w:left w:w="103" w:type="dxa"/>
-            </w:tcMar>
-          </w:tcPr>
-          <w:p>
-            <w:pPr>
-              <w:pStyle w:val="Normal"/>
-              <w:spacing w:lineRule="auto" w:line="240" w:before="0" w:after="0"/>
-              <w:rPr>
-                <w:rFonts w:ascii="Times New Roman" w:hAnsi="Times New Roman" w:eastAsia="Times New Roman" w:cs="Times New Roman"/>
-                <w:color w:val="000000"/>
-                <w:sz w:val="24"/>
-                <w:szCs w:val="24"/>
-              </w:rPr>
-            </w:pPr>
-            <w:ins w:id="89" w:author="Tarek Loubani" w:date="2018-01-09T23:37:39Z">
+              <w:left w:w="98" w:type="dxa"/>
+            </w:tcMar>
+          </w:tcPr>
+          <w:p>
+            <w:pPr>
+              <w:pStyle w:val="Normal"/>
+              <w:spacing w:lineRule="auto" w:line="240" w:before="0" w:after="0"/>
+              <w:rPr>
+                <w:rFonts w:ascii="Times New Roman" w:hAnsi="Times New Roman" w:eastAsia="Times New Roman" w:cs="Times New Roman"/>
+                <w:color w:val="000000"/>
+                <w:sz w:val="24"/>
+                <w:szCs w:val="24"/>
+              </w:rPr>
+            </w:pPr>
+            <w:ins w:id="92" w:author="Tarek Loubani" w:date="2018-01-09T23:37:39Z">
               <w:r>
                 <w:rPr>
                   <w:rFonts w:eastAsia="Times New Roman" w:cs="Times New Roman" w:ascii="Times New Roman" w:hAnsi="Times New Roman"/>
@@ -3942,21 +3968,21 @@
             <w:tcBorders/>
             <w:shd w:color="auto" w:fill="FFFFFF" w:themeFill="background1" w:val="clear"/>
             <w:tcMar>
-              <w:left w:w="103" w:type="dxa"/>
-            </w:tcMar>
-          </w:tcPr>
-          <w:p>
-            <w:pPr>
-              <w:pStyle w:val="Normal"/>
-              <w:spacing w:lineRule="auto" w:line="240" w:before="0" w:after="0"/>
-              <w:rPr>
-                <w:rFonts w:ascii="Times New Roman" w:hAnsi="Times New Roman" w:eastAsia="Times New Roman" w:cs="Times New Roman"/>
-                <w:color w:val="000000"/>
-                <w:sz w:val="24"/>
-                <w:szCs w:val="24"/>
-              </w:rPr>
-            </w:pPr>
-            <w:ins w:id="90" w:author="Tarek Loubani" w:date="2018-01-09T23:37:39Z">
+              <w:left w:w="98" w:type="dxa"/>
+            </w:tcMar>
+          </w:tcPr>
+          <w:p>
+            <w:pPr>
+              <w:pStyle w:val="Normal"/>
+              <w:spacing w:lineRule="auto" w:line="240" w:before="0" w:after="0"/>
+              <w:rPr>
+                <w:rFonts w:ascii="Times New Roman" w:hAnsi="Times New Roman" w:eastAsia="Times New Roman" w:cs="Times New Roman"/>
+                <w:color w:val="000000"/>
+                <w:sz w:val="24"/>
+                <w:szCs w:val="24"/>
+              </w:rPr>
+            </w:pPr>
+            <w:ins w:id="93" w:author="Tarek Loubani" w:date="2018-01-09T23:37:39Z">
               <w:r>
                 <w:rPr>
                   <w:rFonts w:eastAsia="Times New Roman" w:cs="Times New Roman" w:ascii="Times New Roman" w:hAnsi="Times New Roman"/>
@@ -3975,7 +4001,7 @@
             <w:tcBorders/>
             <w:shd w:color="auto" w:fill="FFFFFF" w:themeFill="background1" w:val="clear"/>
             <w:tcMar>
-              <w:left w:w="103" w:type="dxa"/>
+              <w:left w:w="98" w:type="dxa"/>
             </w:tcMar>
           </w:tcPr>
           <w:p>
@@ -3990,7 +4016,7 @@
                 <w:szCs w:val="24"/>
               </w:rPr>
             </w:pPr>
-            <w:ins w:id="91" w:author="Tarek Loubani" w:date="2018-01-09T23:37:39Z">
+            <w:ins w:id="94" w:author="Tarek Loubani" w:date="2018-01-09T23:37:39Z">
               <w:r>
                 <w:rPr>
                   <w:rFonts w:eastAsia="Times New Roman" w:cs="Times New Roman" w:ascii="Times New Roman" w:hAnsi="Times New Roman"/>
@@ -4006,7 +4032,7 @@
       </w:tr>
       <w:tr>
         <w:trPr>
-          <w:ins w:id="92" w:author="Alex" w:date="2018-01-09T21:01:00Z"/>
+          <w:ins w:id="95" w:author="Alex" w:date="2018-01-09T21:01:00Z"/>
           <w:trHeight w:val="300" w:hRule="atLeast"/>
         </w:trPr>
         <w:tc>
@@ -4015,21 +4041,21 @@
             <w:tcBorders/>
             <w:shd w:color="auto" w:fill="FFFFFF" w:themeFill="background1" w:val="clear"/>
             <w:tcMar>
-              <w:left w:w="103" w:type="dxa"/>
-            </w:tcMar>
-          </w:tcPr>
-          <w:p>
-            <w:pPr>
-              <w:pStyle w:val="Normal"/>
-              <w:spacing w:lineRule="auto" w:line="240" w:before="0" w:after="0"/>
-              <w:rPr>
-                <w:rFonts w:ascii="Times New Roman" w:hAnsi="Times New Roman" w:eastAsia="Times New Roman" w:cs="Times New Roman"/>
-                <w:color w:val="000000"/>
-                <w:sz w:val="24"/>
-                <w:szCs w:val="24"/>
-              </w:rPr>
-            </w:pPr>
-            <w:ins w:id="93" w:author="Tarek Loubani" w:date="2018-01-09T23:37:39Z">
+              <w:left w:w="98" w:type="dxa"/>
+            </w:tcMar>
+          </w:tcPr>
+          <w:p>
+            <w:pPr>
+              <w:pStyle w:val="Normal"/>
+              <w:spacing w:lineRule="auto" w:line="240" w:before="0" w:after="0"/>
+              <w:rPr>
+                <w:rFonts w:ascii="Times New Roman" w:hAnsi="Times New Roman" w:eastAsia="Times New Roman" w:cs="Times New Roman"/>
+                <w:color w:val="000000"/>
+                <w:sz w:val="24"/>
+                <w:szCs w:val="24"/>
+              </w:rPr>
+            </w:pPr>
+            <w:ins w:id="96" w:author="Tarek Loubani" w:date="2018-01-09T23:37:39Z">
               <w:r>
                 <w:rPr>
                   <w:rFonts w:eastAsia="Times New Roman" w:cs="Times New Roman" w:ascii="Times New Roman" w:hAnsi="Times New Roman"/>
@@ -4048,21 +4074,21 @@
             <w:tcBorders/>
             <w:shd w:color="auto" w:fill="FFFFFF" w:themeFill="background1" w:val="clear"/>
             <w:tcMar>
-              <w:left w:w="103" w:type="dxa"/>
-            </w:tcMar>
-          </w:tcPr>
-          <w:p>
-            <w:pPr>
-              <w:pStyle w:val="Normal"/>
-              <w:spacing w:lineRule="auto" w:line="240" w:before="0" w:after="0"/>
-              <w:rPr>
-                <w:rFonts w:ascii="Times New Roman" w:hAnsi="Times New Roman" w:eastAsia="Times New Roman" w:cs="Times New Roman"/>
-                <w:color w:val="000000"/>
-                <w:sz w:val="24"/>
-                <w:szCs w:val="24"/>
-              </w:rPr>
-            </w:pPr>
-            <w:ins w:id="94" w:author="Tarek Loubani" w:date="2018-01-09T23:37:39Z">
+              <w:left w:w="98" w:type="dxa"/>
+            </w:tcMar>
+          </w:tcPr>
+          <w:p>
+            <w:pPr>
+              <w:pStyle w:val="Normal"/>
+              <w:spacing w:lineRule="auto" w:line="240" w:before="0" w:after="0"/>
+              <w:rPr>
+                <w:rFonts w:ascii="Times New Roman" w:hAnsi="Times New Roman" w:eastAsia="Times New Roman" w:cs="Times New Roman"/>
+                <w:color w:val="000000"/>
+                <w:sz w:val="24"/>
+                <w:szCs w:val="24"/>
+              </w:rPr>
+            </w:pPr>
+            <w:ins w:id="97" w:author="Tarek Loubani" w:date="2018-01-09T23:37:39Z">
               <w:r>
                 <w:rPr>
                   <w:rFonts w:eastAsia="Times New Roman" w:cs="Times New Roman" w:ascii="Times New Roman" w:hAnsi="Times New Roman"/>
@@ -4081,21 +4107,21 @@
             <w:tcBorders/>
             <w:shd w:color="auto" w:fill="FFFFFF" w:themeFill="background1" w:val="clear"/>
             <w:tcMar>
-              <w:left w:w="103" w:type="dxa"/>
-            </w:tcMar>
-          </w:tcPr>
-          <w:p>
-            <w:pPr>
-              <w:pStyle w:val="Normal"/>
-              <w:spacing w:lineRule="auto" w:line="240" w:before="0" w:after="0"/>
-              <w:rPr>
-                <w:rFonts w:ascii="Times New Roman" w:hAnsi="Times New Roman" w:eastAsia="Times New Roman" w:cs="Times New Roman"/>
-                <w:color w:val="000000"/>
-                <w:sz w:val="24"/>
-                <w:szCs w:val="24"/>
-              </w:rPr>
-            </w:pPr>
-            <w:ins w:id="95" w:author="Tarek Loubani" w:date="2018-01-09T23:37:39Z">
+              <w:left w:w="98" w:type="dxa"/>
+            </w:tcMar>
+          </w:tcPr>
+          <w:p>
+            <w:pPr>
+              <w:pStyle w:val="Normal"/>
+              <w:spacing w:lineRule="auto" w:line="240" w:before="0" w:after="0"/>
+              <w:rPr>
+                <w:rFonts w:ascii="Times New Roman" w:hAnsi="Times New Roman" w:eastAsia="Times New Roman" w:cs="Times New Roman"/>
+                <w:color w:val="000000"/>
+                <w:sz w:val="24"/>
+                <w:szCs w:val="24"/>
+              </w:rPr>
+            </w:pPr>
+            <w:ins w:id="98" w:author="Tarek Loubani" w:date="2018-01-09T23:37:39Z">
               <w:r>
                 <w:rPr>
                   <w:rFonts w:eastAsia="Times New Roman" w:cs="Times New Roman" w:ascii="Times New Roman" w:hAnsi="Times New Roman"/>
@@ -4114,7 +4140,7 @@
             <w:tcBorders/>
             <w:shd w:color="auto" w:fill="FFFFFF" w:themeFill="background1" w:val="clear"/>
             <w:tcMar>
-              <w:left w:w="103" w:type="dxa"/>
+              <w:left w:w="98" w:type="dxa"/>
             </w:tcMar>
           </w:tcPr>
           <w:p>
@@ -4129,7 +4155,7 @@
                 <w:szCs w:val="24"/>
               </w:rPr>
             </w:pPr>
-            <w:ins w:id="96" w:author="Tarek Loubani" w:date="2018-01-09T23:37:39Z">
+            <w:ins w:id="99" w:author="Tarek Loubani" w:date="2018-01-09T23:37:39Z">
               <w:r>
                 <w:rPr>
                   <w:rFonts w:eastAsia="Times New Roman" w:cs="Times New Roman" w:ascii="Times New Roman" w:hAnsi="Times New Roman"/>
@@ -4145,7 +4171,7 @@
       </w:tr>
       <w:tr>
         <w:trPr>
-          <w:ins w:id="97" w:author="Alex" w:date="2018-01-09T21:01:00Z"/>
+          <w:ins w:id="100" w:author="Alex" w:date="2018-01-09T21:01:00Z"/>
           <w:trHeight w:val="300" w:hRule="atLeast"/>
         </w:trPr>
         <w:tc>
@@ -4154,21 +4180,21 @@
             <w:tcBorders/>
             <w:shd w:color="auto" w:fill="FFFFFF" w:themeFill="background1" w:val="clear"/>
             <w:tcMar>
-              <w:left w:w="103" w:type="dxa"/>
-            </w:tcMar>
-          </w:tcPr>
-          <w:p>
-            <w:pPr>
-              <w:pStyle w:val="Normal"/>
-              <w:spacing w:lineRule="auto" w:line="240" w:before="0" w:after="0"/>
-              <w:rPr>
-                <w:rFonts w:ascii="Times New Roman" w:hAnsi="Times New Roman" w:eastAsia="Times New Roman" w:cs="Times New Roman"/>
-                <w:color w:val="000000"/>
-                <w:sz w:val="24"/>
-                <w:szCs w:val="24"/>
-              </w:rPr>
-            </w:pPr>
-            <w:ins w:id="98" w:author="Tarek Loubani" w:date="2018-01-09T23:37:39Z">
+              <w:left w:w="98" w:type="dxa"/>
+            </w:tcMar>
+          </w:tcPr>
+          <w:p>
+            <w:pPr>
+              <w:pStyle w:val="Normal"/>
+              <w:spacing w:lineRule="auto" w:line="240" w:before="0" w:after="0"/>
+              <w:rPr>
+                <w:rFonts w:ascii="Times New Roman" w:hAnsi="Times New Roman" w:eastAsia="Times New Roman" w:cs="Times New Roman"/>
+                <w:color w:val="000000"/>
+                <w:sz w:val="24"/>
+                <w:szCs w:val="24"/>
+              </w:rPr>
+            </w:pPr>
+            <w:ins w:id="101" w:author="Tarek Loubani" w:date="2018-01-09T23:37:39Z">
               <w:r>
                 <w:rPr>
                   <w:rFonts w:eastAsia="Times New Roman" w:cs="Times New Roman" w:ascii="Times New Roman" w:hAnsi="Times New Roman"/>
@@ -4187,21 +4213,21 @@
             <w:tcBorders/>
             <w:shd w:color="auto" w:fill="FFFFFF" w:themeFill="background1" w:val="clear"/>
             <w:tcMar>
-              <w:left w:w="103" w:type="dxa"/>
-            </w:tcMar>
-          </w:tcPr>
-          <w:p>
-            <w:pPr>
-              <w:pStyle w:val="Normal"/>
-              <w:spacing w:lineRule="auto" w:line="240" w:before="0" w:after="0"/>
-              <w:rPr>
-                <w:rFonts w:ascii="Times New Roman" w:hAnsi="Times New Roman" w:eastAsia="Times New Roman" w:cs="Times New Roman"/>
-                <w:color w:val="000000"/>
-                <w:sz w:val="24"/>
-                <w:szCs w:val="24"/>
-              </w:rPr>
-            </w:pPr>
-            <w:ins w:id="99" w:author="Tarek Loubani" w:date="2018-01-09T23:37:39Z">
+              <w:left w:w="98" w:type="dxa"/>
+            </w:tcMar>
+          </w:tcPr>
+          <w:p>
+            <w:pPr>
+              <w:pStyle w:val="Normal"/>
+              <w:spacing w:lineRule="auto" w:line="240" w:before="0" w:after="0"/>
+              <w:rPr>
+                <w:rFonts w:ascii="Times New Roman" w:hAnsi="Times New Roman" w:eastAsia="Times New Roman" w:cs="Times New Roman"/>
+                <w:color w:val="000000"/>
+                <w:sz w:val="24"/>
+                <w:szCs w:val="24"/>
+              </w:rPr>
+            </w:pPr>
+            <w:ins w:id="102" w:author="Tarek Loubani" w:date="2018-01-09T23:37:39Z">
               <w:r>
                 <w:rPr>
                   <w:rFonts w:eastAsia="Times New Roman" w:cs="Times New Roman" w:ascii="Times New Roman" w:hAnsi="Times New Roman"/>
@@ -4220,21 +4246,21 @@
             <w:tcBorders/>
             <w:shd w:color="auto" w:fill="FFFFFF" w:themeFill="background1" w:val="clear"/>
             <w:tcMar>
-              <w:left w:w="103" w:type="dxa"/>
-            </w:tcMar>
-          </w:tcPr>
-          <w:p>
-            <w:pPr>
-              <w:pStyle w:val="Normal"/>
-              <w:spacing w:lineRule="auto" w:line="240" w:before="0" w:after="0"/>
-              <w:rPr>
-                <w:rFonts w:ascii="Times New Roman" w:hAnsi="Times New Roman" w:eastAsia="Times New Roman" w:cs="Times New Roman"/>
-                <w:color w:val="000000"/>
-                <w:sz w:val="24"/>
-                <w:szCs w:val="24"/>
-              </w:rPr>
-            </w:pPr>
-            <w:ins w:id="100" w:author="Tarek Loubani" w:date="2018-01-09T23:37:39Z">
+              <w:left w:w="98" w:type="dxa"/>
+            </w:tcMar>
+          </w:tcPr>
+          <w:p>
+            <w:pPr>
+              <w:pStyle w:val="Normal"/>
+              <w:spacing w:lineRule="auto" w:line="240" w:before="0" w:after="0"/>
+              <w:rPr>
+                <w:rFonts w:ascii="Times New Roman" w:hAnsi="Times New Roman" w:eastAsia="Times New Roman" w:cs="Times New Roman"/>
+                <w:color w:val="000000"/>
+                <w:sz w:val="24"/>
+                <w:szCs w:val="24"/>
+              </w:rPr>
+            </w:pPr>
+            <w:ins w:id="103" w:author="Tarek Loubani" w:date="2018-01-09T23:37:39Z">
               <w:r>
                 <w:rPr>
                   <w:rFonts w:eastAsia="Times New Roman" w:cs="Times New Roman" w:ascii="Times New Roman" w:hAnsi="Times New Roman"/>
@@ -4253,7 +4279,7 @@
             <w:tcBorders/>
             <w:shd w:color="auto" w:fill="FFFFFF" w:themeFill="background1" w:val="clear"/>
             <w:tcMar>
-              <w:left w:w="103" w:type="dxa"/>
+              <w:left w:w="98" w:type="dxa"/>
             </w:tcMar>
           </w:tcPr>
           <w:p>
@@ -4268,7 +4294,7 @@
                 <w:szCs w:val="24"/>
               </w:rPr>
             </w:pPr>
-            <w:ins w:id="101" w:author="Tarek Loubani" w:date="2018-01-09T23:37:39Z">
+            <w:ins w:id="104" w:author="Tarek Loubani" w:date="2018-01-09T23:37:39Z">
               <w:r>
                 <w:rPr>
                   <w:rFonts w:eastAsia="Times New Roman" w:cs="Times New Roman" w:ascii="Times New Roman" w:hAnsi="Times New Roman"/>
@@ -4284,7 +4310,7 @@
       </w:tr>
       <w:tr>
         <w:trPr>
-          <w:ins w:id="102" w:author="Alex" w:date="2018-01-09T21:01:00Z"/>
+          <w:ins w:id="105" w:author="Alex" w:date="2018-01-09T21:01:00Z"/>
           <w:trHeight w:val="300" w:hRule="atLeast"/>
         </w:trPr>
         <w:tc>
@@ -4293,21 +4319,21 @@
             <w:tcBorders/>
             <w:shd w:color="auto" w:fill="FFFFFF" w:themeFill="background1" w:val="clear"/>
             <w:tcMar>
-              <w:left w:w="103" w:type="dxa"/>
-            </w:tcMar>
-          </w:tcPr>
-          <w:p>
-            <w:pPr>
-              <w:pStyle w:val="Normal"/>
-              <w:spacing w:lineRule="auto" w:line="240" w:before="0" w:after="0"/>
-              <w:rPr>
-                <w:rFonts w:ascii="Times New Roman" w:hAnsi="Times New Roman" w:eastAsia="Times New Roman" w:cs="Times New Roman"/>
-                <w:color w:val="000000"/>
-                <w:sz w:val="24"/>
-                <w:szCs w:val="24"/>
-              </w:rPr>
-            </w:pPr>
-            <w:ins w:id="103" w:author="Tarek Loubani" w:date="2018-01-09T23:37:39Z">
+              <w:left w:w="98" w:type="dxa"/>
+            </w:tcMar>
+          </w:tcPr>
+          <w:p>
+            <w:pPr>
+              <w:pStyle w:val="Normal"/>
+              <w:spacing w:lineRule="auto" w:line="240" w:before="0" w:after="0"/>
+              <w:rPr>
+                <w:rFonts w:ascii="Times New Roman" w:hAnsi="Times New Roman" w:eastAsia="Times New Roman" w:cs="Times New Roman"/>
+                <w:color w:val="000000"/>
+                <w:sz w:val="24"/>
+                <w:szCs w:val="24"/>
+              </w:rPr>
+            </w:pPr>
+            <w:ins w:id="106" w:author="Tarek Loubani" w:date="2018-01-09T23:37:39Z">
               <w:r>
                 <w:rPr>
                   <w:rFonts w:eastAsia="Times New Roman" w:cs="Times New Roman" w:ascii="Times New Roman" w:hAnsi="Times New Roman"/>
@@ -4326,21 +4352,21 @@
             <w:tcBorders/>
             <w:shd w:color="auto" w:fill="FFFFFF" w:themeFill="background1" w:val="clear"/>
             <w:tcMar>
-              <w:left w:w="103" w:type="dxa"/>
-            </w:tcMar>
-          </w:tcPr>
-          <w:p>
-            <w:pPr>
-              <w:pStyle w:val="Normal"/>
-              <w:spacing w:lineRule="auto" w:line="240" w:before="0" w:after="0"/>
-              <w:rPr>
-                <w:rFonts w:ascii="Times New Roman" w:hAnsi="Times New Roman" w:eastAsia="Times New Roman" w:cs="Times New Roman"/>
-                <w:color w:val="000000"/>
-                <w:sz w:val="24"/>
-                <w:szCs w:val="24"/>
-              </w:rPr>
-            </w:pPr>
-            <w:ins w:id="104" w:author="Tarek Loubani" w:date="2018-01-09T23:37:39Z">
+              <w:left w:w="98" w:type="dxa"/>
+            </w:tcMar>
+          </w:tcPr>
+          <w:p>
+            <w:pPr>
+              <w:pStyle w:val="Normal"/>
+              <w:spacing w:lineRule="auto" w:line="240" w:before="0" w:after="0"/>
+              <w:rPr>
+                <w:rFonts w:ascii="Times New Roman" w:hAnsi="Times New Roman" w:eastAsia="Times New Roman" w:cs="Times New Roman"/>
+                <w:color w:val="000000"/>
+                <w:sz w:val="24"/>
+                <w:szCs w:val="24"/>
+              </w:rPr>
+            </w:pPr>
+            <w:ins w:id="107" w:author="Tarek Loubani" w:date="2018-01-09T23:37:39Z">
               <w:r>
                 <w:rPr>
                   <w:rFonts w:eastAsia="Times New Roman" w:cs="Times New Roman" w:ascii="Times New Roman" w:hAnsi="Times New Roman"/>
@@ -4359,21 +4385,21 @@
             <w:tcBorders/>
             <w:shd w:color="auto" w:fill="FFFFFF" w:themeFill="background1" w:val="clear"/>
             <w:tcMar>
-              <w:left w:w="103" w:type="dxa"/>
-            </w:tcMar>
-          </w:tcPr>
-          <w:p>
-            <w:pPr>
-              <w:pStyle w:val="Normal"/>
-              <w:spacing w:lineRule="auto" w:line="240" w:before="0" w:after="0"/>
-              <w:rPr>
-                <w:rFonts w:ascii="Times New Roman" w:hAnsi="Times New Roman" w:eastAsia="Times New Roman" w:cs="Times New Roman"/>
-                <w:color w:val="000000"/>
-                <w:sz w:val="24"/>
-                <w:szCs w:val="24"/>
-              </w:rPr>
-            </w:pPr>
-            <w:ins w:id="105" w:author="Tarek Loubani" w:date="2018-01-09T23:37:39Z">
+              <w:left w:w="98" w:type="dxa"/>
+            </w:tcMar>
+          </w:tcPr>
+          <w:p>
+            <w:pPr>
+              <w:pStyle w:val="Normal"/>
+              <w:spacing w:lineRule="auto" w:line="240" w:before="0" w:after="0"/>
+              <w:rPr>
+                <w:rFonts w:ascii="Times New Roman" w:hAnsi="Times New Roman" w:eastAsia="Times New Roman" w:cs="Times New Roman"/>
+                <w:color w:val="000000"/>
+                <w:sz w:val="24"/>
+                <w:szCs w:val="24"/>
+              </w:rPr>
+            </w:pPr>
+            <w:ins w:id="108" w:author="Tarek Loubani" w:date="2018-01-09T23:37:39Z">
               <w:r>
                 <w:rPr>
                   <w:rFonts w:eastAsia="Times New Roman" w:cs="Times New Roman" w:ascii="Times New Roman" w:hAnsi="Times New Roman"/>
@@ -4392,7 +4418,7 @@
             <w:tcBorders/>
             <w:shd w:color="auto" w:fill="FFFFFF" w:themeFill="background1" w:val="clear"/>
             <w:tcMar>
-              <w:left w:w="103" w:type="dxa"/>
+              <w:left w:w="98" w:type="dxa"/>
             </w:tcMar>
           </w:tcPr>
           <w:p>
@@ -4407,7 +4433,7 @@
                 <w:szCs w:val="24"/>
               </w:rPr>
             </w:pPr>
-            <w:ins w:id="106" w:author="Tarek Loubani" w:date="2018-01-09T23:37:39Z">
+            <w:ins w:id="109" w:author="Tarek Loubani" w:date="2018-01-09T23:37:39Z">
               <w:r>
                 <w:rPr>
                   <w:rFonts w:eastAsia="Times New Roman" w:cs="Times New Roman" w:ascii="Times New Roman" w:hAnsi="Times New Roman"/>
@@ -4423,7 +4449,7 @@
       </w:tr>
       <w:tr>
         <w:trPr>
-          <w:ins w:id="107" w:author="Alex" w:date="2018-01-09T21:01:00Z"/>
+          <w:ins w:id="110" w:author="Alex" w:date="2018-01-09T21:01:00Z"/>
           <w:trHeight w:val="300" w:hRule="atLeast"/>
         </w:trPr>
         <w:tc>
@@ -4432,21 +4458,21 @@
             <w:tcBorders/>
             <w:shd w:color="auto" w:fill="FFFFFF" w:themeFill="background1" w:val="clear"/>
             <w:tcMar>
-              <w:left w:w="103" w:type="dxa"/>
-            </w:tcMar>
-          </w:tcPr>
-          <w:p>
-            <w:pPr>
-              <w:pStyle w:val="Normal"/>
-              <w:spacing w:lineRule="auto" w:line="240" w:before="0" w:after="0"/>
-              <w:rPr>
-                <w:rFonts w:ascii="Times New Roman" w:hAnsi="Times New Roman" w:eastAsia="Times New Roman" w:cs="Times New Roman"/>
-                <w:color w:val="000000"/>
-                <w:sz w:val="24"/>
-                <w:szCs w:val="24"/>
-              </w:rPr>
-            </w:pPr>
-            <w:ins w:id="108" w:author="Tarek Loubani" w:date="2018-01-09T23:37:39Z">
+              <w:left w:w="98" w:type="dxa"/>
+            </w:tcMar>
+          </w:tcPr>
+          <w:p>
+            <w:pPr>
+              <w:pStyle w:val="Normal"/>
+              <w:spacing w:lineRule="auto" w:line="240" w:before="0" w:after="0"/>
+              <w:rPr>
+                <w:rFonts w:ascii="Times New Roman" w:hAnsi="Times New Roman" w:eastAsia="Times New Roman" w:cs="Times New Roman"/>
+                <w:color w:val="000000"/>
+                <w:sz w:val="24"/>
+                <w:szCs w:val="24"/>
+              </w:rPr>
+            </w:pPr>
+            <w:ins w:id="111" w:author="Tarek Loubani" w:date="2018-01-09T23:37:39Z">
               <w:r>
                 <w:rPr>
                   <w:rFonts w:eastAsia="Times New Roman" w:cs="Times New Roman" w:ascii="Times New Roman" w:hAnsi="Times New Roman"/>
@@ -4465,21 +4491,21 @@
             <w:tcBorders/>
             <w:shd w:color="auto" w:fill="FFFFFF" w:themeFill="background1" w:val="clear"/>
             <w:tcMar>
-              <w:left w:w="103" w:type="dxa"/>
-            </w:tcMar>
-          </w:tcPr>
-          <w:p>
-            <w:pPr>
-              <w:pStyle w:val="Normal"/>
-              <w:spacing w:lineRule="auto" w:line="240" w:before="0" w:after="0"/>
-              <w:rPr>
-                <w:rFonts w:ascii="Times New Roman" w:hAnsi="Times New Roman" w:eastAsia="Times New Roman" w:cs="Times New Roman"/>
-                <w:color w:val="000000"/>
-                <w:sz w:val="24"/>
-                <w:szCs w:val="24"/>
-              </w:rPr>
-            </w:pPr>
-            <w:ins w:id="109" w:author="Tarek Loubani" w:date="2018-01-09T23:37:39Z">
+              <w:left w:w="98" w:type="dxa"/>
+            </w:tcMar>
+          </w:tcPr>
+          <w:p>
+            <w:pPr>
+              <w:pStyle w:val="Normal"/>
+              <w:spacing w:lineRule="auto" w:line="240" w:before="0" w:after="0"/>
+              <w:rPr>
+                <w:rFonts w:ascii="Times New Roman" w:hAnsi="Times New Roman" w:eastAsia="Times New Roman" w:cs="Times New Roman"/>
+                <w:color w:val="000000"/>
+                <w:sz w:val="24"/>
+                <w:szCs w:val="24"/>
+              </w:rPr>
+            </w:pPr>
+            <w:ins w:id="112" w:author="Tarek Loubani" w:date="2018-01-09T23:37:39Z">
               <w:r>
                 <w:rPr>
                   <w:rFonts w:eastAsia="Times New Roman" w:cs="Times New Roman" w:ascii="Times New Roman" w:hAnsi="Times New Roman"/>
@@ -4498,21 +4524,21 @@
             <w:tcBorders/>
             <w:shd w:color="auto" w:fill="FFFFFF" w:themeFill="background1" w:val="clear"/>
             <w:tcMar>
-              <w:left w:w="103" w:type="dxa"/>
-            </w:tcMar>
-          </w:tcPr>
-          <w:p>
-            <w:pPr>
-              <w:pStyle w:val="Normal"/>
-              <w:spacing w:lineRule="auto" w:line="240" w:before="0" w:after="0"/>
-              <w:rPr>
-                <w:rFonts w:ascii="Times New Roman" w:hAnsi="Times New Roman" w:eastAsia="Times New Roman" w:cs="Times New Roman"/>
-                <w:color w:val="000000"/>
-                <w:sz w:val="24"/>
-                <w:szCs w:val="24"/>
-              </w:rPr>
-            </w:pPr>
-            <w:ins w:id="110" w:author="Tarek Loubani" w:date="2018-01-09T23:37:39Z">
+              <w:left w:w="98" w:type="dxa"/>
+            </w:tcMar>
+          </w:tcPr>
+          <w:p>
+            <w:pPr>
+              <w:pStyle w:val="Normal"/>
+              <w:spacing w:lineRule="auto" w:line="240" w:before="0" w:after="0"/>
+              <w:rPr>
+                <w:rFonts w:ascii="Times New Roman" w:hAnsi="Times New Roman" w:eastAsia="Times New Roman" w:cs="Times New Roman"/>
+                <w:color w:val="000000"/>
+                <w:sz w:val="24"/>
+                <w:szCs w:val="24"/>
+              </w:rPr>
+            </w:pPr>
+            <w:ins w:id="113" w:author="Tarek Loubani" w:date="2018-01-09T23:37:39Z">
               <w:r>
                 <w:rPr>
                   <w:rFonts w:eastAsia="Times New Roman" w:cs="Times New Roman" w:ascii="Times New Roman" w:hAnsi="Times New Roman"/>
@@ -4531,7 +4557,7 @@
             <w:tcBorders/>
             <w:shd w:color="auto" w:fill="FFFFFF" w:themeFill="background1" w:val="clear"/>
             <w:tcMar>
-              <w:left w:w="103" w:type="dxa"/>
+              <w:left w:w="98" w:type="dxa"/>
             </w:tcMar>
           </w:tcPr>
           <w:p>
@@ -4546,7 +4572,7 @@
                 <w:szCs w:val="24"/>
               </w:rPr>
             </w:pPr>
-            <w:ins w:id="111" w:author="Tarek Loubani" w:date="2018-01-09T23:37:39Z">
+            <w:ins w:id="114" w:author="Tarek Loubani" w:date="2018-01-09T23:37:39Z">
               <w:r>
                 <w:rPr>
                   <w:rFonts w:eastAsia="Times New Roman" w:cs="Times New Roman" w:ascii="Times New Roman" w:hAnsi="Times New Roman"/>
@@ -4562,7 +4588,7 @@
       </w:tr>
       <w:tr>
         <w:trPr>
-          <w:ins w:id="112" w:author="Alex" w:date="2018-01-09T21:01:00Z"/>
+          <w:ins w:id="115" w:author="Alex" w:date="2018-01-09T21:01:00Z"/>
           <w:trHeight w:val="300" w:hRule="atLeast"/>
         </w:trPr>
         <w:tc>
@@ -4571,21 +4597,21 @@
             <w:tcBorders/>
             <w:shd w:color="auto" w:fill="FFFFFF" w:themeFill="background1" w:val="clear"/>
             <w:tcMar>
-              <w:left w:w="103" w:type="dxa"/>
-            </w:tcMar>
-          </w:tcPr>
-          <w:p>
-            <w:pPr>
-              <w:pStyle w:val="Normal"/>
-              <w:spacing w:lineRule="auto" w:line="240" w:before="0" w:after="0"/>
-              <w:rPr>
-                <w:rFonts w:ascii="Times New Roman" w:hAnsi="Times New Roman" w:eastAsia="Times New Roman" w:cs="Times New Roman"/>
-                <w:color w:val="000000"/>
-                <w:sz w:val="24"/>
-                <w:szCs w:val="24"/>
-              </w:rPr>
-            </w:pPr>
-            <w:ins w:id="113" w:author="Tarek Loubani" w:date="2018-01-09T23:37:39Z">
+              <w:left w:w="98" w:type="dxa"/>
+            </w:tcMar>
+          </w:tcPr>
+          <w:p>
+            <w:pPr>
+              <w:pStyle w:val="Normal"/>
+              <w:spacing w:lineRule="auto" w:line="240" w:before="0" w:after="0"/>
+              <w:rPr>
+                <w:rFonts w:ascii="Times New Roman" w:hAnsi="Times New Roman" w:eastAsia="Times New Roman" w:cs="Times New Roman"/>
+                <w:color w:val="000000"/>
+                <w:sz w:val="24"/>
+                <w:szCs w:val="24"/>
+              </w:rPr>
+            </w:pPr>
+            <w:ins w:id="116" w:author="Tarek Loubani" w:date="2018-01-09T23:37:39Z">
               <w:r>
                 <w:rPr>
                   <w:rFonts w:eastAsia="Times New Roman" w:cs="Times New Roman" w:ascii="Times New Roman" w:hAnsi="Times New Roman"/>
@@ -4604,21 +4630,21 @@
             <w:tcBorders/>
             <w:shd w:color="auto" w:fill="FFFFFF" w:themeFill="background1" w:val="clear"/>
             <w:tcMar>
-              <w:left w:w="103" w:type="dxa"/>
-            </w:tcMar>
-          </w:tcPr>
-          <w:p>
-            <w:pPr>
-              <w:pStyle w:val="Normal"/>
-              <w:spacing w:lineRule="auto" w:line="240" w:before="0" w:after="0"/>
-              <w:rPr>
-                <w:rFonts w:ascii="Times New Roman" w:hAnsi="Times New Roman" w:eastAsia="Times New Roman" w:cs="Times New Roman"/>
-                <w:color w:val="000000"/>
-                <w:sz w:val="24"/>
-                <w:szCs w:val="24"/>
-              </w:rPr>
-            </w:pPr>
-            <w:ins w:id="114" w:author="Tarek Loubani" w:date="2018-01-09T23:37:39Z">
+              <w:left w:w="98" w:type="dxa"/>
+            </w:tcMar>
+          </w:tcPr>
+          <w:p>
+            <w:pPr>
+              <w:pStyle w:val="Normal"/>
+              <w:spacing w:lineRule="auto" w:line="240" w:before="0" w:after="0"/>
+              <w:rPr>
+                <w:rFonts w:ascii="Times New Roman" w:hAnsi="Times New Roman" w:eastAsia="Times New Roman" w:cs="Times New Roman"/>
+                <w:color w:val="000000"/>
+                <w:sz w:val="24"/>
+                <w:szCs w:val="24"/>
+              </w:rPr>
+            </w:pPr>
+            <w:ins w:id="117" w:author="Tarek Loubani" w:date="2018-01-09T23:37:39Z">
               <w:r>
                 <w:rPr>
                   <w:rFonts w:eastAsia="Times New Roman" w:cs="Times New Roman" w:ascii="Times New Roman" w:hAnsi="Times New Roman"/>
@@ -4637,21 +4663,21 @@
             <w:tcBorders/>
             <w:shd w:color="auto" w:fill="FFFFFF" w:themeFill="background1" w:val="clear"/>
             <w:tcMar>
-              <w:left w:w="103" w:type="dxa"/>
-            </w:tcMar>
-          </w:tcPr>
-          <w:p>
-            <w:pPr>
-              <w:pStyle w:val="Normal"/>
-              <w:spacing w:lineRule="auto" w:line="240" w:before="0" w:after="0"/>
-              <w:rPr>
-                <w:rFonts w:ascii="Times New Roman" w:hAnsi="Times New Roman" w:eastAsia="Times New Roman" w:cs="Times New Roman"/>
-                <w:color w:val="000000"/>
-                <w:sz w:val="24"/>
-                <w:szCs w:val="24"/>
-              </w:rPr>
-            </w:pPr>
-            <w:ins w:id="115" w:author="Tarek Loubani" w:date="2018-01-09T23:37:39Z">
+              <w:left w:w="98" w:type="dxa"/>
+            </w:tcMar>
+          </w:tcPr>
+          <w:p>
+            <w:pPr>
+              <w:pStyle w:val="Normal"/>
+              <w:spacing w:lineRule="auto" w:line="240" w:before="0" w:after="0"/>
+              <w:rPr>
+                <w:rFonts w:ascii="Times New Roman" w:hAnsi="Times New Roman" w:eastAsia="Times New Roman" w:cs="Times New Roman"/>
+                <w:color w:val="000000"/>
+                <w:sz w:val="24"/>
+                <w:szCs w:val="24"/>
+              </w:rPr>
+            </w:pPr>
+            <w:ins w:id="118" w:author="Tarek Loubani" w:date="2018-01-09T23:37:39Z">
               <w:r>
                 <w:rPr>
                   <w:rFonts w:eastAsia="Times New Roman" w:cs="Times New Roman" w:ascii="Times New Roman" w:hAnsi="Times New Roman"/>
@@ -4670,7 +4696,7 @@
             <w:tcBorders/>
             <w:shd w:color="auto" w:fill="FFFFFF" w:themeFill="background1" w:val="clear"/>
             <w:tcMar>
-              <w:left w:w="103" w:type="dxa"/>
+              <w:left w:w="98" w:type="dxa"/>
             </w:tcMar>
           </w:tcPr>
           <w:p>
@@ -4685,7 +4711,7 @@
                 <w:szCs w:val="24"/>
               </w:rPr>
             </w:pPr>
-            <w:ins w:id="116" w:author="Tarek Loubani" w:date="2018-01-09T23:37:39Z">
+            <w:ins w:id="119" w:author="Tarek Loubani" w:date="2018-01-09T23:37:39Z">
               <w:r>
                 <w:rPr>
                   <w:rFonts w:eastAsia="Times New Roman" w:cs="Times New Roman" w:ascii="Times New Roman" w:hAnsi="Times New Roman"/>
@@ -4701,7 +4727,7 @@
       </w:tr>
       <w:tr>
         <w:trPr>
-          <w:ins w:id="117" w:author="Alex" w:date="2018-01-09T21:01:00Z"/>
+          <w:ins w:id="120" w:author="Alex" w:date="2018-01-09T21:01:00Z"/>
           <w:trHeight w:val="300" w:hRule="atLeast"/>
         </w:trPr>
         <w:tc>
@@ -4710,21 +4736,21 @@
             <w:tcBorders/>
             <w:shd w:color="auto" w:fill="FFFFFF" w:themeFill="background1" w:val="clear"/>
             <w:tcMar>
-              <w:left w:w="103" w:type="dxa"/>
-            </w:tcMar>
-          </w:tcPr>
-          <w:p>
-            <w:pPr>
-              <w:pStyle w:val="Normal"/>
-              <w:spacing w:lineRule="auto" w:line="240" w:before="0" w:after="0"/>
-              <w:rPr>
-                <w:rFonts w:ascii="Times New Roman" w:hAnsi="Times New Roman" w:eastAsia="Times New Roman" w:cs="Times New Roman"/>
-                <w:color w:val="000000"/>
-                <w:sz w:val="24"/>
-                <w:szCs w:val="24"/>
-              </w:rPr>
-            </w:pPr>
-            <w:ins w:id="118" w:author="Tarek Loubani" w:date="2018-01-09T23:37:39Z">
+              <w:left w:w="98" w:type="dxa"/>
+            </w:tcMar>
+          </w:tcPr>
+          <w:p>
+            <w:pPr>
+              <w:pStyle w:val="Normal"/>
+              <w:spacing w:lineRule="auto" w:line="240" w:before="0" w:after="0"/>
+              <w:rPr>
+                <w:rFonts w:ascii="Times New Roman" w:hAnsi="Times New Roman" w:eastAsia="Times New Roman" w:cs="Times New Roman"/>
+                <w:color w:val="000000"/>
+                <w:sz w:val="24"/>
+                <w:szCs w:val="24"/>
+              </w:rPr>
+            </w:pPr>
+            <w:ins w:id="121" w:author="Tarek Loubani" w:date="2018-01-09T23:37:39Z">
               <w:r>
                 <w:rPr>
                   <w:rFonts w:eastAsia="Times New Roman" w:cs="Times New Roman" w:ascii="Times New Roman" w:hAnsi="Times New Roman"/>
@@ -4743,21 +4769,21 @@
             <w:tcBorders/>
             <w:shd w:color="auto" w:fill="FFFFFF" w:themeFill="background1" w:val="clear"/>
             <w:tcMar>
-              <w:left w:w="103" w:type="dxa"/>
-            </w:tcMar>
-          </w:tcPr>
-          <w:p>
-            <w:pPr>
-              <w:pStyle w:val="Normal"/>
-              <w:spacing w:lineRule="auto" w:line="240" w:before="0" w:after="0"/>
-              <w:rPr>
-                <w:rFonts w:ascii="Times New Roman" w:hAnsi="Times New Roman" w:eastAsia="Times New Roman" w:cs="Times New Roman"/>
-                <w:color w:val="000000"/>
-                <w:sz w:val="24"/>
-                <w:szCs w:val="24"/>
-              </w:rPr>
-            </w:pPr>
-            <w:ins w:id="119" w:author="Tarek Loubani" w:date="2018-01-09T23:37:39Z">
+              <w:left w:w="98" w:type="dxa"/>
+            </w:tcMar>
+          </w:tcPr>
+          <w:p>
+            <w:pPr>
+              <w:pStyle w:val="Normal"/>
+              <w:spacing w:lineRule="auto" w:line="240" w:before="0" w:after="0"/>
+              <w:rPr>
+                <w:rFonts w:ascii="Times New Roman" w:hAnsi="Times New Roman" w:eastAsia="Times New Roman" w:cs="Times New Roman"/>
+                <w:color w:val="000000"/>
+                <w:sz w:val="24"/>
+                <w:szCs w:val="24"/>
+              </w:rPr>
+            </w:pPr>
+            <w:ins w:id="122" w:author="Tarek Loubani" w:date="2018-01-09T23:37:39Z">
               <w:r>
                 <w:rPr>
                   <w:rFonts w:eastAsia="Times New Roman" w:cs="Times New Roman" w:ascii="Times New Roman" w:hAnsi="Times New Roman"/>
@@ -4776,21 +4802,21 @@
             <w:tcBorders/>
             <w:shd w:color="auto" w:fill="FFFFFF" w:themeFill="background1" w:val="clear"/>
             <w:tcMar>
-              <w:left w:w="103" w:type="dxa"/>
-            </w:tcMar>
-          </w:tcPr>
-          <w:p>
-            <w:pPr>
-              <w:pStyle w:val="Normal"/>
-              <w:spacing w:lineRule="auto" w:line="240" w:before="0" w:after="0"/>
-              <w:rPr>
-                <w:rFonts w:ascii="Times New Roman" w:hAnsi="Times New Roman" w:eastAsia="Times New Roman" w:cs="Times New Roman"/>
-                <w:color w:val="000000"/>
-                <w:sz w:val="24"/>
-                <w:szCs w:val="24"/>
-              </w:rPr>
-            </w:pPr>
-            <w:ins w:id="120" w:author="Tarek Loubani" w:date="2018-01-09T23:37:39Z">
+              <w:left w:w="98" w:type="dxa"/>
+            </w:tcMar>
+          </w:tcPr>
+          <w:p>
+            <w:pPr>
+              <w:pStyle w:val="Normal"/>
+              <w:spacing w:lineRule="auto" w:line="240" w:before="0" w:after="0"/>
+              <w:rPr>
+                <w:rFonts w:ascii="Times New Roman" w:hAnsi="Times New Roman" w:eastAsia="Times New Roman" w:cs="Times New Roman"/>
+                <w:color w:val="000000"/>
+                <w:sz w:val="24"/>
+                <w:szCs w:val="24"/>
+              </w:rPr>
+            </w:pPr>
+            <w:ins w:id="123" w:author="Tarek Loubani" w:date="2018-01-09T23:37:39Z">
               <w:r>
                 <w:rPr>
                   <w:rFonts w:eastAsia="Times New Roman" w:cs="Times New Roman" w:ascii="Times New Roman" w:hAnsi="Times New Roman"/>
@@ -4809,7 +4835,7 @@
             <w:tcBorders/>
             <w:shd w:color="auto" w:fill="FFFFFF" w:themeFill="background1" w:val="clear"/>
             <w:tcMar>
-              <w:left w:w="103" w:type="dxa"/>
+              <w:left w:w="98" w:type="dxa"/>
             </w:tcMar>
           </w:tcPr>
           <w:p>
@@ -4824,7 +4850,7 @@
                 <w:szCs w:val="24"/>
               </w:rPr>
             </w:pPr>
-            <w:ins w:id="121" w:author="Tarek Loubani" w:date="2018-01-09T23:37:39Z">
+            <w:ins w:id="124" w:author="Tarek Loubani" w:date="2018-01-09T23:37:39Z">
               <w:r>
                 <w:rPr>
                   <w:rFonts w:eastAsia="Times New Roman" w:cs="Times New Roman" w:ascii="Times New Roman" w:hAnsi="Times New Roman"/>
@@ -4840,7 +4866,7 @@
       </w:tr>
       <w:tr>
         <w:trPr>
-          <w:ins w:id="122" w:author="Alex" w:date="2018-01-09T21:01:00Z"/>
+          <w:ins w:id="125" w:author="Alex" w:date="2018-01-09T21:01:00Z"/>
           <w:trHeight w:val="300" w:hRule="atLeast"/>
         </w:trPr>
         <w:tc>
@@ -4849,21 +4875,21 @@
             <w:tcBorders/>
             <w:shd w:color="auto" w:fill="FFFFFF" w:themeFill="background1" w:val="clear"/>
             <w:tcMar>
-              <w:left w:w="103" w:type="dxa"/>
-            </w:tcMar>
-          </w:tcPr>
-          <w:p>
-            <w:pPr>
-              <w:pStyle w:val="Normal"/>
-              <w:spacing w:lineRule="auto" w:line="240" w:before="0" w:after="0"/>
-              <w:rPr>
-                <w:rFonts w:ascii="Times New Roman" w:hAnsi="Times New Roman" w:eastAsia="Times New Roman" w:cs="Times New Roman"/>
-                <w:color w:val="000000"/>
-                <w:sz w:val="24"/>
-                <w:szCs w:val="24"/>
-              </w:rPr>
-            </w:pPr>
-            <w:ins w:id="123" w:author="Tarek Loubani" w:date="2018-01-09T23:37:39Z">
+              <w:left w:w="98" w:type="dxa"/>
+            </w:tcMar>
+          </w:tcPr>
+          <w:p>
+            <w:pPr>
+              <w:pStyle w:val="Normal"/>
+              <w:spacing w:lineRule="auto" w:line="240" w:before="0" w:after="0"/>
+              <w:rPr>
+                <w:rFonts w:ascii="Times New Roman" w:hAnsi="Times New Roman" w:eastAsia="Times New Roman" w:cs="Times New Roman"/>
+                <w:color w:val="000000"/>
+                <w:sz w:val="24"/>
+                <w:szCs w:val="24"/>
+              </w:rPr>
+            </w:pPr>
+            <w:ins w:id="126" w:author="Tarek Loubani" w:date="2018-01-09T23:37:39Z">
               <w:r>
                 <w:rPr>
                   <w:rFonts w:eastAsia="Times New Roman" w:cs="Times New Roman" w:ascii="Times New Roman" w:hAnsi="Times New Roman"/>
@@ -4882,21 +4908,21 @@
             <w:tcBorders/>
             <w:shd w:color="auto" w:fill="FFFFFF" w:themeFill="background1" w:val="clear"/>
             <w:tcMar>
-              <w:left w:w="103" w:type="dxa"/>
-            </w:tcMar>
-          </w:tcPr>
-          <w:p>
-            <w:pPr>
-              <w:pStyle w:val="Normal"/>
-              <w:spacing w:lineRule="auto" w:line="240" w:before="0" w:after="0"/>
-              <w:rPr>
-                <w:rFonts w:ascii="Times New Roman" w:hAnsi="Times New Roman" w:eastAsia="Times New Roman" w:cs="Times New Roman"/>
-                <w:color w:val="000000"/>
-                <w:sz w:val="24"/>
-                <w:szCs w:val="24"/>
-              </w:rPr>
-            </w:pPr>
-            <w:ins w:id="124" w:author="Tarek Loubani" w:date="2018-01-09T23:37:39Z">
+              <w:left w:w="98" w:type="dxa"/>
+            </w:tcMar>
+          </w:tcPr>
+          <w:p>
+            <w:pPr>
+              <w:pStyle w:val="Normal"/>
+              <w:spacing w:lineRule="auto" w:line="240" w:before="0" w:after="0"/>
+              <w:rPr>
+                <w:rFonts w:ascii="Times New Roman" w:hAnsi="Times New Roman" w:eastAsia="Times New Roman" w:cs="Times New Roman"/>
+                <w:color w:val="000000"/>
+                <w:sz w:val="24"/>
+                <w:szCs w:val="24"/>
+              </w:rPr>
+            </w:pPr>
+            <w:ins w:id="127" w:author="Tarek Loubani" w:date="2018-01-09T23:37:39Z">
               <w:r>
                 <w:rPr>
                   <w:rFonts w:eastAsia="Times New Roman" w:cs="Times New Roman" w:ascii="Times New Roman" w:hAnsi="Times New Roman"/>
@@ -4915,21 +4941,21 @@
             <w:tcBorders/>
             <w:shd w:color="auto" w:fill="FFFFFF" w:themeFill="background1" w:val="clear"/>
             <w:tcMar>
-              <w:left w:w="103" w:type="dxa"/>
-            </w:tcMar>
-          </w:tcPr>
-          <w:p>
-            <w:pPr>
-              <w:pStyle w:val="Normal"/>
-              <w:spacing w:lineRule="auto" w:line="240" w:before="0" w:after="0"/>
-              <w:rPr>
-                <w:rFonts w:ascii="Times New Roman" w:hAnsi="Times New Roman" w:eastAsia="Times New Roman" w:cs="Times New Roman"/>
-                <w:color w:val="000000"/>
-                <w:sz w:val="24"/>
-                <w:szCs w:val="24"/>
-              </w:rPr>
-            </w:pPr>
-            <w:ins w:id="125" w:author="Tarek Loubani" w:date="2018-01-09T23:37:39Z">
+              <w:left w:w="98" w:type="dxa"/>
+            </w:tcMar>
+          </w:tcPr>
+          <w:p>
+            <w:pPr>
+              <w:pStyle w:val="Normal"/>
+              <w:spacing w:lineRule="auto" w:line="240" w:before="0" w:after="0"/>
+              <w:rPr>
+                <w:rFonts w:ascii="Times New Roman" w:hAnsi="Times New Roman" w:eastAsia="Times New Roman" w:cs="Times New Roman"/>
+                <w:color w:val="000000"/>
+                <w:sz w:val="24"/>
+                <w:szCs w:val="24"/>
+              </w:rPr>
+            </w:pPr>
+            <w:ins w:id="128" w:author="Tarek Loubani" w:date="2018-01-09T23:37:39Z">
               <w:r>
                 <w:rPr>
                   <w:rFonts w:eastAsia="Times New Roman" w:cs="Times New Roman" w:ascii="Times New Roman" w:hAnsi="Times New Roman"/>
@@ -4948,7 +4974,7 @@
             <w:tcBorders/>
             <w:shd w:color="auto" w:fill="FFFFFF" w:themeFill="background1" w:val="clear"/>
             <w:tcMar>
-              <w:left w:w="103" w:type="dxa"/>
+              <w:left w:w="98" w:type="dxa"/>
             </w:tcMar>
           </w:tcPr>
           <w:p>
@@ -4963,7 +4989,7 @@
                 <w:szCs w:val="24"/>
               </w:rPr>
             </w:pPr>
-            <w:ins w:id="126" w:author="Tarek Loubani" w:date="2018-01-09T23:37:39Z">
+            <w:ins w:id="129" w:author="Tarek Loubani" w:date="2018-01-09T23:37:39Z">
               <w:r>
                 <w:rPr>
                   <w:rFonts w:eastAsia="Times New Roman" w:cs="Times New Roman" w:ascii="Times New Roman" w:hAnsi="Times New Roman"/>
@@ -4979,7 +5005,7 @@
       </w:tr>
       <w:tr>
         <w:trPr>
-          <w:ins w:id="127" w:author="Alex" w:date="2018-01-09T21:01:00Z"/>
+          <w:ins w:id="130" w:author="Alex" w:date="2018-01-09T21:01:00Z"/>
           <w:trHeight w:val="300" w:hRule="atLeast"/>
         </w:trPr>
         <w:tc>
@@ -4988,21 +5014,21 @@
             <w:tcBorders/>
             <w:shd w:color="auto" w:fill="FFFFFF" w:themeFill="background1" w:val="clear"/>
             <w:tcMar>
-              <w:left w:w="103" w:type="dxa"/>
-            </w:tcMar>
-          </w:tcPr>
-          <w:p>
-            <w:pPr>
-              <w:pStyle w:val="Normal"/>
-              <w:spacing w:lineRule="auto" w:line="240" w:before="0" w:after="0"/>
-              <w:rPr>
-                <w:rFonts w:ascii="Times New Roman" w:hAnsi="Times New Roman" w:eastAsia="Times New Roman" w:cs="Times New Roman"/>
-                <w:color w:val="000000"/>
-                <w:sz w:val="24"/>
-                <w:szCs w:val="24"/>
-              </w:rPr>
-            </w:pPr>
-            <w:ins w:id="128" w:author="Tarek Loubani" w:date="2018-01-09T23:37:39Z">
+              <w:left w:w="98" w:type="dxa"/>
+            </w:tcMar>
+          </w:tcPr>
+          <w:p>
+            <w:pPr>
+              <w:pStyle w:val="Normal"/>
+              <w:spacing w:lineRule="auto" w:line="240" w:before="0" w:after="0"/>
+              <w:rPr>
+                <w:rFonts w:ascii="Times New Roman" w:hAnsi="Times New Roman" w:eastAsia="Times New Roman" w:cs="Times New Roman"/>
+                <w:color w:val="000000"/>
+                <w:sz w:val="24"/>
+                <w:szCs w:val="24"/>
+              </w:rPr>
+            </w:pPr>
+            <w:ins w:id="131" w:author="Tarek Loubani" w:date="2018-01-09T23:37:39Z">
               <w:r>
                 <w:rPr>
                   <w:rFonts w:eastAsia="Times New Roman" w:cs="Times New Roman" w:ascii="Times New Roman" w:hAnsi="Times New Roman"/>
@@ -5021,21 +5047,21 @@
             <w:tcBorders/>
             <w:shd w:color="auto" w:fill="FFFFFF" w:themeFill="background1" w:val="clear"/>
             <w:tcMar>
-              <w:left w:w="103" w:type="dxa"/>
-            </w:tcMar>
-          </w:tcPr>
-          <w:p>
-            <w:pPr>
-              <w:pStyle w:val="Normal"/>
-              <w:spacing w:lineRule="auto" w:line="240" w:before="0" w:after="0"/>
-              <w:rPr>
-                <w:rFonts w:ascii="Times New Roman" w:hAnsi="Times New Roman" w:eastAsia="Times New Roman" w:cs="Times New Roman"/>
-                <w:color w:val="000000"/>
-                <w:sz w:val="24"/>
-                <w:szCs w:val="24"/>
-              </w:rPr>
-            </w:pPr>
-            <w:ins w:id="129" w:author="Tarek Loubani" w:date="2018-01-09T23:37:39Z">
+              <w:left w:w="98" w:type="dxa"/>
+            </w:tcMar>
+          </w:tcPr>
+          <w:p>
+            <w:pPr>
+              <w:pStyle w:val="Normal"/>
+              <w:spacing w:lineRule="auto" w:line="240" w:before="0" w:after="0"/>
+              <w:rPr>
+                <w:rFonts w:ascii="Times New Roman" w:hAnsi="Times New Roman" w:eastAsia="Times New Roman" w:cs="Times New Roman"/>
+                <w:color w:val="000000"/>
+                <w:sz w:val="24"/>
+                <w:szCs w:val="24"/>
+              </w:rPr>
+            </w:pPr>
+            <w:ins w:id="132" w:author="Tarek Loubani" w:date="2018-01-09T23:37:39Z">
               <w:r>
                 <w:rPr>
                   <w:rFonts w:eastAsia="Times New Roman" w:cs="Times New Roman" w:ascii="Times New Roman" w:hAnsi="Times New Roman"/>
@@ -5054,21 +5080,21 @@
             <w:tcBorders/>
             <w:shd w:color="auto" w:fill="FFFFFF" w:themeFill="background1" w:val="clear"/>
             <w:tcMar>
-              <w:left w:w="103" w:type="dxa"/>
-            </w:tcMar>
-          </w:tcPr>
-          <w:p>
-            <w:pPr>
-              <w:pStyle w:val="Normal"/>
-              <w:spacing w:lineRule="auto" w:line="240" w:before="0" w:after="0"/>
-              <w:rPr>
-                <w:rFonts w:ascii="Times New Roman" w:hAnsi="Times New Roman" w:eastAsia="Times New Roman" w:cs="Times New Roman"/>
-                <w:color w:val="000000"/>
-                <w:sz w:val="24"/>
-                <w:szCs w:val="24"/>
-              </w:rPr>
-            </w:pPr>
-            <w:ins w:id="130" w:author="Tarek Loubani" w:date="2018-01-09T23:37:39Z">
+              <w:left w:w="98" w:type="dxa"/>
+            </w:tcMar>
+          </w:tcPr>
+          <w:p>
+            <w:pPr>
+              <w:pStyle w:val="Normal"/>
+              <w:spacing w:lineRule="auto" w:line="240" w:before="0" w:after="0"/>
+              <w:rPr>
+                <w:rFonts w:ascii="Times New Roman" w:hAnsi="Times New Roman" w:eastAsia="Times New Roman" w:cs="Times New Roman"/>
+                <w:color w:val="000000"/>
+                <w:sz w:val="24"/>
+                <w:szCs w:val="24"/>
+              </w:rPr>
+            </w:pPr>
+            <w:ins w:id="133" w:author="Tarek Loubani" w:date="2018-01-09T23:37:39Z">
               <w:r>
                 <w:rPr>
                   <w:rFonts w:eastAsia="Times New Roman" w:cs="Times New Roman" w:ascii="Times New Roman" w:hAnsi="Times New Roman"/>
@@ -5087,7 +5113,7 @@
             <w:tcBorders/>
             <w:shd w:color="auto" w:fill="FFFFFF" w:themeFill="background1" w:val="clear"/>
             <w:tcMar>
-              <w:left w:w="103" w:type="dxa"/>
+              <w:left w:w="98" w:type="dxa"/>
             </w:tcMar>
           </w:tcPr>
           <w:p>
@@ -5102,7 +5128,7 @@
                 <w:szCs w:val="24"/>
               </w:rPr>
             </w:pPr>
-            <w:ins w:id="131" w:author="Tarek Loubani" w:date="2018-01-09T23:37:39Z">
+            <w:ins w:id="134" w:author="Tarek Loubani" w:date="2018-01-09T23:37:39Z">
               <w:r>
                 <w:rPr>
                   <w:rFonts w:eastAsia="Times New Roman" w:cs="Times New Roman" w:ascii="Times New Roman" w:hAnsi="Times New Roman"/>
@@ -5128,7 +5154,7 @@
           <w:szCs w:val="24"/>
         </w:rPr>
       </w:pPr>
-      <w:ins w:id="132" w:author="Tarek Loubani" w:date="2018-01-09T23:37:39Z">
+      <w:ins w:id="135" w:author="Tarek Loubani" w:date="2018-01-09T23:37:39Z">
         <w:r>
           <w:rPr>
             <w:rFonts w:cs="Times New Roman" w:ascii="Times New Roman" w:hAnsi="Times New Roman"/>

</xml_diff>

<commit_message>
Add Health canada files
</commit_message>
<xml_diff>
--- a/Health Canada/Application - REB without appendices - tracked.docx
+++ b/Health Canada/Application - REB without appendices - tracked.docx
@@ -594,14 +594,14 @@
         <w:tblStyle w:val="TableGrid"/>
         <w:tblW w:w="7790" w:type="dxa"/>
         <w:jc w:val="left"/>
-        <w:tblInd w:w="0" w:type="dxa"/>
+        <w:tblInd w:w="-5" w:type="dxa"/>
         <w:tblCellMar>
           <w:top w:w="0" w:type="dxa"/>
-          <w:left w:w="98" w:type="dxa"/>
+          <w:left w:w="93" w:type="dxa"/>
           <w:bottom w:w="0" w:type="dxa"/>
           <w:right w:w="108" w:type="dxa"/>
         </w:tblCellMar>
-        <w:tblLook w:noVBand="1" w:val="04a0" w:noHBand="0" w:lastColumn="0" w:firstColumn="1" w:lastRow="0" w:firstRow="1"/>
+        <w:tblLook w:val="04a0" w:noVBand="1" w:noHBand="0" w:lastColumn="0" w:firstColumn="1" w:lastRow="0" w:firstRow="1"/>
       </w:tblPr>
       <w:tblGrid>
         <w:gridCol w:w="1558"/>
@@ -618,7 +618,7 @@
             <w:tcBorders/>
             <w:shd w:color="auto" w:fill="A6A6A6" w:themeFill="background1" w:themeFillShade="a6" w:val="clear"/>
             <w:tcMar>
-              <w:left w:w="98" w:type="dxa"/>
+              <w:left w:w="93" w:type="dxa"/>
             </w:tcMar>
           </w:tcPr>
           <w:p>
@@ -648,7 +648,7 @@
             <w:tcBorders/>
             <w:shd w:color="auto" w:fill="A6A6A6" w:themeFill="background1" w:themeFillShade="a6" w:val="clear"/>
             <w:tcMar>
-              <w:left w:w="98" w:type="dxa"/>
+              <w:left w:w="93" w:type="dxa"/>
             </w:tcMar>
           </w:tcPr>
           <w:p>
@@ -678,7 +678,7 @@
             <w:tcBorders/>
             <w:shd w:color="auto" w:fill="A6A6A6" w:themeFill="background1" w:themeFillShade="a6" w:val="clear"/>
             <w:tcMar>
-              <w:left w:w="98" w:type="dxa"/>
+              <w:left w:w="93" w:type="dxa"/>
             </w:tcMar>
           </w:tcPr>
           <w:p>
@@ -708,7 +708,7 @@
             <w:tcBorders/>
             <w:shd w:color="auto" w:fill="A6A6A6" w:themeFill="background1" w:themeFillShade="a6" w:val="clear"/>
             <w:tcMar>
-              <w:left w:w="98" w:type="dxa"/>
+              <w:left w:w="93" w:type="dxa"/>
             </w:tcMar>
           </w:tcPr>
           <w:p>
@@ -738,7 +738,7 @@
             <w:tcBorders/>
             <w:shd w:color="auto" w:fill="A6A6A6" w:themeFill="background1" w:themeFillShade="a6" w:val="clear"/>
             <w:tcMar>
-              <w:left w:w="98" w:type="dxa"/>
+              <w:left w:w="93" w:type="dxa"/>
             </w:tcMar>
           </w:tcPr>
           <w:p>
@@ -771,7 +771,7 @@
             <w:tcBorders/>
             <w:shd w:fill="auto" w:val="clear"/>
             <w:tcMar>
-              <w:left w:w="98" w:type="dxa"/>
+              <w:left w:w="93" w:type="dxa"/>
             </w:tcMar>
           </w:tcPr>
           <w:p>
@@ -801,7 +801,7 @@
             <w:tcBorders/>
             <w:shd w:fill="auto" w:val="clear"/>
             <w:tcMar>
-              <w:left w:w="98" w:type="dxa"/>
+              <w:left w:w="93" w:type="dxa"/>
             </w:tcMar>
           </w:tcPr>
           <w:p>
@@ -831,7 +831,7 @@
             <w:tcBorders/>
             <w:shd w:fill="auto" w:val="clear"/>
             <w:tcMar>
-              <w:left w:w="98" w:type="dxa"/>
+              <w:left w:w="93" w:type="dxa"/>
             </w:tcMar>
           </w:tcPr>
           <w:p>
@@ -861,7 +861,7 @@
             <w:tcBorders/>
             <w:shd w:fill="auto" w:val="clear"/>
             <w:tcMar>
-              <w:left w:w="98" w:type="dxa"/>
+              <w:left w:w="93" w:type="dxa"/>
             </w:tcMar>
           </w:tcPr>
           <w:p>
@@ -891,7 +891,7 @@
             <w:tcBorders/>
             <w:shd w:fill="auto" w:val="clear"/>
             <w:tcMar>
-              <w:left w:w="98" w:type="dxa"/>
+              <w:left w:w="93" w:type="dxa"/>
             </w:tcMar>
           </w:tcPr>
           <w:p>
@@ -924,7 +924,7 @@
             <w:tcBorders/>
             <w:shd w:fill="auto" w:val="clear"/>
             <w:tcMar>
-              <w:left w:w="98" w:type="dxa"/>
+              <w:left w:w="93" w:type="dxa"/>
             </w:tcMar>
           </w:tcPr>
           <w:p>
@@ -954,7 +954,7 @@
             <w:tcBorders/>
             <w:shd w:fill="auto" w:val="clear"/>
             <w:tcMar>
-              <w:left w:w="98" w:type="dxa"/>
+              <w:left w:w="93" w:type="dxa"/>
             </w:tcMar>
           </w:tcPr>
           <w:p>
@@ -984,7 +984,7 @@
             <w:tcBorders/>
             <w:shd w:fill="auto" w:val="clear"/>
             <w:tcMar>
-              <w:left w:w="98" w:type="dxa"/>
+              <w:left w:w="93" w:type="dxa"/>
             </w:tcMar>
           </w:tcPr>
           <w:p>
@@ -1014,7 +1014,7 @@
             <w:tcBorders/>
             <w:shd w:fill="auto" w:val="clear"/>
             <w:tcMar>
-              <w:left w:w="98" w:type="dxa"/>
+              <w:left w:w="93" w:type="dxa"/>
             </w:tcMar>
           </w:tcPr>
           <w:p>
@@ -1044,7 +1044,7 @@
             <w:tcBorders/>
             <w:shd w:fill="auto" w:val="clear"/>
             <w:tcMar>
-              <w:left w:w="98" w:type="dxa"/>
+              <w:left w:w="93" w:type="dxa"/>
             </w:tcMar>
           </w:tcPr>
           <w:p>
@@ -1077,7 +1077,7 @@
             <w:tcBorders/>
             <w:shd w:fill="auto" w:val="clear"/>
             <w:tcMar>
-              <w:left w:w="98" w:type="dxa"/>
+              <w:left w:w="93" w:type="dxa"/>
             </w:tcMar>
           </w:tcPr>
           <w:p>
@@ -1107,7 +1107,7 @@
             <w:tcBorders/>
             <w:shd w:fill="auto" w:val="clear"/>
             <w:tcMar>
-              <w:left w:w="98" w:type="dxa"/>
+              <w:left w:w="93" w:type="dxa"/>
             </w:tcMar>
           </w:tcPr>
           <w:p>
@@ -1137,7 +1137,7 @@
             <w:tcBorders/>
             <w:shd w:fill="auto" w:val="clear"/>
             <w:tcMar>
-              <w:left w:w="98" w:type="dxa"/>
+              <w:left w:w="93" w:type="dxa"/>
             </w:tcMar>
           </w:tcPr>
           <w:p>
@@ -1167,7 +1167,7 @@
             <w:tcBorders/>
             <w:shd w:fill="auto" w:val="clear"/>
             <w:tcMar>
-              <w:left w:w="98" w:type="dxa"/>
+              <w:left w:w="93" w:type="dxa"/>
             </w:tcMar>
           </w:tcPr>
           <w:p>
@@ -1197,7 +1197,7 @@
             <w:tcBorders/>
             <w:shd w:fill="auto" w:val="clear"/>
             <w:tcMar>
-              <w:left w:w="98" w:type="dxa"/>
+              <w:left w:w="93" w:type="dxa"/>
             </w:tcMar>
           </w:tcPr>
           <w:p>
@@ -1230,7 +1230,7 @@
             <w:tcBorders/>
             <w:shd w:fill="auto" w:val="clear"/>
             <w:tcMar>
-              <w:left w:w="98" w:type="dxa"/>
+              <w:left w:w="93" w:type="dxa"/>
             </w:tcMar>
           </w:tcPr>
           <w:p>
@@ -1260,7 +1260,7 @@
             <w:tcBorders/>
             <w:shd w:fill="auto" w:val="clear"/>
             <w:tcMar>
-              <w:left w:w="98" w:type="dxa"/>
+              <w:left w:w="93" w:type="dxa"/>
             </w:tcMar>
           </w:tcPr>
           <w:p>
@@ -1290,7 +1290,7 @@
             <w:tcBorders/>
             <w:shd w:fill="auto" w:val="clear"/>
             <w:tcMar>
-              <w:left w:w="98" w:type="dxa"/>
+              <w:left w:w="93" w:type="dxa"/>
             </w:tcMar>
           </w:tcPr>
           <w:p>
@@ -1320,7 +1320,7 @@
             <w:tcBorders/>
             <w:shd w:fill="auto" w:val="clear"/>
             <w:tcMar>
-              <w:left w:w="98" w:type="dxa"/>
+              <w:left w:w="93" w:type="dxa"/>
             </w:tcMar>
           </w:tcPr>
           <w:p>
@@ -1350,7 +1350,7 @@
             <w:tcBorders/>
             <w:shd w:fill="auto" w:val="clear"/>
             <w:tcMar>
-              <w:left w:w="98" w:type="dxa"/>
+              <w:left w:w="93" w:type="dxa"/>
             </w:tcMar>
           </w:tcPr>
           <w:p>
@@ -1383,7 +1383,7 @@
             <w:tcBorders/>
             <w:shd w:fill="auto" w:val="clear"/>
             <w:tcMar>
-              <w:left w:w="98" w:type="dxa"/>
+              <w:left w:w="93" w:type="dxa"/>
             </w:tcMar>
           </w:tcPr>
           <w:p>
@@ -1413,7 +1413,7 @@
             <w:tcBorders/>
             <w:shd w:fill="auto" w:val="clear"/>
             <w:tcMar>
-              <w:left w:w="98" w:type="dxa"/>
+              <w:left w:w="93" w:type="dxa"/>
             </w:tcMar>
           </w:tcPr>
           <w:p>
@@ -1443,7 +1443,7 @@
             <w:tcBorders/>
             <w:shd w:fill="auto" w:val="clear"/>
             <w:tcMar>
-              <w:left w:w="98" w:type="dxa"/>
+              <w:left w:w="93" w:type="dxa"/>
             </w:tcMar>
           </w:tcPr>
           <w:p>
@@ -1473,7 +1473,7 @@
             <w:tcBorders/>
             <w:shd w:fill="auto" w:val="clear"/>
             <w:tcMar>
-              <w:left w:w="98" w:type="dxa"/>
+              <w:left w:w="93" w:type="dxa"/>
             </w:tcMar>
           </w:tcPr>
           <w:p>
@@ -1503,7 +1503,7 @@
             <w:tcBorders/>
             <w:shd w:fill="auto" w:val="clear"/>
             <w:tcMar>
-              <w:left w:w="98" w:type="dxa"/>
+              <w:left w:w="93" w:type="dxa"/>
             </w:tcMar>
           </w:tcPr>
           <w:p>
@@ -1536,7 +1536,7 @@
             <w:tcBorders/>
             <w:shd w:fill="auto" w:val="clear"/>
             <w:tcMar>
-              <w:left w:w="98" w:type="dxa"/>
+              <w:left w:w="93" w:type="dxa"/>
             </w:tcMar>
           </w:tcPr>
           <w:p>
@@ -1566,7 +1566,7 @@
             <w:tcBorders/>
             <w:shd w:fill="auto" w:val="clear"/>
             <w:tcMar>
-              <w:left w:w="98" w:type="dxa"/>
+              <w:left w:w="93" w:type="dxa"/>
             </w:tcMar>
           </w:tcPr>
           <w:p>
@@ -1596,7 +1596,7 @@
             <w:tcBorders/>
             <w:shd w:fill="auto" w:val="clear"/>
             <w:tcMar>
-              <w:left w:w="98" w:type="dxa"/>
+              <w:left w:w="93" w:type="dxa"/>
             </w:tcMar>
           </w:tcPr>
           <w:p>
@@ -1626,7 +1626,7 @@
             <w:tcBorders/>
             <w:shd w:fill="auto" w:val="clear"/>
             <w:tcMar>
-              <w:left w:w="98" w:type="dxa"/>
+              <w:left w:w="93" w:type="dxa"/>
             </w:tcMar>
           </w:tcPr>
           <w:p>
@@ -1656,7 +1656,7 @@
             <w:tcBorders/>
             <w:shd w:fill="auto" w:val="clear"/>
             <w:tcMar>
-              <w:left w:w="98" w:type="dxa"/>
+              <w:left w:w="93" w:type="dxa"/>
             </w:tcMar>
           </w:tcPr>
           <w:p>
@@ -1689,7 +1689,7 @@
             <w:tcBorders/>
             <w:shd w:fill="auto" w:val="clear"/>
             <w:tcMar>
-              <w:left w:w="98" w:type="dxa"/>
+              <w:left w:w="93" w:type="dxa"/>
             </w:tcMar>
           </w:tcPr>
           <w:p>
@@ -1719,7 +1719,7 @@
             <w:tcBorders/>
             <w:shd w:fill="auto" w:val="clear"/>
             <w:tcMar>
-              <w:left w:w="98" w:type="dxa"/>
+              <w:left w:w="93" w:type="dxa"/>
             </w:tcMar>
           </w:tcPr>
           <w:p>
@@ -1749,7 +1749,7 @@
             <w:tcBorders/>
             <w:shd w:fill="auto" w:val="clear"/>
             <w:tcMar>
-              <w:left w:w="98" w:type="dxa"/>
+              <w:left w:w="93" w:type="dxa"/>
             </w:tcMar>
           </w:tcPr>
           <w:p>
@@ -1779,7 +1779,7 @@
             <w:tcBorders/>
             <w:shd w:fill="auto" w:val="clear"/>
             <w:tcMar>
-              <w:left w:w="98" w:type="dxa"/>
+              <w:left w:w="93" w:type="dxa"/>
             </w:tcMar>
           </w:tcPr>
           <w:p>
@@ -1809,7 +1809,7 @@
             <w:tcBorders/>
             <w:shd w:fill="auto" w:val="clear"/>
             <w:tcMar>
-              <w:left w:w="98" w:type="dxa"/>
+              <w:left w:w="93" w:type="dxa"/>
             </w:tcMar>
           </w:tcPr>
           <w:p>
@@ -1842,7 +1842,7 @@
             <w:tcBorders/>
             <w:shd w:fill="auto" w:val="clear"/>
             <w:tcMar>
-              <w:left w:w="98" w:type="dxa"/>
+              <w:left w:w="93" w:type="dxa"/>
             </w:tcMar>
           </w:tcPr>
           <w:p>
@@ -1872,7 +1872,7 @@
             <w:tcBorders/>
             <w:shd w:fill="auto" w:val="clear"/>
             <w:tcMar>
-              <w:left w:w="98" w:type="dxa"/>
+              <w:left w:w="93" w:type="dxa"/>
             </w:tcMar>
           </w:tcPr>
           <w:p>
@@ -1902,7 +1902,7 @@
             <w:tcBorders/>
             <w:shd w:fill="auto" w:val="clear"/>
             <w:tcMar>
-              <w:left w:w="98" w:type="dxa"/>
+              <w:left w:w="93" w:type="dxa"/>
             </w:tcMar>
           </w:tcPr>
           <w:p>
@@ -1932,7 +1932,7 @@
             <w:tcBorders/>
             <w:shd w:fill="auto" w:val="clear"/>
             <w:tcMar>
-              <w:left w:w="98" w:type="dxa"/>
+              <w:left w:w="93" w:type="dxa"/>
             </w:tcMar>
           </w:tcPr>
           <w:p>
@@ -1962,7 +1962,7 @@
             <w:tcBorders/>
             <w:shd w:fill="auto" w:val="clear"/>
             <w:tcMar>
-              <w:left w:w="98" w:type="dxa"/>
+              <w:left w:w="93" w:type="dxa"/>
             </w:tcMar>
           </w:tcPr>
           <w:p>
@@ -2026,30 +2026,10 @@
             <w:sz w:val="24"/>
             <w:szCs w:val="24"/>
           </w:rPr>
-          <w:t xml:space="preserve">May 1 </w:t>
+          <w:t>May 1 and December 31, 201</w:t>
         </w:r>
       </w:ins>
-      <w:ins w:id="17" w:author="Tarek Loubani" w:date="2018-01-09T23:37:39Z">
-        <w:r>
-          <w:rPr>
-            <w:rFonts w:cs="Times New Roman" w:ascii="Times New Roman" w:hAnsi="Times New Roman"/>
-            <w:sz w:val="24"/>
-            <w:szCs w:val="24"/>
-          </w:rPr>
-          <w:t>and</w:t>
-        </w:r>
-      </w:ins>
-      <w:ins w:id="18" w:author="Tarek Loubani" w:date="2018-01-09T23:37:39Z">
-        <w:r>
-          <w:rPr>
-            <w:rFonts w:cs="Times New Roman" w:ascii="Times New Roman" w:hAnsi="Times New Roman"/>
-            <w:sz w:val="24"/>
-            <w:szCs w:val="24"/>
-          </w:rPr>
-          <w:t xml:space="preserve"> December 31, 201</w:t>
-        </w:r>
-      </w:ins>
-      <w:ins w:id="19" w:author="Tarek Loubani" w:date="2018-01-10T01:44:08Z">
+      <w:ins w:id="17" w:author="Tarek Loubani" w:date="2018-01-10T01:44:08Z">
         <w:r>
           <w:rPr>
             <w:rFonts w:cs="Times New Roman" w:ascii="Times New Roman" w:hAnsi="Times New Roman"/>
@@ -2059,7 +2039,7 @@
           <w:t>9</w:t>
         </w:r>
       </w:ins>
-      <w:del w:id="20" w:author="Tarek Loubani" w:date="2018-01-09T23:37:39Z">
+      <w:del w:id="18" w:author="Tarek Loubani" w:date="2018-01-09T23:37:39Z">
         <w:r>
           <w:rPr>
             <w:rFonts w:cs="Times New Roman" w:ascii="Times New Roman" w:hAnsi="Times New Roman"/>
@@ -2104,7 +2084,7 @@
           <w:szCs w:val="24"/>
         </w:rPr>
       </w:pPr>
-      <w:ins w:id="21" w:author="Tarek Loubani" w:date="2018-01-09T23:37:39Z">
+      <w:ins w:id="19" w:author="Tarek Loubani" w:date="2018-01-09T23:37:39Z">
         <w:r>
           <w:rPr>
             <w:rFonts w:cs="Times New Roman" w:ascii="Times New Roman" w:hAnsi="Times New Roman"/>
@@ -2120,7 +2100,7 @@
         <w:pStyle w:val="Normal"/>
         <w:rPr/>
       </w:pPr>
-      <w:ins w:id="22" w:author="Tarek Loubani" w:date="2018-01-09T23:37:39Z">
+      <w:ins w:id="20" w:author="Tarek Loubani" w:date="2018-01-09T23:37:39Z">
         <w:r>
           <w:rPr>
             <w:rFonts w:cs="Times New Roman" w:ascii="Times New Roman" w:hAnsi="Times New Roman"/>
@@ -2130,7 +2110,7 @@
           <w:t>The experimental oximeter will be manufactured by the research team</w:t>
         </w:r>
       </w:ins>
-      <w:ins w:id="23" w:author="Tarek Loubani" w:date="2018-01-10T01:21:36Z">
+      <w:ins w:id="21" w:author="Tarek Loubani" w:date="2018-01-10T01:21:36Z">
         <w:r>
           <w:rPr>
             <w:rFonts w:cs="Times New Roman" w:ascii="Times New Roman" w:hAnsi="Times New Roman"/>
@@ -2140,12 +2120,11 @@
           <w:t xml:space="preserve"> in London, Ontario under </w:t>
         </w:r>
       </w:ins>
-      <w:ins w:id="24" w:author="Tarek Loubani" w:date="2018-01-10T01:21:36Z">
+      <w:ins w:id="22" w:author="Tarek Loubani" w:date="2018-01-10T01:21:36Z">
         <w:r>
           <w:rPr>
             <w:rFonts w:eastAsia="Calibri" w:cs="Times New Roman" w:ascii="Times New Roman" w:hAnsi="Times New Roman" w:eastAsiaTheme="minorHAnsi"/>
             <w:color w:val="00000A"/>
-            <w:kern w:val="0"/>
             <w:sz w:val="24"/>
             <w:szCs w:val="24"/>
             <w:lang w:val="en-US" w:eastAsia="en-US" w:bidi="ar-SA"/>
@@ -2153,7 +2132,7 @@
           <w:t>the</w:t>
         </w:r>
       </w:ins>
-      <w:ins w:id="25" w:author="Tarek Loubani" w:date="2018-01-10T01:21:36Z">
+      <w:ins w:id="23" w:author="Tarek Loubani" w:date="2018-01-10T01:21:36Z">
         <w:r>
           <w:rPr>
             <w:rFonts w:cs="Times New Roman" w:ascii="Times New Roman" w:hAnsi="Times New Roman"/>
@@ -2163,7 +2142,7 @@
           <w:t xml:space="preserve"> supervision of Glia Inc</w:t>
         </w:r>
       </w:ins>
-      <w:ins w:id="26" w:author="Tarek Loubani" w:date="2018-01-10T01:22:00Z">
+      <w:ins w:id="24" w:author="Tarek Loubani" w:date="2018-01-10T01:22:00Z">
         <w:r>
           <w:rPr>
             <w:rFonts w:cs="Times New Roman" w:ascii="Times New Roman" w:hAnsi="Times New Roman"/>
@@ -2173,7 +2152,7 @@
           <w:t>. (</w:t>
         </w:r>
       </w:ins>
-      <w:ins w:id="27" w:author="Tarek Loubani" w:date="2018-01-10T01:23:52Z">
+      <w:ins w:id="25" w:author="Tarek Loubani" w:date="2018-01-10T01:23:52Z">
         <w:r>
           <w:rPr>
             <w:rFonts w:cs="Times New Roman" w:ascii="Times New Roman" w:hAnsi="Times New Roman"/>
@@ -2183,7 +2162,7 @@
           <w:t>Corporation #</w:t>
         </w:r>
       </w:ins>
-      <w:ins w:id="28" w:author="Tarek Loubani" w:date="2018-01-10T01:24:05Z">
+      <w:ins w:id="26" w:author="Tarek Loubani" w:date="2018-01-10T01:24:05Z">
         <w:r>
           <w:rPr>
             <w:rFonts w:cs="Times New Roman" w:ascii="Times New Roman" w:hAnsi="Times New Roman"/>
@@ -2193,7 +2172,7 @@
           <w:t>924742-4; HC Company ID #141507)</w:t>
         </w:r>
       </w:ins>
-      <w:ins w:id="29" w:author="Tarek Loubani" w:date="2018-01-09T23:37:39Z">
+      <w:ins w:id="27" w:author="Tarek Loubani" w:date="2018-01-09T23:37:39Z">
         <w:r>
           <w:rPr>
             <w:rFonts w:cs="Times New Roman" w:ascii="Times New Roman" w:hAnsi="Times New Roman"/>
@@ -2209,14 +2188,14 @@
         <w:tblStyle w:val="TableGrid"/>
         <w:tblW w:w="9355" w:type="dxa"/>
         <w:jc w:val="left"/>
-        <w:tblInd w:w="0" w:type="dxa"/>
+        <w:tblInd w:w="-5" w:type="dxa"/>
         <w:tblCellMar>
           <w:top w:w="0" w:type="dxa"/>
-          <w:left w:w="98" w:type="dxa"/>
+          <w:left w:w="93" w:type="dxa"/>
           <w:bottom w:w="0" w:type="dxa"/>
           <w:right w:w="108" w:type="dxa"/>
         </w:tblCellMar>
-        <w:tblLook w:noVBand="1" w:val="04a0" w:noHBand="0" w:lastColumn="0" w:firstColumn="1" w:lastRow="0" w:firstRow="1"/>
+        <w:tblLook w:val="04a0" w:noVBand="1" w:noHBand="0" w:lastColumn="0" w:firstColumn="1" w:lastRow="0" w:firstRow="1"/>
       </w:tblPr>
       <w:tblGrid>
         <w:gridCol w:w="2632"/>
@@ -2226,7 +2205,7 @@
       </w:tblGrid>
       <w:tr>
         <w:trPr>
-          <w:ins w:id="30" w:author="Alex" w:date="2018-01-09T21:01:00Z"/>
+          <w:ins w:id="28" w:author="Alex" w:date="2018-01-09T21:01:00Z"/>
           <w:trHeight w:val="300" w:hRule="atLeast"/>
         </w:trPr>
         <w:tc>
@@ -2235,7 +2214,73 @@
             <w:tcBorders/>
             <w:shd w:color="auto" w:fill="FFFFFF" w:themeFill="background1" w:val="clear"/>
             <w:tcMar>
-              <w:left w:w="98" w:type="dxa"/>
+              <w:left w:w="93" w:type="dxa"/>
+            </w:tcMar>
+          </w:tcPr>
+          <w:p>
+            <w:pPr>
+              <w:pStyle w:val="Normal"/>
+              <w:spacing w:lineRule="auto" w:line="240" w:before="0" w:after="0"/>
+              <w:rPr>
+                <w:rFonts w:ascii="Times New Roman" w:hAnsi="Times New Roman" w:eastAsia="Times New Roman" w:cs="Times New Roman"/>
+                <w:color w:val="000000"/>
+                <w:sz w:val="24"/>
+                <w:szCs w:val="24"/>
+              </w:rPr>
+            </w:pPr>
+            <w:ins w:id="29" w:author="Tarek Loubani" w:date="2018-01-09T23:37:39Z">
+              <w:r>
+                <w:rPr>
+                  <w:rFonts w:eastAsia="Times New Roman" w:cs="Times New Roman" w:ascii="Times New Roman" w:hAnsi="Times New Roman"/>
+                  <w:color w:val="000000"/>
+                  <w:sz w:val="24"/>
+                  <w:szCs w:val="24"/>
+                </w:rPr>
+                <w:t>Mfr. #</w:t>
+              </w:r>
+            </w:ins>
+          </w:p>
+        </w:tc>
+        <w:tc>
+          <w:tcPr>
+            <w:tcW w:w="1938" w:type="dxa"/>
+            <w:tcBorders/>
+            <w:shd w:color="auto" w:fill="FFFFFF" w:themeFill="background1" w:val="clear"/>
+            <w:tcMar>
+              <w:left w:w="93" w:type="dxa"/>
+            </w:tcMar>
+          </w:tcPr>
+          <w:p>
+            <w:pPr>
+              <w:pStyle w:val="Normal"/>
+              <w:spacing w:lineRule="auto" w:line="240" w:before="0" w:after="0"/>
+              <w:rPr>
+                <w:rFonts w:ascii="Times New Roman" w:hAnsi="Times New Roman" w:eastAsia="Times New Roman" w:cs="Times New Roman"/>
+                <w:color w:val="000000"/>
+                <w:sz w:val="24"/>
+                <w:szCs w:val="24"/>
+              </w:rPr>
+            </w:pPr>
+            <w:ins w:id="30" w:author="Tarek Loubani" w:date="2018-01-09T23:37:39Z">
+              <w:r>
+                <w:rPr>
+                  <w:rFonts w:eastAsia="Times New Roman" w:cs="Times New Roman" w:ascii="Times New Roman" w:hAnsi="Times New Roman"/>
+                  <w:color w:val="000000"/>
+                  <w:sz w:val="24"/>
+                  <w:szCs w:val="24"/>
+                </w:rPr>
+                <w:t>Manufacturer</w:t>
+              </w:r>
+            </w:ins>
+          </w:p>
+        </w:tc>
+        <w:tc>
+          <w:tcPr>
+            <w:tcW w:w="4075" w:type="dxa"/>
+            <w:tcBorders/>
+            <w:shd w:color="auto" w:fill="FFFFFF" w:themeFill="background1" w:val="clear"/>
+            <w:tcMar>
+              <w:left w:w="93" w:type="dxa"/>
             </w:tcMar>
           </w:tcPr>
           <w:p>
@@ -2257,18 +2302,18 @@
                   <w:sz w:val="24"/>
                   <w:szCs w:val="24"/>
                 </w:rPr>
-                <w:t>Mfr. #</w:t>
-              </w:r>
-            </w:ins>
-          </w:p>
-        </w:tc>
-        <w:tc>
-          <w:tcPr>
-            <w:tcW w:w="1938" w:type="dxa"/>
-            <w:tcBorders/>
-            <w:shd w:color="auto" w:fill="FFFFFF" w:themeFill="background1" w:val="clear"/>
-            <w:tcMar>
-              <w:left w:w="98" w:type="dxa"/>
+                <w:t>Description</w:t>
+              </w:r>
+            </w:ins>
+          </w:p>
+        </w:tc>
+        <w:tc>
+          <w:tcPr>
+            <w:tcW w:w="709" w:type="dxa"/>
+            <w:tcBorders/>
+            <w:shd w:color="auto" w:fill="FFFFFF" w:themeFill="background1" w:val="clear"/>
+            <w:tcMar>
+              <w:left w:w="93" w:type="dxa"/>
             </w:tcMar>
           </w:tcPr>
           <w:p>
@@ -2283,72 +2328,6 @@
               </w:rPr>
             </w:pPr>
             <w:ins w:id="32" w:author="Tarek Loubani" w:date="2018-01-09T23:37:39Z">
-              <w:r>
-                <w:rPr>
-                  <w:rFonts w:eastAsia="Times New Roman" w:cs="Times New Roman" w:ascii="Times New Roman" w:hAnsi="Times New Roman"/>
-                  <w:color w:val="000000"/>
-                  <w:sz w:val="24"/>
-                  <w:szCs w:val="24"/>
-                </w:rPr>
-                <w:t>Manufacturer</w:t>
-              </w:r>
-            </w:ins>
-          </w:p>
-        </w:tc>
-        <w:tc>
-          <w:tcPr>
-            <w:tcW w:w="4075" w:type="dxa"/>
-            <w:tcBorders/>
-            <w:shd w:color="auto" w:fill="FFFFFF" w:themeFill="background1" w:val="clear"/>
-            <w:tcMar>
-              <w:left w:w="98" w:type="dxa"/>
-            </w:tcMar>
-          </w:tcPr>
-          <w:p>
-            <w:pPr>
-              <w:pStyle w:val="Normal"/>
-              <w:spacing w:lineRule="auto" w:line="240" w:before="0" w:after="0"/>
-              <w:rPr>
-                <w:rFonts w:ascii="Times New Roman" w:hAnsi="Times New Roman" w:eastAsia="Times New Roman" w:cs="Times New Roman"/>
-                <w:color w:val="000000"/>
-                <w:sz w:val="24"/>
-                <w:szCs w:val="24"/>
-              </w:rPr>
-            </w:pPr>
-            <w:ins w:id="33" w:author="Tarek Loubani" w:date="2018-01-09T23:37:39Z">
-              <w:r>
-                <w:rPr>
-                  <w:rFonts w:eastAsia="Times New Roman" w:cs="Times New Roman" w:ascii="Times New Roman" w:hAnsi="Times New Roman"/>
-                  <w:color w:val="000000"/>
-                  <w:sz w:val="24"/>
-                  <w:szCs w:val="24"/>
-                </w:rPr>
-                <w:t>Description</w:t>
-              </w:r>
-            </w:ins>
-          </w:p>
-        </w:tc>
-        <w:tc>
-          <w:tcPr>
-            <w:tcW w:w="709" w:type="dxa"/>
-            <w:tcBorders/>
-            <w:shd w:color="auto" w:fill="FFFFFF" w:themeFill="background1" w:val="clear"/>
-            <w:tcMar>
-              <w:left w:w="98" w:type="dxa"/>
-            </w:tcMar>
-          </w:tcPr>
-          <w:p>
-            <w:pPr>
-              <w:pStyle w:val="Normal"/>
-              <w:spacing w:lineRule="auto" w:line="240" w:before="0" w:after="0"/>
-              <w:rPr>
-                <w:rFonts w:ascii="Times New Roman" w:hAnsi="Times New Roman" w:eastAsia="Times New Roman" w:cs="Times New Roman"/>
-                <w:color w:val="000000"/>
-                <w:sz w:val="24"/>
-                <w:szCs w:val="24"/>
-              </w:rPr>
-            </w:pPr>
-            <w:ins w:id="34" w:author="Tarek Loubani" w:date="2018-01-09T23:37:39Z">
               <w:r>
                 <w:rPr>
                   <w:rFonts w:eastAsia="Times New Roman" w:cs="Times New Roman" w:ascii="Times New Roman" w:hAnsi="Times New Roman"/>
@@ -2364,7 +2343,7 @@
       </w:tr>
       <w:tr>
         <w:trPr>
-          <w:ins w:id="35" w:author="Alex" w:date="2018-01-09T21:01:00Z"/>
+          <w:ins w:id="33" w:author="Alex" w:date="2018-01-09T21:01:00Z"/>
           <w:trHeight w:val="300" w:hRule="atLeast"/>
         </w:trPr>
         <w:tc>
@@ -2373,7 +2352,73 @@
             <w:tcBorders/>
             <w:shd w:color="auto" w:fill="FFFFFF" w:themeFill="background1" w:val="clear"/>
             <w:tcMar>
-              <w:left w:w="98" w:type="dxa"/>
+              <w:left w:w="93" w:type="dxa"/>
+            </w:tcMar>
+          </w:tcPr>
+          <w:p>
+            <w:pPr>
+              <w:pStyle w:val="Normal"/>
+              <w:spacing w:lineRule="auto" w:line="240" w:before="0" w:after="0"/>
+              <w:rPr>
+                <w:rFonts w:ascii="Times New Roman" w:hAnsi="Times New Roman" w:eastAsia="Times New Roman" w:cs="Times New Roman"/>
+                <w:color w:val="000000"/>
+                <w:sz w:val="24"/>
+                <w:szCs w:val="24"/>
+              </w:rPr>
+            </w:pPr>
+            <w:ins w:id="34" w:author="Tarek Loubani" w:date="2018-01-09T23:37:39Z">
+              <w:r>
+                <w:rPr>
+                  <w:rFonts w:eastAsia="Times New Roman" w:cs="Times New Roman" w:ascii="Times New Roman" w:hAnsi="Times New Roman"/>
+                  <w:color w:val="000000"/>
+                  <w:sz w:val="24"/>
+                  <w:szCs w:val="24"/>
+                </w:rPr>
+                <w:t>VJ0603V105MXQCW1BC</w:t>
+              </w:r>
+            </w:ins>
+          </w:p>
+        </w:tc>
+        <w:tc>
+          <w:tcPr>
+            <w:tcW w:w="1938" w:type="dxa"/>
+            <w:tcBorders/>
+            <w:shd w:color="auto" w:fill="FFFFFF" w:themeFill="background1" w:val="clear"/>
+            <w:tcMar>
+              <w:left w:w="93" w:type="dxa"/>
+            </w:tcMar>
+          </w:tcPr>
+          <w:p>
+            <w:pPr>
+              <w:pStyle w:val="Normal"/>
+              <w:spacing w:lineRule="auto" w:line="240" w:before="0" w:after="0"/>
+              <w:rPr>
+                <w:rFonts w:ascii="Times New Roman" w:hAnsi="Times New Roman" w:eastAsia="Times New Roman" w:cs="Times New Roman"/>
+                <w:color w:val="000000"/>
+                <w:sz w:val="24"/>
+                <w:szCs w:val="24"/>
+              </w:rPr>
+            </w:pPr>
+            <w:ins w:id="35" w:author="Tarek Loubani" w:date="2018-01-09T23:37:39Z">
+              <w:r>
+                <w:rPr>
+                  <w:rFonts w:eastAsia="Times New Roman" w:cs="Times New Roman" w:ascii="Times New Roman" w:hAnsi="Times New Roman"/>
+                  <w:color w:val="000000"/>
+                  <w:sz w:val="24"/>
+                  <w:szCs w:val="24"/>
+                </w:rPr>
+                <w:t>Vishay</w:t>
+              </w:r>
+            </w:ins>
+          </w:p>
+        </w:tc>
+        <w:tc>
+          <w:tcPr>
+            <w:tcW w:w="4075" w:type="dxa"/>
+            <w:tcBorders/>
+            <w:shd w:color="auto" w:fill="FFFFFF" w:themeFill="background1" w:val="clear"/>
+            <w:tcMar>
+              <w:left w:w="93" w:type="dxa"/>
             </w:tcMar>
           </w:tcPr>
           <w:p>
@@ -2395,24 +2440,25 @@
                   <w:sz w:val="24"/>
                   <w:szCs w:val="24"/>
                 </w:rPr>
-                <w:t>VJ0603V105MXQCW1BC</w:t>
-              </w:r>
-            </w:ins>
-          </w:p>
-        </w:tc>
-        <w:tc>
-          <w:tcPr>
-            <w:tcW w:w="1938" w:type="dxa"/>
-            <w:tcBorders/>
-            <w:shd w:color="auto" w:fill="FFFFFF" w:themeFill="background1" w:val="clear"/>
-            <w:tcMar>
-              <w:left w:w="98" w:type="dxa"/>
-            </w:tcMar>
-          </w:tcPr>
-          <w:p>
-            <w:pPr>
-              <w:pStyle w:val="Normal"/>
-              <w:spacing w:lineRule="auto" w:line="240" w:before="0" w:after="0"/>
+                <w:t>Multilayer Ceramic Capacitors MLCC - SMD/SMT 0603 1uF 10volts Y5V 20%</w:t>
+              </w:r>
+            </w:ins>
+          </w:p>
+        </w:tc>
+        <w:tc>
+          <w:tcPr>
+            <w:tcW w:w="709" w:type="dxa"/>
+            <w:tcBorders/>
+            <w:shd w:color="auto" w:fill="FFFFFF" w:themeFill="background1" w:val="clear"/>
+            <w:tcMar>
+              <w:left w:w="93" w:type="dxa"/>
+            </w:tcMar>
+          </w:tcPr>
+          <w:p>
+            <w:pPr>
+              <w:pStyle w:val="Normal"/>
+              <w:spacing w:lineRule="auto" w:line="240" w:before="0" w:after="0"/>
+              <w:jc w:val="right"/>
               <w:rPr>
                 <w:rFonts w:ascii="Times New Roman" w:hAnsi="Times New Roman" w:eastAsia="Times New Roman" w:cs="Times New Roman"/>
                 <w:color w:val="000000"/>
@@ -2421,73 +2467,6 @@
               </w:rPr>
             </w:pPr>
             <w:ins w:id="37" w:author="Tarek Loubani" w:date="2018-01-09T23:37:39Z">
-              <w:r>
-                <w:rPr>
-                  <w:rFonts w:eastAsia="Times New Roman" w:cs="Times New Roman" w:ascii="Times New Roman" w:hAnsi="Times New Roman"/>
-                  <w:color w:val="000000"/>
-                  <w:sz w:val="24"/>
-                  <w:szCs w:val="24"/>
-                </w:rPr>
-                <w:t>Vishay</w:t>
-              </w:r>
-            </w:ins>
-          </w:p>
-        </w:tc>
-        <w:tc>
-          <w:tcPr>
-            <w:tcW w:w="4075" w:type="dxa"/>
-            <w:tcBorders/>
-            <w:shd w:color="auto" w:fill="FFFFFF" w:themeFill="background1" w:val="clear"/>
-            <w:tcMar>
-              <w:left w:w="98" w:type="dxa"/>
-            </w:tcMar>
-          </w:tcPr>
-          <w:p>
-            <w:pPr>
-              <w:pStyle w:val="Normal"/>
-              <w:spacing w:lineRule="auto" w:line="240" w:before="0" w:after="0"/>
-              <w:rPr>
-                <w:rFonts w:ascii="Times New Roman" w:hAnsi="Times New Roman" w:eastAsia="Times New Roman" w:cs="Times New Roman"/>
-                <w:color w:val="000000"/>
-                <w:sz w:val="24"/>
-                <w:szCs w:val="24"/>
-              </w:rPr>
-            </w:pPr>
-            <w:ins w:id="38" w:author="Tarek Loubani" w:date="2018-01-09T23:37:39Z">
-              <w:r>
-                <w:rPr>
-                  <w:rFonts w:eastAsia="Times New Roman" w:cs="Times New Roman" w:ascii="Times New Roman" w:hAnsi="Times New Roman"/>
-                  <w:color w:val="000000"/>
-                  <w:sz w:val="24"/>
-                  <w:szCs w:val="24"/>
-                </w:rPr>
-                <w:t>Multilayer Ceramic Capacitors MLCC - SMD/SMT 0603 1uF 10volts Y5V 20%</w:t>
-              </w:r>
-            </w:ins>
-          </w:p>
-        </w:tc>
-        <w:tc>
-          <w:tcPr>
-            <w:tcW w:w="709" w:type="dxa"/>
-            <w:tcBorders/>
-            <w:shd w:color="auto" w:fill="FFFFFF" w:themeFill="background1" w:val="clear"/>
-            <w:tcMar>
-              <w:left w:w="98" w:type="dxa"/>
-            </w:tcMar>
-          </w:tcPr>
-          <w:p>
-            <w:pPr>
-              <w:pStyle w:val="Normal"/>
-              <w:spacing w:lineRule="auto" w:line="240" w:before="0" w:after="0"/>
-              <w:jc w:val="right"/>
-              <w:rPr>
-                <w:rFonts w:ascii="Times New Roman" w:hAnsi="Times New Roman" w:eastAsia="Times New Roman" w:cs="Times New Roman"/>
-                <w:color w:val="000000"/>
-                <w:sz w:val="24"/>
-                <w:szCs w:val="24"/>
-              </w:rPr>
-            </w:pPr>
-            <w:ins w:id="39" w:author="Tarek Loubani" w:date="2018-01-09T23:37:39Z">
               <w:r>
                 <w:rPr>
                   <w:rFonts w:eastAsia="Times New Roman" w:cs="Times New Roman" w:ascii="Times New Roman" w:hAnsi="Times New Roman"/>
@@ -2503,7 +2482,7 @@
       </w:tr>
       <w:tr>
         <w:trPr>
-          <w:ins w:id="40" w:author="Alex" w:date="2018-01-09T21:01:00Z"/>
+          <w:ins w:id="38" w:author="Alex" w:date="2018-01-09T21:01:00Z"/>
           <w:trHeight w:val="300" w:hRule="atLeast"/>
         </w:trPr>
         <w:tc>
@@ -2512,7 +2491,73 @@
             <w:tcBorders/>
             <w:shd w:color="auto" w:fill="FFFFFF" w:themeFill="background1" w:val="clear"/>
             <w:tcMar>
-              <w:left w:w="98" w:type="dxa"/>
+              <w:left w:w="93" w:type="dxa"/>
+            </w:tcMar>
+          </w:tcPr>
+          <w:p>
+            <w:pPr>
+              <w:pStyle w:val="Normal"/>
+              <w:spacing w:lineRule="auto" w:line="240" w:before="0" w:after="0"/>
+              <w:rPr>
+                <w:rFonts w:ascii="Times New Roman" w:hAnsi="Times New Roman" w:eastAsia="Times New Roman" w:cs="Times New Roman"/>
+                <w:color w:val="000000"/>
+                <w:sz w:val="24"/>
+                <w:szCs w:val="24"/>
+              </w:rPr>
+            </w:pPr>
+            <w:ins w:id="39" w:author="Tarek Loubani" w:date="2018-01-09T23:37:39Z">
+              <w:r>
+                <w:rPr>
+                  <w:rFonts w:eastAsia="Times New Roman" w:cs="Times New Roman" w:ascii="Times New Roman" w:hAnsi="Times New Roman"/>
+                  <w:color w:val="000000"/>
+                  <w:sz w:val="24"/>
+                  <w:szCs w:val="24"/>
+                </w:rPr>
+                <w:t>GRM188R60J475KE19D</w:t>
+              </w:r>
+            </w:ins>
+          </w:p>
+        </w:tc>
+        <w:tc>
+          <w:tcPr>
+            <w:tcW w:w="1938" w:type="dxa"/>
+            <w:tcBorders/>
+            <w:shd w:color="auto" w:fill="FFFFFF" w:themeFill="background1" w:val="clear"/>
+            <w:tcMar>
+              <w:left w:w="93" w:type="dxa"/>
+            </w:tcMar>
+          </w:tcPr>
+          <w:p>
+            <w:pPr>
+              <w:pStyle w:val="Normal"/>
+              <w:spacing w:lineRule="auto" w:line="240" w:before="0" w:after="0"/>
+              <w:rPr>
+                <w:rFonts w:ascii="Times New Roman" w:hAnsi="Times New Roman" w:eastAsia="Times New Roman" w:cs="Times New Roman"/>
+                <w:color w:val="000000"/>
+                <w:sz w:val="24"/>
+                <w:szCs w:val="24"/>
+              </w:rPr>
+            </w:pPr>
+            <w:ins w:id="40" w:author="Tarek Loubani" w:date="2018-01-09T23:37:39Z">
+              <w:r>
+                <w:rPr>
+                  <w:rFonts w:eastAsia="Times New Roman" w:cs="Times New Roman" w:ascii="Times New Roman" w:hAnsi="Times New Roman"/>
+                  <w:color w:val="000000"/>
+                  <w:sz w:val="24"/>
+                  <w:szCs w:val="24"/>
+                </w:rPr>
+                <w:t>Murata</w:t>
+              </w:r>
+            </w:ins>
+          </w:p>
+        </w:tc>
+        <w:tc>
+          <w:tcPr>
+            <w:tcW w:w="4075" w:type="dxa"/>
+            <w:tcBorders/>
+            <w:shd w:color="auto" w:fill="FFFFFF" w:themeFill="background1" w:val="clear"/>
+            <w:tcMar>
+              <w:left w:w="93" w:type="dxa"/>
             </w:tcMar>
           </w:tcPr>
           <w:p>
@@ -2534,24 +2579,25 @@
                   <w:sz w:val="24"/>
                   <w:szCs w:val="24"/>
                 </w:rPr>
-                <w:t>GRM188R60J475KE19D</w:t>
-              </w:r>
-            </w:ins>
-          </w:p>
-        </w:tc>
-        <w:tc>
-          <w:tcPr>
-            <w:tcW w:w="1938" w:type="dxa"/>
-            <w:tcBorders/>
-            <w:shd w:color="auto" w:fill="FFFFFF" w:themeFill="background1" w:val="clear"/>
-            <w:tcMar>
-              <w:left w:w="98" w:type="dxa"/>
-            </w:tcMar>
-          </w:tcPr>
-          <w:p>
-            <w:pPr>
-              <w:pStyle w:val="Normal"/>
-              <w:spacing w:lineRule="auto" w:line="240" w:before="0" w:after="0"/>
+                <w:t>Multilayer Ceramic Capacitors MLCC - SMD/SMT 0603 4.7uF 6.3volts X5R 10%</w:t>
+              </w:r>
+            </w:ins>
+          </w:p>
+        </w:tc>
+        <w:tc>
+          <w:tcPr>
+            <w:tcW w:w="709" w:type="dxa"/>
+            <w:tcBorders/>
+            <w:shd w:color="auto" w:fill="FFFFFF" w:themeFill="background1" w:val="clear"/>
+            <w:tcMar>
+              <w:left w:w="93" w:type="dxa"/>
+            </w:tcMar>
+          </w:tcPr>
+          <w:p>
+            <w:pPr>
+              <w:pStyle w:val="Normal"/>
+              <w:spacing w:lineRule="auto" w:line="240" w:before="0" w:after="0"/>
+              <w:jc w:val="right"/>
               <w:rPr>
                 <w:rFonts w:ascii="Times New Roman" w:hAnsi="Times New Roman" w:eastAsia="Times New Roman" w:cs="Times New Roman"/>
                 <w:color w:val="000000"/>
@@ -2560,73 +2606,6 @@
               </w:rPr>
             </w:pPr>
             <w:ins w:id="42" w:author="Tarek Loubani" w:date="2018-01-09T23:37:39Z">
-              <w:r>
-                <w:rPr>
-                  <w:rFonts w:eastAsia="Times New Roman" w:cs="Times New Roman" w:ascii="Times New Roman" w:hAnsi="Times New Roman"/>
-                  <w:color w:val="000000"/>
-                  <w:sz w:val="24"/>
-                  <w:szCs w:val="24"/>
-                </w:rPr>
-                <w:t>Murata</w:t>
-              </w:r>
-            </w:ins>
-          </w:p>
-        </w:tc>
-        <w:tc>
-          <w:tcPr>
-            <w:tcW w:w="4075" w:type="dxa"/>
-            <w:tcBorders/>
-            <w:shd w:color="auto" w:fill="FFFFFF" w:themeFill="background1" w:val="clear"/>
-            <w:tcMar>
-              <w:left w:w="98" w:type="dxa"/>
-            </w:tcMar>
-          </w:tcPr>
-          <w:p>
-            <w:pPr>
-              <w:pStyle w:val="Normal"/>
-              <w:spacing w:lineRule="auto" w:line="240" w:before="0" w:after="0"/>
-              <w:rPr>
-                <w:rFonts w:ascii="Times New Roman" w:hAnsi="Times New Roman" w:eastAsia="Times New Roman" w:cs="Times New Roman"/>
-                <w:color w:val="000000"/>
-                <w:sz w:val="24"/>
-                <w:szCs w:val="24"/>
-              </w:rPr>
-            </w:pPr>
-            <w:ins w:id="43" w:author="Tarek Loubani" w:date="2018-01-09T23:37:39Z">
-              <w:r>
-                <w:rPr>
-                  <w:rFonts w:eastAsia="Times New Roman" w:cs="Times New Roman" w:ascii="Times New Roman" w:hAnsi="Times New Roman"/>
-                  <w:color w:val="000000"/>
-                  <w:sz w:val="24"/>
-                  <w:szCs w:val="24"/>
-                </w:rPr>
-                <w:t>Multilayer Ceramic Capacitors MLCC - SMD/SMT 0603 4.7uF 6.3volts X5R 10%</w:t>
-              </w:r>
-            </w:ins>
-          </w:p>
-        </w:tc>
-        <w:tc>
-          <w:tcPr>
-            <w:tcW w:w="709" w:type="dxa"/>
-            <w:tcBorders/>
-            <w:shd w:color="auto" w:fill="FFFFFF" w:themeFill="background1" w:val="clear"/>
-            <w:tcMar>
-              <w:left w:w="98" w:type="dxa"/>
-            </w:tcMar>
-          </w:tcPr>
-          <w:p>
-            <w:pPr>
-              <w:pStyle w:val="Normal"/>
-              <w:spacing w:lineRule="auto" w:line="240" w:before="0" w:after="0"/>
-              <w:jc w:val="right"/>
-              <w:rPr>
-                <w:rFonts w:ascii="Times New Roman" w:hAnsi="Times New Roman" w:eastAsia="Times New Roman" w:cs="Times New Roman"/>
-                <w:color w:val="000000"/>
-                <w:sz w:val="24"/>
-                <w:szCs w:val="24"/>
-              </w:rPr>
-            </w:pPr>
-            <w:ins w:id="44" w:author="Tarek Loubani" w:date="2018-01-09T23:37:39Z">
               <w:r>
                 <w:rPr>
                   <w:rFonts w:eastAsia="Times New Roman" w:cs="Times New Roman" w:ascii="Times New Roman" w:hAnsi="Times New Roman"/>
@@ -2642,7 +2621,7 @@
       </w:tr>
       <w:tr>
         <w:trPr>
-          <w:ins w:id="45" w:author="Alex" w:date="2018-01-09T21:01:00Z"/>
+          <w:ins w:id="43" w:author="Alex" w:date="2018-01-09T21:01:00Z"/>
           <w:trHeight w:val="300" w:hRule="atLeast"/>
         </w:trPr>
         <w:tc>
@@ -2651,7 +2630,73 @@
             <w:tcBorders/>
             <w:shd w:color="auto" w:fill="FFFFFF" w:themeFill="background1" w:val="clear"/>
             <w:tcMar>
-              <w:left w:w="98" w:type="dxa"/>
+              <w:left w:w="93" w:type="dxa"/>
+            </w:tcMar>
+          </w:tcPr>
+          <w:p>
+            <w:pPr>
+              <w:pStyle w:val="Normal"/>
+              <w:spacing w:lineRule="auto" w:line="240" w:before="0" w:after="0"/>
+              <w:rPr>
+                <w:rFonts w:ascii="Times New Roman" w:hAnsi="Times New Roman" w:eastAsia="Times New Roman" w:cs="Times New Roman"/>
+                <w:color w:val="000000"/>
+                <w:sz w:val="24"/>
+                <w:szCs w:val="24"/>
+              </w:rPr>
+            </w:pPr>
+            <w:ins w:id="44" w:author="Tarek Loubani" w:date="2018-01-09T23:37:39Z">
+              <w:r>
+                <w:rPr>
+                  <w:rFonts w:eastAsia="Times New Roman" w:cs="Times New Roman" w:ascii="Times New Roman" w:hAnsi="Times New Roman"/>
+                  <w:color w:val="000000"/>
+                  <w:sz w:val="24"/>
+                  <w:szCs w:val="24"/>
+                </w:rPr>
+                <w:t>06036D106MAT2A</w:t>
+              </w:r>
+            </w:ins>
+          </w:p>
+        </w:tc>
+        <w:tc>
+          <w:tcPr>
+            <w:tcW w:w="1938" w:type="dxa"/>
+            <w:tcBorders/>
+            <w:shd w:color="auto" w:fill="FFFFFF" w:themeFill="background1" w:val="clear"/>
+            <w:tcMar>
+              <w:left w:w="93" w:type="dxa"/>
+            </w:tcMar>
+          </w:tcPr>
+          <w:p>
+            <w:pPr>
+              <w:pStyle w:val="Normal"/>
+              <w:spacing w:lineRule="auto" w:line="240" w:before="0" w:after="0"/>
+              <w:rPr>
+                <w:rFonts w:ascii="Times New Roman" w:hAnsi="Times New Roman" w:eastAsia="Times New Roman" w:cs="Times New Roman"/>
+                <w:color w:val="000000"/>
+                <w:sz w:val="24"/>
+                <w:szCs w:val="24"/>
+              </w:rPr>
+            </w:pPr>
+            <w:ins w:id="45" w:author="Tarek Loubani" w:date="2018-01-09T23:37:39Z">
+              <w:r>
+                <w:rPr>
+                  <w:rFonts w:eastAsia="Times New Roman" w:cs="Times New Roman" w:ascii="Times New Roman" w:hAnsi="Times New Roman"/>
+                  <w:color w:val="000000"/>
+                  <w:sz w:val="24"/>
+                  <w:szCs w:val="24"/>
+                </w:rPr>
+                <w:t>AVX</w:t>
+              </w:r>
+            </w:ins>
+          </w:p>
+        </w:tc>
+        <w:tc>
+          <w:tcPr>
+            <w:tcW w:w="4075" w:type="dxa"/>
+            <w:tcBorders/>
+            <w:shd w:color="auto" w:fill="FFFFFF" w:themeFill="background1" w:val="clear"/>
+            <w:tcMar>
+              <w:left w:w="93" w:type="dxa"/>
             </w:tcMar>
           </w:tcPr>
           <w:p>
@@ -2673,24 +2718,25 @@
                   <w:sz w:val="24"/>
                   <w:szCs w:val="24"/>
                 </w:rPr>
-                <w:t>06036D106MAT2A</w:t>
-              </w:r>
-            </w:ins>
-          </w:p>
-        </w:tc>
-        <w:tc>
-          <w:tcPr>
-            <w:tcW w:w="1938" w:type="dxa"/>
-            <w:tcBorders/>
-            <w:shd w:color="auto" w:fill="FFFFFF" w:themeFill="background1" w:val="clear"/>
-            <w:tcMar>
-              <w:left w:w="98" w:type="dxa"/>
-            </w:tcMar>
-          </w:tcPr>
-          <w:p>
-            <w:pPr>
-              <w:pStyle w:val="Normal"/>
-              <w:spacing w:lineRule="auto" w:line="240" w:before="0" w:after="0"/>
+                <w:t>Multilayer Ceramic Capacitors MLCC - SMD/SMT 6.3V 10uF X5R 0603 20% Tol HIGH CV</w:t>
+              </w:r>
+            </w:ins>
+          </w:p>
+        </w:tc>
+        <w:tc>
+          <w:tcPr>
+            <w:tcW w:w="709" w:type="dxa"/>
+            <w:tcBorders/>
+            <w:shd w:color="auto" w:fill="FFFFFF" w:themeFill="background1" w:val="clear"/>
+            <w:tcMar>
+              <w:left w:w="93" w:type="dxa"/>
+            </w:tcMar>
+          </w:tcPr>
+          <w:p>
+            <w:pPr>
+              <w:pStyle w:val="Normal"/>
+              <w:spacing w:lineRule="auto" w:line="240" w:before="0" w:after="0"/>
+              <w:jc w:val="right"/>
               <w:rPr>
                 <w:rFonts w:ascii="Times New Roman" w:hAnsi="Times New Roman" w:eastAsia="Times New Roman" w:cs="Times New Roman"/>
                 <w:color w:val="000000"/>
@@ -2699,73 +2745,6 @@
               </w:rPr>
             </w:pPr>
             <w:ins w:id="47" w:author="Tarek Loubani" w:date="2018-01-09T23:37:39Z">
-              <w:r>
-                <w:rPr>
-                  <w:rFonts w:eastAsia="Times New Roman" w:cs="Times New Roman" w:ascii="Times New Roman" w:hAnsi="Times New Roman"/>
-                  <w:color w:val="000000"/>
-                  <w:sz w:val="24"/>
-                  <w:szCs w:val="24"/>
-                </w:rPr>
-                <w:t>AVX</w:t>
-              </w:r>
-            </w:ins>
-          </w:p>
-        </w:tc>
-        <w:tc>
-          <w:tcPr>
-            <w:tcW w:w="4075" w:type="dxa"/>
-            <w:tcBorders/>
-            <w:shd w:color="auto" w:fill="FFFFFF" w:themeFill="background1" w:val="clear"/>
-            <w:tcMar>
-              <w:left w:w="98" w:type="dxa"/>
-            </w:tcMar>
-          </w:tcPr>
-          <w:p>
-            <w:pPr>
-              <w:pStyle w:val="Normal"/>
-              <w:spacing w:lineRule="auto" w:line="240" w:before="0" w:after="0"/>
-              <w:rPr>
-                <w:rFonts w:ascii="Times New Roman" w:hAnsi="Times New Roman" w:eastAsia="Times New Roman" w:cs="Times New Roman"/>
-                <w:color w:val="000000"/>
-                <w:sz w:val="24"/>
-                <w:szCs w:val="24"/>
-              </w:rPr>
-            </w:pPr>
-            <w:ins w:id="48" w:author="Tarek Loubani" w:date="2018-01-09T23:37:39Z">
-              <w:r>
-                <w:rPr>
-                  <w:rFonts w:eastAsia="Times New Roman" w:cs="Times New Roman" w:ascii="Times New Roman" w:hAnsi="Times New Roman"/>
-                  <w:color w:val="000000"/>
-                  <w:sz w:val="24"/>
-                  <w:szCs w:val="24"/>
-                </w:rPr>
-                <w:t>Multilayer Ceramic Capacitors MLCC - SMD/SMT 6.3V 10uF X5R 0603 20% Tol HIGH CV</w:t>
-              </w:r>
-            </w:ins>
-          </w:p>
-        </w:tc>
-        <w:tc>
-          <w:tcPr>
-            <w:tcW w:w="709" w:type="dxa"/>
-            <w:tcBorders/>
-            <w:shd w:color="auto" w:fill="FFFFFF" w:themeFill="background1" w:val="clear"/>
-            <w:tcMar>
-              <w:left w:w="98" w:type="dxa"/>
-            </w:tcMar>
-          </w:tcPr>
-          <w:p>
-            <w:pPr>
-              <w:pStyle w:val="Normal"/>
-              <w:spacing w:lineRule="auto" w:line="240" w:before="0" w:after="0"/>
-              <w:jc w:val="right"/>
-              <w:rPr>
-                <w:rFonts w:ascii="Times New Roman" w:hAnsi="Times New Roman" w:eastAsia="Times New Roman" w:cs="Times New Roman"/>
-                <w:color w:val="000000"/>
-                <w:sz w:val="24"/>
-                <w:szCs w:val="24"/>
-              </w:rPr>
-            </w:pPr>
-            <w:ins w:id="49" w:author="Tarek Loubani" w:date="2018-01-09T23:37:39Z">
               <w:r>
                 <w:rPr>
                   <w:rFonts w:eastAsia="Times New Roman" w:cs="Times New Roman" w:ascii="Times New Roman" w:hAnsi="Times New Roman"/>
@@ -2781,7 +2760,7 @@
       </w:tr>
       <w:tr>
         <w:trPr>
-          <w:ins w:id="50" w:author="Alex" w:date="2018-01-09T21:01:00Z"/>
+          <w:ins w:id="48" w:author="Alex" w:date="2018-01-09T21:01:00Z"/>
           <w:trHeight w:val="300" w:hRule="atLeast"/>
         </w:trPr>
         <w:tc>
@@ -2790,7 +2769,73 @@
             <w:tcBorders/>
             <w:shd w:color="auto" w:fill="FFFFFF" w:themeFill="background1" w:val="clear"/>
             <w:tcMar>
-              <w:left w:w="98" w:type="dxa"/>
+              <w:left w:w="93" w:type="dxa"/>
+            </w:tcMar>
+          </w:tcPr>
+          <w:p>
+            <w:pPr>
+              <w:pStyle w:val="Normal"/>
+              <w:spacing w:lineRule="auto" w:line="240" w:before="0" w:after="0"/>
+              <w:rPr>
+                <w:rFonts w:ascii="Times New Roman" w:hAnsi="Times New Roman" w:eastAsia="Times New Roman" w:cs="Times New Roman"/>
+                <w:color w:val="000000"/>
+                <w:sz w:val="24"/>
+                <w:szCs w:val="24"/>
+              </w:rPr>
+            </w:pPr>
+            <w:ins w:id="49" w:author="Tarek Loubani" w:date="2018-01-09T23:37:39Z">
+              <w:r>
+                <w:rPr>
+                  <w:rFonts w:eastAsia="Times New Roman" w:cs="Times New Roman" w:ascii="Times New Roman" w:hAnsi="Times New Roman"/>
+                  <w:color w:val="000000"/>
+                  <w:sz w:val="24"/>
+                  <w:szCs w:val="24"/>
+                </w:rPr>
+                <w:t>VJ0603Y104JXJPW1BC</w:t>
+              </w:r>
+            </w:ins>
+          </w:p>
+        </w:tc>
+        <w:tc>
+          <w:tcPr>
+            <w:tcW w:w="1938" w:type="dxa"/>
+            <w:tcBorders/>
+            <w:shd w:color="auto" w:fill="FFFFFF" w:themeFill="background1" w:val="clear"/>
+            <w:tcMar>
+              <w:left w:w="93" w:type="dxa"/>
+            </w:tcMar>
+          </w:tcPr>
+          <w:p>
+            <w:pPr>
+              <w:pStyle w:val="Normal"/>
+              <w:spacing w:lineRule="auto" w:line="240" w:before="0" w:after="0"/>
+              <w:rPr>
+                <w:rFonts w:ascii="Times New Roman" w:hAnsi="Times New Roman" w:eastAsia="Times New Roman" w:cs="Times New Roman"/>
+                <w:color w:val="000000"/>
+                <w:sz w:val="24"/>
+                <w:szCs w:val="24"/>
+              </w:rPr>
+            </w:pPr>
+            <w:ins w:id="50" w:author="Tarek Loubani" w:date="2018-01-09T23:37:39Z">
+              <w:r>
+                <w:rPr>
+                  <w:rFonts w:eastAsia="Times New Roman" w:cs="Times New Roman" w:ascii="Times New Roman" w:hAnsi="Times New Roman"/>
+                  <w:color w:val="000000"/>
+                  <w:sz w:val="24"/>
+                  <w:szCs w:val="24"/>
+                </w:rPr>
+                <w:t>Vishay</w:t>
+              </w:r>
+            </w:ins>
+          </w:p>
+        </w:tc>
+        <w:tc>
+          <w:tcPr>
+            <w:tcW w:w="4075" w:type="dxa"/>
+            <w:tcBorders/>
+            <w:shd w:color="auto" w:fill="FFFFFF" w:themeFill="background1" w:val="clear"/>
+            <w:tcMar>
+              <w:left w:w="93" w:type="dxa"/>
             </w:tcMar>
           </w:tcPr>
           <w:p>
@@ -2812,24 +2857,25 @@
                   <w:sz w:val="24"/>
                   <w:szCs w:val="24"/>
                 </w:rPr>
-                <w:t>VJ0603Y104JXJPW1BC</w:t>
-              </w:r>
-            </w:ins>
-          </w:p>
-        </w:tc>
-        <w:tc>
-          <w:tcPr>
-            <w:tcW w:w="1938" w:type="dxa"/>
-            <w:tcBorders/>
-            <w:shd w:color="auto" w:fill="FFFFFF" w:themeFill="background1" w:val="clear"/>
-            <w:tcMar>
-              <w:left w:w="98" w:type="dxa"/>
-            </w:tcMar>
-          </w:tcPr>
-          <w:p>
-            <w:pPr>
-              <w:pStyle w:val="Normal"/>
-              <w:spacing w:lineRule="auto" w:line="240" w:before="0" w:after="0"/>
+                <w:t>Multilayer Ceramic Capacitors MLCC - SMD/SMT 0603 0.1uF 16volts X7R 5%</w:t>
+              </w:r>
+            </w:ins>
+          </w:p>
+        </w:tc>
+        <w:tc>
+          <w:tcPr>
+            <w:tcW w:w="709" w:type="dxa"/>
+            <w:tcBorders/>
+            <w:shd w:color="auto" w:fill="FFFFFF" w:themeFill="background1" w:val="clear"/>
+            <w:tcMar>
+              <w:left w:w="93" w:type="dxa"/>
+            </w:tcMar>
+          </w:tcPr>
+          <w:p>
+            <w:pPr>
+              <w:pStyle w:val="Normal"/>
+              <w:spacing w:lineRule="auto" w:line="240" w:before="0" w:after="0"/>
+              <w:jc w:val="right"/>
               <w:rPr>
                 <w:rFonts w:ascii="Times New Roman" w:hAnsi="Times New Roman" w:eastAsia="Times New Roman" w:cs="Times New Roman"/>
                 <w:color w:val="000000"/>
@@ -2838,73 +2884,6 @@
               </w:rPr>
             </w:pPr>
             <w:ins w:id="52" w:author="Tarek Loubani" w:date="2018-01-09T23:37:39Z">
-              <w:r>
-                <w:rPr>
-                  <w:rFonts w:eastAsia="Times New Roman" w:cs="Times New Roman" w:ascii="Times New Roman" w:hAnsi="Times New Roman"/>
-                  <w:color w:val="000000"/>
-                  <w:sz w:val="24"/>
-                  <w:szCs w:val="24"/>
-                </w:rPr>
-                <w:t>Vishay</w:t>
-              </w:r>
-            </w:ins>
-          </w:p>
-        </w:tc>
-        <w:tc>
-          <w:tcPr>
-            <w:tcW w:w="4075" w:type="dxa"/>
-            <w:tcBorders/>
-            <w:shd w:color="auto" w:fill="FFFFFF" w:themeFill="background1" w:val="clear"/>
-            <w:tcMar>
-              <w:left w:w="98" w:type="dxa"/>
-            </w:tcMar>
-          </w:tcPr>
-          <w:p>
-            <w:pPr>
-              <w:pStyle w:val="Normal"/>
-              <w:spacing w:lineRule="auto" w:line="240" w:before="0" w:after="0"/>
-              <w:rPr>
-                <w:rFonts w:ascii="Times New Roman" w:hAnsi="Times New Roman" w:eastAsia="Times New Roman" w:cs="Times New Roman"/>
-                <w:color w:val="000000"/>
-                <w:sz w:val="24"/>
-                <w:szCs w:val="24"/>
-              </w:rPr>
-            </w:pPr>
-            <w:ins w:id="53" w:author="Tarek Loubani" w:date="2018-01-09T23:37:39Z">
-              <w:r>
-                <w:rPr>
-                  <w:rFonts w:eastAsia="Times New Roman" w:cs="Times New Roman" w:ascii="Times New Roman" w:hAnsi="Times New Roman"/>
-                  <w:color w:val="000000"/>
-                  <w:sz w:val="24"/>
-                  <w:szCs w:val="24"/>
-                </w:rPr>
-                <w:t>Multilayer Ceramic Capacitors MLCC - SMD/SMT 0603 0.1uF 16volts X7R 5%</w:t>
-              </w:r>
-            </w:ins>
-          </w:p>
-        </w:tc>
-        <w:tc>
-          <w:tcPr>
-            <w:tcW w:w="709" w:type="dxa"/>
-            <w:tcBorders/>
-            <w:shd w:color="auto" w:fill="FFFFFF" w:themeFill="background1" w:val="clear"/>
-            <w:tcMar>
-              <w:left w:w="98" w:type="dxa"/>
-            </w:tcMar>
-          </w:tcPr>
-          <w:p>
-            <w:pPr>
-              <w:pStyle w:val="Normal"/>
-              <w:spacing w:lineRule="auto" w:line="240" w:before="0" w:after="0"/>
-              <w:jc w:val="right"/>
-              <w:rPr>
-                <w:rFonts w:ascii="Times New Roman" w:hAnsi="Times New Roman" w:eastAsia="Times New Roman" w:cs="Times New Roman"/>
-                <w:color w:val="000000"/>
-                <w:sz w:val="24"/>
-                <w:szCs w:val="24"/>
-              </w:rPr>
-            </w:pPr>
-            <w:ins w:id="54" w:author="Tarek Loubani" w:date="2018-01-09T23:37:39Z">
               <w:r>
                 <w:rPr>
                   <w:rFonts w:eastAsia="Times New Roman" w:cs="Times New Roman" w:ascii="Times New Roman" w:hAnsi="Times New Roman"/>
@@ -2920,7 +2899,7 @@
       </w:tr>
       <w:tr>
         <w:trPr>
-          <w:ins w:id="55" w:author="Alex" w:date="2018-01-09T21:01:00Z"/>
+          <w:ins w:id="53" w:author="Alex" w:date="2018-01-09T21:01:00Z"/>
           <w:trHeight w:val="300" w:hRule="atLeast"/>
         </w:trPr>
         <w:tc>
@@ -2929,7 +2908,73 @@
             <w:tcBorders/>
             <w:shd w:color="auto" w:fill="FFFFFF" w:themeFill="background1" w:val="clear"/>
             <w:tcMar>
-              <w:left w:w="98" w:type="dxa"/>
+              <w:left w:w="93" w:type="dxa"/>
+            </w:tcMar>
+          </w:tcPr>
+          <w:p>
+            <w:pPr>
+              <w:pStyle w:val="Normal"/>
+              <w:spacing w:lineRule="auto" w:line="240" w:before="0" w:after="0"/>
+              <w:rPr>
+                <w:rFonts w:ascii="Times New Roman" w:hAnsi="Times New Roman" w:eastAsia="Times New Roman" w:cs="Times New Roman"/>
+                <w:color w:val="000000"/>
+                <w:sz w:val="24"/>
+                <w:szCs w:val="24"/>
+              </w:rPr>
+            </w:pPr>
+            <w:ins w:id="54" w:author="Tarek Loubani" w:date="2018-01-09T23:37:39Z">
+              <w:r>
+                <w:rPr>
+                  <w:rFonts w:eastAsia="Times New Roman" w:cs="Times New Roman" w:ascii="Times New Roman" w:hAnsi="Times New Roman"/>
+                  <w:color w:val="000000"/>
+                  <w:sz w:val="24"/>
+                  <w:szCs w:val="24"/>
+                </w:rPr>
+                <w:t>MCP1700T-3002E/TT</w:t>
+              </w:r>
+            </w:ins>
+          </w:p>
+        </w:tc>
+        <w:tc>
+          <w:tcPr>
+            <w:tcW w:w="1938" w:type="dxa"/>
+            <w:tcBorders/>
+            <w:shd w:color="auto" w:fill="FFFFFF" w:themeFill="background1" w:val="clear"/>
+            <w:tcMar>
+              <w:left w:w="93" w:type="dxa"/>
+            </w:tcMar>
+          </w:tcPr>
+          <w:p>
+            <w:pPr>
+              <w:pStyle w:val="Normal"/>
+              <w:spacing w:lineRule="auto" w:line="240" w:before="0" w:after="0"/>
+              <w:rPr>
+                <w:rFonts w:ascii="Times New Roman" w:hAnsi="Times New Roman" w:eastAsia="Times New Roman" w:cs="Times New Roman"/>
+                <w:color w:val="000000"/>
+                <w:sz w:val="24"/>
+                <w:szCs w:val="24"/>
+              </w:rPr>
+            </w:pPr>
+            <w:ins w:id="55" w:author="Tarek Loubani" w:date="2018-01-09T23:37:39Z">
+              <w:r>
+                <w:rPr>
+                  <w:rFonts w:eastAsia="Times New Roman" w:cs="Times New Roman" w:ascii="Times New Roman" w:hAnsi="Times New Roman"/>
+                  <w:color w:val="000000"/>
+                  <w:sz w:val="24"/>
+                  <w:szCs w:val="24"/>
+                </w:rPr>
+                <w:t>Microchip</w:t>
+              </w:r>
+            </w:ins>
+          </w:p>
+        </w:tc>
+        <w:tc>
+          <w:tcPr>
+            <w:tcW w:w="4075" w:type="dxa"/>
+            <w:tcBorders/>
+            <w:shd w:color="auto" w:fill="FFFFFF" w:themeFill="background1" w:val="clear"/>
+            <w:tcMar>
+              <w:left w:w="93" w:type="dxa"/>
             </w:tcMar>
           </w:tcPr>
           <w:p>
@@ -2951,24 +2996,25 @@
                   <w:sz w:val="24"/>
                   <w:szCs w:val="24"/>
                 </w:rPr>
-                <w:t>MCP1700T-3002E/TT</w:t>
-              </w:r>
-            </w:ins>
-          </w:p>
-        </w:tc>
-        <w:tc>
-          <w:tcPr>
-            <w:tcW w:w="1938" w:type="dxa"/>
-            <w:tcBorders/>
-            <w:shd w:color="auto" w:fill="FFFFFF" w:themeFill="background1" w:val="clear"/>
-            <w:tcMar>
-              <w:left w:w="98" w:type="dxa"/>
-            </w:tcMar>
-          </w:tcPr>
-          <w:p>
-            <w:pPr>
-              <w:pStyle w:val="Normal"/>
-              <w:spacing w:lineRule="auto" w:line="240" w:before="0" w:after="0"/>
+                <w:t>LDO Voltage Regulators 250mA Adj LDO 2%</w:t>
+              </w:r>
+            </w:ins>
+          </w:p>
+        </w:tc>
+        <w:tc>
+          <w:tcPr>
+            <w:tcW w:w="709" w:type="dxa"/>
+            <w:tcBorders/>
+            <w:shd w:color="auto" w:fill="FFFFFF" w:themeFill="background1" w:val="clear"/>
+            <w:tcMar>
+              <w:left w:w="93" w:type="dxa"/>
+            </w:tcMar>
+          </w:tcPr>
+          <w:p>
+            <w:pPr>
+              <w:pStyle w:val="Normal"/>
+              <w:spacing w:lineRule="auto" w:line="240" w:before="0" w:after="0"/>
+              <w:jc w:val="right"/>
               <w:rPr>
                 <w:rFonts w:ascii="Times New Roman" w:hAnsi="Times New Roman" w:eastAsia="Times New Roman" w:cs="Times New Roman"/>
                 <w:color w:val="000000"/>
@@ -2977,73 +3023,6 @@
               </w:rPr>
             </w:pPr>
             <w:ins w:id="57" w:author="Tarek Loubani" w:date="2018-01-09T23:37:39Z">
-              <w:r>
-                <w:rPr>
-                  <w:rFonts w:eastAsia="Times New Roman" w:cs="Times New Roman" w:ascii="Times New Roman" w:hAnsi="Times New Roman"/>
-                  <w:color w:val="000000"/>
-                  <w:sz w:val="24"/>
-                  <w:szCs w:val="24"/>
-                </w:rPr>
-                <w:t>Microchip</w:t>
-              </w:r>
-            </w:ins>
-          </w:p>
-        </w:tc>
-        <w:tc>
-          <w:tcPr>
-            <w:tcW w:w="4075" w:type="dxa"/>
-            <w:tcBorders/>
-            <w:shd w:color="auto" w:fill="FFFFFF" w:themeFill="background1" w:val="clear"/>
-            <w:tcMar>
-              <w:left w:w="98" w:type="dxa"/>
-            </w:tcMar>
-          </w:tcPr>
-          <w:p>
-            <w:pPr>
-              <w:pStyle w:val="Normal"/>
-              <w:spacing w:lineRule="auto" w:line="240" w:before="0" w:after="0"/>
-              <w:rPr>
-                <w:rFonts w:ascii="Times New Roman" w:hAnsi="Times New Roman" w:eastAsia="Times New Roman" w:cs="Times New Roman"/>
-                <w:color w:val="000000"/>
-                <w:sz w:val="24"/>
-                <w:szCs w:val="24"/>
-              </w:rPr>
-            </w:pPr>
-            <w:ins w:id="58" w:author="Tarek Loubani" w:date="2018-01-09T23:37:39Z">
-              <w:r>
-                <w:rPr>
-                  <w:rFonts w:eastAsia="Times New Roman" w:cs="Times New Roman" w:ascii="Times New Roman" w:hAnsi="Times New Roman"/>
-                  <w:color w:val="000000"/>
-                  <w:sz w:val="24"/>
-                  <w:szCs w:val="24"/>
-                </w:rPr>
-                <w:t>LDO Voltage Regulators 250mA Adj LDO 2%</w:t>
-              </w:r>
-            </w:ins>
-          </w:p>
-        </w:tc>
-        <w:tc>
-          <w:tcPr>
-            <w:tcW w:w="709" w:type="dxa"/>
-            <w:tcBorders/>
-            <w:shd w:color="auto" w:fill="FFFFFF" w:themeFill="background1" w:val="clear"/>
-            <w:tcMar>
-              <w:left w:w="98" w:type="dxa"/>
-            </w:tcMar>
-          </w:tcPr>
-          <w:p>
-            <w:pPr>
-              <w:pStyle w:val="Normal"/>
-              <w:spacing w:lineRule="auto" w:line="240" w:before="0" w:after="0"/>
-              <w:jc w:val="right"/>
-              <w:rPr>
-                <w:rFonts w:ascii="Times New Roman" w:hAnsi="Times New Roman" w:eastAsia="Times New Roman" w:cs="Times New Roman"/>
-                <w:color w:val="000000"/>
-                <w:sz w:val="24"/>
-                <w:szCs w:val="24"/>
-              </w:rPr>
-            </w:pPr>
-            <w:ins w:id="59" w:author="Tarek Loubani" w:date="2018-01-09T23:37:39Z">
               <w:r>
                 <w:rPr>
                   <w:rFonts w:eastAsia="Times New Roman" w:cs="Times New Roman" w:ascii="Times New Roman" w:hAnsi="Times New Roman"/>
@@ -3059,7 +3038,7 @@
       </w:tr>
       <w:tr>
         <w:trPr>
-          <w:ins w:id="60" w:author="Alex" w:date="2018-01-09T21:01:00Z"/>
+          <w:ins w:id="58" w:author="Alex" w:date="2018-01-09T21:01:00Z"/>
           <w:trHeight w:val="300" w:hRule="atLeast"/>
         </w:trPr>
         <w:tc>
@@ -3068,7 +3047,73 @@
             <w:tcBorders/>
             <w:shd w:color="auto" w:fill="FFFFFF" w:themeFill="background1" w:val="clear"/>
             <w:tcMar>
-              <w:left w:w="98" w:type="dxa"/>
+              <w:left w:w="93" w:type="dxa"/>
+            </w:tcMar>
+          </w:tcPr>
+          <w:p>
+            <w:pPr>
+              <w:pStyle w:val="Normal"/>
+              <w:spacing w:lineRule="auto" w:line="240" w:before="0" w:after="0"/>
+              <w:rPr>
+                <w:rFonts w:ascii="Times New Roman" w:hAnsi="Times New Roman" w:eastAsia="Times New Roman" w:cs="Times New Roman"/>
+                <w:color w:val="000000"/>
+                <w:sz w:val="24"/>
+                <w:szCs w:val="24"/>
+              </w:rPr>
+            </w:pPr>
+            <w:ins w:id="59" w:author="Tarek Loubani" w:date="2018-01-09T23:37:39Z">
+              <w:r>
+                <w:rPr>
+                  <w:rFonts w:eastAsia="Times New Roman" w:cs="Times New Roman" w:ascii="Times New Roman" w:hAnsi="Times New Roman"/>
+                  <w:color w:val="000000"/>
+                  <w:sz w:val="24"/>
+                  <w:szCs w:val="24"/>
+                </w:rPr>
+                <w:t>CRCW06032K00FKEA</w:t>
+              </w:r>
+            </w:ins>
+          </w:p>
+        </w:tc>
+        <w:tc>
+          <w:tcPr>
+            <w:tcW w:w="1938" w:type="dxa"/>
+            <w:tcBorders/>
+            <w:shd w:color="auto" w:fill="FFFFFF" w:themeFill="background1" w:val="clear"/>
+            <w:tcMar>
+              <w:left w:w="93" w:type="dxa"/>
+            </w:tcMar>
+          </w:tcPr>
+          <w:p>
+            <w:pPr>
+              <w:pStyle w:val="Normal"/>
+              <w:spacing w:lineRule="auto" w:line="240" w:before="0" w:after="0"/>
+              <w:rPr>
+                <w:rFonts w:ascii="Times New Roman" w:hAnsi="Times New Roman" w:eastAsia="Times New Roman" w:cs="Times New Roman"/>
+                <w:color w:val="000000"/>
+                <w:sz w:val="24"/>
+                <w:szCs w:val="24"/>
+              </w:rPr>
+            </w:pPr>
+            <w:ins w:id="60" w:author="Tarek Loubani" w:date="2018-01-09T23:37:39Z">
+              <w:r>
+                <w:rPr>
+                  <w:rFonts w:eastAsia="Times New Roman" w:cs="Times New Roman" w:ascii="Times New Roman" w:hAnsi="Times New Roman"/>
+                  <w:color w:val="000000"/>
+                  <w:sz w:val="24"/>
+                  <w:szCs w:val="24"/>
+                </w:rPr>
+                <w:t>Vishay</w:t>
+              </w:r>
+            </w:ins>
+          </w:p>
+        </w:tc>
+        <w:tc>
+          <w:tcPr>
+            <w:tcW w:w="4075" w:type="dxa"/>
+            <w:tcBorders/>
+            <w:shd w:color="auto" w:fill="FFFFFF" w:themeFill="background1" w:val="clear"/>
+            <w:tcMar>
+              <w:left w:w="93" w:type="dxa"/>
             </w:tcMar>
           </w:tcPr>
           <w:p>
@@ -3090,24 +3135,25 @@
                   <w:sz w:val="24"/>
                   <w:szCs w:val="24"/>
                 </w:rPr>
-                <w:t>CRCW06032K00FKEA</w:t>
-              </w:r>
-            </w:ins>
-          </w:p>
-        </w:tc>
-        <w:tc>
-          <w:tcPr>
-            <w:tcW w:w="1938" w:type="dxa"/>
-            <w:tcBorders/>
-            <w:shd w:color="auto" w:fill="FFFFFF" w:themeFill="background1" w:val="clear"/>
-            <w:tcMar>
-              <w:left w:w="98" w:type="dxa"/>
-            </w:tcMar>
-          </w:tcPr>
-          <w:p>
-            <w:pPr>
-              <w:pStyle w:val="Normal"/>
-              <w:spacing w:lineRule="auto" w:line="240" w:before="0" w:after="0"/>
+                <w:t>Thick Film Resistors - SMD 1/10watt 2.0Kohms 1%</w:t>
+              </w:r>
+            </w:ins>
+          </w:p>
+        </w:tc>
+        <w:tc>
+          <w:tcPr>
+            <w:tcW w:w="709" w:type="dxa"/>
+            <w:tcBorders/>
+            <w:shd w:color="auto" w:fill="FFFFFF" w:themeFill="background1" w:val="clear"/>
+            <w:tcMar>
+              <w:left w:w="93" w:type="dxa"/>
+            </w:tcMar>
+          </w:tcPr>
+          <w:p>
+            <w:pPr>
+              <w:pStyle w:val="Normal"/>
+              <w:spacing w:lineRule="auto" w:line="240" w:before="0" w:after="0"/>
+              <w:jc w:val="right"/>
               <w:rPr>
                 <w:rFonts w:ascii="Times New Roman" w:hAnsi="Times New Roman" w:eastAsia="Times New Roman" w:cs="Times New Roman"/>
                 <w:color w:val="000000"/>
@@ -3116,73 +3162,6 @@
               </w:rPr>
             </w:pPr>
             <w:ins w:id="62" w:author="Tarek Loubani" w:date="2018-01-09T23:37:39Z">
-              <w:r>
-                <w:rPr>
-                  <w:rFonts w:eastAsia="Times New Roman" w:cs="Times New Roman" w:ascii="Times New Roman" w:hAnsi="Times New Roman"/>
-                  <w:color w:val="000000"/>
-                  <w:sz w:val="24"/>
-                  <w:szCs w:val="24"/>
-                </w:rPr>
-                <w:t>Vishay</w:t>
-              </w:r>
-            </w:ins>
-          </w:p>
-        </w:tc>
-        <w:tc>
-          <w:tcPr>
-            <w:tcW w:w="4075" w:type="dxa"/>
-            <w:tcBorders/>
-            <w:shd w:color="auto" w:fill="FFFFFF" w:themeFill="background1" w:val="clear"/>
-            <w:tcMar>
-              <w:left w:w="98" w:type="dxa"/>
-            </w:tcMar>
-          </w:tcPr>
-          <w:p>
-            <w:pPr>
-              <w:pStyle w:val="Normal"/>
-              <w:spacing w:lineRule="auto" w:line="240" w:before="0" w:after="0"/>
-              <w:rPr>
-                <w:rFonts w:ascii="Times New Roman" w:hAnsi="Times New Roman" w:eastAsia="Times New Roman" w:cs="Times New Roman"/>
-                <w:color w:val="000000"/>
-                <w:sz w:val="24"/>
-                <w:szCs w:val="24"/>
-              </w:rPr>
-            </w:pPr>
-            <w:ins w:id="63" w:author="Tarek Loubani" w:date="2018-01-09T23:37:39Z">
-              <w:r>
-                <w:rPr>
-                  <w:rFonts w:eastAsia="Times New Roman" w:cs="Times New Roman" w:ascii="Times New Roman" w:hAnsi="Times New Roman"/>
-                  <w:color w:val="000000"/>
-                  <w:sz w:val="24"/>
-                  <w:szCs w:val="24"/>
-                </w:rPr>
-                <w:t>Thick Film Resistors - SMD 1/10watt 2.0Kohms 1%</w:t>
-              </w:r>
-            </w:ins>
-          </w:p>
-        </w:tc>
-        <w:tc>
-          <w:tcPr>
-            <w:tcW w:w="709" w:type="dxa"/>
-            <w:tcBorders/>
-            <w:shd w:color="auto" w:fill="FFFFFF" w:themeFill="background1" w:val="clear"/>
-            <w:tcMar>
-              <w:left w:w="98" w:type="dxa"/>
-            </w:tcMar>
-          </w:tcPr>
-          <w:p>
-            <w:pPr>
-              <w:pStyle w:val="Normal"/>
-              <w:spacing w:lineRule="auto" w:line="240" w:before="0" w:after="0"/>
-              <w:jc w:val="right"/>
-              <w:rPr>
-                <w:rFonts w:ascii="Times New Roman" w:hAnsi="Times New Roman" w:eastAsia="Times New Roman" w:cs="Times New Roman"/>
-                <w:color w:val="000000"/>
-                <w:sz w:val="24"/>
-                <w:szCs w:val="24"/>
-              </w:rPr>
-            </w:pPr>
-            <w:ins w:id="64" w:author="Tarek Loubani" w:date="2018-01-09T23:37:39Z">
               <w:r>
                 <w:rPr>
                   <w:rFonts w:eastAsia="Times New Roman" w:cs="Times New Roman" w:ascii="Times New Roman" w:hAnsi="Times New Roman"/>
@@ -3198,7 +3177,7 @@
       </w:tr>
       <w:tr>
         <w:trPr>
-          <w:ins w:id="65" w:author="Alex" w:date="2018-01-09T21:01:00Z"/>
+          <w:ins w:id="63" w:author="Alex" w:date="2018-01-09T21:01:00Z"/>
           <w:trHeight w:val="300" w:hRule="atLeast"/>
         </w:trPr>
         <w:tc>
@@ -3207,7 +3186,73 @@
             <w:tcBorders/>
             <w:shd w:color="auto" w:fill="FFFFFF" w:themeFill="background1" w:val="clear"/>
             <w:tcMar>
-              <w:left w:w="98" w:type="dxa"/>
+              <w:left w:w="93" w:type="dxa"/>
+            </w:tcMar>
+          </w:tcPr>
+          <w:p>
+            <w:pPr>
+              <w:pStyle w:val="Normal"/>
+              <w:spacing w:lineRule="auto" w:line="240" w:before="0" w:after="0"/>
+              <w:rPr>
+                <w:rFonts w:ascii="Times New Roman" w:hAnsi="Times New Roman" w:eastAsia="Times New Roman" w:cs="Times New Roman"/>
+                <w:color w:val="000000"/>
+                <w:sz w:val="24"/>
+                <w:szCs w:val="24"/>
+              </w:rPr>
+            </w:pPr>
+            <w:ins w:id="64" w:author="Tarek Loubani" w:date="2018-01-09T23:37:39Z">
+              <w:r>
+                <w:rPr>
+                  <w:rFonts w:eastAsia="Times New Roman" w:cs="Times New Roman" w:ascii="Times New Roman" w:hAnsi="Times New Roman"/>
+                  <w:color w:val="000000"/>
+                  <w:sz w:val="24"/>
+                  <w:szCs w:val="24"/>
+                </w:rPr>
+                <w:t>CRCW0603590KFKEA</w:t>
+              </w:r>
+            </w:ins>
+          </w:p>
+        </w:tc>
+        <w:tc>
+          <w:tcPr>
+            <w:tcW w:w="1938" w:type="dxa"/>
+            <w:tcBorders/>
+            <w:shd w:color="auto" w:fill="FFFFFF" w:themeFill="background1" w:val="clear"/>
+            <w:tcMar>
+              <w:left w:w="93" w:type="dxa"/>
+            </w:tcMar>
+          </w:tcPr>
+          <w:p>
+            <w:pPr>
+              <w:pStyle w:val="Normal"/>
+              <w:spacing w:lineRule="auto" w:line="240" w:before="0" w:after="0"/>
+              <w:rPr>
+                <w:rFonts w:ascii="Times New Roman" w:hAnsi="Times New Roman" w:eastAsia="Times New Roman" w:cs="Times New Roman"/>
+                <w:color w:val="000000"/>
+                <w:sz w:val="24"/>
+                <w:szCs w:val="24"/>
+              </w:rPr>
+            </w:pPr>
+            <w:ins w:id="65" w:author="Tarek Loubani" w:date="2018-01-09T23:37:39Z">
+              <w:r>
+                <w:rPr>
+                  <w:rFonts w:eastAsia="Times New Roman" w:cs="Times New Roman" w:ascii="Times New Roman" w:hAnsi="Times New Roman"/>
+                  <w:color w:val="000000"/>
+                  <w:sz w:val="24"/>
+                  <w:szCs w:val="24"/>
+                </w:rPr>
+                <w:t>Vishay</w:t>
+              </w:r>
+            </w:ins>
+          </w:p>
+        </w:tc>
+        <w:tc>
+          <w:tcPr>
+            <w:tcW w:w="4075" w:type="dxa"/>
+            <w:tcBorders/>
+            <w:shd w:color="auto" w:fill="FFFFFF" w:themeFill="background1" w:val="clear"/>
+            <w:tcMar>
+              <w:left w:w="93" w:type="dxa"/>
             </w:tcMar>
           </w:tcPr>
           <w:p>
@@ -3229,24 +3274,25 @@
                   <w:sz w:val="24"/>
                   <w:szCs w:val="24"/>
                 </w:rPr>
-                <w:t>CRCW0603590KFKEA</w:t>
-              </w:r>
-            </w:ins>
-          </w:p>
-        </w:tc>
-        <w:tc>
-          <w:tcPr>
-            <w:tcW w:w="1938" w:type="dxa"/>
-            <w:tcBorders/>
-            <w:shd w:color="auto" w:fill="FFFFFF" w:themeFill="background1" w:val="clear"/>
-            <w:tcMar>
-              <w:left w:w="98" w:type="dxa"/>
-            </w:tcMar>
-          </w:tcPr>
-          <w:p>
-            <w:pPr>
-              <w:pStyle w:val="Normal"/>
-              <w:spacing w:lineRule="auto" w:line="240" w:before="0" w:after="0"/>
+                <w:t>Thick Film Resistors - SMD 1/10watt 590Kohms 1%</w:t>
+              </w:r>
+            </w:ins>
+          </w:p>
+        </w:tc>
+        <w:tc>
+          <w:tcPr>
+            <w:tcW w:w="709" w:type="dxa"/>
+            <w:tcBorders/>
+            <w:shd w:color="auto" w:fill="FFFFFF" w:themeFill="background1" w:val="clear"/>
+            <w:tcMar>
+              <w:left w:w="93" w:type="dxa"/>
+            </w:tcMar>
+          </w:tcPr>
+          <w:p>
+            <w:pPr>
+              <w:pStyle w:val="Normal"/>
+              <w:spacing w:lineRule="auto" w:line="240" w:before="0" w:after="0"/>
+              <w:jc w:val="right"/>
               <w:rPr>
                 <w:rFonts w:ascii="Times New Roman" w:hAnsi="Times New Roman" w:eastAsia="Times New Roman" w:cs="Times New Roman"/>
                 <w:color w:val="000000"/>
@@ -3255,73 +3301,6 @@
               </w:rPr>
             </w:pPr>
             <w:ins w:id="67" w:author="Tarek Loubani" w:date="2018-01-09T23:37:39Z">
-              <w:r>
-                <w:rPr>
-                  <w:rFonts w:eastAsia="Times New Roman" w:cs="Times New Roman" w:ascii="Times New Roman" w:hAnsi="Times New Roman"/>
-                  <w:color w:val="000000"/>
-                  <w:sz w:val="24"/>
-                  <w:szCs w:val="24"/>
-                </w:rPr>
-                <w:t>Vishay</w:t>
-              </w:r>
-            </w:ins>
-          </w:p>
-        </w:tc>
-        <w:tc>
-          <w:tcPr>
-            <w:tcW w:w="4075" w:type="dxa"/>
-            <w:tcBorders/>
-            <w:shd w:color="auto" w:fill="FFFFFF" w:themeFill="background1" w:val="clear"/>
-            <w:tcMar>
-              <w:left w:w="98" w:type="dxa"/>
-            </w:tcMar>
-          </w:tcPr>
-          <w:p>
-            <w:pPr>
-              <w:pStyle w:val="Normal"/>
-              <w:spacing w:lineRule="auto" w:line="240" w:before="0" w:after="0"/>
-              <w:rPr>
-                <w:rFonts w:ascii="Times New Roman" w:hAnsi="Times New Roman" w:eastAsia="Times New Roman" w:cs="Times New Roman"/>
-                <w:color w:val="000000"/>
-                <w:sz w:val="24"/>
-                <w:szCs w:val="24"/>
-              </w:rPr>
-            </w:pPr>
-            <w:ins w:id="68" w:author="Tarek Loubani" w:date="2018-01-09T23:37:39Z">
-              <w:r>
-                <w:rPr>
-                  <w:rFonts w:eastAsia="Times New Roman" w:cs="Times New Roman" w:ascii="Times New Roman" w:hAnsi="Times New Roman"/>
-                  <w:color w:val="000000"/>
-                  <w:sz w:val="24"/>
-                  <w:szCs w:val="24"/>
-                </w:rPr>
-                <w:t>Thick Film Resistors - SMD 1/10watt 590Kohms 1%</w:t>
-              </w:r>
-            </w:ins>
-          </w:p>
-        </w:tc>
-        <w:tc>
-          <w:tcPr>
-            <w:tcW w:w="709" w:type="dxa"/>
-            <w:tcBorders/>
-            <w:shd w:color="auto" w:fill="FFFFFF" w:themeFill="background1" w:val="clear"/>
-            <w:tcMar>
-              <w:left w:w="98" w:type="dxa"/>
-            </w:tcMar>
-          </w:tcPr>
-          <w:p>
-            <w:pPr>
-              <w:pStyle w:val="Normal"/>
-              <w:spacing w:lineRule="auto" w:line="240" w:before="0" w:after="0"/>
-              <w:jc w:val="right"/>
-              <w:rPr>
-                <w:rFonts w:ascii="Times New Roman" w:hAnsi="Times New Roman" w:eastAsia="Times New Roman" w:cs="Times New Roman"/>
-                <w:color w:val="000000"/>
-                <w:sz w:val="24"/>
-                <w:szCs w:val="24"/>
-              </w:rPr>
-            </w:pPr>
-            <w:ins w:id="69" w:author="Tarek Loubani" w:date="2018-01-09T23:37:39Z">
               <w:r>
                 <w:rPr>
                   <w:rFonts w:eastAsia="Times New Roman" w:cs="Times New Roman" w:ascii="Times New Roman" w:hAnsi="Times New Roman"/>
@@ -3337,7 +3316,7 @@
       </w:tr>
       <w:tr>
         <w:trPr>
-          <w:ins w:id="70" w:author="Alex" w:date="2018-01-09T21:01:00Z"/>
+          <w:ins w:id="68" w:author="Alex" w:date="2018-01-09T21:01:00Z"/>
           <w:trHeight w:val="300" w:hRule="atLeast"/>
         </w:trPr>
         <w:tc>
@@ -3346,7 +3325,73 @@
             <w:tcBorders/>
             <w:shd w:color="auto" w:fill="FFFFFF" w:themeFill="background1" w:val="clear"/>
             <w:tcMar>
-              <w:left w:w="98" w:type="dxa"/>
+              <w:left w:w="93" w:type="dxa"/>
+            </w:tcMar>
+          </w:tcPr>
+          <w:p>
+            <w:pPr>
+              <w:pStyle w:val="Normal"/>
+              <w:spacing w:lineRule="auto" w:line="240" w:before="0" w:after="0"/>
+              <w:rPr>
+                <w:rFonts w:ascii="Times New Roman" w:hAnsi="Times New Roman" w:eastAsia="Times New Roman" w:cs="Times New Roman"/>
+                <w:color w:val="000000"/>
+                <w:sz w:val="24"/>
+                <w:szCs w:val="24"/>
+              </w:rPr>
+            </w:pPr>
+            <w:ins w:id="69" w:author="Tarek Loubani" w:date="2018-01-09T23:37:39Z">
+              <w:r>
+                <w:rPr>
+                  <w:rFonts w:eastAsia="Times New Roman" w:cs="Times New Roman" w:ascii="Times New Roman" w:hAnsi="Times New Roman"/>
+                  <w:color w:val="000000"/>
+                  <w:sz w:val="24"/>
+                  <w:szCs w:val="24"/>
+                </w:rPr>
+                <w:t>CRCW02011M00FKED</w:t>
+              </w:r>
+            </w:ins>
+          </w:p>
+        </w:tc>
+        <w:tc>
+          <w:tcPr>
+            <w:tcW w:w="1938" w:type="dxa"/>
+            <w:tcBorders/>
+            <w:shd w:color="auto" w:fill="FFFFFF" w:themeFill="background1" w:val="clear"/>
+            <w:tcMar>
+              <w:left w:w="93" w:type="dxa"/>
+            </w:tcMar>
+          </w:tcPr>
+          <w:p>
+            <w:pPr>
+              <w:pStyle w:val="Normal"/>
+              <w:spacing w:lineRule="auto" w:line="240" w:before="0" w:after="0"/>
+              <w:rPr>
+                <w:rFonts w:ascii="Times New Roman" w:hAnsi="Times New Roman" w:eastAsia="Times New Roman" w:cs="Times New Roman"/>
+                <w:color w:val="000000"/>
+                <w:sz w:val="24"/>
+                <w:szCs w:val="24"/>
+              </w:rPr>
+            </w:pPr>
+            <w:ins w:id="70" w:author="Tarek Loubani" w:date="2018-01-09T23:37:39Z">
+              <w:r>
+                <w:rPr>
+                  <w:rFonts w:eastAsia="Times New Roman" w:cs="Times New Roman" w:ascii="Times New Roman" w:hAnsi="Times New Roman"/>
+                  <w:color w:val="000000"/>
+                  <w:sz w:val="24"/>
+                  <w:szCs w:val="24"/>
+                </w:rPr>
+                <w:t>Vishay</w:t>
+              </w:r>
+            </w:ins>
+          </w:p>
+        </w:tc>
+        <w:tc>
+          <w:tcPr>
+            <w:tcW w:w="4075" w:type="dxa"/>
+            <w:tcBorders/>
+            <w:shd w:color="auto" w:fill="FFFFFF" w:themeFill="background1" w:val="clear"/>
+            <w:tcMar>
+              <w:left w:w="93" w:type="dxa"/>
             </w:tcMar>
           </w:tcPr>
           <w:p>
@@ -3368,24 +3413,25 @@
                   <w:sz w:val="24"/>
                   <w:szCs w:val="24"/>
                 </w:rPr>
-                <w:t>CRCW02011M00FKED</w:t>
-              </w:r>
-            </w:ins>
-          </w:p>
-        </w:tc>
-        <w:tc>
-          <w:tcPr>
-            <w:tcW w:w="1938" w:type="dxa"/>
-            <w:tcBorders/>
-            <w:shd w:color="auto" w:fill="FFFFFF" w:themeFill="background1" w:val="clear"/>
-            <w:tcMar>
-              <w:left w:w="98" w:type="dxa"/>
-            </w:tcMar>
-          </w:tcPr>
-          <w:p>
-            <w:pPr>
-              <w:pStyle w:val="Normal"/>
-              <w:spacing w:lineRule="auto" w:line="240" w:before="0" w:after="0"/>
+                <w:t>Thick Film Resistors - SMD 1/20watt 1Mohms 1% 100ppm</w:t>
+              </w:r>
+            </w:ins>
+          </w:p>
+        </w:tc>
+        <w:tc>
+          <w:tcPr>
+            <w:tcW w:w="709" w:type="dxa"/>
+            <w:tcBorders/>
+            <w:shd w:color="auto" w:fill="FFFFFF" w:themeFill="background1" w:val="clear"/>
+            <w:tcMar>
+              <w:left w:w="93" w:type="dxa"/>
+            </w:tcMar>
+          </w:tcPr>
+          <w:p>
+            <w:pPr>
+              <w:pStyle w:val="Normal"/>
+              <w:spacing w:lineRule="auto" w:line="240" w:before="0" w:after="0"/>
+              <w:jc w:val="right"/>
               <w:rPr>
                 <w:rFonts w:ascii="Times New Roman" w:hAnsi="Times New Roman" w:eastAsia="Times New Roman" w:cs="Times New Roman"/>
                 <w:color w:val="000000"/>
@@ -3394,73 +3440,6 @@
               </w:rPr>
             </w:pPr>
             <w:ins w:id="72" w:author="Tarek Loubani" w:date="2018-01-09T23:37:39Z">
-              <w:r>
-                <w:rPr>
-                  <w:rFonts w:eastAsia="Times New Roman" w:cs="Times New Roman" w:ascii="Times New Roman" w:hAnsi="Times New Roman"/>
-                  <w:color w:val="000000"/>
-                  <w:sz w:val="24"/>
-                  <w:szCs w:val="24"/>
-                </w:rPr>
-                <w:t>Vishay</w:t>
-              </w:r>
-            </w:ins>
-          </w:p>
-        </w:tc>
-        <w:tc>
-          <w:tcPr>
-            <w:tcW w:w="4075" w:type="dxa"/>
-            <w:tcBorders/>
-            <w:shd w:color="auto" w:fill="FFFFFF" w:themeFill="background1" w:val="clear"/>
-            <w:tcMar>
-              <w:left w:w="98" w:type="dxa"/>
-            </w:tcMar>
-          </w:tcPr>
-          <w:p>
-            <w:pPr>
-              <w:pStyle w:val="Normal"/>
-              <w:spacing w:lineRule="auto" w:line="240" w:before="0" w:after="0"/>
-              <w:rPr>
-                <w:rFonts w:ascii="Times New Roman" w:hAnsi="Times New Roman" w:eastAsia="Times New Roman" w:cs="Times New Roman"/>
-                <w:color w:val="000000"/>
-                <w:sz w:val="24"/>
-                <w:szCs w:val="24"/>
-              </w:rPr>
-            </w:pPr>
-            <w:ins w:id="73" w:author="Tarek Loubani" w:date="2018-01-09T23:37:39Z">
-              <w:r>
-                <w:rPr>
-                  <w:rFonts w:eastAsia="Times New Roman" w:cs="Times New Roman" w:ascii="Times New Roman" w:hAnsi="Times New Roman"/>
-                  <w:color w:val="000000"/>
-                  <w:sz w:val="24"/>
-                  <w:szCs w:val="24"/>
-                </w:rPr>
-                <w:t>Thick Film Resistors - SMD 1/20watt 1Mohms 1% 100ppm</w:t>
-              </w:r>
-            </w:ins>
-          </w:p>
-        </w:tc>
-        <w:tc>
-          <w:tcPr>
-            <w:tcW w:w="709" w:type="dxa"/>
-            <w:tcBorders/>
-            <w:shd w:color="auto" w:fill="FFFFFF" w:themeFill="background1" w:val="clear"/>
-            <w:tcMar>
-              <w:left w:w="98" w:type="dxa"/>
-            </w:tcMar>
-          </w:tcPr>
-          <w:p>
-            <w:pPr>
-              <w:pStyle w:val="Normal"/>
-              <w:spacing w:lineRule="auto" w:line="240" w:before="0" w:after="0"/>
-              <w:jc w:val="right"/>
-              <w:rPr>
-                <w:rFonts w:ascii="Times New Roman" w:hAnsi="Times New Roman" w:eastAsia="Times New Roman" w:cs="Times New Roman"/>
-                <w:color w:val="000000"/>
-                <w:sz w:val="24"/>
-                <w:szCs w:val="24"/>
-              </w:rPr>
-            </w:pPr>
-            <w:ins w:id="74" w:author="Tarek Loubani" w:date="2018-01-09T23:37:39Z">
               <w:r>
                 <w:rPr>
                   <w:rFonts w:eastAsia="Times New Roman" w:cs="Times New Roman" w:ascii="Times New Roman" w:hAnsi="Times New Roman"/>
@@ -3476,7 +3455,7 @@
       </w:tr>
       <w:tr>
         <w:trPr>
-          <w:ins w:id="75" w:author="Alex" w:date="2018-01-09T21:01:00Z"/>
+          <w:ins w:id="73" w:author="Alex" w:date="2018-01-09T21:01:00Z"/>
           <w:trHeight w:val="300" w:hRule="atLeast"/>
         </w:trPr>
         <w:tc>
@@ -3485,7 +3464,73 @@
             <w:tcBorders/>
             <w:shd w:color="auto" w:fill="FFFFFF" w:themeFill="background1" w:val="clear"/>
             <w:tcMar>
-              <w:left w:w="98" w:type="dxa"/>
+              <w:left w:w="93" w:type="dxa"/>
+            </w:tcMar>
+          </w:tcPr>
+          <w:p>
+            <w:pPr>
+              <w:pStyle w:val="Normal"/>
+              <w:spacing w:lineRule="auto" w:line="240" w:before="0" w:after="0"/>
+              <w:rPr>
+                <w:rFonts w:ascii="Times New Roman" w:hAnsi="Times New Roman" w:eastAsia="Times New Roman" w:cs="Times New Roman"/>
+                <w:color w:val="000000"/>
+                <w:sz w:val="24"/>
+                <w:szCs w:val="24"/>
+              </w:rPr>
+            </w:pPr>
+            <w:ins w:id="74" w:author="Tarek Loubani" w:date="2018-01-09T23:37:39Z">
+              <w:r>
+                <w:rPr>
+                  <w:rFonts w:eastAsia="Times New Roman" w:cs="Times New Roman" w:ascii="Times New Roman" w:hAnsi="Times New Roman"/>
+                  <w:color w:val="000000"/>
+                  <w:sz w:val="24"/>
+                  <w:szCs w:val="24"/>
+                </w:rPr>
+                <w:t>FSMSM</w:t>
+              </w:r>
+            </w:ins>
+          </w:p>
+        </w:tc>
+        <w:tc>
+          <w:tcPr>
+            <w:tcW w:w="1938" w:type="dxa"/>
+            <w:tcBorders/>
+            <w:shd w:color="auto" w:fill="FFFFFF" w:themeFill="background1" w:val="clear"/>
+            <w:tcMar>
+              <w:left w:w="93" w:type="dxa"/>
+            </w:tcMar>
+          </w:tcPr>
+          <w:p>
+            <w:pPr>
+              <w:pStyle w:val="Normal"/>
+              <w:spacing w:lineRule="auto" w:line="240" w:before="0" w:after="0"/>
+              <w:rPr>
+                <w:rFonts w:ascii="Times New Roman" w:hAnsi="Times New Roman" w:eastAsia="Times New Roman" w:cs="Times New Roman"/>
+                <w:color w:val="000000"/>
+                <w:sz w:val="24"/>
+                <w:szCs w:val="24"/>
+              </w:rPr>
+            </w:pPr>
+            <w:ins w:id="75" w:author="Tarek Loubani" w:date="2018-01-09T23:37:39Z">
+              <w:r>
+                <w:rPr>
+                  <w:rFonts w:eastAsia="Times New Roman" w:cs="Times New Roman" w:ascii="Times New Roman" w:hAnsi="Times New Roman"/>
+                  <w:color w:val="000000"/>
+                  <w:sz w:val="24"/>
+                  <w:szCs w:val="24"/>
+                </w:rPr>
+                <w:t>TE Connectivity</w:t>
+              </w:r>
+            </w:ins>
+          </w:p>
+        </w:tc>
+        <w:tc>
+          <w:tcPr>
+            <w:tcW w:w="4075" w:type="dxa"/>
+            <w:tcBorders/>
+            <w:shd w:color="auto" w:fill="FFFFFF" w:themeFill="background1" w:val="clear"/>
+            <w:tcMar>
+              <w:left w:w="93" w:type="dxa"/>
             </w:tcMar>
           </w:tcPr>
           <w:p>
@@ -3507,24 +3552,25 @@
                   <w:sz w:val="24"/>
                   <w:szCs w:val="24"/>
                 </w:rPr>
-                <w:t>FSMSM</w:t>
-              </w:r>
-            </w:ins>
-          </w:p>
-        </w:tc>
-        <w:tc>
-          <w:tcPr>
-            <w:tcW w:w="1938" w:type="dxa"/>
-            <w:tcBorders/>
-            <w:shd w:color="auto" w:fill="FFFFFF" w:themeFill="background1" w:val="clear"/>
-            <w:tcMar>
-              <w:left w:w="98" w:type="dxa"/>
-            </w:tcMar>
-          </w:tcPr>
-          <w:p>
-            <w:pPr>
-              <w:pStyle w:val="Normal"/>
-              <w:spacing w:lineRule="auto" w:line="240" w:before="0" w:after="0"/>
+                <w:t>Tactile Switches 3.5X6 SMT TACT TACT SWITCH</w:t>
+              </w:r>
+            </w:ins>
+          </w:p>
+        </w:tc>
+        <w:tc>
+          <w:tcPr>
+            <w:tcW w:w="709" w:type="dxa"/>
+            <w:tcBorders/>
+            <w:shd w:color="auto" w:fill="FFFFFF" w:themeFill="background1" w:val="clear"/>
+            <w:tcMar>
+              <w:left w:w="93" w:type="dxa"/>
+            </w:tcMar>
+          </w:tcPr>
+          <w:p>
+            <w:pPr>
+              <w:pStyle w:val="Normal"/>
+              <w:spacing w:lineRule="auto" w:line="240" w:before="0" w:after="0"/>
+              <w:jc w:val="right"/>
               <w:rPr>
                 <w:rFonts w:ascii="Times New Roman" w:hAnsi="Times New Roman" w:eastAsia="Times New Roman" w:cs="Times New Roman"/>
                 <w:color w:val="000000"/>
@@ -3533,73 +3579,6 @@
               </w:rPr>
             </w:pPr>
             <w:ins w:id="77" w:author="Tarek Loubani" w:date="2018-01-09T23:37:39Z">
-              <w:r>
-                <w:rPr>
-                  <w:rFonts w:eastAsia="Times New Roman" w:cs="Times New Roman" w:ascii="Times New Roman" w:hAnsi="Times New Roman"/>
-                  <w:color w:val="000000"/>
-                  <w:sz w:val="24"/>
-                  <w:szCs w:val="24"/>
-                </w:rPr>
-                <w:t>TE Connectivity</w:t>
-              </w:r>
-            </w:ins>
-          </w:p>
-        </w:tc>
-        <w:tc>
-          <w:tcPr>
-            <w:tcW w:w="4075" w:type="dxa"/>
-            <w:tcBorders/>
-            <w:shd w:color="auto" w:fill="FFFFFF" w:themeFill="background1" w:val="clear"/>
-            <w:tcMar>
-              <w:left w:w="98" w:type="dxa"/>
-            </w:tcMar>
-          </w:tcPr>
-          <w:p>
-            <w:pPr>
-              <w:pStyle w:val="Normal"/>
-              <w:spacing w:lineRule="auto" w:line="240" w:before="0" w:after="0"/>
-              <w:rPr>
-                <w:rFonts w:ascii="Times New Roman" w:hAnsi="Times New Roman" w:eastAsia="Times New Roman" w:cs="Times New Roman"/>
-                <w:color w:val="000000"/>
-                <w:sz w:val="24"/>
-                <w:szCs w:val="24"/>
-              </w:rPr>
-            </w:pPr>
-            <w:ins w:id="78" w:author="Tarek Loubani" w:date="2018-01-09T23:37:39Z">
-              <w:r>
-                <w:rPr>
-                  <w:rFonts w:eastAsia="Times New Roman" w:cs="Times New Roman" w:ascii="Times New Roman" w:hAnsi="Times New Roman"/>
-                  <w:color w:val="000000"/>
-                  <w:sz w:val="24"/>
-                  <w:szCs w:val="24"/>
-                </w:rPr>
-                <w:t>Tactile Switches 3.5X6 SMT TACT TACT SWITCH</w:t>
-              </w:r>
-            </w:ins>
-          </w:p>
-        </w:tc>
-        <w:tc>
-          <w:tcPr>
-            <w:tcW w:w="709" w:type="dxa"/>
-            <w:tcBorders/>
-            <w:shd w:color="auto" w:fill="FFFFFF" w:themeFill="background1" w:val="clear"/>
-            <w:tcMar>
-              <w:left w:w="98" w:type="dxa"/>
-            </w:tcMar>
-          </w:tcPr>
-          <w:p>
-            <w:pPr>
-              <w:pStyle w:val="Normal"/>
-              <w:spacing w:lineRule="auto" w:line="240" w:before="0" w:after="0"/>
-              <w:jc w:val="right"/>
-              <w:rPr>
-                <w:rFonts w:ascii="Times New Roman" w:hAnsi="Times New Roman" w:eastAsia="Times New Roman" w:cs="Times New Roman"/>
-                <w:color w:val="000000"/>
-                <w:sz w:val="24"/>
-                <w:szCs w:val="24"/>
-              </w:rPr>
-            </w:pPr>
-            <w:ins w:id="79" w:author="Tarek Loubani" w:date="2018-01-09T23:37:39Z">
               <w:r>
                 <w:rPr>
                   <w:rFonts w:eastAsia="Times New Roman" w:cs="Times New Roman" w:ascii="Times New Roman" w:hAnsi="Times New Roman"/>
@@ -3615,7 +3594,7 @@
       </w:tr>
       <w:tr>
         <w:trPr>
-          <w:ins w:id="80" w:author="Alex" w:date="2018-01-09T21:01:00Z"/>
+          <w:ins w:id="78" w:author="Alex" w:date="2018-01-09T21:01:00Z"/>
           <w:trHeight w:val="300" w:hRule="atLeast"/>
         </w:trPr>
         <w:tc>
@@ -3624,7 +3603,73 @@
             <w:tcBorders/>
             <w:shd w:color="auto" w:fill="FFFFFF" w:themeFill="background1" w:val="clear"/>
             <w:tcMar>
-              <w:left w:w="98" w:type="dxa"/>
+              <w:left w:w="93" w:type="dxa"/>
+            </w:tcMar>
+          </w:tcPr>
+          <w:p>
+            <w:pPr>
+              <w:pStyle w:val="Normal"/>
+              <w:spacing w:lineRule="auto" w:line="240" w:before="0" w:after="0"/>
+              <w:rPr>
+                <w:rFonts w:ascii="Times New Roman" w:hAnsi="Times New Roman" w:eastAsia="Times New Roman" w:cs="Times New Roman"/>
+                <w:color w:val="000000"/>
+                <w:sz w:val="24"/>
+                <w:szCs w:val="24"/>
+              </w:rPr>
+            </w:pPr>
+            <w:ins w:id="79" w:author="Tarek Loubani" w:date="2018-01-09T23:37:39Z">
+              <w:r>
+                <w:rPr>
+                  <w:rFonts w:eastAsia="Times New Roman" w:cs="Times New Roman" w:ascii="Times New Roman" w:hAnsi="Times New Roman"/>
+                  <w:color w:val="000000"/>
+                  <w:sz w:val="24"/>
+                  <w:szCs w:val="24"/>
+                </w:rPr>
+                <w:t>MCP1640T-I/CHY</w:t>
+              </w:r>
+            </w:ins>
+          </w:p>
+        </w:tc>
+        <w:tc>
+          <w:tcPr>
+            <w:tcW w:w="1938" w:type="dxa"/>
+            <w:tcBorders/>
+            <w:shd w:color="auto" w:fill="FFFFFF" w:themeFill="background1" w:val="clear"/>
+            <w:tcMar>
+              <w:left w:w="93" w:type="dxa"/>
+            </w:tcMar>
+          </w:tcPr>
+          <w:p>
+            <w:pPr>
+              <w:pStyle w:val="Normal"/>
+              <w:spacing w:lineRule="auto" w:line="240" w:before="0" w:after="0"/>
+              <w:rPr>
+                <w:rFonts w:ascii="Times New Roman" w:hAnsi="Times New Roman" w:eastAsia="Times New Roman" w:cs="Times New Roman"/>
+                <w:color w:val="000000"/>
+                <w:sz w:val="24"/>
+                <w:szCs w:val="24"/>
+              </w:rPr>
+            </w:pPr>
+            <w:ins w:id="80" w:author="Tarek Loubani" w:date="2018-01-09T23:37:39Z">
+              <w:r>
+                <w:rPr>
+                  <w:rFonts w:eastAsia="Times New Roman" w:cs="Times New Roman" w:ascii="Times New Roman" w:hAnsi="Times New Roman"/>
+                  <w:color w:val="000000"/>
+                  <w:sz w:val="24"/>
+                  <w:szCs w:val="24"/>
+                </w:rPr>
+                <w:t>Microchip</w:t>
+              </w:r>
+            </w:ins>
+          </w:p>
+        </w:tc>
+        <w:tc>
+          <w:tcPr>
+            <w:tcW w:w="4075" w:type="dxa"/>
+            <w:tcBorders/>
+            <w:shd w:color="auto" w:fill="FFFFFF" w:themeFill="background1" w:val="clear"/>
+            <w:tcMar>
+              <w:left w:w="93" w:type="dxa"/>
             </w:tcMar>
           </w:tcPr>
           <w:p>
@@ -3646,24 +3691,25 @@
                   <w:sz w:val="24"/>
                   <w:szCs w:val="24"/>
                 </w:rPr>
-                <w:t>MCP1640T-I/CHY</w:t>
-              </w:r>
-            </w:ins>
-          </w:p>
-        </w:tc>
-        <w:tc>
-          <w:tcPr>
-            <w:tcW w:w="1938" w:type="dxa"/>
-            <w:tcBorders/>
-            <w:shd w:color="auto" w:fill="FFFFFF" w:themeFill="background1" w:val="clear"/>
-            <w:tcMar>
-              <w:left w:w="98" w:type="dxa"/>
-            </w:tcMar>
-          </w:tcPr>
-          <w:p>
-            <w:pPr>
-              <w:pStyle w:val="Normal"/>
-              <w:spacing w:lineRule="auto" w:line="240" w:before="0" w:after="0"/>
+                <w:t>Voltage Regulators - Switching Regulators 500 kHz 300 mA Syn. PWM/PFM enabled</w:t>
+              </w:r>
+            </w:ins>
+          </w:p>
+        </w:tc>
+        <w:tc>
+          <w:tcPr>
+            <w:tcW w:w="709" w:type="dxa"/>
+            <w:tcBorders/>
+            <w:shd w:color="auto" w:fill="FFFFFF" w:themeFill="background1" w:val="clear"/>
+            <w:tcMar>
+              <w:left w:w="93" w:type="dxa"/>
+            </w:tcMar>
+          </w:tcPr>
+          <w:p>
+            <w:pPr>
+              <w:pStyle w:val="Normal"/>
+              <w:spacing w:lineRule="auto" w:line="240" w:before="0" w:after="0"/>
+              <w:jc w:val="right"/>
               <w:rPr>
                 <w:rFonts w:ascii="Times New Roman" w:hAnsi="Times New Roman" w:eastAsia="Times New Roman" w:cs="Times New Roman"/>
                 <w:color w:val="000000"/>
@@ -3672,73 +3718,6 @@
               </w:rPr>
             </w:pPr>
             <w:ins w:id="82" w:author="Tarek Loubani" w:date="2018-01-09T23:37:39Z">
-              <w:r>
-                <w:rPr>
-                  <w:rFonts w:eastAsia="Times New Roman" w:cs="Times New Roman" w:ascii="Times New Roman" w:hAnsi="Times New Roman"/>
-                  <w:color w:val="000000"/>
-                  <w:sz w:val="24"/>
-                  <w:szCs w:val="24"/>
-                </w:rPr>
-                <w:t>Microchip</w:t>
-              </w:r>
-            </w:ins>
-          </w:p>
-        </w:tc>
-        <w:tc>
-          <w:tcPr>
-            <w:tcW w:w="4075" w:type="dxa"/>
-            <w:tcBorders/>
-            <w:shd w:color="auto" w:fill="FFFFFF" w:themeFill="background1" w:val="clear"/>
-            <w:tcMar>
-              <w:left w:w="98" w:type="dxa"/>
-            </w:tcMar>
-          </w:tcPr>
-          <w:p>
-            <w:pPr>
-              <w:pStyle w:val="Normal"/>
-              <w:spacing w:lineRule="auto" w:line="240" w:before="0" w:after="0"/>
-              <w:rPr>
-                <w:rFonts w:ascii="Times New Roman" w:hAnsi="Times New Roman" w:eastAsia="Times New Roman" w:cs="Times New Roman"/>
-                <w:color w:val="000000"/>
-                <w:sz w:val="24"/>
-                <w:szCs w:val="24"/>
-              </w:rPr>
-            </w:pPr>
-            <w:ins w:id="83" w:author="Tarek Loubani" w:date="2018-01-09T23:37:39Z">
-              <w:r>
-                <w:rPr>
-                  <w:rFonts w:eastAsia="Times New Roman" w:cs="Times New Roman" w:ascii="Times New Roman" w:hAnsi="Times New Roman"/>
-                  <w:color w:val="000000"/>
-                  <w:sz w:val="24"/>
-                  <w:szCs w:val="24"/>
-                </w:rPr>
-                <w:t>Voltage Regulators - Switching Regulators 500 kHz 300 mA Syn. PWM/PFM enabled</w:t>
-              </w:r>
-            </w:ins>
-          </w:p>
-        </w:tc>
-        <w:tc>
-          <w:tcPr>
-            <w:tcW w:w="709" w:type="dxa"/>
-            <w:tcBorders/>
-            <w:shd w:color="auto" w:fill="FFFFFF" w:themeFill="background1" w:val="clear"/>
-            <w:tcMar>
-              <w:left w:w="98" w:type="dxa"/>
-            </w:tcMar>
-          </w:tcPr>
-          <w:p>
-            <w:pPr>
-              <w:pStyle w:val="Normal"/>
-              <w:spacing w:lineRule="auto" w:line="240" w:before="0" w:after="0"/>
-              <w:jc w:val="right"/>
-              <w:rPr>
-                <w:rFonts w:ascii="Times New Roman" w:hAnsi="Times New Roman" w:eastAsia="Times New Roman" w:cs="Times New Roman"/>
-                <w:color w:val="000000"/>
-                <w:sz w:val="24"/>
-                <w:szCs w:val="24"/>
-              </w:rPr>
-            </w:pPr>
-            <w:ins w:id="84" w:author="Tarek Loubani" w:date="2018-01-09T23:37:39Z">
               <w:r>
                 <w:rPr>
                   <w:rFonts w:eastAsia="Times New Roman" w:cs="Times New Roman" w:ascii="Times New Roman" w:hAnsi="Times New Roman"/>
@@ -3754,7 +3733,7 @@
       </w:tr>
       <w:tr>
         <w:trPr>
-          <w:ins w:id="85" w:author="Alex" w:date="2018-01-09T21:01:00Z"/>
+          <w:ins w:id="83" w:author="Alex" w:date="2018-01-09T21:01:00Z"/>
           <w:trHeight w:val="300" w:hRule="atLeast"/>
         </w:trPr>
         <w:tc>
@@ -3763,7 +3742,73 @@
             <w:tcBorders/>
             <w:shd w:color="auto" w:fill="FFFFFF" w:themeFill="background1" w:val="clear"/>
             <w:tcMar>
-              <w:left w:w="98" w:type="dxa"/>
+              <w:left w:w="93" w:type="dxa"/>
+            </w:tcMar>
+          </w:tcPr>
+          <w:p>
+            <w:pPr>
+              <w:pStyle w:val="Normal"/>
+              <w:spacing w:lineRule="auto" w:line="240" w:before="0" w:after="0"/>
+              <w:rPr>
+                <w:rFonts w:ascii="Times New Roman" w:hAnsi="Times New Roman" w:eastAsia="Times New Roman" w:cs="Times New Roman"/>
+                <w:color w:val="000000"/>
+                <w:sz w:val="24"/>
+                <w:szCs w:val="24"/>
+              </w:rPr>
+            </w:pPr>
+            <w:ins w:id="84" w:author="Tarek Loubani" w:date="2018-01-09T23:37:39Z">
+              <w:r>
+                <w:rPr>
+                  <w:rFonts w:eastAsia="Times New Roman" w:cs="Times New Roman" w:ascii="Times New Roman" w:hAnsi="Times New Roman"/>
+                  <w:color w:val="000000"/>
+                  <w:sz w:val="24"/>
+                  <w:szCs w:val="24"/>
+                </w:rPr>
+                <w:t>AT-2440-TWT-R</w:t>
+              </w:r>
+            </w:ins>
+          </w:p>
+        </w:tc>
+        <w:tc>
+          <w:tcPr>
+            <w:tcW w:w="1938" w:type="dxa"/>
+            <w:tcBorders/>
+            <w:shd w:color="auto" w:fill="FFFFFF" w:themeFill="background1" w:val="clear"/>
+            <w:tcMar>
+              <w:left w:w="93" w:type="dxa"/>
+            </w:tcMar>
+          </w:tcPr>
+          <w:p>
+            <w:pPr>
+              <w:pStyle w:val="Normal"/>
+              <w:spacing w:lineRule="auto" w:line="240" w:before="0" w:after="0"/>
+              <w:rPr>
+                <w:rFonts w:ascii="Times New Roman" w:hAnsi="Times New Roman" w:eastAsia="Times New Roman" w:cs="Times New Roman"/>
+                <w:color w:val="000000"/>
+                <w:sz w:val="24"/>
+                <w:szCs w:val="24"/>
+              </w:rPr>
+            </w:pPr>
+            <w:ins w:id="85" w:author="Tarek Loubani" w:date="2018-01-09T23:37:39Z">
+              <w:r>
+                <w:rPr>
+                  <w:rFonts w:eastAsia="Times New Roman" w:cs="Times New Roman" w:ascii="Times New Roman" w:hAnsi="Times New Roman"/>
+                  <w:color w:val="000000"/>
+                  <w:sz w:val="24"/>
+                  <w:szCs w:val="24"/>
+                </w:rPr>
+                <w:t>PUI Audio</w:t>
+              </w:r>
+            </w:ins>
+          </w:p>
+        </w:tc>
+        <w:tc>
+          <w:tcPr>
+            <w:tcW w:w="4075" w:type="dxa"/>
+            <w:tcBorders/>
+            <w:shd w:color="auto" w:fill="FFFFFF" w:themeFill="background1" w:val="clear"/>
+            <w:tcMar>
+              <w:left w:w="93" w:type="dxa"/>
             </w:tcMar>
           </w:tcPr>
           <w:p>
@@ -3785,24 +3830,25 @@
                   <w:sz w:val="24"/>
                   <w:szCs w:val="24"/>
                 </w:rPr>
-                <w:t>AT-2440-TWT-R</w:t>
-              </w:r>
-            </w:ins>
-          </w:p>
-        </w:tc>
-        <w:tc>
-          <w:tcPr>
-            <w:tcW w:w="1938" w:type="dxa"/>
-            <w:tcBorders/>
-            <w:shd w:color="auto" w:fill="FFFFFF" w:themeFill="background1" w:val="clear"/>
-            <w:tcMar>
-              <w:left w:w="98" w:type="dxa"/>
-            </w:tcMar>
-          </w:tcPr>
-          <w:p>
-            <w:pPr>
-              <w:pStyle w:val="Normal"/>
-              <w:spacing w:lineRule="auto" w:line="240" w:before="0" w:after="0"/>
+                <w:t>Speakers &amp; Transducers 3V 80dBA 4000Hz</w:t>
+              </w:r>
+            </w:ins>
+          </w:p>
+        </w:tc>
+        <w:tc>
+          <w:tcPr>
+            <w:tcW w:w="709" w:type="dxa"/>
+            <w:tcBorders/>
+            <w:shd w:color="auto" w:fill="FFFFFF" w:themeFill="background1" w:val="clear"/>
+            <w:tcMar>
+              <w:left w:w="93" w:type="dxa"/>
+            </w:tcMar>
+          </w:tcPr>
+          <w:p>
+            <w:pPr>
+              <w:pStyle w:val="Normal"/>
+              <w:spacing w:lineRule="auto" w:line="240" w:before="0" w:after="0"/>
+              <w:jc w:val="right"/>
               <w:rPr>
                 <w:rFonts w:ascii="Times New Roman" w:hAnsi="Times New Roman" w:eastAsia="Times New Roman" w:cs="Times New Roman"/>
                 <w:color w:val="000000"/>
@@ -3811,73 +3857,6 @@
               </w:rPr>
             </w:pPr>
             <w:ins w:id="87" w:author="Tarek Loubani" w:date="2018-01-09T23:37:39Z">
-              <w:r>
-                <w:rPr>
-                  <w:rFonts w:eastAsia="Times New Roman" w:cs="Times New Roman" w:ascii="Times New Roman" w:hAnsi="Times New Roman"/>
-                  <w:color w:val="000000"/>
-                  <w:sz w:val="24"/>
-                  <w:szCs w:val="24"/>
-                </w:rPr>
-                <w:t>PUI Audio</w:t>
-              </w:r>
-            </w:ins>
-          </w:p>
-        </w:tc>
-        <w:tc>
-          <w:tcPr>
-            <w:tcW w:w="4075" w:type="dxa"/>
-            <w:tcBorders/>
-            <w:shd w:color="auto" w:fill="FFFFFF" w:themeFill="background1" w:val="clear"/>
-            <w:tcMar>
-              <w:left w:w="98" w:type="dxa"/>
-            </w:tcMar>
-          </w:tcPr>
-          <w:p>
-            <w:pPr>
-              <w:pStyle w:val="Normal"/>
-              <w:spacing w:lineRule="auto" w:line="240" w:before="0" w:after="0"/>
-              <w:rPr>
-                <w:rFonts w:ascii="Times New Roman" w:hAnsi="Times New Roman" w:eastAsia="Times New Roman" w:cs="Times New Roman"/>
-                <w:color w:val="000000"/>
-                <w:sz w:val="24"/>
-                <w:szCs w:val="24"/>
-              </w:rPr>
-            </w:pPr>
-            <w:ins w:id="88" w:author="Tarek Loubani" w:date="2018-01-09T23:37:39Z">
-              <w:r>
-                <w:rPr>
-                  <w:rFonts w:eastAsia="Times New Roman" w:cs="Times New Roman" w:ascii="Times New Roman" w:hAnsi="Times New Roman"/>
-                  <w:color w:val="000000"/>
-                  <w:sz w:val="24"/>
-                  <w:szCs w:val="24"/>
-                </w:rPr>
-                <w:t>Speakers &amp; Transducers 3V 80dBA 4000Hz</w:t>
-              </w:r>
-            </w:ins>
-          </w:p>
-        </w:tc>
-        <w:tc>
-          <w:tcPr>
-            <w:tcW w:w="709" w:type="dxa"/>
-            <w:tcBorders/>
-            <w:shd w:color="auto" w:fill="FFFFFF" w:themeFill="background1" w:val="clear"/>
-            <w:tcMar>
-              <w:left w:w="98" w:type="dxa"/>
-            </w:tcMar>
-          </w:tcPr>
-          <w:p>
-            <w:pPr>
-              <w:pStyle w:val="Normal"/>
-              <w:spacing w:lineRule="auto" w:line="240" w:before="0" w:after="0"/>
-              <w:jc w:val="right"/>
-              <w:rPr>
-                <w:rFonts w:ascii="Times New Roman" w:hAnsi="Times New Roman" w:eastAsia="Times New Roman" w:cs="Times New Roman"/>
-                <w:color w:val="000000"/>
-                <w:sz w:val="24"/>
-                <w:szCs w:val="24"/>
-              </w:rPr>
-            </w:pPr>
-            <w:ins w:id="89" w:author="Tarek Loubani" w:date="2018-01-09T23:37:39Z">
               <w:r>
                 <w:rPr>
                   <w:rFonts w:eastAsia="Times New Roman" w:cs="Times New Roman" w:ascii="Times New Roman" w:hAnsi="Times New Roman"/>
@@ -3893,7 +3872,7 @@
       </w:tr>
       <w:tr>
         <w:trPr>
-          <w:ins w:id="90" w:author="Alex" w:date="2018-01-09T21:01:00Z"/>
+          <w:ins w:id="88" w:author="Alex" w:date="2018-01-09T21:01:00Z"/>
           <w:trHeight w:val="300" w:hRule="atLeast"/>
         </w:trPr>
         <w:tc>
@@ -3902,7 +3881,73 @@
             <w:tcBorders/>
             <w:shd w:color="auto" w:fill="FFFFFF" w:themeFill="background1" w:val="clear"/>
             <w:tcMar>
-              <w:left w:w="98" w:type="dxa"/>
+              <w:left w:w="93" w:type="dxa"/>
+            </w:tcMar>
+          </w:tcPr>
+          <w:p>
+            <w:pPr>
+              <w:pStyle w:val="Normal"/>
+              <w:spacing w:lineRule="auto" w:line="240" w:before="0" w:after="0"/>
+              <w:rPr>
+                <w:rFonts w:ascii="Times New Roman" w:hAnsi="Times New Roman" w:eastAsia="Times New Roman" w:cs="Times New Roman"/>
+                <w:color w:val="000000"/>
+                <w:sz w:val="24"/>
+                <w:szCs w:val="24"/>
+              </w:rPr>
+            </w:pPr>
+            <w:ins w:id="89" w:author="Tarek Loubani" w:date="2018-01-09T23:37:39Z">
+              <w:r>
+                <w:rPr>
+                  <w:rFonts w:eastAsia="Times New Roman" w:cs="Times New Roman" w:ascii="Times New Roman" w:hAnsi="Times New Roman"/>
+                  <w:color w:val="000000"/>
+                  <w:sz w:val="24"/>
+                  <w:szCs w:val="24"/>
+                </w:rPr>
+                <w:t>744028004</w:t>
+              </w:r>
+            </w:ins>
+          </w:p>
+        </w:tc>
+        <w:tc>
+          <w:tcPr>
+            <w:tcW w:w="1938" w:type="dxa"/>
+            <w:tcBorders/>
+            <w:shd w:color="auto" w:fill="FFFFFF" w:themeFill="background1" w:val="clear"/>
+            <w:tcMar>
+              <w:left w:w="93" w:type="dxa"/>
+            </w:tcMar>
+          </w:tcPr>
+          <w:p>
+            <w:pPr>
+              <w:pStyle w:val="Normal"/>
+              <w:spacing w:lineRule="auto" w:line="240" w:before="0" w:after="0"/>
+              <w:rPr>
+                <w:rFonts w:ascii="Times New Roman" w:hAnsi="Times New Roman" w:eastAsia="Times New Roman" w:cs="Times New Roman"/>
+                <w:color w:val="000000"/>
+                <w:sz w:val="24"/>
+                <w:szCs w:val="24"/>
+              </w:rPr>
+            </w:pPr>
+            <w:ins w:id="90" w:author="Tarek Loubani" w:date="2018-01-09T23:37:39Z">
+              <w:r>
+                <w:rPr>
+                  <w:rFonts w:eastAsia="Times New Roman" w:cs="Times New Roman" w:ascii="Times New Roman" w:hAnsi="Times New Roman"/>
+                  <w:color w:val="000000"/>
+                  <w:sz w:val="24"/>
+                  <w:szCs w:val="24"/>
+                </w:rPr>
+                <w:t>Wurth Electronics</w:t>
+              </w:r>
+            </w:ins>
+          </w:p>
+        </w:tc>
+        <w:tc>
+          <w:tcPr>
+            <w:tcW w:w="4075" w:type="dxa"/>
+            <w:tcBorders/>
+            <w:shd w:color="auto" w:fill="FFFFFF" w:themeFill="background1" w:val="clear"/>
+            <w:tcMar>
+              <w:left w:w="93" w:type="dxa"/>
             </w:tcMar>
           </w:tcPr>
           <w:p>
@@ -3924,24 +3969,25 @@
                   <w:sz w:val="24"/>
                   <w:szCs w:val="24"/>
                 </w:rPr>
-                <w:t>744028004</w:t>
-              </w:r>
-            </w:ins>
-          </w:p>
-        </w:tc>
-        <w:tc>
-          <w:tcPr>
-            <w:tcW w:w="1938" w:type="dxa"/>
-            <w:tcBorders/>
-            <w:shd w:color="auto" w:fill="FFFFFF" w:themeFill="background1" w:val="clear"/>
-            <w:tcMar>
-              <w:left w:w="98" w:type="dxa"/>
-            </w:tcMar>
-          </w:tcPr>
-          <w:p>
-            <w:pPr>
-              <w:pStyle w:val="Normal"/>
-              <w:spacing w:lineRule="auto" w:line="240" w:before="0" w:after="0"/>
+                <w:t>Fixed Inductors WE-TPC 2811 4.7uH .85A .265Ohm</w:t>
+              </w:r>
+            </w:ins>
+          </w:p>
+        </w:tc>
+        <w:tc>
+          <w:tcPr>
+            <w:tcW w:w="709" w:type="dxa"/>
+            <w:tcBorders/>
+            <w:shd w:color="auto" w:fill="FFFFFF" w:themeFill="background1" w:val="clear"/>
+            <w:tcMar>
+              <w:left w:w="93" w:type="dxa"/>
+            </w:tcMar>
+          </w:tcPr>
+          <w:p>
+            <w:pPr>
+              <w:pStyle w:val="Normal"/>
+              <w:spacing w:lineRule="auto" w:line="240" w:before="0" w:after="0"/>
+              <w:jc w:val="right"/>
               <w:rPr>
                 <w:rFonts w:ascii="Times New Roman" w:hAnsi="Times New Roman" w:eastAsia="Times New Roman" w:cs="Times New Roman"/>
                 <w:color w:val="000000"/>
@@ -3950,73 +3996,6 @@
               </w:rPr>
             </w:pPr>
             <w:ins w:id="92" w:author="Tarek Loubani" w:date="2018-01-09T23:37:39Z">
-              <w:r>
-                <w:rPr>
-                  <w:rFonts w:eastAsia="Times New Roman" w:cs="Times New Roman" w:ascii="Times New Roman" w:hAnsi="Times New Roman"/>
-                  <w:color w:val="000000"/>
-                  <w:sz w:val="24"/>
-                  <w:szCs w:val="24"/>
-                </w:rPr>
-                <w:t>Wurth Electronics</w:t>
-              </w:r>
-            </w:ins>
-          </w:p>
-        </w:tc>
-        <w:tc>
-          <w:tcPr>
-            <w:tcW w:w="4075" w:type="dxa"/>
-            <w:tcBorders/>
-            <w:shd w:color="auto" w:fill="FFFFFF" w:themeFill="background1" w:val="clear"/>
-            <w:tcMar>
-              <w:left w:w="98" w:type="dxa"/>
-            </w:tcMar>
-          </w:tcPr>
-          <w:p>
-            <w:pPr>
-              <w:pStyle w:val="Normal"/>
-              <w:spacing w:lineRule="auto" w:line="240" w:before="0" w:after="0"/>
-              <w:rPr>
-                <w:rFonts w:ascii="Times New Roman" w:hAnsi="Times New Roman" w:eastAsia="Times New Roman" w:cs="Times New Roman"/>
-                <w:color w:val="000000"/>
-                <w:sz w:val="24"/>
-                <w:szCs w:val="24"/>
-              </w:rPr>
-            </w:pPr>
-            <w:ins w:id="93" w:author="Tarek Loubani" w:date="2018-01-09T23:37:39Z">
-              <w:r>
-                <w:rPr>
-                  <w:rFonts w:eastAsia="Times New Roman" w:cs="Times New Roman" w:ascii="Times New Roman" w:hAnsi="Times New Roman"/>
-                  <w:color w:val="000000"/>
-                  <w:sz w:val="24"/>
-                  <w:szCs w:val="24"/>
-                </w:rPr>
-                <w:t>Fixed Inductors WE-TPC 2811 4.7uH .85A .265Ohm</w:t>
-              </w:r>
-            </w:ins>
-          </w:p>
-        </w:tc>
-        <w:tc>
-          <w:tcPr>
-            <w:tcW w:w="709" w:type="dxa"/>
-            <w:tcBorders/>
-            <w:shd w:color="auto" w:fill="FFFFFF" w:themeFill="background1" w:val="clear"/>
-            <w:tcMar>
-              <w:left w:w="98" w:type="dxa"/>
-            </w:tcMar>
-          </w:tcPr>
-          <w:p>
-            <w:pPr>
-              <w:pStyle w:val="Normal"/>
-              <w:spacing w:lineRule="auto" w:line="240" w:before="0" w:after="0"/>
-              <w:jc w:val="right"/>
-              <w:rPr>
-                <w:rFonts w:ascii="Times New Roman" w:hAnsi="Times New Roman" w:eastAsia="Times New Roman" w:cs="Times New Roman"/>
-                <w:color w:val="000000"/>
-                <w:sz w:val="24"/>
-                <w:szCs w:val="24"/>
-              </w:rPr>
-            </w:pPr>
-            <w:ins w:id="94" w:author="Tarek Loubani" w:date="2018-01-09T23:37:39Z">
               <w:r>
                 <w:rPr>
                   <w:rFonts w:eastAsia="Times New Roman" w:cs="Times New Roman" w:ascii="Times New Roman" w:hAnsi="Times New Roman"/>
@@ -4032,7 +4011,7 @@
       </w:tr>
       <w:tr>
         <w:trPr>
-          <w:ins w:id="95" w:author="Alex" w:date="2018-01-09T21:01:00Z"/>
+          <w:ins w:id="93" w:author="Alex" w:date="2018-01-09T21:01:00Z"/>
           <w:trHeight w:val="300" w:hRule="atLeast"/>
         </w:trPr>
         <w:tc>
@@ -4041,7 +4020,73 @@
             <w:tcBorders/>
             <w:shd w:color="auto" w:fill="FFFFFF" w:themeFill="background1" w:val="clear"/>
             <w:tcMar>
-              <w:left w:w="98" w:type="dxa"/>
+              <w:left w:w="93" w:type="dxa"/>
+            </w:tcMar>
+          </w:tcPr>
+          <w:p>
+            <w:pPr>
+              <w:pStyle w:val="Normal"/>
+              <w:spacing w:lineRule="auto" w:line="240" w:before="0" w:after="0"/>
+              <w:rPr>
+                <w:rFonts w:ascii="Times New Roman" w:hAnsi="Times New Roman" w:eastAsia="Times New Roman" w:cs="Times New Roman"/>
+                <w:color w:val="000000"/>
+                <w:sz w:val="24"/>
+                <w:szCs w:val="24"/>
+              </w:rPr>
+            </w:pPr>
+            <w:ins w:id="94" w:author="Tarek Loubani" w:date="2018-01-09T23:37:39Z">
+              <w:r>
+                <w:rPr>
+                  <w:rFonts w:eastAsia="Times New Roman" w:cs="Times New Roman" w:ascii="Times New Roman" w:hAnsi="Times New Roman"/>
+                  <w:color w:val="000000"/>
+                  <w:sz w:val="24"/>
+                  <w:szCs w:val="24"/>
+                </w:rPr>
+                <w:t>STM32F030F4P6</w:t>
+              </w:r>
+            </w:ins>
+          </w:p>
+        </w:tc>
+        <w:tc>
+          <w:tcPr>
+            <w:tcW w:w="1938" w:type="dxa"/>
+            <w:tcBorders/>
+            <w:shd w:color="auto" w:fill="FFFFFF" w:themeFill="background1" w:val="clear"/>
+            <w:tcMar>
+              <w:left w:w="93" w:type="dxa"/>
+            </w:tcMar>
+          </w:tcPr>
+          <w:p>
+            <w:pPr>
+              <w:pStyle w:val="Normal"/>
+              <w:spacing w:lineRule="auto" w:line="240" w:before="0" w:after="0"/>
+              <w:rPr>
+                <w:rFonts w:ascii="Times New Roman" w:hAnsi="Times New Roman" w:eastAsia="Times New Roman" w:cs="Times New Roman"/>
+                <w:color w:val="000000"/>
+                <w:sz w:val="24"/>
+                <w:szCs w:val="24"/>
+              </w:rPr>
+            </w:pPr>
+            <w:ins w:id="95" w:author="Tarek Loubani" w:date="2018-01-09T23:37:39Z">
+              <w:r>
+                <w:rPr>
+                  <w:rFonts w:eastAsia="Times New Roman" w:cs="Times New Roman" w:ascii="Times New Roman" w:hAnsi="Times New Roman"/>
+                  <w:color w:val="000000"/>
+                  <w:sz w:val="24"/>
+                  <w:szCs w:val="24"/>
+                </w:rPr>
+                <w:t>STMicroelectronics</w:t>
+              </w:r>
+            </w:ins>
+          </w:p>
+        </w:tc>
+        <w:tc>
+          <w:tcPr>
+            <w:tcW w:w="4075" w:type="dxa"/>
+            <w:tcBorders/>
+            <w:shd w:color="auto" w:fill="FFFFFF" w:themeFill="background1" w:val="clear"/>
+            <w:tcMar>
+              <w:left w:w="93" w:type="dxa"/>
             </w:tcMar>
           </w:tcPr>
           <w:p>
@@ -4063,24 +4108,25 @@
                   <w:sz w:val="24"/>
                   <w:szCs w:val="24"/>
                 </w:rPr>
-                <w:t>STM32F030F4P6</w:t>
-              </w:r>
-            </w:ins>
-          </w:p>
-        </w:tc>
-        <w:tc>
-          <w:tcPr>
-            <w:tcW w:w="1938" w:type="dxa"/>
-            <w:tcBorders/>
-            <w:shd w:color="auto" w:fill="FFFFFF" w:themeFill="background1" w:val="clear"/>
-            <w:tcMar>
-              <w:left w:w="98" w:type="dxa"/>
-            </w:tcMar>
-          </w:tcPr>
-          <w:p>
-            <w:pPr>
-              <w:pStyle w:val="Normal"/>
-              <w:spacing w:lineRule="auto" w:line="240" w:before="0" w:after="0"/>
+                <w:t>ARM Microcontrollers - MCU Value-Line ARM MCU 16kB 48 MHz</w:t>
+              </w:r>
+            </w:ins>
+          </w:p>
+        </w:tc>
+        <w:tc>
+          <w:tcPr>
+            <w:tcW w:w="709" w:type="dxa"/>
+            <w:tcBorders/>
+            <w:shd w:color="auto" w:fill="FFFFFF" w:themeFill="background1" w:val="clear"/>
+            <w:tcMar>
+              <w:left w:w="93" w:type="dxa"/>
+            </w:tcMar>
+          </w:tcPr>
+          <w:p>
+            <w:pPr>
+              <w:pStyle w:val="Normal"/>
+              <w:spacing w:lineRule="auto" w:line="240" w:before="0" w:after="0"/>
+              <w:jc w:val="right"/>
               <w:rPr>
                 <w:rFonts w:ascii="Times New Roman" w:hAnsi="Times New Roman" w:eastAsia="Times New Roman" w:cs="Times New Roman"/>
                 <w:color w:val="000000"/>
@@ -4089,73 +4135,6 @@
               </w:rPr>
             </w:pPr>
             <w:ins w:id="97" w:author="Tarek Loubani" w:date="2018-01-09T23:37:39Z">
-              <w:r>
-                <w:rPr>
-                  <w:rFonts w:eastAsia="Times New Roman" w:cs="Times New Roman" w:ascii="Times New Roman" w:hAnsi="Times New Roman"/>
-                  <w:color w:val="000000"/>
-                  <w:sz w:val="24"/>
-                  <w:szCs w:val="24"/>
-                </w:rPr>
-                <w:t>STMicroelectronics</w:t>
-              </w:r>
-            </w:ins>
-          </w:p>
-        </w:tc>
-        <w:tc>
-          <w:tcPr>
-            <w:tcW w:w="4075" w:type="dxa"/>
-            <w:tcBorders/>
-            <w:shd w:color="auto" w:fill="FFFFFF" w:themeFill="background1" w:val="clear"/>
-            <w:tcMar>
-              <w:left w:w="98" w:type="dxa"/>
-            </w:tcMar>
-          </w:tcPr>
-          <w:p>
-            <w:pPr>
-              <w:pStyle w:val="Normal"/>
-              <w:spacing w:lineRule="auto" w:line="240" w:before="0" w:after="0"/>
-              <w:rPr>
-                <w:rFonts w:ascii="Times New Roman" w:hAnsi="Times New Roman" w:eastAsia="Times New Roman" w:cs="Times New Roman"/>
-                <w:color w:val="000000"/>
-                <w:sz w:val="24"/>
-                <w:szCs w:val="24"/>
-              </w:rPr>
-            </w:pPr>
-            <w:ins w:id="98" w:author="Tarek Loubani" w:date="2018-01-09T23:37:39Z">
-              <w:r>
-                <w:rPr>
-                  <w:rFonts w:eastAsia="Times New Roman" w:cs="Times New Roman" w:ascii="Times New Roman" w:hAnsi="Times New Roman"/>
-                  <w:color w:val="000000"/>
-                  <w:sz w:val="24"/>
-                  <w:szCs w:val="24"/>
-                </w:rPr>
-                <w:t>ARM Microcontrollers - MCU Value-Line ARM MCU 16kB 48 MHz</w:t>
-              </w:r>
-            </w:ins>
-          </w:p>
-        </w:tc>
-        <w:tc>
-          <w:tcPr>
-            <w:tcW w:w="709" w:type="dxa"/>
-            <w:tcBorders/>
-            <w:shd w:color="auto" w:fill="FFFFFF" w:themeFill="background1" w:val="clear"/>
-            <w:tcMar>
-              <w:left w:w="98" w:type="dxa"/>
-            </w:tcMar>
-          </w:tcPr>
-          <w:p>
-            <w:pPr>
-              <w:pStyle w:val="Normal"/>
-              <w:spacing w:lineRule="auto" w:line="240" w:before="0" w:after="0"/>
-              <w:jc w:val="right"/>
-              <w:rPr>
-                <w:rFonts w:ascii="Times New Roman" w:hAnsi="Times New Roman" w:eastAsia="Times New Roman" w:cs="Times New Roman"/>
-                <w:color w:val="000000"/>
-                <w:sz w:val="24"/>
-                <w:szCs w:val="24"/>
-              </w:rPr>
-            </w:pPr>
-            <w:ins w:id="99" w:author="Tarek Loubani" w:date="2018-01-09T23:37:39Z">
               <w:r>
                 <w:rPr>
                   <w:rFonts w:eastAsia="Times New Roman" w:cs="Times New Roman" w:ascii="Times New Roman" w:hAnsi="Times New Roman"/>
@@ -4171,7 +4150,7 @@
       </w:tr>
       <w:tr>
         <w:trPr>
-          <w:ins w:id="100" w:author="Alex" w:date="2018-01-09T21:01:00Z"/>
+          <w:ins w:id="98" w:author="Alex" w:date="2018-01-09T21:01:00Z"/>
           <w:trHeight w:val="300" w:hRule="atLeast"/>
         </w:trPr>
         <w:tc>
@@ -4180,7 +4159,73 @@
             <w:tcBorders/>
             <w:shd w:color="auto" w:fill="FFFFFF" w:themeFill="background1" w:val="clear"/>
             <w:tcMar>
-              <w:left w:w="98" w:type="dxa"/>
+              <w:left w:w="93" w:type="dxa"/>
+            </w:tcMar>
+          </w:tcPr>
+          <w:p>
+            <w:pPr>
+              <w:pStyle w:val="Normal"/>
+              <w:spacing w:lineRule="auto" w:line="240" w:before="0" w:after="0"/>
+              <w:rPr>
+                <w:rFonts w:ascii="Times New Roman" w:hAnsi="Times New Roman" w:eastAsia="Times New Roman" w:cs="Times New Roman"/>
+                <w:color w:val="000000"/>
+                <w:sz w:val="24"/>
+                <w:szCs w:val="24"/>
+              </w:rPr>
+            </w:pPr>
+            <w:ins w:id="99" w:author="Tarek Loubani" w:date="2018-01-09T23:37:39Z">
+              <w:r>
+                <w:rPr>
+                  <w:rFonts w:eastAsia="Times New Roman" w:cs="Times New Roman" w:ascii="Times New Roman" w:hAnsi="Times New Roman"/>
+                  <w:color w:val="000000"/>
+                  <w:sz w:val="24"/>
+                  <w:szCs w:val="24"/>
+                </w:rPr>
+                <w:t>3-1734592-0</w:t>
+              </w:r>
+            </w:ins>
+          </w:p>
+        </w:tc>
+        <w:tc>
+          <w:tcPr>
+            <w:tcW w:w="1938" w:type="dxa"/>
+            <w:tcBorders/>
+            <w:shd w:color="auto" w:fill="FFFFFF" w:themeFill="background1" w:val="clear"/>
+            <w:tcMar>
+              <w:left w:w="93" w:type="dxa"/>
+            </w:tcMar>
+          </w:tcPr>
+          <w:p>
+            <w:pPr>
+              <w:pStyle w:val="Normal"/>
+              <w:spacing w:lineRule="auto" w:line="240" w:before="0" w:after="0"/>
+              <w:rPr>
+                <w:rFonts w:ascii="Times New Roman" w:hAnsi="Times New Roman" w:eastAsia="Times New Roman" w:cs="Times New Roman"/>
+                <w:color w:val="000000"/>
+                <w:sz w:val="24"/>
+                <w:szCs w:val="24"/>
+              </w:rPr>
+            </w:pPr>
+            <w:ins w:id="100" w:author="Tarek Loubani" w:date="2018-01-09T23:37:39Z">
+              <w:r>
+                <w:rPr>
+                  <w:rFonts w:eastAsia="Times New Roman" w:cs="Times New Roman" w:ascii="Times New Roman" w:hAnsi="Times New Roman"/>
+                  <w:color w:val="000000"/>
+                  <w:sz w:val="24"/>
+                  <w:szCs w:val="24"/>
+                </w:rPr>
+                <w:t>TE Connectivity</w:t>
+              </w:r>
+            </w:ins>
+          </w:p>
+        </w:tc>
+        <w:tc>
+          <w:tcPr>
+            <w:tcW w:w="4075" w:type="dxa"/>
+            <w:tcBorders/>
+            <w:shd w:color="auto" w:fill="FFFFFF" w:themeFill="background1" w:val="clear"/>
+            <w:tcMar>
+              <w:left w:w="93" w:type="dxa"/>
             </w:tcMar>
           </w:tcPr>
           <w:p>
@@ -4202,24 +4247,25 @@
                   <w:sz w:val="24"/>
                   <w:szCs w:val="24"/>
                 </w:rPr>
-                <w:t>3-1734592-0</w:t>
-              </w:r>
-            </w:ins>
-          </w:p>
-        </w:tc>
-        <w:tc>
-          <w:tcPr>
-            <w:tcW w:w="1938" w:type="dxa"/>
-            <w:tcBorders/>
-            <w:shd w:color="auto" w:fill="FFFFFF" w:themeFill="background1" w:val="clear"/>
-            <w:tcMar>
-              <w:left w:w="98" w:type="dxa"/>
-            </w:tcMar>
-          </w:tcPr>
-          <w:p>
-            <w:pPr>
-              <w:pStyle w:val="Normal"/>
-              <w:spacing w:lineRule="auto" w:line="240" w:before="0" w:after="0"/>
+                <w:t>FFC &amp; FPC Connectors 0.5mm PITCH B/C 30P</w:t>
+              </w:r>
+            </w:ins>
+          </w:p>
+        </w:tc>
+        <w:tc>
+          <w:tcPr>
+            <w:tcW w:w="709" w:type="dxa"/>
+            <w:tcBorders/>
+            <w:shd w:color="auto" w:fill="FFFFFF" w:themeFill="background1" w:val="clear"/>
+            <w:tcMar>
+              <w:left w:w="93" w:type="dxa"/>
+            </w:tcMar>
+          </w:tcPr>
+          <w:p>
+            <w:pPr>
+              <w:pStyle w:val="Normal"/>
+              <w:spacing w:lineRule="auto" w:line="240" w:before="0" w:after="0"/>
+              <w:jc w:val="right"/>
               <w:rPr>
                 <w:rFonts w:ascii="Times New Roman" w:hAnsi="Times New Roman" w:eastAsia="Times New Roman" w:cs="Times New Roman"/>
                 <w:color w:val="000000"/>
@@ -4228,73 +4274,6 @@
               </w:rPr>
             </w:pPr>
             <w:ins w:id="102" w:author="Tarek Loubani" w:date="2018-01-09T23:37:39Z">
-              <w:r>
-                <w:rPr>
-                  <w:rFonts w:eastAsia="Times New Roman" w:cs="Times New Roman" w:ascii="Times New Roman" w:hAnsi="Times New Roman"/>
-                  <w:color w:val="000000"/>
-                  <w:sz w:val="24"/>
-                  <w:szCs w:val="24"/>
-                </w:rPr>
-                <w:t>TE Connectivity</w:t>
-              </w:r>
-            </w:ins>
-          </w:p>
-        </w:tc>
-        <w:tc>
-          <w:tcPr>
-            <w:tcW w:w="4075" w:type="dxa"/>
-            <w:tcBorders/>
-            <w:shd w:color="auto" w:fill="FFFFFF" w:themeFill="background1" w:val="clear"/>
-            <w:tcMar>
-              <w:left w:w="98" w:type="dxa"/>
-            </w:tcMar>
-          </w:tcPr>
-          <w:p>
-            <w:pPr>
-              <w:pStyle w:val="Normal"/>
-              <w:spacing w:lineRule="auto" w:line="240" w:before="0" w:after="0"/>
-              <w:rPr>
-                <w:rFonts w:ascii="Times New Roman" w:hAnsi="Times New Roman" w:eastAsia="Times New Roman" w:cs="Times New Roman"/>
-                <w:color w:val="000000"/>
-                <w:sz w:val="24"/>
-                <w:szCs w:val="24"/>
-              </w:rPr>
-            </w:pPr>
-            <w:ins w:id="103" w:author="Tarek Loubani" w:date="2018-01-09T23:37:39Z">
-              <w:r>
-                <w:rPr>
-                  <w:rFonts w:eastAsia="Times New Roman" w:cs="Times New Roman" w:ascii="Times New Roman" w:hAnsi="Times New Roman"/>
-                  <w:color w:val="000000"/>
-                  <w:sz w:val="24"/>
-                  <w:szCs w:val="24"/>
-                </w:rPr>
-                <w:t>FFC &amp; FPC Connectors 0.5mm PITCH B/C 30P</w:t>
-              </w:r>
-            </w:ins>
-          </w:p>
-        </w:tc>
-        <w:tc>
-          <w:tcPr>
-            <w:tcW w:w="709" w:type="dxa"/>
-            <w:tcBorders/>
-            <w:shd w:color="auto" w:fill="FFFFFF" w:themeFill="background1" w:val="clear"/>
-            <w:tcMar>
-              <w:left w:w="98" w:type="dxa"/>
-            </w:tcMar>
-          </w:tcPr>
-          <w:p>
-            <w:pPr>
-              <w:pStyle w:val="Normal"/>
-              <w:spacing w:lineRule="auto" w:line="240" w:before="0" w:after="0"/>
-              <w:jc w:val="right"/>
-              <w:rPr>
-                <w:rFonts w:ascii="Times New Roman" w:hAnsi="Times New Roman" w:eastAsia="Times New Roman" w:cs="Times New Roman"/>
-                <w:color w:val="000000"/>
-                <w:sz w:val="24"/>
-                <w:szCs w:val="24"/>
-              </w:rPr>
-            </w:pPr>
-            <w:ins w:id="104" w:author="Tarek Loubani" w:date="2018-01-09T23:37:39Z">
               <w:r>
                 <w:rPr>
                   <w:rFonts w:eastAsia="Times New Roman" w:cs="Times New Roman" w:ascii="Times New Roman" w:hAnsi="Times New Roman"/>
@@ -4310,7 +4289,7 @@
       </w:tr>
       <w:tr>
         <w:trPr>
-          <w:ins w:id="105" w:author="Alex" w:date="2018-01-09T21:01:00Z"/>
+          <w:ins w:id="103" w:author="Alex" w:date="2018-01-09T21:01:00Z"/>
           <w:trHeight w:val="300" w:hRule="atLeast"/>
         </w:trPr>
         <w:tc>
@@ -4319,7 +4298,73 @@
             <w:tcBorders/>
             <w:shd w:color="auto" w:fill="FFFFFF" w:themeFill="background1" w:val="clear"/>
             <w:tcMar>
-              <w:left w:w="98" w:type="dxa"/>
+              <w:left w:w="93" w:type="dxa"/>
+            </w:tcMar>
+          </w:tcPr>
+          <w:p>
+            <w:pPr>
+              <w:pStyle w:val="Normal"/>
+              <w:spacing w:lineRule="auto" w:line="240" w:before="0" w:after="0"/>
+              <w:rPr>
+                <w:rFonts w:ascii="Times New Roman" w:hAnsi="Times New Roman" w:eastAsia="Times New Roman" w:cs="Times New Roman"/>
+                <w:color w:val="000000"/>
+                <w:sz w:val="24"/>
+                <w:szCs w:val="24"/>
+              </w:rPr>
+            </w:pPr>
+            <w:ins w:id="104" w:author="Tarek Loubani" w:date="2018-01-09T23:37:39Z">
+              <w:r>
+                <w:rPr>
+                  <w:rFonts w:eastAsia="Times New Roman" w:cs="Times New Roman" w:ascii="Times New Roman" w:hAnsi="Times New Roman"/>
+                  <w:color w:val="000000"/>
+                  <w:sz w:val="24"/>
+                  <w:szCs w:val="24"/>
+                </w:rPr>
+                <w:t>XG8S-0231</w:t>
+              </w:r>
+            </w:ins>
+          </w:p>
+        </w:tc>
+        <w:tc>
+          <w:tcPr>
+            <w:tcW w:w="1938" w:type="dxa"/>
+            <w:tcBorders/>
+            <w:shd w:color="auto" w:fill="FFFFFF" w:themeFill="background1" w:val="clear"/>
+            <w:tcMar>
+              <w:left w:w="93" w:type="dxa"/>
+            </w:tcMar>
+          </w:tcPr>
+          <w:p>
+            <w:pPr>
+              <w:pStyle w:val="Normal"/>
+              <w:spacing w:lineRule="auto" w:line="240" w:before="0" w:after="0"/>
+              <w:rPr>
+                <w:rFonts w:ascii="Times New Roman" w:hAnsi="Times New Roman" w:eastAsia="Times New Roman" w:cs="Times New Roman"/>
+                <w:color w:val="000000"/>
+                <w:sz w:val="24"/>
+                <w:szCs w:val="24"/>
+              </w:rPr>
+            </w:pPr>
+            <w:ins w:id="105" w:author="Tarek Loubani" w:date="2018-01-09T23:37:39Z">
+              <w:r>
+                <w:rPr>
+                  <w:rFonts w:eastAsia="Times New Roman" w:cs="Times New Roman" w:ascii="Times New Roman" w:hAnsi="Times New Roman"/>
+                  <w:color w:val="000000"/>
+                  <w:sz w:val="24"/>
+                  <w:szCs w:val="24"/>
+                </w:rPr>
+                <w:t>Omron</w:t>
+              </w:r>
+            </w:ins>
+          </w:p>
+        </w:tc>
+        <w:tc>
+          <w:tcPr>
+            <w:tcW w:w="4075" w:type="dxa"/>
+            <w:tcBorders/>
+            <w:shd w:color="auto" w:fill="FFFFFF" w:themeFill="background1" w:val="clear"/>
+            <w:tcMar>
+              <w:left w:w="93" w:type="dxa"/>
             </w:tcMar>
           </w:tcPr>
           <w:p>
@@ -4341,24 +4386,25 @@
                   <w:sz w:val="24"/>
                   <w:szCs w:val="24"/>
                 </w:rPr>
-                <w:t>XG8S-0231</w:t>
-              </w:r>
-            </w:ins>
-          </w:p>
-        </w:tc>
-        <w:tc>
-          <w:tcPr>
-            <w:tcW w:w="1938" w:type="dxa"/>
-            <w:tcBorders/>
-            <w:shd w:color="auto" w:fill="FFFFFF" w:themeFill="background1" w:val="clear"/>
-            <w:tcMar>
-              <w:left w:w="98" w:type="dxa"/>
-            </w:tcMar>
-          </w:tcPr>
-          <w:p>
-            <w:pPr>
-              <w:pStyle w:val="Normal"/>
-              <w:spacing w:lineRule="auto" w:line="240" w:before="0" w:after="0"/>
+                <w:t>Headers &amp; Wire Housings Connector</w:t>
+              </w:r>
+            </w:ins>
+          </w:p>
+        </w:tc>
+        <w:tc>
+          <w:tcPr>
+            <w:tcW w:w="709" w:type="dxa"/>
+            <w:tcBorders/>
+            <w:shd w:color="auto" w:fill="FFFFFF" w:themeFill="background1" w:val="clear"/>
+            <w:tcMar>
+              <w:left w:w="93" w:type="dxa"/>
+            </w:tcMar>
+          </w:tcPr>
+          <w:p>
+            <w:pPr>
+              <w:pStyle w:val="Normal"/>
+              <w:spacing w:lineRule="auto" w:line="240" w:before="0" w:after="0"/>
+              <w:jc w:val="right"/>
               <w:rPr>
                 <w:rFonts w:ascii="Times New Roman" w:hAnsi="Times New Roman" w:eastAsia="Times New Roman" w:cs="Times New Roman"/>
                 <w:color w:val="000000"/>
@@ -4367,73 +4413,6 @@
               </w:rPr>
             </w:pPr>
             <w:ins w:id="107" w:author="Tarek Loubani" w:date="2018-01-09T23:37:39Z">
-              <w:r>
-                <w:rPr>
-                  <w:rFonts w:eastAsia="Times New Roman" w:cs="Times New Roman" w:ascii="Times New Roman" w:hAnsi="Times New Roman"/>
-                  <w:color w:val="000000"/>
-                  <w:sz w:val="24"/>
-                  <w:szCs w:val="24"/>
-                </w:rPr>
-                <w:t>Omron</w:t>
-              </w:r>
-            </w:ins>
-          </w:p>
-        </w:tc>
-        <w:tc>
-          <w:tcPr>
-            <w:tcW w:w="4075" w:type="dxa"/>
-            <w:tcBorders/>
-            <w:shd w:color="auto" w:fill="FFFFFF" w:themeFill="background1" w:val="clear"/>
-            <w:tcMar>
-              <w:left w:w="98" w:type="dxa"/>
-            </w:tcMar>
-          </w:tcPr>
-          <w:p>
-            <w:pPr>
-              <w:pStyle w:val="Normal"/>
-              <w:spacing w:lineRule="auto" w:line="240" w:before="0" w:after="0"/>
-              <w:rPr>
-                <w:rFonts w:ascii="Times New Roman" w:hAnsi="Times New Roman" w:eastAsia="Times New Roman" w:cs="Times New Roman"/>
-                <w:color w:val="000000"/>
-                <w:sz w:val="24"/>
-                <w:szCs w:val="24"/>
-              </w:rPr>
-            </w:pPr>
-            <w:ins w:id="108" w:author="Tarek Loubani" w:date="2018-01-09T23:37:39Z">
-              <w:r>
-                <w:rPr>
-                  <w:rFonts w:eastAsia="Times New Roman" w:cs="Times New Roman" w:ascii="Times New Roman" w:hAnsi="Times New Roman"/>
-                  <w:color w:val="000000"/>
-                  <w:sz w:val="24"/>
-                  <w:szCs w:val="24"/>
-                </w:rPr>
-                <w:t>Headers &amp; Wire Housings Connector</w:t>
-              </w:r>
-            </w:ins>
-          </w:p>
-        </w:tc>
-        <w:tc>
-          <w:tcPr>
-            <w:tcW w:w="709" w:type="dxa"/>
-            <w:tcBorders/>
-            <w:shd w:color="auto" w:fill="FFFFFF" w:themeFill="background1" w:val="clear"/>
-            <w:tcMar>
-              <w:left w:w="98" w:type="dxa"/>
-            </w:tcMar>
-          </w:tcPr>
-          <w:p>
-            <w:pPr>
-              <w:pStyle w:val="Normal"/>
-              <w:spacing w:lineRule="auto" w:line="240" w:before="0" w:after="0"/>
-              <w:jc w:val="right"/>
-              <w:rPr>
-                <w:rFonts w:ascii="Times New Roman" w:hAnsi="Times New Roman" w:eastAsia="Times New Roman" w:cs="Times New Roman"/>
-                <w:color w:val="000000"/>
-                <w:sz w:val="24"/>
-                <w:szCs w:val="24"/>
-              </w:rPr>
-            </w:pPr>
-            <w:ins w:id="109" w:author="Tarek Loubani" w:date="2018-01-09T23:37:39Z">
               <w:r>
                 <w:rPr>
                   <w:rFonts w:eastAsia="Times New Roman" w:cs="Times New Roman" w:ascii="Times New Roman" w:hAnsi="Times New Roman"/>
@@ -4449,7 +4428,7 @@
       </w:tr>
       <w:tr>
         <w:trPr>
-          <w:ins w:id="110" w:author="Alex" w:date="2018-01-09T21:01:00Z"/>
+          <w:ins w:id="108" w:author="Alex" w:date="2018-01-09T21:01:00Z"/>
           <w:trHeight w:val="300" w:hRule="atLeast"/>
         </w:trPr>
         <w:tc>
@@ -4458,7 +4437,73 @@
             <w:tcBorders/>
             <w:shd w:color="auto" w:fill="FFFFFF" w:themeFill="background1" w:val="clear"/>
             <w:tcMar>
-              <w:left w:w="98" w:type="dxa"/>
+              <w:left w:w="93" w:type="dxa"/>
+            </w:tcMar>
+          </w:tcPr>
+          <w:p>
+            <w:pPr>
+              <w:pStyle w:val="Normal"/>
+              <w:spacing w:lineRule="auto" w:line="240" w:before="0" w:after="0"/>
+              <w:rPr>
+                <w:rFonts w:ascii="Times New Roman" w:hAnsi="Times New Roman" w:eastAsia="Times New Roman" w:cs="Times New Roman"/>
+                <w:color w:val="000000"/>
+                <w:sz w:val="24"/>
+                <w:szCs w:val="24"/>
+              </w:rPr>
+            </w:pPr>
+            <w:ins w:id="109" w:author="Tarek Loubani" w:date="2018-01-09T23:37:39Z">
+              <w:r>
+                <w:rPr>
+                  <w:rFonts w:eastAsia="Times New Roman" w:cs="Times New Roman" w:ascii="Times New Roman" w:hAnsi="Times New Roman"/>
+                  <w:color w:val="000000"/>
+                  <w:sz w:val="24"/>
+                  <w:szCs w:val="24"/>
+                </w:rPr>
+                <w:t>SML-LX0603SRW-TR</w:t>
+              </w:r>
+            </w:ins>
+          </w:p>
+        </w:tc>
+        <w:tc>
+          <w:tcPr>
+            <w:tcW w:w="1938" w:type="dxa"/>
+            <w:tcBorders/>
+            <w:shd w:color="auto" w:fill="FFFFFF" w:themeFill="background1" w:val="clear"/>
+            <w:tcMar>
+              <w:left w:w="93" w:type="dxa"/>
+            </w:tcMar>
+          </w:tcPr>
+          <w:p>
+            <w:pPr>
+              <w:pStyle w:val="Normal"/>
+              <w:spacing w:lineRule="auto" w:line="240" w:before="0" w:after="0"/>
+              <w:rPr>
+                <w:rFonts w:ascii="Times New Roman" w:hAnsi="Times New Roman" w:eastAsia="Times New Roman" w:cs="Times New Roman"/>
+                <w:color w:val="000000"/>
+                <w:sz w:val="24"/>
+                <w:szCs w:val="24"/>
+              </w:rPr>
+            </w:pPr>
+            <w:ins w:id="110" w:author="Tarek Loubani" w:date="2018-01-09T23:37:39Z">
+              <w:r>
+                <w:rPr>
+                  <w:rFonts w:eastAsia="Times New Roman" w:cs="Times New Roman" w:ascii="Times New Roman" w:hAnsi="Times New Roman"/>
+                  <w:color w:val="000000"/>
+                  <w:sz w:val="24"/>
+                  <w:szCs w:val="24"/>
+                </w:rPr>
+                <w:t>Lumex</w:t>
+              </w:r>
+            </w:ins>
+          </w:p>
+        </w:tc>
+        <w:tc>
+          <w:tcPr>
+            <w:tcW w:w="4075" w:type="dxa"/>
+            <w:tcBorders/>
+            <w:shd w:color="auto" w:fill="FFFFFF" w:themeFill="background1" w:val="clear"/>
+            <w:tcMar>
+              <w:left w:w="93" w:type="dxa"/>
             </w:tcMar>
           </w:tcPr>
           <w:p>
@@ -4480,24 +4525,25 @@
                   <w:sz w:val="24"/>
                   <w:szCs w:val="24"/>
                 </w:rPr>
-                <w:t>SML-LX0603SRW-TR</w:t>
-              </w:r>
-            </w:ins>
-          </w:p>
-        </w:tc>
-        <w:tc>
-          <w:tcPr>
-            <w:tcW w:w="1938" w:type="dxa"/>
-            <w:tcBorders/>
-            <w:shd w:color="auto" w:fill="FFFFFF" w:themeFill="background1" w:val="clear"/>
-            <w:tcMar>
-              <w:left w:w="98" w:type="dxa"/>
-            </w:tcMar>
-          </w:tcPr>
-          <w:p>
-            <w:pPr>
-              <w:pStyle w:val="Normal"/>
-              <w:spacing w:lineRule="auto" w:line="240" w:before="0" w:after="0"/>
+                <w:t>Standard LEDs - SMD Super Red, 660nm 1.7V, 45mcd</w:t>
+              </w:r>
+            </w:ins>
+          </w:p>
+        </w:tc>
+        <w:tc>
+          <w:tcPr>
+            <w:tcW w:w="709" w:type="dxa"/>
+            <w:tcBorders/>
+            <w:shd w:color="auto" w:fill="FFFFFF" w:themeFill="background1" w:val="clear"/>
+            <w:tcMar>
+              <w:left w:w="93" w:type="dxa"/>
+            </w:tcMar>
+          </w:tcPr>
+          <w:p>
+            <w:pPr>
+              <w:pStyle w:val="Normal"/>
+              <w:spacing w:lineRule="auto" w:line="240" w:before="0" w:after="0"/>
+              <w:jc w:val="right"/>
               <w:rPr>
                 <w:rFonts w:ascii="Times New Roman" w:hAnsi="Times New Roman" w:eastAsia="Times New Roman" w:cs="Times New Roman"/>
                 <w:color w:val="000000"/>
@@ -4506,73 +4552,6 @@
               </w:rPr>
             </w:pPr>
             <w:ins w:id="112" w:author="Tarek Loubani" w:date="2018-01-09T23:37:39Z">
-              <w:r>
-                <w:rPr>
-                  <w:rFonts w:eastAsia="Times New Roman" w:cs="Times New Roman" w:ascii="Times New Roman" w:hAnsi="Times New Roman"/>
-                  <w:color w:val="000000"/>
-                  <w:sz w:val="24"/>
-                  <w:szCs w:val="24"/>
-                </w:rPr>
-                <w:t>Lumex</w:t>
-              </w:r>
-            </w:ins>
-          </w:p>
-        </w:tc>
-        <w:tc>
-          <w:tcPr>
-            <w:tcW w:w="4075" w:type="dxa"/>
-            <w:tcBorders/>
-            <w:shd w:color="auto" w:fill="FFFFFF" w:themeFill="background1" w:val="clear"/>
-            <w:tcMar>
-              <w:left w:w="98" w:type="dxa"/>
-            </w:tcMar>
-          </w:tcPr>
-          <w:p>
-            <w:pPr>
-              <w:pStyle w:val="Normal"/>
-              <w:spacing w:lineRule="auto" w:line="240" w:before="0" w:after="0"/>
-              <w:rPr>
-                <w:rFonts w:ascii="Times New Roman" w:hAnsi="Times New Roman" w:eastAsia="Times New Roman" w:cs="Times New Roman"/>
-                <w:color w:val="000000"/>
-                <w:sz w:val="24"/>
-                <w:szCs w:val="24"/>
-              </w:rPr>
-            </w:pPr>
-            <w:ins w:id="113" w:author="Tarek Loubani" w:date="2018-01-09T23:37:39Z">
-              <w:r>
-                <w:rPr>
-                  <w:rFonts w:eastAsia="Times New Roman" w:cs="Times New Roman" w:ascii="Times New Roman" w:hAnsi="Times New Roman"/>
-                  <w:color w:val="000000"/>
-                  <w:sz w:val="24"/>
-                  <w:szCs w:val="24"/>
-                </w:rPr>
-                <w:t>Standard LEDs - SMD Super Red, 660nm 1.7V, 45mcd</w:t>
-              </w:r>
-            </w:ins>
-          </w:p>
-        </w:tc>
-        <w:tc>
-          <w:tcPr>
-            <w:tcW w:w="709" w:type="dxa"/>
-            <w:tcBorders/>
-            <w:shd w:color="auto" w:fill="FFFFFF" w:themeFill="background1" w:val="clear"/>
-            <w:tcMar>
-              <w:left w:w="98" w:type="dxa"/>
-            </w:tcMar>
-          </w:tcPr>
-          <w:p>
-            <w:pPr>
-              <w:pStyle w:val="Normal"/>
-              <w:spacing w:lineRule="auto" w:line="240" w:before="0" w:after="0"/>
-              <w:jc w:val="right"/>
-              <w:rPr>
-                <w:rFonts w:ascii="Times New Roman" w:hAnsi="Times New Roman" w:eastAsia="Times New Roman" w:cs="Times New Roman"/>
-                <w:color w:val="000000"/>
-                <w:sz w:val="24"/>
-                <w:szCs w:val="24"/>
-              </w:rPr>
-            </w:pPr>
-            <w:ins w:id="114" w:author="Tarek Loubani" w:date="2018-01-09T23:37:39Z">
               <w:r>
                 <w:rPr>
                   <w:rFonts w:eastAsia="Times New Roman" w:cs="Times New Roman" w:ascii="Times New Roman" w:hAnsi="Times New Roman"/>
@@ -4588,7 +4567,7 @@
       </w:tr>
       <w:tr>
         <w:trPr>
-          <w:ins w:id="115" w:author="Alex" w:date="2018-01-09T21:01:00Z"/>
+          <w:ins w:id="113" w:author="Alex" w:date="2018-01-09T21:01:00Z"/>
           <w:trHeight w:val="300" w:hRule="atLeast"/>
         </w:trPr>
         <w:tc>
@@ -4597,7 +4576,73 @@
             <w:tcBorders/>
             <w:shd w:color="auto" w:fill="FFFFFF" w:themeFill="background1" w:val="clear"/>
             <w:tcMar>
-              <w:left w:w="98" w:type="dxa"/>
+              <w:left w:w="93" w:type="dxa"/>
+            </w:tcMar>
+          </w:tcPr>
+          <w:p>
+            <w:pPr>
+              <w:pStyle w:val="Normal"/>
+              <w:spacing w:lineRule="auto" w:line="240" w:before="0" w:after="0"/>
+              <w:rPr>
+                <w:rFonts w:ascii="Times New Roman" w:hAnsi="Times New Roman" w:eastAsia="Times New Roman" w:cs="Times New Roman"/>
+                <w:color w:val="000000"/>
+                <w:sz w:val="24"/>
+                <w:szCs w:val="24"/>
+              </w:rPr>
+            </w:pPr>
+            <w:ins w:id="114" w:author="Tarek Loubani" w:date="2018-01-09T23:37:39Z">
+              <w:r>
+                <w:rPr>
+                  <w:rFonts w:eastAsia="Times New Roman" w:cs="Times New Roman" w:ascii="Times New Roman" w:hAnsi="Times New Roman"/>
+                  <w:color w:val="000000"/>
+                  <w:sz w:val="24"/>
+                  <w:szCs w:val="24"/>
+                </w:rPr>
+                <w:t>SML-LX0603SYW-TR</w:t>
+              </w:r>
+            </w:ins>
+          </w:p>
+        </w:tc>
+        <w:tc>
+          <w:tcPr>
+            <w:tcW w:w="1938" w:type="dxa"/>
+            <w:tcBorders/>
+            <w:shd w:color="auto" w:fill="FFFFFF" w:themeFill="background1" w:val="clear"/>
+            <w:tcMar>
+              <w:left w:w="93" w:type="dxa"/>
+            </w:tcMar>
+          </w:tcPr>
+          <w:p>
+            <w:pPr>
+              <w:pStyle w:val="Normal"/>
+              <w:spacing w:lineRule="auto" w:line="240" w:before="0" w:after="0"/>
+              <w:rPr>
+                <w:rFonts w:ascii="Times New Roman" w:hAnsi="Times New Roman" w:eastAsia="Times New Roman" w:cs="Times New Roman"/>
+                <w:color w:val="000000"/>
+                <w:sz w:val="24"/>
+                <w:szCs w:val="24"/>
+              </w:rPr>
+            </w:pPr>
+            <w:ins w:id="115" w:author="Tarek Loubani" w:date="2018-01-09T23:37:39Z">
+              <w:r>
+                <w:rPr>
+                  <w:rFonts w:eastAsia="Times New Roman" w:cs="Times New Roman" w:ascii="Times New Roman" w:hAnsi="Times New Roman"/>
+                  <w:color w:val="000000"/>
+                  <w:sz w:val="24"/>
+                  <w:szCs w:val="24"/>
+                </w:rPr>
+                <w:t>Lumex</w:t>
+              </w:r>
+            </w:ins>
+          </w:p>
+        </w:tc>
+        <w:tc>
+          <w:tcPr>
+            <w:tcW w:w="4075" w:type="dxa"/>
+            <w:tcBorders/>
+            <w:shd w:color="auto" w:fill="FFFFFF" w:themeFill="background1" w:val="clear"/>
+            <w:tcMar>
+              <w:left w:w="93" w:type="dxa"/>
             </w:tcMar>
           </w:tcPr>
           <w:p>
@@ -4619,24 +4664,25 @@
                   <w:sz w:val="24"/>
                   <w:szCs w:val="24"/>
                 </w:rPr>
-                <w:t>SML-LX0603SYW-TR</w:t>
-              </w:r>
-            </w:ins>
-          </w:p>
-        </w:tc>
-        <w:tc>
-          <w:tcPr>
-            <w:tcW w:w="1938" w:type="dxa"/>
-            <w:tcBorders/>
-            <w:shd w:color="auto" w:fill="FFFFFF" w:themeFill="background1" w:val="clear"/>
-            <w:tcMar>
-              <w:left w:w="98" w:type="dxa"/>
-            </w:tcMar>
-          </w:tcPr>
-          <w:p>
-            <w:pPr>
-              <w:pStyle w:val="Normal"/>
-              <w:spacing w:lineRule="auto" w:line="240" w:before="0" w:after="0"/>
+                <w:t>Standard LEDs - SMD Super Yellow, 590nm 2V, 60mcd</w:t>
+              </w:r>
+            </w:ins>
+          </w:p>
+        </w:tc>
+        <w:tc>
+          <w:tcPr>
+            <w:tcW w:w="709" w:type="dxa"/>
+            <w:tcBorders/>
+            <w:shd w:color="auto" w:fill="FFFFFF" w:themeFill="background1" w:val="clear"/>
+            <w:tcMar>
+              <w:left w:w="93" w:type="dxa"/>
+            </w:tcMar>
+          </w:tcPr>
+          <w:p>
+            <w:pPr>
+              <w:pStyle w:val="Normal"/>
+              <w:spacing w:lineRule="auto" w:line="240" w:before="0" w:after="0"/>
+              <w:jc w:val="right"/>
               <w:rPr>
                 <w:rFonts w:ascii="Times New Roman" w:hAnsi="Times New Roman" w:eastAsia="Times New Roman" w:cs="Times New Roman"/>
                 <w:color w:val="000000"/>
@@ -4645,73 +4691,6 @@
               </w:rPr>
             </w:pPr>
             <w:ins w:id="117" w:author="Tarek Loubani" w:date="2018-01-09T23:37:39Z">
-              <w:r>
-                <w:rPr>
-                  <w:rFonts w:eastAsia="Times New Roman" w:cs="Times New Roman" w:ascii="Times New Roman" w:hAnsi="Times New Roman"/>
-                  <w:color w:val="000000"/>
-                  <w:sz w:val="24"/>
-                  <w:szCs w:val="24"/>
-                </w:rPr>
-                <w:t>Lumex</w:t>
-              </w:r>
-            </w:ins>
-          </w:p>
-        </w:tc>
-        <w:tc>
-          <w:tcPr>
-            <w:tcW w:w="4075" w:type="dxa"/>
-            <w:tcBorders/>
-            <w:shd w:color="auto" w:fill="FFFFFF" w:themeFill="background1" w:val="clear"/>
-            <w:tcMar>
-              <w:left w:w="98" w:type="dxa"/>
-            </w:tcMar>
-          </w:tcPr>
-          <w:p>
-            <w:pPr>
-              <w:pStyle w:val="Normal"/>
-              <w:spacing w:lineRule="auto" w:line="240" w:before="0" w:after="0"/>
-              <w:rPr>
-                <w:rFonts w:ascii="Times New Roman" w:hAnsi="Times New Roman" w:eastAsia="Times New Roman" w:cs="Times New Roman"/>
-                <w:color w:val="000000"/>
-                <w:sz w:val="24"/>
-                <w:szCs w:val="24"/>
-              </w:rPr>
-            </w:pPr>
-            <w:ins w:id="118" w:author="Tarek Loubani" w:date="2018-01-09T23:37:39Z">
-              <w:r>
-                <w:rPr>
-                  <w:rFonts w:eastAsia="Times New Roman" w:cs="Times New Roman" w:ascii="Times New Roman" w:hAnsi="Times New Roman"/>
-                  <w:color w:val="000000"/>
-                  <w:sz w:val="24"/>
-                  <w:szCs w:val="24"/>
-                </w:rPr>
-                <w:t>Standard LEDs - SMD Super Yellow, 590nm 2V, 60mcd</w:t>
-              </w:r>
-            </w:ins>
-          </w:p>
-        </w:tc>
-        <w:tc>
-          <w:tcPr>
-            <w:tcW w:w="709" w:type="dxa"/>
-            <w:tcBorders/>
-            <w:shd w:color="auto" w:fill="FFFFFF" w:themeFill="background1" w:val="clear"/>
-            <w:tcMar>
-              <w:left w:w="98" w:type="dxa"/>
-            </w:tcMar>
-          </w:tcPr>
-          <w:p>
-            <w:pPr>
-              <w:pStyle w:val="Normal"/>
-              <w:spacing w:lineRule="auto" w:line="240" w:before="0" w:after="0"/>
-              <w:jc w:val="right"/>
-              <w:rPr>
-                <w:rFonts w:ascii="Times New Roman" w:hAnsi="Times New Roman" w:eastAsia="Times New Roman" w:cs="Times New Roman"/>
-                <w:color w:val="000000"/>
-                <w:sz w:val="24"/>
-                <w:szCs w:val="24"/>
-              </w:rPr>
-            </w:pPr>
-            <w:ins w:id="119" w:author="Tarek Loubani" w:date="2018-01-09T23:37:39Z">
               <w:r>
                 <w:rPr>
                   <w:rFonts w:eastAsia="Times New Roman" w:cs="Times New Roman" w:ascii="Times New Roman" w:hAnsi="Times New Roman"/>
@@ -4727,7 +4706,7 @@
       </w:tr>
       <w:tr>
         <w:trPr>
-          <w:ins w:id="120" w:author="Alex" w:date="2018-01-09T21:01:00Z"/>
+          <w:ins w:id="118" w:author="Alex" w:date="2018-01-09T21:01:00Z"/>
           <w:trHeight w:val="300" w:hRule="atLeast"/>
         </w:trPr>
         <w:tc>
@@ -4736,7 +4715,73 @@
             <w:tcBorders/>
             <w:shd w:color="auto" w:fill="FFFFFF" w:themeFill="background1" w:val="clear"/>
             <w:tcMar>
-              <w:left w:w="98" w:type="dxa"/>
+              <w:left w:w="93" w:type="dxa"/>
+            </w:tcMar>
+          </w:tcPr>
+          <w:p>
+            <w:pPr>
+              <w:pStyle w:val="Normal"/>
+              <w:spacing w:lineRule="auto" w:line="240" w:before="0" w:after="0"/>
+              <w:rPr>
+                <w:rFonts w:ascii="Times New Roman" w:hAnsi="Times New Roman" w:eastAsia="Times New Roman" w:cs="Times New Roman"/>
+                <w:color w:val="000000"/>
+                <w:sz w:val="24"/>
+                <w:szCs w:val="24"/>
+              </w:rPr>
+            </w:pPr>
+            <w:ins w:id="119" w:author="Tarek Loubani" w:date="2018-01-09T23:37:39Z">
+              <w:r>
+                <w:rPr>
+                  <w:rFonts w:eastAsia="Times New Roman" w:cs="Times New Roman" w:ascii="Times New Roman" w:hAnsi="Times New Roman"/>
+                  <w:color w:val="000000"/>
+                  <w:sz w:val="24"/>
+                  <w:szCs w:val="24"/>
+                </w:rPr>
+                <w:t>598-8030-107F</w:t>
+              </w:r>
+            </w:ins>
+          </w:p>
+        </w:tc>
+        <w:tc>
+          <w:tcPr>
+            <w:tcW w:w="1938" w:type="dxa"/>
+            <w:tcBorders/>
+            <w:shd w:color="auto" w:fill="FFFFFF" w:themeFill="background1" w:val="clear"/>
+            <w:tcMar>
+              <w:left w:w="93" w:type="dxa"/>
+            </w:tcMar>
+          </w:tcPr>
+          <w:p>
+            <w:pPr>
+              <w:pStyle w:val="Normal"/>
+              <w:spacing w:lineRule="auto" w:line="240" w:before="0" w:after="0"/>
+              <w:rPr>
+                <w:rFonts w:ascii="Times New Roman" w:hAnsi="Times New Roman" w:eastAsia="Times New Roman" w:cs="Times New Roman"/>
+                <w:color w:val="000000"/>
+                <w:sz w:val="24"/>
+                <w:szCs w:val="24"/>
+              </w:rPr>
+            </w:pPr>
+            <w:ins w:id="120" w:author="Tarek Loubani" w:date="2018-01-09T23:37:39Z">
+              <w:r>
+                <w:rPr>
+                  <w:rFonts w:eastAsia="Times New Roman" w:cs="Times New Roman" w:ascii="Times New Roman" w:hAnsi="Times New Roman"/>
+                  <w:color w:val="000000"/>
+                  <w:sz w:val="24"/>
+                  <w:szCs w:val="24"/>
+                </w:rPr>
+                <w:t>Dialight</w:t>
+              </w:r>
+            </w:ins>
+          </w:p>
+        </w:tc>
+        <w:tc>
+          <w:tcPr>
+            <w:tcW w:w="4075" w:type="dxa"/>
+            <w:tcBorders/>
+            <w:shd w:color="auto" w:fill="FFFFFF" w:themeFill="background1" w:val="clear"/>
+            <w:tcMar>
+              <w:left w:w="93" w:type="dxa"/>
             </w:tcMar>
           </w:tcPr>
           <w:p>
@@ -4758,24 +4803,25 @@
                   <w:sz w:val="24"/>
                   <w:szCs w:val="24"/>
                 </w:rPr>
-                <w:t>598-8030-107F</w:t>
-              </w:r>
-            </w:ins>
-          </w:p>
-        </w:tc>
-        <w:tc>
-          <w:tcPr>
-            <w:tcW w:w="1938" w:type="dxa"/>
-            <w:tcBorders/>
-            <w:shd w:color="auto" w:fill="FFFFFF" w:themeFill="background1" w:val="clear"/>
-            <w:tcMar>
-              <w:left w:w="98" w:type="dxa"/>
-            </w:tcMar>
-          </w:tcPr>
-          <w:p>
-            <w:pPr>
-              <w:pStyle w:val="Normal"/>
-              <w:spacing w:lineRule="auto" w:line="240" w:before="0" w:after="0"/>
+                <w:t>Standard LEDs - SMD Orange Water Clr 150mcd 610nm</w:t>
+              </w:r>
+            </w:ins>
+          </w:p>
+        </w:tc>
+        <w:tc>
+          <w:tcPr>
+            <w:tcW w:w="709" w:type="dxa"/>
+            <w:tcBorders/>
+            <w:shd w:color="auto" w:fill="FFFFFF" w:themeFill="background1" w:val="clear"/>
+            <w:tcMar>
+              <w:left w:w="93" w:type="dxa"/>
+            </w:tcMar>
+          </w:tcPr>
+          <w:p>
+            <w:pPr>
+              <w:pStyle w:val="Normal"/>
+              <w:spacing w:lineRule="auto" w:line="240" w:before="0" w:after="0"/>
+              <w:jc w:val="right"/>
               <w:rPr>
                 <w:rFonts w:ascii="Times New Roman" w:hAnsi="Times New Roman" w:eastAsia="Times New Roman" w:cs="Times New Roman"/>
                 <w:color w:val="000000"/>
@@ -4784,73 +4830,6 @@
               </w:rPr>
             </w:pPr>
             <w:ins w:id="122" w:author="Tarek Loubani" w:date="2018-01-09T23:37:39Z">
-              <w:r>
-                <w:rPr>
-                  <w:rFonts w:eastAsia="Times New Roman" w:cs="Times New Roman" w:ascii="Times New Roman" w:hAnsi="Times New Roman"/>
-                  <w:color w:val="000000"/>
-                  <w:sz w:val="24"/>
-                  <w:szCs w:val="24"/>
-                </w:rPr>
-                <w:t>Dialight</w:t>
-              </w:r>
-            </w:ins>
-          </w:p>
-        </w:tc>
-        <w:tc>
-          <w:tcPr>
-            <w:tcW w:w="4075" w:type="dxa"/>
-            <w:tcBorders/>
-            <w:shd w:color="auto" w:fill="FFFFFF" w:themeFill="background1" w:val="clear"/>
-            <w:tcMar>
-              <w:left w:w="98" w:type="dxa"/>
-            </w:tcMar>
-          </w:tcPr>
-          <w:p>
-            <w:pPr>
-              <w:pStyle w:val="Normal"/>
-              <w:spacing w:lineRule="auto" w:line="240" w:before="0" w:after="0"/>
-              <w:rPr>
-                <w:rFonts w:ascii="Times New Roman" w:hAnsi="Times New Roman" w:eastAsia="Times New Roman" w:cs="Times New Roman"/>
-                <w:color w:val="000000"/>
-                <w:sz w:val="24"/>
-                <w:szCs w:val="24"/>
-              </w:rPr>
-            </w:pPr>
-            <w:ins w:id="123" w:author="Tarek Loubani" w:date="2018-01-09T23:37:39Z">
-              <w:r>
-                <w:rPr>
-                  <w:rFonts w:eastAsia="Times New Roman" w:cs="Times New Roman" w:ascii="Times New Roman" w:hAnsi="Times New Roman"/>
-                  <w:color w:val="000000"/>
-                  <w:sz w:val="24"/>
-                  <w:szCs w:val="24"/>
-                </w:rPr>
-                <w:t>Standard LEDs - SMD Orange Water Clr 150mcd 610nm</w:t>
-              </w:r>
-            </w:ins>
-          </w:p>
-        </w:tc>
-        <w:tc>
-          <w:tcPr>
-            <w:tcW w:w="709" w:type="dxa"/>
-            <w:tcBorders/>
-            <w:shd w:color="auto" w:fill="FFFFFF" w:themeFill="background1" w:val="clear"/>
-            <w:tcMar>
-              <w:left w:w="98" w:type="dxa"/>
-            </w:tcMar>
-          </w:tcPr>
-          <w:p>
-            <w:pPr>
-              <w:pStyle w:val="Normal"/>
-              <w:spacing w:lineRule="auto" w:line="240" w:before="0" w:after="0"/>
-              <w:jc w:val="right"/>
-              <w:rPr>
-                <w:rFonts w:ascii="Times New Roman" w:hAnsi="Times New Roman" w:eastAsia="Times New Roman" w:cs="Times New Roman"/>
-                <w:color w:val="000000"/>
-                <w:sz w:val="24"/>
-                <w:szCs w:val="24"/>
-              </w:rPr>
-            </w:pPr>
-            <w:ins w:id="124" w:author="Tarek Loubani" w:date="2018-01-09T23:37:39Z">
               <w:r>
                 <w:rPr>
                   <w:rFonts w:eastAsia="Times New Roman" w:cs="Times New Roman" w:ascii="Times New Roman" w:hAnsi="Times New Roman"/>
@@ -4866,7 +4845,7 @@
       </w:tr>
       <w:tr>
         <w:trPr>
-          <w:ins w:id="125" w:author="Alex" w:date="2018-01-09T21:01:00Z"/>
+          <w:ins w:id="123" w:author="Alex" w:date="2018-01-09T21:01:00Z"/>
           <w:trHeight w:val="300" w:hRule="atLeast"/>
         </w:trPr>
         <w:tc>
@@ -4875,7 +4854,73 @@
             <w:tcBorders/>
             <w:shd w:color="auto" w:fill="FFFFFF" w:themeFill="background1" w:val="clear"/>
             <w:tcMar>
-              <w:left w:w="98" w:type="dxa"/>
+              <w:left w:w="93" w:type="dxa"/>
+            </w:tcMar>
+          </w:tcPr>
+          <w:p>
+            <w:pPr>
+              <w:pStyle w:val="Normal"/>
+              <w:spacing w:lineRule="auto" w:line="240" w:before="0" w:after="0"/>
+              <w:rPr>
+                <w:rFonts w:ascii="Times New Roman" w:hAnsi="Times New Roman" w:eastAsia="Times New Roman" w:cs="Times New Roman"/>
+                <w:color w:val="000000"/>
+                <w:sz w:val="24"/>
+                <w:szCs w:val="24"/>
+              </w:rPr>
+            </w:pPr>
+            <w:ins w:id="124" w:author="Tarek Loubani" w:date="2018-01-09T23:37:39Z">
+              <w:r>
+                <w:rPr>
+                  <w:rFonts w:eastAsia="Times New Roman" w:cs="Times New Roman" w:ascii="Times New Roman" w:hAnsi="Times New Roman"/>
+                  <w:color w:val="000000"/>
+                  <w:sz w:val="24"/>
+                  <w:szCs w:val="24"/>
+                </w:rPr>
+                <w:t>APT1608F3C</w:t>
+              </w:r>
+            </w:ins>
+          </w:p>
+        </w:tc>
+        <w:tc>
+          <w:tcPr>
+            <w:tcW w:w="1938" w:type="dxa"/>
+            <w:tcBorders/>
+            <w:shd w:color="auto" w:fill="FFFFFF" w:themeFill="background1" w:val="clear"/>
+            <w:tcMar>
+              <w:left w:w="93" w:type="dxa"/>
+            </w:tcMar>
+          </w:tcPr>
+          <w:p>
+            <w:pPr>
+              <w:pStyle w:val="Normal"/>
+              <w:spacing w:lineRule="auto" w:line="240" w:before="0" w:after="0"/>
+              <w:rPr>
+                <w:rFonts w:ascii="Times New Roman" w:hAnsi="Times New Roman" w:eastAsia="Times New Roman" w:cs="Times New Roman"/>
+                <w:color w:val="000000"/>
+                <w:sz w:val="24"/>
+                <w:szCs w:val="24"/>
+              </w:rPr>
+            </w:pPr>
+            <w:ins w:id="125" w:author="Tarek Loubani" w:date="2018-01-09T23:37:39Z">
+              <w:r>
+                <w:rPr>
+                  <w:rFonts w:eastAsia="Times New Roman" w:cs="Times New Roman" w:ascii="Times New Roman" w:hAnsi="Times New Roman"/>
+                  <w:color w:val="000000"/>
+                  <w:sz w:val="24"/>
+                  <w:szCs w:val="24"/>
+                </w:rPr>
+                <w:t>Kingbright</w:t>
+              </w:r>
+            </w:ins>
+          </w:p>
+        </w:tc>
+        <w:tc>
+          <w:tcPr>
+            <w:tcW w:w="4075" w:type="dxa"/>
+            <w:tcBorders/>
+            <w:shd w:color="auto" w:fill="FFFFFF" w:themeFill="background1" w:val="clear"/>
+            <w:tcMar>
+              <w:left w:w="93" w:type="dxa"/>
             </w:tcMar>
           </w:tcPr>
           <w:p>
@@ -4897,24 +4942,25 @@
                   <w:sz w:val="24"/>
                   <w:szCs w:val="24"/>
                 </w:rPr>
-                <w:t>APT1608F3C</w:t>
-              </w:r>
-            </w:ins>
-          </w:p>
-        </w:tc>
-        <w:tc>
-          <w:tcPr>
-            <w:tcW w:w="1938" w:type="dxa"/>
-            <w:tcBorders/>
-            <w:shd w:color="auto" w:fill="FFFFFF" w:themeFill="background1" w:val="clear"/>
-            <w:tcMar>
-              <w:left w:w="98" w:type="dxa"/>
-            </w:tcMar>
-          </w:tcPr>
-          <w:p>
-            <w:pPr>
-              <w:pStyle w:val="Normal"/>
-              <w:spacing w:lineRule="auto" w:line="240" w:before="0" w:after="0"/>
+                <w:t>Infrared Emitters IR 940nm 120 deg Water Clr 1.2 mW/sr</w:t>
+              </w:r>
+            </w:ins>
+          </w:p>
+        </w:tc>
+        <w:tc>
+          <w:tcPr>
+            <w:tcW w:w="709" w:type="dxa"/>
+            <w:tcBorders/>
+            <w:shd w:color="auto" w:fill="FFFFFF" w:themeFill="background1" w:val="clear"/>
+            <w:tcMar>
+              <w:left w:w="93" w:type="dxa"/>
+            </w:tcMar>
+          </w:tcPr>
+          <w:p>
+            <w:pPr>
+              <w:pStyle w:val="Normal"/>
+              <w:spacing w:lineRule="auto" w:line="240" w:before="0" w:after="0"/>
+              <w:jc w:val="right"/>
               <w:rPr>
                 <w:rFonts w:ascii="Times New Roman" w:hAnsi="Times New Roman" w:eastAsia="Times New Roman" w:cs="Times New Roman"/>
                 <w:color w:val="000000"/>
@@ -4923,73 +4969,6 @@
               </w:rPr>
             </w:pPr>
             <w:ins w:id="127" w:author="Tarek Loubani" w:date="2018-01-09T23:37:39Z">
-              <w:r>
-                <w:rPr>
-                  <w:rFonts w:eastAsia="Times New Roman" w:cs="Times New Roman" w:ascii="Times New Roman" w:hAnsi="Times New Roman"/>
-                  <w:color w:val="000000"/>
-                  <w:sz w:val="24"/>
-                  <w:szCs w:val="24"/>
-                </w:rPr>
-                <w:t>Kingbright</w:t>
-              </w:r>
-            </w:ins>
-          </w:p>
-        </w:tc>
-        <w:tc>
-          <w:tcPr>
-            <w:tcW w:w="4075" w:type="dxa"/>
-            <w:tcBorders/>
-            <w:shd w:color="auto" w:fill="FFFFFF" w:themeFill="background1" w:val="clear"/>
-            <w:tcMar>
-              <w:left w:w="98" w:type="dxa"/>
-            </w:tcMar>
-          </w:tcPr>
-          <w:p>
-            <w:pPr>
-              <w:pStyle w:val="Normal"/>
-              <w:spacing w:lineRule="auto" w:line="240" w:before="0" w:after="0"/>
-              <w:rPr>
-                <w:rFonts w:ascii="Times New Roman" w:hAnsi="Times New Roman" w:eastAsia="Times New Roman" w:cs="Times New Roman"/>
-                <w:color w:val="000000"/>
-                <w:sz w:val="24"/>
-                <w:szCs w:val="24"/>
-              </w:rPr>
-            </w:pPr>
-            <w:ins w:id="128" w:author="Tarek Loubani" w:date="2018-01-09T23:37:39Z">
-              <w:r>
-                <w:rPr>
-                  <w:rFonts w:eastAsia="Times New Roman" w:cs="Times New Roman" w:ascii="Times New Roman" w:hAnsi="Times New Roman"/>
-                  <w:color w:val="000000"/>
-                  <w:sz w:val="24"/>
-                  <w:szCs w:val="24"/>
-                </w:rPr>
-                <w:t>Infrared Emitters IR 940nm 120 deg Water Clr 1.2 mW/sr</w:t>
-              </w:r>
-            </w:ins>
-          </w:p>
-        </w:tc>
-        <w:tc>
-          <w:tcPr>
-            <w:tcW w:w="709" w:type="dxa"/>
-            <w:tcBorders/>
-            <w:shd w:color="auto" w:fill="FFFFFF" w:themeFill="background1" w:val="clear"/>
-            <w:tcMar>
-              <w:left w:w="98" w:type="dxa"/>
-            </w:tcMar>
-          </w:tcPr>
-          <w:p>
-            <w:pPr>
-              <w:pStyle w:val="Normal"/>
-              <w:spacing w:lineRule="auto" w:line="240" w:before="0" w:after="0"/>
-              <w:jc w:val="right"/>
-              <w:rPr>
-                <w:rFonts w:ascii="Times New Roman" w:hAnsi="Times New Roman" w:eastAsia="Times New Roman" w:cs="Times New Roman"/>
-                <w:color w:val="000000"/>
-                <w:sz w:val="24"/>
-                <w:szCs w:val="24"/>
-              </w:rPr>
-            </w:pPr>
-            <w:ins w:id="129" w:author="Tarek Loubani" w:date="2018-01-09T23:37:39Z">
               <w:r>
                 <w:rPr>
                   <w:rFonts w:eastAsia="Times New Roman" w:cs="Times New Roman" w:ascii="Times New Roman" w:hAnsi="Times New Roman"/>
@@ -5005,7 +4984,7 @@
       </w:tr>
       <w:tr>
         <w:trPr>
-          <w:ins w:id="130" w:author="Alex" w:date="2018-01-09T21:01:00Z"/>
+          <w:ins w:id="128" w:author="Alex" w:date="2018-01-09T21:01:00Z"/>
           <w:trHeight w:val="300" w:hRule="atLeast"/>
         </w:trPr>
         <w:tc>
@@ -5014,7 +4993,73 @@
             <w:tcBorders/>
             <w:shd w:color="auto" w:fill="FFFFFF" w:themeFill="background1" w:val="clear"/>
             <w:tcMar>
-              <w:left w:w="98" w:type="dxa"/>
+              <w:left w:w="93" w:type="dxa"/>
+            </w:tcMar>
+          </w:tcPr>
+          <w:p>
+            <w:pPr>
+              <w:pStyle w:val="Normal"/>
+              <w:spacing w:lineRule="auto" w:line="240" w:before="0" w:after="0"/>
+              <w:rPr>
+                <w:rFonts w:ascii="Times New Roman" w:hAnsi="Times New Roman" w:eastAsia="Times New Roman" w:cs="Times New Roman"/>
+                <w:color w:val="000000"/>
+                <w:sz w:val="24"/>
+                <w:szCs w:val="24"/>
+              </w:rPr>
+            </w:pPr>
+            <w:ins w:id="129" w:author="Tarek Loubani" w:date="2018-01-09T23:37:39Z">
+              <w:r>
+                <w:rPr>
+                  <w:rFonts w:eastAsia="Times New Roman" w:cs="Times New Roman" w:ascii="Times New Roman" w:hAnsi="Times New Roman"/>
+                  <w:color w:val="000000"/>
+                  <w:sz w:val="24"/>
+                  <w:szCs w:val="24"/>
+                </w:rPr>
+                <w:t>TSL13T</w:t>
+              </w:r>
+            </w:ins>
+          </w:p>
+        </w:tc>
+        <w:tc>
+          <w:tcPr>
+            <w:tcW w:w="1938" w:type="dxa"/>
+            <w:tcBorders/>
+            <w:shd w:color="auto" w:fill="FFFFFF" w:themeFill="background1" w:val="clear"/>
+            <w:tcMar>
+              <w:left w:w="93" w:type="dxa"/>
+            </w:tcMar>
+          </w:tcPr>
+          <w:p>
+            <w:pPr>
+              <w:pStyle w:val="Normal"/>
+              <w:spacing w:lineRule="auto" w:line="240" w:before="0" w:after="0"/>
+              <w:rPr>
+                <w:rFonts w:ascii="Times New Roman" w:hAnsi="Times New Roman" w:eastAsia="Times New Roman" w:cs="Times New Roman"/>
+                <w:color w:val="000000"/>
+                <w:sz w:val="24"/>
+                <w:szCs w:val="24"/>
+              </w:rPr>
+            </w:pPr>
+            <w:ins w:id="130" w:author="Tarek Loubani" w:date="2018-01-09T23:37:39Z">
+              <w:r>
+                <w:rPr>
+                  <w:rFonts w:eastAsia="Times New Roman" w:cs="Times New Roman" w:ascii="Times New Roman" w:hAnsi="Times New Roman"/>
+                  <w:color w:val="000000"/>
+                  <w:sz w:val="24"/>
+                  <w:szCs w:val="24"/>
+                </w:rPr>
+                <w:t>ams</w:t>
+              </w:r>
+            </w:ins>
+          </w:p>
+        </w:tc>
+        <w:tc>
+          <w:tcPr>
+            <w:tcW w:w="4075" w:type="dxa"/>
+            <w:tcBorders/>
+            <w:shd w:color="auto" w:fill="FFFFFF" w:themeFill="background1" w:val="clear"/>
+            <w:tcMar>
+              <w:left w:w="93" w:type="dxa"/>
             </w:tcMar>
           </w:tcPr>
           <w:p>
@@ -5036,24 +5081,25 @@
                   <w:sz w:val="24"/>
                   <w:szCs w:val="24"/>
                 </w:rPr>
-                <w:t>TSL13T</w:t>
-              </w:r>
-            </w:ins>
-          </w:p>
-        </w:tc>
-        <w:tc>
-          <w:tcPr>
-            <w:tcW w:w="1938" w:type="dxa"/>
-            <w:tcBorders/>
-            <w:shd w:color="auto" w:fill="FFFFFF" w:themeFill="background1" w:val="clear"/>
-            <w:tcMar>
-              <w:left w:w="98" w:type="dxa"/>
-            </w:tcMar>
-          </w:tcPr>
-          <w:p>
-            <w:pPr>
-              <w:pStyle w:val="Normal"/>
-              <w:spacing w:lineRule="auto" w:line="240" w:before="0" w:after="0"/>
+                <w:t>Light To Frequency &amp; Light To Voltage Light to Voltage Converter</w:t>
+              </w:r>
+            </w:ins>
+          </w:p>
+        </w:tc>
+        <w:tc>
+          <w:tcPr>
+            <w:tcW w:w="709" w:type="dxa"/>
+            <w:tcBorders/>
+            <w:shd w:color="auto" w:fill="FFFFFF" w:themeFill="background1" w:val="clear"/>
+            <w:tcMar>
+              <w:left w:w="93" w:type="dxa"/>
+            </w:tcMar>
+          </w:tcPr>
+          <w:p>
+            <w:pPr>
+              <w:pStyle w:val="Normal"/>
+              <w:spacing w:lineRule="auto" w:line="240" w:before="0" w:after="0"/>
+              <w:jc w:val="right"/>
               <w:rPr>
                 <w:rFonts w:ascii="Times New Roman" w:hAnsi="Times New Roman" w:eastAsia="Times New Roman" w:cs="Times New Roman"/>
                 <w:color w:val="000000"/>
@@ -5062,73 +5108,6 @@
               </w:rPr>
             </w:pPr>
             <w:ins w:id="132" w:author="Tarek Loubani" w:date="2018-01-09T23:37:39Z">
-              <w:r>
-                <w:rPr>
-                  <w:rFonts w:eastAsia="Times New Roman" w:cs="Times New Roman" w:ascii="Times New Roman" w:hAnsi="Times New Roman"/>
-                  <w:color w:val="000000"/>
-                  <w:sz w:val="24"/>
-                  <w:szCs w:val="24"/>
-                </w:rPr>
-                <w:t>ams</w:t>
-              </w:r>
-            </w:ins>
-          </w:p>
-        </w:tc>
-        <w:tc>
-          <w:tcPr>
-            <w:tcW w:w="4075" w:type="dxa"/>
-            <w:tcBorders/>
-            <w:shd w:color="auto" w:fill="FFFFFF" w:themeFill="background1" w:val="clear"/>
-            <w:tcMar>
-              <w:left w:w="98" w:type="dxa"/>
-            </w:tcMar>
-          </w:tcPr>
-          <w:p>
-            <w:pPr>
-              <w:pStyle w:val="Normal"/>
-              <w:spacing w:lineRule="auto" w:line="240" w:before="0" w:after="0"/>
-              <w:rPr>
-                <w:rFonts w:ascii="Times New Roman" w:hAnsi="Times New Roman" w:eastAsia="Times New Roman" w:cs="Times New Roman"/>
-                <w:color w:val="000000"/>
-                <w:sz w:val="24"/>
-                <w:szCs w:val="24"/>
-              </w:rPr>
-            </w:pPr>
-            <w:ins w:id="133" w:author="Tarek Loubani" w:date="2018-01-09T23:37:39Z">
-              <w:r>
-                <w:rPr>
-                  <w:rFonts w:eastAsia="Times New Roman" w:cs="Times New Roman" w:ascii="Times New Roman" w:hAnsi="Times New Roman"/>
-                  <w:color w:val="000000"/>
-                  <w:sz w:val="24"/>
-                  <w:szCs w:val="24"/>
-                </w:rPr>
-                <w:t>Light To Frequency &amp; Light To Voltage Light to Voltage Converter</w:t>
-              </w:r>
-            </w:ins>
-          </w:p>
-        </w:tc>
-        <w:tc>
-          <w:tcPr>
-            <w:tcW w:w="709" w:type="dxa"/>
-            <w:tcBorders/>
-            <w:shd w:color="auto" w:fill="FFFFFF" w:themeFill="background1" w:val="clear"/>
-            <w:tcMar>
-              <w:left w:w="98" w:type="dxa"/>
-            </w:tcMar>
-          </w:tcPr>
-          <w:p>
-            <w:pPr>
-              <w:pStyle w:val="Normal"/>
-              <w:spacing w:lineRule="auto" w:line="240" w:before="0" w:after="0"/>
-              <w:jc w:val="right"/>
-              <w:rPr>
-                <w:rFonts w:ascii="Times New Roman" w:hAnsi="Times New Roman" w:eastAsia="Times New Roman" w:cs="Times New Roman"/>
-                <w:color w:val="000000"/>
-                <w:sz w:val="24"/>
-                <w:szCs w:val="24"/>
-              </w:rPr>
-            </w:pPr>
-            <w:ins w:id="134" w:author="Tarek Loubani" w:date="2018-01-09T23:37:39Z">
               <w:r>
                 <w:rPr>
                   <w:rFonts w:eastAsia="Times New Roman" w:cs="Times New Roman" w:ascii="Times New Roman" w:hAnsi="Times New Roman"/>
@@ -5154,7 +5133,7 @@
           <w:szCs w:val="24"/>
         </w:rPr>
       </w:pPr>
-      <w:ins w:id="135" w:author="Tarek Loubani" w:date="2018-01-09T23:37:39Z">
+      <w:ins w:id="133" w:author="Tarek Loubani" w:date="2018-01-09T23:37:39Z">
         <w:r>
           <w:rPr>
             <w:rFonts w:cs="Times New Roman" w:ascii="Times New Roman" w:hAnsi="Times New Roman"/>
@@ -5898,16 +5877,70 @@
       </w:r>
     </w:p>
     <w:sectPr>
+      <w:footerReference w:type="default" r:id="rId3"/>
       <w:type w:val="nextPage"/>
       <w:pgSz w:w="12240" w:h="15840"/>
-      <w:pgMar w:left="1440" w:right="1440" w:header="0" w:top="1440" w:footer="0" w:bottom="1440" w:gutter="0"/>
+      <w:pgMar w:left="1440" w:right="1440" w:header="0" w:top="1440" w:footer="1440" w:bottom="1950" w:gutter="0"/>
       <w:pgNumType w:fmt="decimal"/>
       <w:formProt w:val="false"/>
       <w:textDirection w:val="lrTb"/>
-      <w:docGrid w:type="default" w:linePitch="360" w:charSpace="4096"/>
+      <w:docGrid w:type="default" w:linePitch="360" w:charSpace="4294965247"/>
     </w:sectPr>
   </w:body>
 </w:document>
+</file>
+
+<file path=word/footer1.xml><?xml version="1.0" encoding="utf-8"?>
+<w:ftr xmlns:o="urn:schemas-microsoft-com:office:office" xmlns:r="http://schemas.openxmlformats.org/officeDocument/2006/relationships" xmlns:v="urn:schemas-microsoft-com:vml" xmlns:w="http://schemas.openxmlformats.org/wordprocessingml/2006/main" xmlns:w10="urn:schemas-microsoft-com:office:word" xmlns:wp="http://schemas.openxmlformats.org/drawingml/2006/wordprocessingDrawing" xmlns:wps="http://schemas.microsoft.com/office/word/2010/wordprocessingShape" xmlns:wpg="http://schemas.microsoft.com/office/word/2010/wordprocessingGroup" xmlns:mc="http://schemas.openxmlformats.org/markup-compatibility/2006" xmlns:wp14="http://schemas.microsoft.com/office/word/2010/wordprocessingDrawing" xmlns:w14="http://schemas.microsoft.com/office/word/2010/wordml" mc:Ignorable="w14 wp14">
+  <w:p>
+    <w:pPr>
+      <w:pStyle w:val="Footer"/>
+      <w:widowControl/>
+      <w:spacing w:before="0" w:after="160"/>
+      <w:ind w:left="0" w:right="0" w:hanging="0"/>
+      <w:rPr>
+        <w:rFonts w:ascii="Open Sans;sans-serif" w:hAnsi="Open Sans;sans-serif"/>
+        <w:b w:val="false"/>
+        <w:i w:val="false"/>
+        <w:caps w:val="false"/>
+        <w:smallCaps w:val="false"/>
+        <w:color w:val="3D3C40"/>
+        <w:spacing w:val="0"/>
+        <w:sz w:val="20"/>
+      </w:rPr>
+    </w:pPr>
+    <w:ins w:id="134" w:author="Unknown Author" w:date="2018-01-30T13:53:00Z">
+      <w:r>
+        <w:rPr>
+          <w:rFonts w:ascii="Open Sans;sans-serif" w:hAnsi="Open Sans;sans-serif"/>
+          <w:b w:val="false"/>
+          <w:i w:val="false"/>
+          <w:caps w:val="false"/>
+          <w:smallCaps w:val="false"/>
+          <w:color w:val="3D3C40"/>
+          <w:spacing w:val="0"/>
+          <w:sz w:val="20"/>
+        </w:rPr>
+        <w:t>Version: 2018.02, Date: 2018-01-</w:t>
+      </w:r>
+    </w:ins>
+    <w:ins w:id="135" w:author="Unknown Author" w:date="2018-01-30T13:54:00Z">
+      <w:r>
+        <w:rPr>
+          <w:rFonts w:ascii="Open Sans;sans-serif" w:hAnsi="Open Sans;sans-serif"/>
+          <w:b w:val="false"/>
+          <w:i w:val="false"/>
+          <w:caps w:val="false"/>
+          <w:smallCaps w:val="false"/>
+          <w:color w:val="3D3C40"/>
+          <w:spacing w:val="0"/>
+          <w:sz w:val="20"/>
+        </w:rPr>
+        <w:t>30</w:t>
+      </w:r>
+    </w:ins>
+  </w:p>
+</w:ftr>
 </file>
 
 <file path=word/styles.xml><?xml version="1.0" encoding="utf-8"?>
@@ -6313,7 +6346,6 @@
     <w:rPr>
       <w:rFonts w:ascii="Calibri" w:hAnsi="Calibri" w:eastAsia="Calibri" w:cs="" w:asciiTheme="minorHAnsi" w:cstheme="minorBidi" w:eastAsiaTheme="minorHAnsi" w:hAnsiTheme="minorHAnsi"/>
       <w:color w:val="00000A"/>
-      <w:kern w:val="0"/>
       <w:sz w:val="22"/>
       <w:szCs w:val="22"/>
       <w:lang w:val="en-US" w:eastAsia="en-US" w:bidi="ar-SA"/>
@@ -6326,7 +6358,7 @@
     <w:qFormat/>
     <w:rsid w:val="00e3544b"/>
     <w:pPr>
-      <w:keepNext w:val="true"/>
+      <w:keepNext/>
       <w:widowControl w:val="false"/>
       <w:spacing w:lineRule="auto" w:line="240" w:before="140" w:after="120"/>
       <w:outlineLvl w:val="2"/>
@@ -6426,7 +6458,7 @@
     <w:next w:val="TextBody"/>
     <w:qFormat/>
     <w:pPr>
-      <w:keepNext w:val="true"/>
+      <w:keepNext/>
       <w:spacing w:before="240" w:after="120"/>
     </w:pPr>
     <w:rPr>
@@ -6511,6 +6543,12 @@
       <w:sz w:val="18"/>
       <w:szCs w:val="18"/>
     </w:rPr>
+  </w:style>
+  <w:style w:type="paragraph" w:styleId="Footer">
+    <w:name w:val="Footer"/>
+    <w:basedOn w:val="Normal"/>
+    <w:pPr/>
+    <w:rPr/>
   </w:style>
   <w:style w:type="numbering" w:styleId="NoList" w:default="1">
     <w:name w:val="No List"/>

</xml_diff>